<commit_message>
TCVP-1583 fix DCF print dates and counts in wrong column
</commit_message>
<xml_diff>
--- a/src/backend/TrafficCourts/Staff.Service/Models/DigitalCaseFiles/Print/Templates/template_DigitalCaseFile.docx
+++ b/src/backend/TrafficCourts/Staff.Service/Models/DigitalCaseFiles/Print/Templates/template_DigitalCaseFile.docx
@@ -54,7 +54,11 @@
               <w:pStyle w:val="FormCellData"/>
             </w:pPr>
             <w:r>
-              <w:t>{d.</w:t>
+              <w:t>{</w:t>
+            </w:r>
+            <w:proofErr w:type="spellStart"/>
+            <w:r>
+              <w:t>d.</w:t>
             </w:r>
             <w:r>
               <w:t>t</w:t>
@@ -68,6 +72,7 @@
             <w:r>
               <w:t>urname</w:t>
             </w:r>
+            <w:proofErr w:type="spellEnd"/>
             <w:r>
               <w:t>}</w:t>
             </w:r>
@@ -90,7 +95,11 @@
               <w:pStyle w:val="FormCellData"/>
             </w:pPr>
             <w:r>
-              <w:t>{d.</w:t>
+              <w:t>{</w:t>
+            </w:r>
+            <w:proofErr w:type="spellStart"/>
+            <w:r>
+              <w:t>d.</w:t>
             </w:r>
             <w:r>
               <w:t>t</w:t>
@@ -104,6 +113,7 @@
             <w:r>
               <w:t>ivenNames</w:t>
             </w:r>
+            <w:proofErr w:type="spellEnd"/>
             <w:r>
               <w:t>}</w:t>
             </w:r>
@@ -142,8 +152,9 @@
                 <w:sz w:val="20"/>
                 <w:szCs w:val="20"/>
               </w:rPr>
-              <w:t>{d.</w:t>
-            </w:r>
+              <w:t>{</w:t>
+            </w:r>
+            <w:proofErr w:type="spellStart"/>
             <w:r>
               <w:rPr>
                 <w:rFonts w:ascii="Arial Narrow" w:eastAsia="Calibri" w:hAnsi="Arial Narrow"/>
@@ -153,6 +164,17 @@
                 <w:sz w:val="20"/>
                 <w:szCs w:val="20"/>
               </w:rPr>
+              <w:t>d.</w:t>
+            </w:r>
+            <w:r>
+              <w:rPr>
+                <w:rFonts w:ascii="Arial Narrow" w:eastAsia="Calibri" w:hAnsi="Arial Narrow"/>
+                <w:b/>
+                <w:bCs/>
+                <w:color w:val="2F5496" w:themeColor="accent1" w:themeShade="BF"/>
+                <w:sz w:val="20"/>
+                <w:szCs w:val="20"/>
+              </w:rPr>
               <w:t>t</w:t>
             </w:r>
             <w:r>
@@ -188,6 +210,7 @@
               </w:rPr>
               <w:t>ffenceLocation</w:t>
             </w:r>
+            <w:proofErr w:type="spellEnd"/>
             <w:r>
               <w:rPr>
                 <w:rFonts w:ascii="Arial Narrow" w:eastAsia="Calibri" w:hAnsi="Arial Narrow"/>
@@ -234,8 +257,9 @@
                 <w:sz w:val="20"/>
                 <w:szCs w:val="20"/>
               </w:rPr>
-              <w:t>{d.</w:t>
-            </w:r>
+              <w:t>{</w:t>
+            </w:r>
+            <w:proofErr w:type="spellStart"/>
             <w:r>
               <w:rPr>
                 <w:rFonts w:ascii="Arial Narrow" w:eastAsia="Calibri" w:hAnsi="Arial Narrow"/>
@@ -245,6 +269,17 @@
                 <w:sz w:val="20"/>
                 <w:szCs w:val="20"/>
               </w:rPr>
+              <w:t>d.</w:t>
+            </w:r>
+            <w:r>
+              <w:rPr>
+                <w:rFonts w:ascii="Arial Narrow" w:eastAsia="Calibri" w:hAnsi="Arial Narrow"/>
+                <w:b/>
+                <w:bCs/>
+                <w:color w:val="2F5496" w:themeColor="accent1" w:themeShade="BF"/>
+                <w:sz w:val="20"/>
+                <w:szCs w:val="20"/>
+              </w:rPr>
               <w:t>t</w:t>
             </w:r>
             <w:r>
@@ -280,6 +315,7 @@
               </w:rPr>
               <w:t>oliceDetachment</w:t>
             </w:r>
+            <w:proofErr w:type="spellEnd"/>
             <w:r>
               <w:rPr>
                 <w:rFonts w:ascii="Arial Narrow" w:eastAsia="Calibri" w:hAnsi="Arial Narrow"/>
@@ -312,31 +348,33 @@
               <w:pStyle w:val="FormCellData"/>
             </w:pPr>
             <w:r>
-              <w:t>{d.</w:t>
+              <w:t>{</w:t>
+            </w:r>
+            <w:proofErr w:type="spellStart"/>
+            <w:r>
+              <w:t>d.</w:t>
             </w:r>
             <w:r>
               <w:t>t</w:t>
             </w:r>
             <w:r>
-              <w:t xml:space="preserve">icket. </w:t>
+              <w:t>icket.</w:t>
             </w:r>
             <w:r>
               <w:t>i</w:t>
             </w:r>
             <w:r>
-              <w:t>ssuedDate</w:t>
-            </w:r>
-            <w:r>
-              <w:t>:formatD(</w:t>
-            </w:r>
-            <w:r>
-              <w:t>'MM/DD/YYYY</w:t>
-            </w:r>
-            <w:r>
-              <w:t>'</w:t>
-            </w:r>
-            <w:r>
-              <w:t>)}</w:t>
+              <w:t>ssued</w:t>
+            </w:r>
+            <w:r>
+              <w:t>.d</w:t>
+            </w:r>
+            <w:r>
+              <w:t>ate</w:t>
+            </w:r>
+            <w:proofErr w:type="spellEnd"/>
+            <w:r>
+              <w:t>}</w:t>
             </w:r>
           </w:p>
         </w:tc>
@@ -357,34 +395,30 @@
               <w:pStyle w:val="FormCellData"/>
             </w:pPr>
             <w:r>
-              <w:t>{d.</w:t>
+              <w:t>{</w:t>
+            </w:r>
+            <w:proofErr w:type="spellStart"/>
+            <w:r>
+              <w:t>d.</w:t>
             </w:r>
             <w:r>
               <w:t>t</w:t>
             </w:r>
             <w:r>
-              <w:t xml:space="preserve">icket. </w:t>
+              <w:t>icket.</w:t>
             </w:r>
             <w:r>
               <w:t>i</w:t>
             </w:r>
             <w:r>
-              <w:t>ssuedDate</w:t>
-            </w:r>
-            <w:r>
-              <w:t>:formatD(</w:t>
-            </w:r>
-            <w:r>
-              <w:t>'</w:t>
-            </w:r>
-            <w:r>
-              <w:t>HH:mm</w:t>
-            </w:r>
-            <w:r>
-              <w:t>'</w:t>
-            </w:r>
-            <w:r>
-              <w:t>)}</w:t>
+              <w:t>ssued</w:t>
+            </w:r>
+            <w:r>
+              <w:t>.time</w:t>
+            </w:r>
+            <w:proofErr w:type="spellEnd"/>
+            <w:r>
+              <w:t>}</w:t>
             </w:r>
           </w:p>
         </w:tc>
@@ -405,7 +439,11 @@
               <w:pStyle w:val="FormCellData"/>
             </w:pPr>
             <w:r>
-              <w:t>{d.</w:t>
+              <w:t>{</w:t>
+            </w:r>
+            <w:proofErr w:type="spellStart"/>
+            <w:r>
+              <w:t>d.</w:t>
             </w:r>
             <w:r>
               <w:t>t</w:t>
@@ -417,22 +455,17 @@
               <w:t>s</w:t>
             </w:r>
             <w:r>
-              <w:t>ubmittedDate</w:t>
-            </w:r>
-            <w:r>
-              <w:t>:</w:t>
-            </w:r>
-            <w:r>
-              <w:t>formatD('</w:t>
-            </w:r>
-            <w:r>
-              <w:t>MM/DD/YYYY</w:t>
-            </w:r>
-            <w:r>
-              <w:t>'</w:t>
-            </w:r>
-            <w:r>
-              <w:t>)}</w:t>
+              <w:t>ubmitted</w:t>
+            </w:r>
+            <w:r>
+              <w:t>.d</w:t>
+            </w:r>
+            <w:r>
+              <w:t>ate</w:t>
+            </w:r>
+            <w:proofErr w:type="spellEnd"/>
+            <w:r>
+              <w:t>}</w:t>
             </w:r>
           </w:p>
         </w:tc>
@@ -453,7 +486,11 @@
               <w:pStyle w:val="FormCellData"/>
             </w:pPr>
             <w:r>
-              <w:t>{d.</w:t>
+              <w:t>{</w:t>
+            </w:r>
+            <w:proofErr w:type="spellStart"/>
+            <w:r>
+              <w:t>d.</w:t>
             </w:r>
             <w:r>
               <w:t>t</w:t>
@@ -465,22 +502,17 @@
               <w:t>i</w:t>
             </w:r>
             <w:r>
-              <w:t>cbcReceivedDate</w:t>
-            </w:r>
-            <w:r>
-              <w:t>:</w:t>
-            </w:r>
-            <w:r>
-              <w:t>formatD('</w:t>
-            </w:r>
-            <w:r>
-              <w:t>MM/DD/YYYY</w:t>
-            </w:r>
-            <w:r>
-              <w:t>'</w:t>
-            </w:r>
-            <w:r>
-              <w:t>)}</w:t>
+              <w:t>cbcReceived</w:t>
+            </w:r>
+            <w:r>
+              <w:t>.d</w:t>
+            </w:r>
+            <w:r>
+              <w:t>ate</w:t>
+            </w:r>
+            <w:proofErr w:type="spellEnd"/>
+            <w:r>
+              <w:t>}</w:t>
             </w:r>
           </w:p>
         </w:tc>
@@ -503,7 +535,11 @@
               <w:pStyle w:val="FormCellData"/>
             </w:pPr>
             <w:r>
-              <w:t>{d.</w:t>
+              <w:t>{</w:t>
+            </w:r>
+            <w:proofErr w:type="spellStart"/>
+            <w:r>
+              <w:t>d.</w:t>
             </w:r>
             <w:r>
               <w:t>t</w:t>
@@ -520,6 +556,7 @@
             <w:r>
               <w:t>ourtAgenyId</w:t>
             </w:r>
+            <w:proofErr w:type="spellEnd"/>
             <w:r>
               <w:t>}</w:t>
             </w:r>
@@ -542,7 +579,11 @@
               <w:pStyle w:val="FormCellData"/>
             </w:pPr>
             <w:r>
-              <w:t>{d.</w:t>
+              <w:t>{</w:t>
+            </w:r>
+            <w:proofErr w:type="spellStart"/>
+            <w:r>
+              <w:t>d.</w:t>
             </w:r>
             <w:r>
               <w:t>t</w:t>
@@ -559,6 +600,7 @@
             <w:r>
               <w:t>ourtHouse</w:t>
             </w:r>
+            <w:proofErr w:type="spellEnd"/>
             <w:r>
               <w:t>}</w:t>
             </w:r>
@@ -683,8 +725,9 @@
                 <w:sz w:val="20"/>
                 <w:szCs w:val="20"/>
               </w:rPr>
-              <w:t>{d.</w:t>
-            </w:r>
+              <w:t>{</w:t>
+            </w:r>
+            <w:proofErr w:type="spellStart"/>
             <w:r>
               <w:rPr>
                 <w:rFonts w:ascii="Arial Narrow" w:eastAsia="Calibri" w:hAnsi="Arial Narrow"/>
@@ -694,6 +737,17 @@
                 <w:sz w:val="20"/>
                 <w:szCs w:val="20"/>
               </w:rPr>
+              <w:t>d.</w:t>
+            </w:r>
+            <w:r>
+              <w:rPr>
+                <w:rFonts w:ascii="Arial Narrow" w:eastAsia="Calibri" w:hAnsi="Arial Narrow"/>
+                <w:b/>
+                <w:bCs/>
+                <w:color w:val="2F5496" w:themeColor="accent1" w:themeShade="BF"/>
+                <w:sz w:val="20"/>
+                <w:szCs w:val="20"/>
+              </w:rPr>
               <w:t>c</w:t>
             </w:r>
             <w:r>
@@ -740,6 +794,7 @@
               </w:rPr>
               <w:t>urname</w:t>
             </w:r>
+            <w:proofErr w:type="spellEnd"/>
             <w:r>
               <w:rPr>
                 <w:rFonts w:ascii="Arial Narrow" w:eastAsia="Calibri" w:hAnsi="Arial Narrow"/>
@@ -786,8 +841,9 @@
                 <w:sz w:val="20"/>
                 <w:szCs w:val="20"/>
               </w:rPr>
-              <w:t>{d.</w:t>
-            </w:r>
+              <w:t>{</w:t>
+            </w:r>
+            <w:proofErr w:type="spellStart"/>
             <w:r>
               <w:rPr>
                 <w:rFonts w:ascii="Arial Narrow" w:eastAsia="Calibri" w:hAnsi="Arial Narrow"/>
@@ -797,6 +853,17 @@
                 <w:sz w:val="20"/>
                 <w:szCs w:val="20"/>
               </w:rPr>
+              <w:t>d.</w:t>
+            </w:r>
+            <w:r>
+              <w:rPr>
+                <w:rFonts w:ascii="Arial Narrow" w:eastAsia="Calibri" w:hAnsi="Arial Narrow"/>
+                <w:b/>
+                <w:bCs/>
+                <w:color w:val="2F5496" w:themeColor="accent1" w:themeShade="BF"/>
+                <w:sz w:val="20"/>
+                <w:szCs w:val="20"/>
+              </w:rPr>
               <w:t>c</w:t>
             </w:r>
             <w:r>
@@ -841,7 +908,19 @@
                 <w:sz w:val="20"/>
                 <w:szCs w:val="20"/>
               </w:rPr>
-              <w:t xml:space="preserve">ivenNames </w:t>
+              <w:t>ivenNames</w:t>
+            </w:r>
+            <w:proofErr w:type="spellEnd"/>
+            <w:r>
+              <w:rPr>
+                <w:rFonts w:ascii="Arial Narrow" w:eastAsia="Calibri" w:hAnsi="Arial Narrow"/>
+                <w:b/>
+                <w:bCs/>
+                <w:color w:val="2F5496" w:themeColor="accent1" w:themeShade="BF"/>
+                <w:sz w:val="20"/>
+                <w:szCs w:val="20"/>
+              </w:rPr>
+              <w:t xml:space="preserve"> </w:t>
             </w:r>
             <w:r>
               <w:rPr>
@@ -890,8 +969,9 @@
                 <w:sz w:val="20"/>
                 <w:szCs w:val="20"/>
               </w:rPr>
-              <w:t>{d.</w:t>
-            </w:r>
+              <w:t>{</w:t>
+            </w:r>
+            <w:proofErr w:type="spellStart"/>
             <w:r>
               <w:rPr>
                 <w:rFonts w:ascii="Arial Narrow" w:eastAsia="Calibri" w:hAnsi="Arial Narrow"/>
@@ -901,6 +981,17 @@
                 <w:sz w:val="20"/>
                 <w:szCs w:val="20"/>
               </w:rPr>
+              <w:t>d.</w:t>
+            </w:r>
+            <w:r>
+              <w:rPr>
+                <w:rFonts w:ascii="Arial Narrow" w:eastAsia="Calibri" w:hAnsi="Arial Narrow"/>
+                <w:b/>
+                <w:bCs/>
+                <w:color w:val="2F5496" w:themeColor="accent1" w:themeShade="BF"/>
+                <w:sz w:val="20"/>
+                <w:szCs w:val="20"/>
+              </w:rPr>
               <w:t>c</w:t>
             </w:r>
             <w:r>
@@ -947,6 +1038,7 @@
               </w:rPr>
               <w:t>ddress</w:t>
             </w:r>
+            <w:proofErr w:type="spellEnd"/>
             <w:r>
               <w:rPr>
                 <w:rFonts w:ascii="Arial Narrow" w:eastAsia="Calibri" w:hAnsi="Arial Narrow"/>
@@ -995,8 +1087,9 @@
                 <w:sz w:val="20"/>
                 <w:szCs w:val="20"/>
               </w:rPr>
-              <w:t>{d.</w:t>
-            </w:r>
+              <w:t>{</w:t>
+            </w:r>
+            <w:proofErr w:type="spellStart"/>
             <w:r>
               <w:rPr>
                 <w:rFonts w:ascii="Arial Narrow" w:eastAsia="Calibri" w:hAnsi="Arial Narrow"/>
@@ -1006,6 +1099,17 @@
                 <w:sz w:val="20"/>
                 <w:szCs w:val="20"/>
               </w:rPr>
+              <w:t>d.</w:t>
+            </w:r>
+            <w:r>
+              <w:rPr>
+                <w:rFonts w:ascii="Arial Narrow" w:eastAsia="Calibri" w:hAnsi="Arial Narrow"/>
+                <w:b/>
+                <w:bCs/>
+                <w:color w:val="2F5496" w:themeColor="accent1" w:themeShade="BF"/>
+                <w:sz w:val="20"/>
+                <w:szCs w:val="20"/>
+              </w:rPr>
               <w:t>c</w:t>
             </w:r>
             <w:r>
@@ -1085,6 +1189,7 @@
               </w:rPr>
               <w:t>rovince</w:t>
             </w:r>
+            <w:proofErr w:type="spellEnd"/>
             <w:r>
               <w:rPr>
                 <w:rFonts w:ascii="Arial Narrow" w:eastAsia="Calibri" w:hAnsi="Arial Narrow"/>
@@ -1131,8 +1236,9 @@
                 <w:sz w:val="20"/>
                 <w:szCs w:val="20"/>
               </w:rPr>
-              <w:t>{d.</w:t>
-            </w:r>
+              <w:t>{</w:t>
+            </w:r>
+            <w:proofErr w:type="spellStart"/>
             <w:r>
               <w:rPr>
                 <w:rFonts w:ascii="Arial Narrow" w:eastAsia="Calibri" w:hAnsi="Arial Narrow"/>
@@ -1142,6 +1248,17 @@
                 <w:sz w:val="20"/>
                 <w:szCs w:val="20"/>
               </w:rPr>
+              <w:t>d.</w:t>
+            </w:r>
+            <w:r>
+              <w:rPr>
+                <w:rFonts w:ascii="Arial Narrow" w:eastAsia="Calibri" w:hAnsi="Arial Narrow"/>
+                <w:b/>
+                <w:bCs/>
+                <w:color w:val="2F5496" w:themeColor="accent1" w:themeShade="BF"/>
+                <w:sz w:val="20"/>
+                <w:szCs w:val="20"/>
+              </w:rPr>
               <w:t>c</w:t>
             </w:r>
             <w:r>
@@ -1221,6 +1338,7 @@
               </w:rPr>
               <w:t>umber</w:t>
             </w:r>
+            <w:proofErr w:type="spellEnd"/>
             <w:r>
               <w:rPr>
                 <w:rFonts w:ascii="Arial Narrow" w:eastAsia="Calibri" w:hAnsi="Arial Narrow"/>
@@ -1267,8 +1385,9 @@
                 <w:sz w:val="20"/>
                 <w:szCs w:val="20"/>
               </w:rPr>
-              <w:t>{d.</w:t>
-            </w:r>
+              <w:t>{</w:t>
+            </w:r>
+            <w:proofErr w:type="spellStart"/>
             <w:r>
               <w:rPr>
                 <w:rFonts w:ascii="Arial Narrow" w:eastAsia="Calibri" w:hAnsi="Arial Narrow"/>
@@ -1278,6 +1397,17 @@
                 <w:sz w:val="20"/>
                 <w:szCs w:val="20"/>
               </w:rPr>
+              <w:t>d.</w:t>
+            </w:r>
+            <w:r>
+              <w:rPr>
+                <w:rFonts w:ascii="Arial Narrow" w:eastAsia="Calibri" w:hAnsi="Arial Narrow"/>
+                <w:b/>
+                <w:bCs/>
+                <w:color w:val="2F5496" w:themeColor="accent1" w:themeShade="BF"/>
+                <w:sz w:val="20"/>
+                <w:szCs w:val="20"/>
+              </w:rPr>
               <w:t>c</w:t>
             </w:r>
             <w:r>
@@ -1324,6 +1454,7 @@
               </w:rPr>
               <w:t>mail</w:t>
             </w:r>
+            <w:proofErr w:type="spellEnd"/>
             <w:r>
               <w:rPr>
                 <w:rFonts w:ascii="Arial Narrow" w:eastAsia="Calibri" w:hAnsi="Arial Narrow"/>
@@ -1469,7 +1600,11 @@
               <w:pStyle w:val="FormCellData"/>
             </w:pPr>
             <w:r>
-              <w:t>{d</w:t>
+              <w:t>{</w:t>
+            </w:r>
+            <w:proofErr w:type="spellStart"/>
+            <w:r>
+              <w:t>d</w:t>
             </w:r>
             <w:r>
               <w:t>.</w:t>
@@ -1498,6 +1633,7 @@
             <w:r>
               <w:t>irm</w:t>
             </w:r>
+            <w:proofErr w:type="spellEnd"/>
             <w:r>
               <w:t>}</w:t>
             </w:r>
@@ -1520,7 +1656,11 @@
               <w:pStyle w:val="FormCellData"/>
             </w:pPr>
             <w:r>
-              <w:t>{d.</w:t>
+              <w:t>{</w:t>
+            </w:r>
+            <w:proofErr w:type="spellStart"/>
+            <w:r>
+              <w:t>d.</w:t>
             </w:r>
             <w:r>
               <w:t>c</w:t>
@@ -1537,6 +1677,7 @@
             <w:r>
               <w:t>itnessCount</w:t>
             </w:r>
+            <w:proofErr w:type="spellEnd"/>
             <w:r>
               <w:t>}</w:t>
             </w:r>
@@ -1561,7 +1702,11 @@
               <w:pStyle w:val="FormCellData"/>
             </w:pPr>
             <w:r>
-              <w:t>{d.</w:t>
+              <w:t>{</w:t>
+            </w:r>
+            <w:proofErr w:type="spellStart"/>
+            <w:r>
+              <w:t>d.</w:t>
             </w:r>
             <w:r>
               <w:t>c</w:t>
@@ -1573,7 +1718,11 @@
               <w:t>.</w:t>
             </w:r>
             <w:r>
-              <w:t>interpreter}</w:t>
+              <w:t>interpreter</w:t>
+            </w:r>
+            <w:proofErr w:type="spellEnd"/>
+            <w:r>
+              <w:t>}</w:t>
             </w:r>
           </w:p>
         </w:tc>
@@ -1596,6 +1745,7 @@
             <w:r>
               <w:t>{</w:t>
             </w:r>
+            <w:proofErr w:type="spellStart"/>
             <w:r>
               <w:t>d.c</w:t>
             </w:r>
@@ -1606,7 +1756,11 @@
               <w:t>.a</w:t>
             </w:r>
             <w:r>
-              <w:t>ttendanceType}</w:t>
+              <w:t>ttendanceType</w:t>
+            </w:r>
+            <w:proofErr w:type="spellEnd"/>
+            <w:r>
+              <w:t>}</w:t>
             </w:r>
           </w:p>
         </w:tc>
@@ -1716,13 +1870,21 @@
               <w:pStyle w:val="FormCellData"/>
             </w:pPr>
             <w:r>
-              <w:t>{d.appearance.date:formatD('MM/DD/YY</w:t>
-            </w:r>
-            <w:r>
-              <w:t>Y</w:t>
-            </w:r>
-            <w:r>
-              <w:t>Y HH:mm')}</w:t>
+              <w:t>{</w:t>
+            </w:r>
+            <w:proofErr w:type="spellStart"/>
+            <w:r>
+              <w:t>d.appearance.</w:t>
+            </w:r>
+            <w:r>
+              <w:t>when</w:t>
+            </w:r>
+            <w:r>
+              <w:t>.datetime</w:t>
+            </w:r>
+            <w:proofErr w:type="spellEnd"/>
+            <w:r>
+              <w:t>}</w:t>
             </w:r>
           </w:p>
         </w:tc>
@@ -1754,7 +1916,15 @@
               <w:pStyle w:val="FormCellData"/>
             </w:pPr>
             <w:r>
-              <w:t>{d.appearance.room}</w:t>
+              <w:t>{</w:t>
+            </w:r>
+            <w:proofErr w:type="spellStart"/>
+            <w:r>
+              <w:t>d.appearance.room</w:t>
+            </w:r>
+            <w:proofErr w:type="spellEnd"/>
+            <w:r>
+              <w:t>}</w:t>
             </w:r>
           </w:p>
         </w:tc>
@@ -1786,7 +1956,15 @@
               <w:pStyle w:val="FormCellData"/>
             </w:pPr>
             <w:r>
-              <w:t>{d.appearance.reason}</w:t>
+              <w:t>{</w:t>
+            </w:r>
+            <w:proofErr w:type="spellStart"/>
+            <w:r>
+              <w:t>d.appearance.reason</w:t>
+            </w:r>
+            <w:proofErr w:type="spellEnd"/>
+            <w:r>
+              <w:t>}</w:t>
             </w:r>
           </w:p>
         </w:tc>
@@ -1821,7 +1999,15 @@
               </w:rPr>
             </w:pPr>
             <w:r>
-              <w:t>{d.appearance.app}</w:t>
+              <w:t>{</w:t>
+            </w:r>
+            <w:proofErr w:type="spellStart"/>
+            <w:r>
+              <w:t>d.appearance.app</w:t>
+            </w:r>
+            <w:proofErr w:type="spellEnd"/>
+            <w:r>
+              <w:t>}</w:t>
             </w:r>
           </w:p>
         </w:tc>
@@ -1853,13 +2039,40 @@
               <w:pStyle w:val="FormCellData"/>
             </w:pPr>
             <w:r>
-              <w:t>{d.appearance.noApp:formatD('MM/DD/YY</w:t>
-            </w:r>
-            <w:r>
-              <w:t>Y</w:t>
-            </w:r>
-            <w:r>
-              <w:t>Y HH:mm')}</w:t>
+              <w:t>{</w:t>
+            </w:r>
+            <w:proofErr w:type="spellStart"/>
+            <w:r>
+              <w:t>d.appearance.noApp</w:t>
+            </w:r>
+            <w:r>
+              <w:t>.date</w:t>
+            </w:r>
+            <w:proofErr w:type="spellEnd"/>
+            <w:r>
+              <w:t>}</w:t>
+            </w:r>
+          </w:p>
+          <w:p>
+            <w:pPr>
+              <w:pStyle w:val="FormCellData"/>
+            </w:pPr>
+            <w:r>
+              <w:t>{</w:t>
+            </w:r>
+            <w:proofErr w:type="spellStart"/>
+            <w:r>
+              <w:t>d.appearance.noApp</w:t>
+            </w:r>
+            <w:r>
+              <w:t>.</w:t>
+            </w:r>
+            <w:r>
+              <w:t>time</w:t>
+            </w:r>
+            <w:proofErr w:type="spellEnd"/>
+            <w:r>
+              <w:t>}</w:t>
             </w:r>
           </w:p>
         </w:tc>
@@ -1891,7 +2104,15 @@
               <w:pStyle w:val="FormCellData"/>
             </w:pPr>
             <w:r>
-              <w:t>{d.appearance.clerk}</w:t>
+              <w:t>{</w:t>
+            </w:r>
+            <w:proofErr w:type="spellStart"/>
+            <w:r>
+              <w:t>d.appearance.clerk</w:t>
+            </w:r>
+            <w:proofErr w:type="spellEnd"/>
+            <w:r>
+              <w:t>}</w:t>
             </w:r>
           </w:p>
         </w:tc>
@@ -1923,7 +2144,15 @@
               <w:pStyle w:val="FormCellData"/>
             </w:pPr>
             <w:r>
-              <w:t>{d.appearance.defenseCouncil}</w:t>
+              <w:t>{</w:t>
+            </w:r>
+            <w:proofErr w:type="spellStart"/>
+            <w:r>
+              <w:t>d.appearance.defenseCouncil</w:t>
+            </w:r>
+            <w:proofErr w:type="spellEnd"/>
+            <w:r>
+              <w:t>}</w:t>
             </w:r>
           </w:p>
         </w:tc>
@@ -1947,112 +2176,151 @@
                 <w:sz w:val="16"/>
                 <w:szCs w:val="16"/>
               </w:rPr>
-              <w:t>Def Att</w:t>
-            </w:r>
-          </w:p>
-          <w:p>
-            <w:pPr>
-              <w:pStyle w:val="FormCellData"/>
-            </w:pPr>
-            <w:r>
-              <w:t>{d.appearance. defenseAtt}</w:t>
-            </w:r>
-          </w:p>
-        </w:tc>
-        <w:tc>
-          <w:tcPr>
-            <w:tcW w:w="731" w:type="dxa"/>
-          </w:tcPr>
-          <w:p>
-            <w:pPr>
-              <w:widowControl w:val="0"/>
-              <w:spacing w:after="0" w:line="240" w:lineRule="auto"/>
-              <w:rPr>
-                <w:rFonts w:ascii="Arial Narrow" w:hAnsi="Arial Narrow"/>
+              <w:t xml:space="preserve">Def </w:t>
+            </w:r>
+            <w:proofErr w:type="spellStart"/>
+            <w:r>
+              <w:rPr>
+                <w:rFonts w:ascii="Arial Narrow" w:eastAsia="Calibri" w:hAnsi="Arial Narrow"/>
                 <w:sz w:val="16"/>
                 <w:szCs w:val="16"/>
               </w:rPr>
-            </w:pPr>
-            <w:r>
-              <w:rPr>
-                <w:rFonts w:ascii="Arial Narrow" w:eastAsia="Calibri" w:hAnsi="Arial Narrow"/>
+              <w:t>Att</w:t>
+            </w:r>
+            <w:proofErr w:type="spellEnd"/>
+          </w:p>
+          <w:p>
+            <w:pPr>
+              <w:pStyle w:val="FormCellData"/>
+            </w:pPr>
+            <w:r>
+              <w:t>{</w:t>
+            </w:r>
+            <w:proofErr w:type="spellStart"/>
+            <w:r>
+              <w:t>d.appearance</w:t>
+            </w:r>
+            <w:proofErr w:type="spellEnd"/>
+            <w:r>
+              <w:t xml:space="preserve">. </w:t>
+            </w:r>
+            <w:proofErr w:type="spellStart"/>
+            <w:r>
+              <w:t>defenseAtt</w:t>
+            </w:r>
+            <w:proofErr w:type="spellEnd"/>
+            <w:r>
+              <w:t>}</w:t>
+            </w:r>
+          </w:p>
+        </w:tc>
+        <w:tc>
+          <w:tcPr>
+            <w:tcW w:w="731" w:type="dxa"/>
+          </w:tcPr>
+          <w:p>
+            <w:pPr>
+              <w:widowControl w:val="0"/>
+              <w:spacing w:after="0" w:line="240" w:lineRule="auto"/>
+              <w:rPr>
+                <w:rFonts w:ascii="Arial Narrow" w:hAnsi="Arial Narrow"/>
                 <w:sz w:val="16"/>
                 <w:szCs w:val="16"/>
               </w:rPr>
-              <w:t>Crown</w:t>
-            </w:r>
-          </w:p>
-          <w:p>
-            <w:pPr>
-              <w:pStyle w:val="FormCellData"/>
-            </w:pPr>
-            <w:r>
-              <w:t>{d.appearance.crown}</w:t>
-            </w:r>
-          </w:p>
-        </w:tc>
-        <w:tc>
-          <w:tcPr>
-            <w:tcW w:w="687" w:type="dxa"/>
-          </w:tcPr>
-          <w:p>
-            <w:pPr>
-              <w:widowControl w:val="0"/>
-              <w:spacing w:after="0" w:line="240" w:lineRule="auto"/>
-              <w:rPr>
-                <w:rFonts w:ascii="Arial Narrow" w:hAnsi="Arial Narrow"/>
+            </w:pPr>
+            <w:r>
+              <w:rPr>
+                <w:rFonts w:ascii="Arial Narrow" w:eastAsia="Calibri" w:hAnsi="Arial Narrow"/>
                 <w:sz w:val="16"/>
                 <w:szCs w:val="16"/>
               </w:rPr>
-            </w:pPr>
-            <w:r>
-              <w:rPr>
-                <w:rFonts w:ascii="Arial Narrow" w:eastAsia="Calibri" w:hAnsi="Arial Narrow"/>
+              <w:t>Crown</w:t>
+            </w:r>
+          </w:p>
+          <w:p>
+            <w:pPr>
+              <w:pStyle w:val="FormCellData"/>
+            </w:pPr>
+            <w:r>
+              <w:t>{</w:t>
+            </w:r>
+            <w:proofErr w:type="spellStart"/>
+            <w:r>
+              <w:t>d.appearance.crown</w:t>
+            </w:r>
+            <w:proofErr w:type="spellEnd"/>
+            <w:r>
+              <w:t>}</w:t>
+            </w:r>
+          </w:p>
+        </w:tc>
+        <w:tc>
+          <w:tcPr>
+            <w:tcW w:w="687" w:type="dxa"/>
+          </w:tcPr>
+          <w:p>
+            <w:pPr>
+              <w:widowControl w:val="0"/>
+              <w:spacing w:after="0" w:line="240" w:lineRule="auto"/>
+              <w:rPr>
+                <w:rFonts w:ascii="Arial Narrow" w:hAnsi="Arial Narrow"/>
                 <w:sz w:val="16"/>
                 <w:szCs w:val="16"/>
               </w:rPr>
-              <w:t>Seized</w:t>
-            </w:r>
-          </w:p>
-          <w:p>
-            <w:pPr>
-              <w:pStyle w:val="FormCellData"/>
-              <w:rPr>
+            </w:pPr>
+            <w:r>
+              <w:rPr>
+                <w:rFonts w:ascii="Arial Narrow" w:eastAsia="Calibri" w:hAnsi="Arial Narrow"/>
                 <w:sz w:val="16"/>
                 <w:szCs w:val="16"/>
               </w:rPr>
-            </w:pPr>
-            <w:r>
-              <w:t>{d.appearance.</w:t>
-            </w:r>
-            <w:r>
-              <w:t>seized</w:t>
-            </w:r>
-            <w:r>
-              <w:t>}</w:t>
-            </w:r>
-          </w:p>
-        </w:tc>
-        <w:tc>
-          <w:tcPr>
-            <w:tcW w:w="1415" w:type="dxa"/>
-          </w:tcPr>
-          <w:p>
-            <w:pPr>
-              <w:widowControl w:val="0"/>
-              <w:spacing w:after="0" w:line="240" w:lineRule="auto"/>
-              <w:rPr>
-                <w:rFonts w:ascii="Arial Narrow" w:hAnsi="Arial Narrow"/>
+              <w:t>Seized</w:t>
+            </w:r>
+          </w:p>
+          <w:p>
+            <w:pPr>
+              <w:pStyle w:val="FormCellData"/>
+              <w:rPr>
                 <w:sz w:val="16"/>
                 <w:szCs w:val="16"/>
               </w:rPr>
             </w:pPr>
             <w:r>
-              <w:rPr>
-                <w:rFonts w:ascii="Arial Narrow" w:eastAsia="Calibri" w:hAnsi="Arial Narrow"/>
+              <w:t>{</w:t>
+            </w:r>
+            <w:proofErr w:type="spellStart"/>
+            <w:r>
+              <w:t>d.appearance.</w:t>
+            </w:r>
+            <w:r>
+              <w:t>seized</w:t>
+            </w:r>
+            <w:proofErr w:type="spellEnd"/>
+            <w:r>
+              <w:t>}</w:t>
+            </w:r>
+          </w:p>
+        </w:tc>
+        <w:tc>
+          <w:tcPr>
+            <w:tcW w:w="1415" w:type="dxa"/>
+          </w:tcPr>
+          <w:p>
+            <w:pPr>
+              <w:widowControl w:val="0"/>
+              <w:spacing w:after="0" w:line="240" w:lineRule="auto"/>
+              <w:rPr>
+                <w:rFonts w:ascii="Arial Narrow" w:hAnsi="Arial Narrow"/>
                 <w:sz w:val="16"/>
                 <w:szCs w:val="16"/>
               </w:rPr>
+            </w:pPr>
+            <w:r>
+              <w:rPr>
+                <w:rFonts w:ascii="Arial Narrow" w:eastAsia="Calibri" w:hAnsi="Arial Narrow"/>
+                <w:sz w:val="16"/>
+                <w:szCs w:val="16"/>
+              </w:rPr>
               <w:t>Judicial Justice</w:t>
             </w:r>
           </w:p>
@@ -2061,7 +2329,23 @@
               <w:pStyle w:val="FormCellData"/>
             </w:pPr>
             <w:r>
-              <w:t>{d.appearance. judicialJustice}</w:t>
+              <w:t>{</w:t>
+            </w:r>
+            <w:proofErr w:type="spellStart"/>
+            <w:r>
+              <w:t>d.appearance</w:t>
+            </w:r>
+            <w:proofErr w:type="spellEnd"/>
+            <w:r>
+              <w:t xml:space="preserve">. </w:t>
+            </w:r>
+            <w:proofErr w:type="spellStart"/>
+            <w:r>
+              <w:t>judicialJustice</w:t>
+            </w:r>
+            <w:proofErr w:type="spellEnd"/>
+            <w:r>
+              <w:t>}</w:t>
             </w:r>
           </w:p>
         </w:tc>
@@ -2085,7 +2369,15 @@
               <w:pStyle w:val="FormCellData"/>
             </w:pPr>
             <w:r>
-              <w:t>{d.appearance.comments}</w:t>
+              <w:t>{</w:t>
+            </w:r>
+            <w:proofErr w:type="spellStart"/>
+            <w:r>
+              <w:t>d.appearance.comments</w:t>
+            </w:r>
+            <w:proofErr w:type="spellEnd"/>
+            <w:r>
+              <w:t>}</w:t>
             </w:r>
           </w:p>
           <w:p>
@@ -2165,7 +2457,37 @@
               <w:pStyle w:val="FormCellData"/>
             </w:pPr>
             <w:r>
-              <w:t>{d. pastAppearances[i].date:formatD('MM/DD/YYYY HH:mm')}</w:t>
+              <w:t xml:space="preserve">{d. </w:t>
+            </w:r>
+            <w:proofErr w:type="spellStart"/>
+            <w:r>
+              <w:t>pastAppearances</w:t>
+            </w:r>
+            <w:proofErr w:type="spellEnd"/>
+            <w:r>
+              <w:t>[</w:t>
+            </w:r>
+            <w:proofErr w:type="spellStart"/>
+            <w:r>
+              <w:t>i</w:t>
+            </w:r>
+            <w:proofErr w:type="spellEnd"/>
+            <w:r>
+              <w:t>].</w:t>
+            </w:r>
+            <w:proofErr w:type="spellStart"/>
+            <w:r>
+              <w:t>when.</w:t>
+            </w:r>
+            <w:r>
+              <w:t>date</w:t>
+            </w:r>
+            <w:r>
+              <w:t>time</w:t>
+            </w:r>
+            <w:proofErr w:type="spellEnd"/>
+            <w:r>
+              <w:t>}</w:t>
             </w:r>
           </w:p>
         </w:tc>
@@ -2201,7 +2523,23 @@
               </w:rPr>
             </w:pPr>
             <w:r>
-              <w:t>{d. pastAppearances[i].room}</w:t>
+              <w:t xml:space="preserve">{d. </w:t>
+            </w:r>
+            <w:proofErr w:type="spellStart"/>
+            <w:r>
+              <w:t>pastAppearances</w:t>
+            </w:r>
+            <w:proofErr w:type="spellEnd"/>
+            <w:r>
+              <w:t>[</w:t>
+            </w:r>
+            <w:proofErr w:type="spellStart"/>
+            <w:r>
+              <w:t>i</w:t>
+            </w:r>
+            <w:proofErr w:type="spellEnd"/>
+            <w:r>
+              <w:t>].room}</w:t>
             </w:r>
           </w:p>
         </w:tc>
@@ -2237,7 +2575,23 @@
               </w:rPr>
             </w:pPr>
             <w:r>
-              <w:t>{d. pastAppearances[i].reason}</w:t>
+              <w:t xml:space="preserve">{d. </w:t>
+            </w:r>
+            <w:proofErr w:type="spellStart"/>
+            <w:r>
+              <w:t>pastAppearances</w:t>
+            </w:r>
+            <w:proofErr w:type="spellEnd"/>
+            <w:r>
+              <w:t>[</w:t>
+            </w:r>
+            <w:proofErr w:type="spellStart"/>
+            <w:r>
+              <w:t>i</w:t>
+            </w:r>
+            <w:proofErr w:type="spellEnd"/>
+            <w:r>
+              <w:t>].reason}</w:t>
             </w:r>
           </w:p>
         </w:tc>
@@ -2269,7 +2623,23 @@
               <w:pStyle w:val="FormCellData"/>
             </w:pPr>
             <w:r>
-              <w:t>{d. pastAppearances[i].app}</w:t>
+              <w:t xml:space="preserve">{d. </w:t>
+            </w:r>
+            <w:proofErr w:type="spellStart"/>
+            <w:r>
+              <w:t>pastAppearances</w:t>
+            </w:r>
+            <w:proofErr w:type="spellEnd"/>
+            <w:r>
+              <w:t>[</w:t>
+            </w:r>
+            <w:proofErr w:type="spellStart"/>
+            <w:r>
+              <w:t>i</w:t>
+            </w:r>
+            <w:proofErr w:type="spellEnd"/>
+            <w:r>
+              <w:t>].app}</w:t>
             </w:r>
           </w:p>
         </w:tc>
@@ -2290,12 +2660,79 @@
               <w:pStyle w:val="FormCellData"/>
             </w:pPr>
             <w:r>
-              <w:t>{d. pastAppearances[i].noApp:formatD('MM/</w:t>
-            </w:r>
+              <w:t xml:space="preserve">{d. </w:t>
+            </w:r>
+            <w:proofErr w:type="spellStart"/>
+            <w:r>
+              <w:t>pastAppearances</w:t>
+            </w:r>
+            <w:proofErr w:type="spellEnd"/>
+            <w:r>
+              <w:t>[</w:t>
+            </w:r>
+            <w:proofErr w:type="spellStart"/>
+            <w:r>
+              <w:t>i</w:t>
+            </w:r>
+            <w:proofErr w:type="spellEnd"/>
+            <w:r>
+              <w:t>].</w:t>
+            </w:r>
+            <w:proofErr w:type="spellStart"/>
+            <w:r>
+              <w:t>noApp</w:t>
+            </w:r>
+            <w:r>
+              <w:t>.date</w:t>
+            </w:r>
+            <w:proofErr w:type="spellEnd"/>
+            <w:r>
+              <w:t>}</w:t>
+            </w:r>
+          </w:p>
+          <w:p>
+            <w:pPr>
+              <w:pStyle w:val="FormCellData"/>
+            </w:pPr>
+            <w:r>
+              <w:t xml:space="preserve">{d. </w:t>
+            </w:r>
+            <w:proofErr w:type="spellStart"/>
+            <w:r>
+              <w:t>pastAppearances</w:t>
+            </w:r>
+            <w:proofErr w:type="spellEnd"/>
+            <w:r>
+              <w:t>[</w:t>
+            </w:r>
+            <w:proofErr w:type="spellStart"/>
+            <w:r>
+              <w:t>i</w:t>
+            </w:r>
+            <w:proofErr w:type="spellEnd"/>
+            <w:r>
+              <w:t>].</w:t>
+            </w:r>
+            <w:proofErr w:type="spellStart"/>
             <w:r>
               <w:lastRenderedPageBreak/>
-              <w:t>DD/YYYY HH:mm')}</w:t>
-            </w:r>
+              <w:t>noApp</w:t>
+            </w:r>
+            <w:r>
+              <w:t>.</w:t>
+            </w:r>
+            <w:r>
+              <w:t>time</w:t>
+            </w:r>
+            <w:proofErr w:type="spellEnd"/>
+            <w:r>
+              <w:t>}</w:t>
+            </w:r>
+          </w:p>
+          <w:p>
+            <w:pPr>
+              <w:pStyle w:val="FormCellData"/>
+            </w:pPr>
           </w:p>
         </w:tc>
         <w:tc>
@@ -2327,7 +2764,23 @@
               <w:pStyle w:val="FormCellData"/>
             </w:pPr>
             <w:r>
-              <w:t>{d. pastAppearances[i].clerk}</w:t>
+              <w:t xml:space="preserve">{d. </w:t>
+            </w:r>
+            <w:proofErr w:type="spellStart"/>
+            <w:r>
+              <w:t>pastAppearances</w:t>
+            </w:r>
+            <w:proofErr w:type="spellEnd"/>
+            <w:r>
+              <w:t>[</w:t>
+            </w:r>
+            <w:proofErr w:type="spellStart"/>
+            <w:r>
+              <w:t>i</w:t>
+            </w:r>
+            <w:proofErr w:type="spellEnd"/>
+            <w:r>
+              <w:t>].clerk}</w:t>
             </w:r>
           </w:p>
         </w:tc>
@@ -2359,7 +2812,31 @@
               <w:pStyle w:val="FormCellData"/>
             </w:pPr>
             <w:r>
-              <w:t>{d. pastAppearances[i].defenseCouncil}</w:t>
+              <w:t xml:space="preserve">{d. </w:t>
+            </w:r>
+            <w:proofErr w:type="spellStart"/>
+            <w:r>
+              <w:t>pastAppearances</w:t>
+            </w:r>
+            <w:proofErr w:type="spellEnd"/>
+            <w:r>
+              <w:t>[</w:t>
+            </w:r>
+            <w:proofErr w:type="spellStart"/>
+            <w:r>
+              <w:t>i</w:t>
+            </w:r>
+            <w:proofErr w:type="spellEnd"/>
+            <w:r>
+              <w:t>].</w:t>
+            </w:r>
+            <w:proofErr w:type="spellStart"/>
+            <w:r>
+              <w:t>defenseCouncil</w:t>
+            </w:r>
+            <w:proofErr w:type="spellEnd"/>
+            <w:r>
+              <w:t>}</w:t>
             </w:r>
           </w:p>
         </w:tc>
@@ -2383,112 +2860,178 @@
                 <w:sz w:val="16"/>
                 <w:szCs w:val="16"/>
               </w:rPr>
-              <w:t>Def Att</w:t>
-            </w:r>
-          </w:p>
-          <w:p>
-            <w:pPr>
-              <w:pStyle w:val="FormCellData"/>
-            </w:pPr>
-            <w:r>
-              <w:t>{d. pastAppearances[i]. defenseAtt}</w:t>
-            </w:r>
-          </w:p>
-        </w:tc>
-        <w:tc>
-          <w:tcPr>
-            <w:tcW w:w="731" w:type="dxa"/>
-          </w:tcPr>
-          <w:p>
-            <w:pPr>
-              <w:widowControl w:val="0"/>
-              <w:spacing w:after="0" w:line="240" w:lineRule="auto"/>
-              <w:rPr>
-                <w:rFonts w:ascii="Arial Narrow" w:hAnsi="Arial Narrow"/>
+              <w:t xml:space="preserve">Def </w:t>
+            </w:r>
+            <w:proofErr w:type="spellStart"/>
+            <w:r>
+              <w:rPr>
+                <w:rFonts w:ascii="Arial Narrow" w:eastAsia="Calibri" w:hAnsi="Arial Narrow"/>
                 <w:sz w:val="16"/>
                 <w:szCs w:val="16"/>
               </w:rPr>
-            </w:pPr>
-            <w:r>
-              <w:rPr>
-                <w:rFonts w:ascii="Arial Narrow" w:eastAsia="Calibri" w:hAnsi="Arial Narrow"/>
+              <w:t>Att</w:t>
+            </w:r>
+            <w:proofErr w:type="spellEnd"/>
+          </w:p>
+          <w:p>
+            <w:pPr>
+              <w:pStyle w:val="FormCellData"/>
+            </w:pPr>
+            <w:r>
+              <w:t xml:space="preserve">{d. </w:t>
+            </w:r>
+            <w:proofErr w:type="spellStart"/>
+            <w:r>
+              <w:t>pastAppearances</w:t>
+            </w:r>
+            <w:proofErr w:type="spellEnd"/>
+            <w:r>
+              <w:t>[</w:t>
+            </w:r>
+            <w:proofErr w:type="spellStart"/>
+            <w:r>
+              <w:t>i</w:t>
+            </w:r>
+            <w:proofErr w:type="spellEnd"/>
+            <w:r>
+              <w:t xml:space="preserve">]. </w:t>
+            </w:r>
+            <w:proofErr w:type="spellStart"/>
+            <w:r>
+              <w:t>defenseAtt</w:t>
+            </w:r>
+            <w:proofErr w:type="spellEnd"/>
+            <w:r>
+              <w:t>}</w:t>
+            </w:r>
+          </w:p>
+        </w:tc>
+        <w:tc>
+          <w:tcPr>
+            <w:tcW w:w="731" w:type="dxa"/>
+          </w:tcPr>
+          <w:p>
+            <w:pPr>
+              <w:widowControl w:val="0"/>
+              <w:spacing w:after="0" w:line="240" w:lineRule="auto"/>
+              <w:rPr>
+                <w:rFonts w:ascii="Arial Narrow" w:hAnsi="Arial Narrow"/>
                 <w:sz w:val="16"/>
                 <w:szCs w:val="16"/>
               </w:rPr>
-              <w:t>Crown</w:t>
-            </w:r>
-          </w:p>
-          <w:p>
-            <w:pPr>
-              <w:pStyle w:val="FormCellData"/>
-              <w:rPr>
+            </w:pPr>
+            <w:r>
+              <w:rPr>
+                <w:rFonts w:ascii="Arial Narrow" w:eastAsia="Calibri" w:hAnsi="Arial Narrow"/>
                 <w:sz w:val="16"/>
                 <w:szCs w:val="16"/>
               </w:rPr>
-            </w:pPr>
-            <w:r>
-              <w:t>{d.</w:t>
-            </w:r>
-            <w:r>
-              <w:t xml:space="preserve"> pastAppearances[i]</w:t>
-            </w:r>
-            <w:r>
-              <w:t>.crown}</w:t>
-            </w:r>
-          </w:p>
-        </w:tc>
-        <w:tc>
-          <w:tcPr>
-            <w:tcW w:w="687" w:type="dxa"/>
-          </w:tcPr>
-          <w:p>
-            <w:pPr>
-              <w:widowControl w:val="0"/>
-              <w:spacing w:after="0" w:line="240" w:lineRule="auto"/>
-              <w:rPr>
-                <w:rFonts w:ascii="Arial Narrow" w:hAnsi="Arial Narrow"/>
+              <w:t>Crown</w:t>
+            </w:r>
+          </w:p>
+          <w:p>
+            <w:pPr>
+              <w:pStyle w:val="FormCellData"/>
+              <w:rPr>
                 <w:sz w:val="16"/>
                 <w:szCs w:val="16"/>
               </w:rPr>
             </w:pPr>
             <w:r>
-              <w:rPr>
-                <w:rFonts w:ascii="Arial Narrow" w:eastAsia="Calibri" w:hAnsi="Arial Narrow"/>
+              <w:t>{d.</w:t>
+            </w:r>
+            <w:r>
+              <w:t xml:space="preserve"> </w:t>
+            </w:r>
+            <w:proofErr w:type="spellStart"/>
+            <w:r>
+              <w:t>pastAppearances</w:t>
+            </w:r>
+            <w:proofErr w:type="spellEnd"/>
+            <w:r>
+              <w:t>[</w:t>
+            </w:r>
+            <w:proofErr w:type="spellStart"/>
+            <w:r>
+              <w:t>i</w:t>
+            </w:r>
+            <w:proofErr w:type="spellEnd"/>
+            <w:r>
+              <w:t>]</w:t>
+            </w:r>
+            <w:r>
+              <w:t>.crown}</w:t>
+            </w:r>
+          </w:p>
+        </w:tc>
+        <w:tc>
+          <w:tcPr>
+            <w:tcW w:w="687" w:type="dxa"/>
+          </w:tcPr>
+          <w:p>
+            <w:pPr>
+              <w:widowControl w:val="0"/>
+              <w:spacing w:after="0" w:line="240" w:lineRule="auto"/>
+              <w:rPr>
+                <w:rFonts w:ascii="Arial Narrow" w:hAnsi="Arial Narrow"/>
                 <w:sz w:val="16"/>
                 <w:szCs w:val="16"/>
               </w:rPr>
-              <w:t>Seized</w:t>
-            </w:r>
-          </w:p>
-          <w:p>
-            <w:pPr>
-              <w:pStyle w:val="FormCellData"/>
-            </w:pPr>
-            <w:r>
-              <w:t>{d. pastAppearances[i].seized}</w:t>
-            </w:r>
-          </w:p>
-        </w:tc>
-        <w:tc>
-          <w:tcPr>
-            <w:tcW w:w="1416" w:type="dxa"/>
-          </w:tcPr>
-          <w:p>
-            <w:pPr>
-              <w:widowControl w:val="0"/>
-              <w:spacing w:after="0" w:line="240" w:lineRule="auto"/>
-              <w:rPr>
-                <w:rFonts w:ascii="Arial Narrow" w:hAnsi="Arial Narrow"/>
+            </w:pPr>
+            <w:r>
+              <w:rPr>
+                <w:rFonts w:ascii="Arial Narrow" w:eastAsia="Calibri" w:hAnsi="Arial Narrow"/>
                 <w:sz w:val="16"/>
                 <w:szCs w:val="16"/>
               </w:rPr>
-            </w:pPr>
-            <w:r>
-              <w:rPr>
-                <w:rFonts w:ascii="Arial Narrow" w:eastAsia="Calibri" w:hAnsi="Arial Narrow"/>
+              <w:t>Seized</w:t>
+            </w:r>
+          </w:p>
+          <w:p>
+            <w:pPr>
+              <w:pStyle w:val="FormCellData"/>
+            </w:pPr>
+            <w:r>
+              <w:t xml:space="preserve">{d. </w:t>
+            </w:r>
+            <w:proofErr w:type="spellStart"/>
+            <w:r>
+              <w:t>pastAppearances</w:t>
+            </w:r>
+            <w:proofErr w:type="spellEnd"/>
+            <w:r>
+              <w:t>[</w:t>
+            </w:r>
+            <w:proofErr w:type="spellStart"/>
+            <w:r>
+              <w:t>i</w:t>
+            </w:r>
+            <w:proofErr w:type="spellEnd"/>
+            <w:r>
+              <w:t>].seized}</w:t>
+            </w:r>
+          </w:p>
+        </w:tc>
+        <w:tc>
+          <w:tcPr>
+            <w:tcW w:w="1416" w:type="dxa"/>
+          </w:tcPr>
+          <w:p>
+            <w:pPr>
+              <w:widowControl w:val="0"/>
+              <w:spacing w:after="0" w:line="240" w:lineRule="auto"/>
+              <w:rPr>
+                <w:rFonts w:ascii="Arial Narrow" w:hAnsi="Arial Narrow"/>
                 <w:sz w:val="16"/>
                 <w:szCs w:val="16"/>
               </w:rPr>
+            </w:pPr>
+            <w:r>
+              <w:rPr>
+                <w:rFonts w:ascii="Arial Narrow" w:eastAsia="Calibri" w:hAnsi="Arial Narrow"/>
+                <w:sz w:val="16"/>
+                <w:szCs w:val="16"/>
+              </w:rPr>
               <w:t>Judicial Justice</w:t>
             </w:r>
           </w:p>
@@ -2497,7 +3040,31 @@
               <w:pStyle w:val="FormCellData"/>
             </w:pPr>
             <w:r>
-              <w:t>{d. pastAppearances[i]. judicialJustice}</w:t>
+              <w:t xml:space="preserve">{d. </w:t>
+            </w:r>
+            <w:proofErr w:type="spellStart"/>
+            <w:r>
+              <w:t>pastAppearances</w:t>
+            </w:r>
+            <w:proofErr w:type="spellEnd"/>
+            <w:r>
+              <w:t>[</w:t>
+            </w:r>
+            <w:proofErr w:type="spellStart"/>
+            <w:r>
+              <w:t>i</w:t>
+            </w:r>
+            <w:proofErr w:type="spellEnd"/>
+            <w:r>
+              <w:t xml:space="preserve">]. </w:t>
+            </w:r>
+            <w:proofErr w:type="spellStart"/>
+            <w:r>
+              <w:t>judicialJustice</w:t>
+            </w:r>
+            <w:proofErr w:type="spellEnd"/>
+            <w:r>
+              <w:t>}</w:t>
             </w:r>
           </w:p>
         </w:tc>
@@ -2521,13 +3088,26 @@
               <w:pStyle w:val="FormCellData"/>
             </w:pPr>
             <w:r>
-              <w:t>{d.</w:t>
+              <w:t>{</w:t>
+            </w:r>
+            <w:proofErr w:type="spellStart"/>
+            <w:r>
+              <w:t>d.</w:t>
             </w:r>
             <w:r>
               <w:t>pastAppearances</w:t>
             </w:r>
-            <w:r>
-              <w:t>[i].comments}</w:t>
+            <w:proofErr w:type="spellEnd"/>
+            <w:r>
+              <w:t>[</w:t>
+            </w:r>
+            <w:proofErr w:type="spellStart"/>
+            <w:r>
+              <w:t>i</w:t>
+            </w:r>
+            <w:proofErr w:type="spellEnd"/>
+            <w:r>
+              <w:t>].comments}</w:t>
             </w:r>
           </w:p>
         </w:tc>
@@ -2550,7 +3130,35 @@
               <w:pStyle w:val="FormCellData"/>
             </w:pPr>
             <w:r>
-              <w:t>{d.pastAppearances[i+1].date:formatD('MM/DD/YYYY HH:mm')}</w:t>
+              <w:t xml:space="preserve">{d. </w:t>
+            </w:r>
+            <w:proofErr w:type="spellStart"/>
+            <w:r>
+              <w:t>pastAppearances</w:t>
+            </w:r>
+            <w:proofErr w:type="spellEnd"/>
+            <w:r>
+              <w:t>[i</w:t>
+            </w:r>
+            <w:r>
+              <w:t>+1</w:t>
+            </w:r>
+            <w:r>
+              <w:t>].</w:t>
+            </w:r>
+            <w:proofErr w:type="spellStart"/>
+            <w:r>
+              <w:t>when.</w:t>
+            </w:r>
+            <w:r>
+              <w:t>date</w:t>
+            </w:r>
+            <w:r>
+              <w:t>time</w:t>
+            </w:r>
+            <w:proofErr w:type="spellEnd"/>
+            <w:r>
+              <w:t>}</w:t>
             </w:r>
           </w:p>
         </w:tc>
@@ -2571,7 +3179,15 @@
               <w:pStyle w:val="FormCellData"/>
             </w:pPr>
             <w:r>
-              <w:t>{d.pastAppearances[i+1].room}</w:t>
+              <w:t>{</w:t>
+            </w:r>
+            <w:proofErr w:type="spellStart"/>
+            <w:r>
+              <w:t>d.pastAppearances</w:t>
+            </w:r>
+            <w:proofErr w:type="spellEnd"/>
+            <w:r>
+              <w:t>[i+1].room}</w:t>
             </w:r>
           </w:p>
         </w:tc>
@@ -2592,7 +3208,15 @@
               <w:pStyle w:val="FormCellData"/>
             </w:pPr>
             <w:r>
-              <w:t>{d.pastAppearances[i+1].reason}</w:t>
+              <w:t>{</w:t>
+            </w:r>
+            <w:proofErr w:type="spellStart"/>
+            <w:r>
+              <w:t>d.pastAppearances</w:t>
+            </w:r>
+            <w:proofErr w:type="spellEnd"/>
+            <w:r>
+              <w:t>[i+1].reason}</w:t>
             </w:r>
           </w:p>
         </w:tc>
@@ -2613,7 +3237,15 @@
               <w:pStyle w:val="FormCellData"/>
             </w:pPr>
             <w:r>
-              <w:t>{d.pastAppearances[i+1].app}</w:t>
+              <w:t>{</w:t>
+            </w:r>
+            <w:proofErr w:type="spellStart"/>
+            <w:r>
+              <w:t>d.pastAppearances</w:t>
+            </w:r>
+            <w:proofErr w:type="spellEnd"/>
+            <w:r>
+              <w:t>[i+1].app}</w:t>
             </w:r>
           </w:p>
         </w:tc>
@@ -2634,7 +3266,31 @@
               <w:pStyle w:val="FormCellData"/>
             </w:pPr>
             <w:r>
-              <w:t>{d.pastAppearances[i+1].noApp:formatD('MM/DD/YYYY HH:mm')}</w:t>
+              <w:t>{</w:t>
+            </w:r>
+            <w:proofErr w:type="spellStart"/>
+            <w:r>
+              <w:t>d.pastAppearances</w:t>
+            </w:r>
+            <w:proofErr w:type="spellEnd"/>
+            <w:r>
+              <w:t>[i+1].</w:t>
+            </w:r>
+            <w:proofErr w:type="spellStart"/>
+            <w:r>
+              <w:t>noApp:formatD</w:t>
+            </w:r>
+            <w:proofErr w:type="spellEnd"/>
+            <w:r>
+              <w:t xml:space="preserve">('MM/DD/YYYY </w:t>
+            </w:r>
+            <w:proofErr w:type="spellStart"/>
+            <w:r>
+              <w:t>HH:mm</w:t>
+            </w:r>
+            <w:proofErr w:type="spellEnd"/>
+            <w:r>
+              <w:t>')}</w:t>
             </w:r>
           </w:p>
         </w:tc>
@@ -2655,7 +3311,15 @@
               <w:pStyle w:val="FormCellData"/>
             </w:pPr>
             <w:r>
-              <w:t>{d.pastAppearances[i+1].clerk}</w:t>
+              <w:t>{</w:t>
+            </w:r>
+            <w:proofErr w:type="spellStart"/>
+            <w:r>
+              <w:t>d.pastAppearances</w:t>
+            </w:r>
+            <w:proofErr w:type="spellEnd"/>
+            <w:r>
+              <w:t>[i+1].clerk}</w:t>
             </w:r>
           </w:p>
         </w:tc>
@@ -2676,13 +3340,29 @@
               <w:pStyle w:val="FormCellData"/>
             </w:pPr>
             <w:r>
-              <w:t>{d.pastAppearances[i</w:t>
+              <w:t>{</w:t>
+            </w:r>
+            <w:proofErr w:type="spellStart"/>
+            <w:r>
+              <w:t>d.pastAppearances</w:t>
+            </w:r>
+            <w:proofErr w:type="spellEnd"/>
+            <w:r>
+              <w:t>[i</w:t>
             </w:r>
             <w:r>
               <w:t>+1</w:t>
             </w:r>
             <w:r>
-              <w:t>].defenseCouncil}</w:t>
+              <w:t>].</w:t>
+            </w:r>
+            <w:proofErr w:type="spellStart"/>
+            <w:r>
+              <w:t>defenseCouncil</w:t>
+            </w:r>
+            <w:proofErr w:type="spellEnd"/>
+            <w:r>
+              <w:t>}</w:t>
             </w:r>
           </w:p>
         </w:tc>
@@ -2695,21 +3375,42 @@
               <w:pStyle w:val="FormCellHeaderSmall"/>
             </w:pPr>
             <w:r>
-              <w:t>Def Att</w:t>
-            </w:r>
+              <w:t xml:space="preserve">Def </w:t>
+            </w:r>
+            <w:proofErr w:type="spellStart"/>
+            <w:r>
+              <w:t>Att</w:t>
+            </w:r>
+            <w:proofErr w:type="spellEnd"/>
           </w:p>
           <w:p>
             <w:pPr>
               <w:pStyle w:val="FormCellData"/>
             </w:pPr>
             <w:r>
-              <w:t>{d.pastAppearances[i</w:t>
+              <w:t>{</w:t>
+            </w:r>
+            <w:proofErr w:type="spellStart"/>
+            <w:r>
+              <w:t>d.pastAppearances</w:t>
+            </w:r>
+            <w:proofErr w:type="spellEnd"/>
+            <w:r>
+              <w:t>[i</w:t>
             </w:r>
             <w:r>
               <w:t>+1</w:t>
             </w:r>
             <w:r>
-              <w:t>]. defenseAtt}</w:t>
+              <w:t xml:space="preserve">]. </w:t>
+            </w:r>
+            <w:proofErr w:type="spellStart"/>
+            <w:r>
+              <w:t>defenseAtt</w:t>
+            </w:r>
+            <w:proofErr w:type="spellEnd"/>
+            <w:r>
+              <w:t>}</w:t>
             </w:r>
           </w:p>
         </w:tc>
@@ -2734,10 +3435,18 @@
               </w:rPr>
             </w:pPr>
             <w:r>
-              <w:t>{d.</w:t>
-            </w:r>
-            <w:r>
-              <w:t>pastAppearances[i+1]</w:t>
+              <w:t>{</w:t>
+            </w:r>
+            <w:proofErr w:type="spellStart"/>
+            <w:r>
+              <w:t>d.</w:t>
+            </w:r>
+            <w:r>
+              <w:t>pastAppearances</w:t>
+            </w:r>
+            <w:proofErr w:type="spellEnd"/>
+            <w:r>
+              <w:t>[i+1]</w:t>
             </w:r>
             <w:r>
               <w:t>.crown}</w:t>
@@ -2765,7 +3474,15 @@
               </w:rPr>
             </w:pPr>
             <w:r>
-              <w:t>{d.pastAppearances[i</w:t>
+              <w:t>{</w:t>
+            </w:r>
+            <w:proofErr w:type="spellStart"/>
+            <w:r>
+              <w:t>d.pastAppearances</w:t>
+            </w:r>
+            <w:proofErr w:type="spellEnd"/>
+            <w:r>
+              <w:t>[i</w:t>
             </w:r>
             <w:r>
               <w:t>+1</w:t>
@@ -2796,13 +3513,29 @@
               </w:rPr>
             </w:pPr>
             <w:r>
-              <w:t>{d.pastAppearances[i</w:t>
+              <w:t>{</w:t>
+            </w:r>
+            <w:proofErr w:type="spellStart"/>
+            <w:r>
+              <w:t>d.pastAppearances</w:t>
+            </w:r>
+            <w:proofErr w:type="spellEnd"/>
+            <w:r>
+              <w:t>[i</w:t>
             </w:r>
             <w:r>
               <w:t>+1</w:t>
             </w:r>
             <w:r>
-              <w:t>]. judicialJustice}</w:t>
+              <w:t xml:space="preserve">]. </w:t>
+            </w:r>
+            <w:proofErr w:type="spellStart"/>
+            <w:r>
+              <w:t>judicialJustice</w:t>
+            </w:r>
+            <w:proofErr w:type="spellEnd"/>
+            <w:r>
+              <w:t>}</w:t>
             </w:r>
           </w:p>
         </w:tc>
@@ -2826,11 +3559,16 @@
               <w:pStyle w:val="FormCellData"/>
             </w:pPr>
             <w:r>
-              <w:t>{d.</w:t>
+              <w:t>{</w:t>
+            </w:r>
+            <w:proofErr w:type="spellStart"/>
+            <w:r>
+              <w:t>d.</w:t>
             </w:r>
             <w:r>
               <w:t>pastAppearances</w:t>
             </w:r>
+            <w:proofErr w:type="spellEnd"/>
             <w:r>
               <w:t>[i+1].comments}</w:t>
             </w:r>
@@ -2896,7 +3634,11 @@
         <w:pStyle w:val="FormCellData"/>
       </w:pPr>
       <w:r>
-        <w:t>{d.</w:t>
+        <w:t>{</w:t>
+      </w:r>
+      <w:proofErr w:type="spellStart"/>
+      <w:r>
+        <w:t>d.</w:t>
       </w:r>
       <w:r>
         <w:t>writtenReasons.</w:t>
@@ -2907,6 +3649,7 @@
       <w:r>
         <w:t>ineReduction</w:t>
       </w:r>
+      <w:proofErr w:type="spellEnd"/>
       <w:r>
         <w:t>}</w:t>
       </w:r>
@@ -2942,13 +3685,21 @@
         <w:pStyle w:val="FormCellData"/>
       </w:pPr>
       <w:r>
-        <w:t>{d.writtenReasons.</w:t>
+        <w:t>{</w:t>
+      </w:r>
+      <w:proofErr w:type="spellStart"/>
+      <w:r>
+        <w:t>d.writtenReasons.</w:t>
       </w:r>
       <w:r>
         <w:t>t</w:t>
       </w:r>
       <w:r>
-        <w:t>imeToPay}</w:t>
+        <w:t>imeToPay</w:t>
+      </w:r>
+      <w:proofErr w:type="spellEnd"/>
+      <w:r>
+        <w:t>}</w:t>
       </w:r>
     </w:p>
     <w:p>
@@ -3163,11 +3914,16 @@
               <w:pStyle w:val="FormCellData"/>
             </w:pPr>
             <w:r>
-              <w:t>{d.</w:t>
+              <w:t>{</w:t>
+            </w:r>
+            <w:proofErr w:type="spellStart"/>
+            <w:r>
+              <w:t>d.</w:t>
             </w:r>
             <w:r>
               <w:t>counts</w:t>
             </w:r>
+            <w:proofErr w:type="spellEnd"/>
             <w:r>
               <w:t>[0].plea}</w:t>
             </w:r>
@@ -3202,28 +3958,35 @@
               <w:pStyle w:val="FormCellData"/>
             </w:pPr>
             <w:r>
-              <w:t>{d.</w:t>
-            </w:r>
-            <w:r>
-              <w:t>counts[0]</w:t>
-            </w:r>
-            <w:r>
-              <w:t xml:space="preserve">. </w:t>
-            </w:r>
-            <w:r>
-              <w:t>offenseDate</w:t>
-            </w:r>
-            <w:r>
-              <w:t>:</w:t>
-            </w:r>
-            <w:r>
-              <w:t>formatD('</w:t>
-            </w:r>
-            <w:r>
-              <w:t>MM/DD/YYYY</w:t>
-            </w:r>
-            <w:r>
-              <w:t>')}</w:t>
+              <w:t>{</w:t>
+            </w:r>
+            <w:proofErr w:type="spellStart"/>
+            <w:r>
+              <w:t>d.</w:t>
+            </w:r>
+            <w:r>
+              <w:t>counts</w:t>
+            </w:r>
+            <w:proofErr w:type="spellEnd"/>
+            <w:r>
+              <w:t>[0]</w:t>
+            </w:r>
+            <w:r>
+              <w:t>.</w:t>
+            </w:r>
+            <w:proofErr w:type="spellStart"/>
+            <w:r>
+              <w:t>o</w:t>
+            </w:r>
+            <w:r>
+              <w:t>ffense</w:t>
+            </w:r>
+            <w:r>
+              <w:t>.date</w:t>
+            </w:r>
+            <w:proofErr w:type="spellEnd"/>
+            <w:r>
+              <w:t>}</w:t>
             </w:r>
           </w:p>
         </w:tc>
@@ -3256,11 +4019,16 @@
               <w:pStyle w:val="FormCellData"/>
             </w:pPr>
             <w:r>
-              <w:t>{d.</w:t>
+              <w:t>{</w:t>
+            </w:r>
+            <w:proofErr w:type="spellStart"/>
+            <w:r>
+              <w:t>d.</w:t>
             </w:r>
             <w:r>
               <w:t>counts</w:t>
             </w:r>
+            <w:proofErr w:type="spellEnd"/>
             <w:r>
               <w:t>[1].plea}</w:t>
             </w:r>
@@ -3295,25 +4063,29 @@
               <w:pStyle w:val="FormCellData"/>
             </w:pPr>
             <w:r>
-              <w:t>{d.counts[</w:t>
-            </w:r>
-            <w:r>
-              <w:t>1</w:t>
-            </w:r>
-            <w:r>
-              <w:t xml:space="preserve">]. </w:t>
-            </w:r>
-            <w:r>
-              <w:t>offenseDate</w:t>
-            </w:r>
-            <w:r>
-              <w:t>:formatD('</w:t>
-            </w:r>
-            <w:r>
-              <w:t>MM/DD/YYYY</w:t>
-            </w:r>
-            <w:r>
-              <w:t>')}</w:t>
+              <w:t>{</w:t>
+            </w:r>
+            <w:proofErr w:type="spellStart"/>
+            <w:r>
+              <w:t>d.counts</w:t>
+            </w:r>
+            <w:proofErr w:type="spellEnd"/>
+            <w:r>
+              <w:t>[1].</w:t>
+            </w:r>
+            <w:proofErr w:type="spellStart"/>
+            <w:r>
+              <w:t>o</w:t>
+            </w:r>
+            <w:r>
+              <w:t>ffense</w:t>
+            </w:r>
+            <w:r>
+              <w:t>.date</w:t>
+            </w:r>
+            <w:proofErr w:type="spellEnd"/>
+            <w:r>
+              <w:t>}</w:t>
             </w:r>
           </w:p>
         </w:tc>
@@ -3346,11 +4118,16 @@
               <w:pStyle w:val="FormCellData"/>
             </w:pPr>
             <w:r>
-              <w:t>{d.</w:t>
+              <w:t>{</w:t>
+            </w:r>
+            <w:proofErr w:type="spellStart"/>
+            <w:r>
+              <w:t>d.</w:t>
             </w:r>
             <w:r>
               <w:t>counts</w:t>
             </w:r>
+            <w:proofErr w:type="spellEnd"/>
             <w:r>
               <w:t>[2].plea}</w:t>
             </w:r>
@@ -3385,25 +4162,32 @@
               <w:pStyle w:val="FormCellData"/>
             </w:pPr>
             <w:r>
-              <w:t>{d.counts[</w:t>
-            </w:r>
-            <w:r>
-              <w:t>2</w:t>
-            </w:r>
-            <w:r>
-              <w:t xml:space="preserve">]. </w:t>
-            </w:r>
-            <w:r>
-              <w:t>offenseDate</w:t>
-            </w:r>
-            <w:r>
-              <w:t>:formatD('</w:t>
-            </w:r>
-            <w:r>
-              <w:t>MM/DD/YYYY</w:t>
-            </w:r>
-            <w:r>
-              <w:t>')}</w:t>
+              <w:t>{</w:t>
+            </w:r>
+            <w:proofErr w:type="spellStart"/>
+            <w:r>
+              <w:t>d.counts</w:t>
+            </w:r>
+            <w:proofErr w:type="spellEnd"/>
+            <w:r>
+              <w:t>[2]</w:t>
+            </w:r>
+            <w:r>
+              <w:t>.</w:t>
+            </w:r>
+            <w:proofErr w:type="spellStart"/>
+            <w:r>
+              <w:t>o</w:t>
+            </w:r>
+            <w:r>
+              <w:t>ffense</w:t>
+            </w:r>
+            <w:r>
+              <w:t>.date</w:t>
+            </w:r>
+            <w:proofErr w:type="spellEnd"/>
+            <w:r>
+              <w:t>}</w:t>
             </w:r>
           </w:p>
         </w:tc>
@@ -3439,11 +4223,16 @@
               <w:pStyle w:val="FormCellData"/>
             </w:pPr>
             <w:r>
-              <w:t>{d.</w:t>
+              <w:t>{</w:t>
+            </w:r>
+            <w:proofErr w:type="spellStart"/>
+            <w:r>
+              <w:t>d.</w:t>
             </w:r>
             <w:r>
               <w:t>counts</w:t>
             </w:r>
+            <w:proofErr w:type="spellEnd"/>
             <w:r>
               <w:t>[0].description}</w:t>
             </w:r>
@@ -3479,11 +4268,16 @@
               <w:pStyle w:val="FormCellData"/>
             </w:pPr>
             <w:r>
-              <w:t>{d.</w:t>
+              <w:t>{</w:t>
+            </w:r>
+            <w:proofErr w:type="spellStart"/>
+            <w:r>
+              <w:t>d.</w:t>
             </w:r>
             <w:r>
               <w:t>counts</w:t>
             </w:r>
+            <w:proofErr w:type="spellEnd"/>
             <w:r>
               <w:t>[1].description}</w:t>
             </w:r>
@@ -3519,7 +4313,15 @@
               <w:pStyle w:val="FormCellData"/>
             </w:pPr>
             <w:r>
-              <w:t>{d.counts[2].description}</w:t>
+              <w:t>{</w:t>
+            </w:r>
+            <w:proofErr w:type="spellStart"/>
+            <w:r>
+              <w:t>d.counts</w:t>
+            </w:r>
+            <w:proofErr w:type="spellEnd"/>
+            <w:r>
+              <w:t>[2].description}</w:t>
             </w:r>
           </w:p>
         </w:tc>
@@ -3554,22 +4356,29 @@
               <w:pStyle w:val="FormCellData"/>
             </w:pPr>
             <w:r>
-              <w:t>{d.</w:t>
+              <w:t>{</w:t>
+            </w:r>
+            <w:proofErr w:type="spellStart"/>
+            <w:r>
+              <w:t>d.</w:t>
             </w:r>
             <w:r>
               <w:t>counts</w:t>
             </w:r>
-            <w:r>
-              <w:t>[0].due:</w:t>
-            </w:r>
-            <w:r>
-              <w:t>formatD('</w:t>
-            </w:r>
-            <w:r>
-              <w:t>MM/DD/YYYY</w:t>
-            </w:r>
-            <w:r>
-              <w:t>')}</w:t>
+            <w:proofErr w:type="spellEnd"/>
+            <w:r>
+              <w:t>[0].</w:t>
+            </w:r>
+            <w:proofErr w:type="spellStart"/>
+            <w:r>
+              <w:t>due</w:t>
+            </w:r>
+            <w:r>
+              <w:t>.date</w:t>
+            </w:r>
+            <w:proofErr w:type="spellEnd"/>
+            <w:r>
+              <w:t>}</w:t>
             </w:r>
           </w:p>
         </w:tc>
@@ -3619,7 +4428,31 @@
                 <w:sz w:val="20"/>
                 <w:szCs w:val="20"/>
               </w:rPr>
-              <w:t>{d.counts[0].fin</w:t>
+              <w:t>{</w:t>
+            </w:r>
+            <w:proofErr w:type="spellStart"/>
+            <w:r>
+              <w:rPr>
+                <w:rFonts w:ascii="Arial Narrow" w:eastAsia="Calibri" w:hAnsi="Arial Narrow"/>
+                <w:b/>
+                <w:bCs/>
+                <w:color w:val="2F5496" w:themeColor="accent1" w:themeShade="BF"/>
+                <w:sz w:val="20"/>
+                <w:szCs w:val="20"/>
+              </w:rPr>
+              <w:t>d.counts</w:t>
+            </w:r>
+            <w:proofErr w:type="spellEnd"/>
+            <w:r>
+              <w:rPr>
+                <w:rFonts w:ascii="Arial Narrow" w:eastAsia="Calibri" w:hAnsi="Arial Narrow"/>
+                <w:b/>
+                <w:bCs/>
+                <w:color w:val="2F5496" w:themeColor="accent1" w:themeShade="BF"/>
+                <w:sz w:val="20"/>
+                <w:szCs w:val="20"/>
+              </w:rPr>
+              <w:t>[0].fin</w:t>
             </w:r>
             <w:r>
               <w:rPr>
@@ -3674,22 +4507,29 @@
               <w:pStyle w:val="FormCellData"/>
             </w:pPr>
             <w:r>
-              <w:t>{d.</w:t>
+              <w:t>{</w:t>
+            </w:r>
+            <w:proofErr w:type="spellStart"/>
+            <w:r>
+              <w:t>d.</w:t>
             </w:r>
             <w:r>
               <w:t>counts</w:t>
             </w:r>
-            <w:r>
-              <w:t>[1].due:</w:t>
-            </w:r>
-            <w:r>
-              <w:t>formatD('</w:t>
-            </w:r>
-            <w:r>
-              <w:t>MM/DD/YYYY</w:t>
-            </w:r>
-            <w:r>
-              <w:t>')}</w:t>
+            <w:proofErr w:type="spellEnd"/>
+            <w:r>
+              <w:t>[1].</w:t>
+            </w:r>
+            <w:proofErr w:type="spellStart"/>
+            <w:r>
+              <w:t>due</w:t>
+            </w:r>
+            <w:r>
+              <w:t>.date</w:t>
+            </w:r>
+            <w:proofErr w:type="spellEnd"/>
+            <w:r>
+              <w:t>}</w:t>
             </w:r>
           </w:p>
         </w:tc>
@@ -3739,7 +4579,31 @@
                 <w:sz w:val="20"/>
                 <w:szCs w:val="20"/>
               </w:rPr>
-              <w:t>{d.counts[1].</w:t>
+              <w:t>{</w:t>
+            </w:r>
+            <w:proofErr w:type="spellStart"/>
+            <w:r>
+              <w:rPr>
+                <w:rFonts w:ascii="Arial Narrow" w:eastAsia="Calibri" w:hAnsi="Arial Narrow"/>
+                <w:b/>
+                <w:bCs/>
+                <w:color w:val="2F5496" w:themeColor="accent1" w:themeShade="BF"/>
+                <w:sz w:val="20"/>
+                <w:szCs w:val="20"/>
+              </w:rPr>
+              <w:t>d.counts</w:t>
+            </w:r>
+            <w:proofErr w:type="spellEnd"/>
+            <w:r>
+              <w:rPr>
+                <w:rFonts w:ascii="Arial Narrow" w:eastAsia="Calibri" w:hAnsi="Arial Narrow"/>
+                <w:b/>
+                <w:bCs/>
+                <w:color w:val="2F5496" w:themeColor="accent1" w:themeShade="BF"/>
+                <w:sz w:val="20"/>
+                <w:szCs w:val="20"/>
+              </w:rPr>
+              <w:t>[1].</w:t>
             </w:r>
             <w:r>
               <w:rPr>
@@ -3794,16 +4658,23 @@
               <w:pStyle w:val="FormCellData"/>
             </w:pPr>
             <w:r>
-              <w:t>{d.counts[2].dueDate:</w:t>
-            </w:r>
-            <w:r>
-              <w:t>formatD('</w:t>
-            </w:r>
-            <w:r>
-              <w:t>MM/DD/YYYY</w:t>
-            </w:r>
-            <w:r>
-              <w:t>')}</w:t>
+              <w:t>{</w:t>
+            </w:r>
+            <w:proofErr w:type="spellStart"/>
+            <w:r>
+              <w:t>d.counts</w:t>
+            </w:r>
+            <w:proofErr w:type="spellEnd"/>
+            <w:r>
+              <w:t>[2].</w:t>
+            </w:r>
+            <w:proofErr w:type="spellStart"/>
+            <w:r>
+              <w:t>due.date</w:t>
+            </w:r>
+            <w:proofErr w:type="spellEnd"/>
+            <w:r>
+              <w:t>}</w:t>
             </w:r>
           </w:p>
         </w:tc>
@@ -3853,7 +4724,31 @@
                 <w:sz w:val="20"/>
                 <w:szCs w:val="20"/>
               </w:rPr>
-              <w:t>{d.counts[2].</w:t>
+              <w:t>{</w:t>
+            </w:r>
+            <w:proofErr w:type="spellStart"/>
+            <w:r>
+              <w:rPr>
+                <w:rFonts w:ascii="Arial Narrow" w:eastAsia="Calibri" w:hAnsi="Arial Narrow"/>
+                <w:b/>
+                <w:bCs/>
+                <w:color w:val="2F5496" w:themeColor="accent1" w:themeShade="BF"/>
+                <w:sz w:val="20"/>
+                <w:szCs w:val="20"/>
+              </w:rPr>
+              <w:t>d.counts</w:t>
+            </w:r>
+            <w:proofErr w:type="spellEnd"/>
+            <w:r>
+              <w:rPr>
+                <w:rFonts w:ascii="Arial Narrow" w:eastAsia="Calibri" w:hAnsi="Arial Narrow"/>
+                <w:b/>
+                <w:bCs/>
+                <w:color w:val="2F5496" w:themeColor="accent1" w:themeShade="BF"/>
+                <w:sz w:val="20"/>
+                <w:szCs w:val="20"/>
+              </w:rPr>
+              <w:t>[2].</w:t>
             </w:r>
             <w:r>
               <w:rPr>
@@ -4117,14 +5012,24 @@
               </w:rPr>
             </w:pPr>
             <w:r>
-              <w:t xml:space="preserve">{d.counts[0]. </w:t>
-            </w:r>
+              <w:t>{</w:t>
+            </w:r>
+            <w:proofErr w:type="spellStart"/>
+            <w:r>
+              <w:t>d.counts</w:t>
+            </w:r>
+            <w:proofErr w:type="spellEnd"/>
+            <w:r>
+              <w:t xml:space="preserve">[0]. </w:t>
+            </w:r>
+            <w:proofErr w:type="spellStart"/>
             <w:r>
               <w:rPr>
                 <w:lang w:eastAsia="en-CA"/>
               </w:rPr>
               <w:t>requestFineReduction</w:t>
             </w:r>
+            <w:proofErr w:type="spellEnd"/>
             <w:r>
               <w:t>}</w:t>
             </w:r>
@@ -4163,7 +5068,23 @@
               </w:rPr>
             </w:pPr>
             <w:r>
-              <w:t>{d.counts[0]. requestTimeToPay}</w:t>
+              <w:t>{</w:t>
+            </w:r>
+            <w:proofErr w:type="spellStart"/>
+            <w:r>
+              <w:t>d.counts</w:t>
+            </w:r>
+            <w:proofErr w:type="spellEnd"/>
+            <w:r>
+              <w:t xml:space="preserve">[0]. </w:t>
+            </w:r>
+            <w:proofErr w:type="spellStart"/>
+            <w:r>
+              <w:t>requestTimeToPay</w:t>
+            </w:r>
+            <w:proofErr w:type="spellEnd"/>
+            <w:r>
+              <w:t>}</w:t>
             </w:r>
           </w:p>
         </w:tc>
@@ -4200,7 +5121,23 @@
               </w:rPr>
             </w:pPr>
             <w:r>
-              <w:t>{d.counts[1]. requestFineReduction}</w:t>
+              <w:t>{</w:t>
+            </w:r>
+            <w:proofErr w:type="spellStart"/>
+            <w:r>
+              <w:t>d.counts</w:t>
+            </w:r>
+            <w:proofErr w:type="spellEnd"/>
+            <w:r>
+              <w:t xml:space="preserve">[1]. </w:t>
+            </w:r>
+            <w:proofErr w:type="spellStart"/>
+            <w:r>
+              <w:t>requestFineReduction</w:t>
+            </w:r>
+            <w:proofErr w:type="spellEnd"/>
+            <w:r>
+              <w:t>}</w:t>
             </w:r>
           </w:p>
         </w:tc>
@@ -4237,7 +5174,23 @@
               </w:rPr>
             </w:pPr>
             <w:r>
-              <w:t>{d.counts[1]. requestTimeToPay}</w:t>
+              <w:t>{</w:t>
+            </w:r>
+            <w:proofErr w:type="spellStart"/>
+            <w:r>
+              <w:t>d.counts</w:t>
+            </w:r>
+            <w:proofErr w:type="spellEnd"/>
+            <w:r>
+              <w:t xml:space="preserve">[1]. </w:t>
+            </w:r>
+            <w:proofErr w:type="spellStart"/>
+            <w:r>
+              <w:t>requestTimeToPay</w:t>
+            </w:r>
+            <w:proofErr w:type="spellEnd"/>
+            <w:r>
+              <w:t>}</w:t>
             </w:r>
           </w:p>
         </w:tc>
@@ -4274,7 +5227,23 @@
               </w:rPr>
             </w:pPr>
             <w:r>
-              <w:t>{d.counts[2]. requestFineReduction}</w:t>
+              <w:t>{</w:t>
+            </w:r>
+            <w:proofErr w:type="spellStart"/>
+            <w:r>
+              <w:t>d.counts</w:t>
+            </w:r>
+            <w:proofErr w:type="spellEnd"/>
+            <w:r>
+              <w:t xml:space="preserve">[2]. </w:t>
+            </w:r>
+            <w:proofErr w:type="spellStart"/>
+            <w:r>
+              <w:t>requestFineReduction</w:t>
+            </w:r>
+            <w:proofErr w:type="spellEnd"/>
+            <w:r>
+              <w:t>}</w:t>
             </w:r>
           </w:p>
         </w:tc>
@@ -4311,7 +5280,23 @@
               </w:rPr>
             </w:pPr>
             <w:r>
-              <w:t>{d.counts[2]. requestTimeToPay}</w:t>
+              <w:t>{</w:t>
+            </w:r>
+            <w:proofErr w:type="spellStart"/>
+            <w:r>
+              <w:t>d.counts</w:t>
+            </w:r>
+            <w:proofErr w:type="spellEnd"/>
+            <w:r>
+              <w:t xml:space="preserve">[2]. </w:t>
+            </w:r>
+            <w:proofErr w:type="spellStart"/>
+            <w:r>
+              <w:t>requestTimeToPay</w:t>
+            </w:r>
+            <w:proofErr w:type="spellEnd"/>
+            <w:r>
+              <w:t>}</w:t>
             </w:r>
           </w:p>
         </w:tc>
@@ -6262,6 +7247,7 @@
                 <w:sz w:val="20"/>
                 <w:szCs w:val="20"/>
               </w:rPr>
+              <w:lastRenderedPageBreak/>
               <w:t>Duration</w:t>
             </w:r>
           </w:p>
@@ -6984,6 +7970,7 @@
                 <w:sz w:val="20"/>
                 <w:szCs w:val="20"/>
               </w:rPr>
+              <w:lastRenderedPageBreak/>
               <w:t>Duration</w:t>
             </w:r>
           </w:p>
@@ -7708,6 +8695,7 @@
                 <w:sz w:val="20"/>
                 <w:szCs w:val="20"/>
               </w:rPr>
+              <w:lastRenderedPageBreak/>
               <w:t>Duration</w:t>
             </w:r>
           </w:p>
@@ -9081,7 +10069,14 @@
         <w:rPr>
           <w:rStyle w:val="FormCellDataChar"/>
         </w:rPr>
-        <w:t>({d.</w:t>
+        <w:t>({</w:t>
+      </w:r>
+      <w:proofErr w:type="spellStart"/>
+      <w:r>
+        <w:rPr>
+          <w:rStyle w:val="FormCellDataChar"/>
+        </w:rPr>
+        <w:t>d.</w:t>
       </w:r>
       <w:r>
         <w:rPr>
@@ -9093,7 +10088,28 @@
         <w:rPr>
           <w:rStyle w:val="FormCellDataChar"/>
         </w:rPr>
-        <w:t>:ifEQ('Y'):show('available'):elseShow('not available')})</w:t>
+        <w:t>:ifEQ</w:t>
+      </w:r>
+      <w:proofErr w:type="spellEnd"/>
+      <w:r>
+        <w:rPr>
+          <w:rStyle w:val="FormCellDataChar"/>
+        </w:rPr>
+        <w:t>('Y'):show('available'):</w:t>
+      </w:r>
+      <w:proofErr w:type="spellStart"/>
+      <w:r>
+        <w:rPr>
+          <w:rStyle w:val="FormCellDataChar"/>
+        </w:rPr>
+        <w:t>elseShow</w:t>
+      </w:r>
+      <w:proofErr w:type="spellEnd"/>
+      <w:r>
+        <w:rPr>
+          <w:rStyle w:val="FormCellDataChar"/>
+        </w:rPr>
+        <w:t>('not available')})</w:t>
       </w:r>
     </w:p>
     <w:p>
@@ -9117,7 +10133,14 @@
         <w:rPr>
           <w:rStyle w:val="FormCellDataChar"/>
         </w:rPr>
-        <w:t>({d.</w:t>
+        <w:t>({</w:t>
+      </w:r>
+      <w:proofErr w:type="spellStart"/>
+      <w:r>
+        <w:rPr>
+          <w:rStyle w:val="FormCellDataChar"/>
+        </w:rPr>
+        <w:t>d.</w:t>
       </w:r>
       <w:r>
         <w:rPr>
@@ -9129,7 +10152,28 @@
         <w:rPr>
           <w:rStyle w:val="FormCellDataChar"/>
         </w:rPr>
-        <w:t>:ifEQ('Y'):show('available'):elseShow('not available')})</w:t>
+        <w:t>:ifEQ</w:t>
+      </w:r>
+      <w:proofErr w:type="spellEnd"/>
+      <w:r>
+        <w:rPr>
+          <w:rStyle w:val="FormCellDataChar"/>
+        </w:rPr>
+        <w:t>('Y'):show('available'):</w:t>
+      </w:r>
+      <w:proofErr w:type="spellStart"/>
+      <w:r>
+        <w:rPr>
+          <w:rStyle w:val="FormCellDataChar"/>
+        </w:rPr>
+        <w:t>elseShow</w:t>
+      </w:r>
+      <w:proofErr w:type="spellEnd"/>
+      <w:r>
+        <w:rPr>
+          <w:rStyle w:val="FormCellDataChar"/>
+        </w:rPr>
+        <w:t>('not available')})</w:t>
       </w:r>
     </w:p>
     <w:p>
@@ -9162,7 +10206,19 @@
           <w:sz w:val="20"/>
           <w:szCs w:val="20"/>
         </w:rPr>
-        <w:t>{d.</w:t>
+        <w:t>{</w:t>
+      </w:r>
+      <w:proofErr w:type="spellStart"/>
+      <w:r>
+        <w:rPr>
+          <w:rFonts w:ascii="Arial Narrow" w:hAnsi="Arial Narrow"/>
+          <w:b/>
+          <w:bCs/>
+          <w:color w:val="2F5496" w:themeColor="accent1" w:themeShade="BF"/>
+          <w:sz w:val="20"/>
+          <w:szCs w:val="20"/>
+        </w:rPr>
+        <w:t>d.</w:t>
       </w:r>
       <w:r>
         <w:rPr>
@@ -9179,7 +10235,19 @@
           <w:sz w:val="20"/>
           <w:szCs w:val="20"/>
         </w:rPr>
-        <w:t>:count()}</w:t>
+        <w:t>:count</w:t>
+      </w:r>
+      <w:proofErr w:type="spellEnd"/>
+      <w:r>
+        <w:rPr>
+          <w:rFonts w:ascii="Arial Narrow" w:hAnsi="Arial Narrow"/>
+          <w:b/>
+          <w:bCs/>
+          <w:color w:val="2F5496" w:themeColor="accent1" w:themeShade="BF"/>
+          <w:sz w:val="20"/>
+          <w:szCs w:val="20"/>
+        </w:rPr>
+        <w:t>()}</w:t>
       </w:r>
     </w:p>
     <w:p>
@@ -9191,7 +10259,11 @@
         </w:numPr>
       </w:pPr>
       <w:r>
-        <w:t>{d.</w:t>
+        <w:t>{</w:t>
+      </w:r>
+      <w:proofErr w:type="spellStart"/>
+      <w:r>
+        <w:t>d.</w:t>
       </w:r>
       <w:r>
         <w:rPr>
@@ -9201,11 +10273,20 @@
         </w:rPr>
         <w:t>documents</w:t>
       </w:r>
+      <w:proofErr w:type="spellEnd"/>
       <w:r>
         <w:t xml:space="preserve"> </w:t>
       </w:r>
       <w:r>
-        <w:t>[i].</w:t>
+        <w:t>[</w:t>
+      </w:r>
+      <w:proofErr w:type="spellStart"/>
+      <w:r>
+        <w:t>i</w:t>
+      </w:r>
+      <w:proofErr w:type="spellEnd"/>
+      <w:r>
+        <w:t>].</w:t>
       </w:r>
       <w:r>
         <w:t xml:space="preserve">filename </w:t>
@@ -9223,7 +10304,11 @@
         </w:numPr>
       </w:pPr>
       <w:r>
-        <w:t>{d.</w:t>
+        <w:t>{</w:t>
+      </w:r>
+      <w:proofErr w:type="spellStart"/>
+      <w:r>
+        <w:t>d.</w:t>
       </w:r>
       <w:r>
         <w:rPr>
@@ -9233,6 +10318,7 @@
         </w:rPr>
         <w:t>documents</w:t>
       </w:r>
+      <w:proofErr w:type="spellEnd"/>
       <w:r>
         <w:t xml:space="preserve"> </w:t>
       </w:r>
@@ -9419,26 +10505,62 @@
               <w:pStyle w:val="FormCellData"/>
             </w:pPr>
             <w:r>
-              <w:t>{d.history[i].date:formatD('</w:t>
-            </w:r>
-            <w:r>
-              <w:t>MM/DD/YYYY</w:t>
-            </w:r>
-            <w:r>
-              <w:t>')}</w:t>
+              <w:t>{</w:t>
+            </w:r>
+            <w:proofErr w:type="spellStart"/>
+            <w:r>
+              <w:t>d.history</w:t>
+            </w:r>
+            <w:proofErr w:type="spellEnd"/>
+            <w:r>
+              <w:t>[</w:t>
+            </w:r>
+            <w:proofErr w:type="spellStart"/>
+            <w:r>
+              <w:t>i</w:t>
+            </w:r>
+            <w:proofErr w:type="spellEnd"/>
+            <w:r>
+              <w:t>].</w:t>
+            </w:r>
+            <w:proofErr w:type="spellStart"/>
+            <w:r>
+              <w:t>when.</w:t>
+            </w:r>
+            <w:r>
+              <w:t>date</w:t>
+            </w:r>
+            <w:proofErr w:type="spellEnd"/>
+            <w:r>
+              <w:t>}</w:t>
             </w:r>
             <w:r>
               <w:br/>
-            </w:r>
-            <w:r>
-              <w:lastRenderedPageBreak/>
-              <w:t>{d.history[i].date:</w:t>
-            </w:r>
-            <w:r>
-              <w:t>formatD('</w:t>
-            </w:r>
-            <w:r>
-              <w:t>HH:mm')}</w:t>
+              <w:t>{</w:t>
+            </w:r>
+            <w:proofErr w:type="spellStart"/>
+            <w:r>
+              <w:t>d.history</w:t>
+            </w:r>
+            <w:proofErr w:type="spellEnd"/>
+            <w:r>
+              <w:t>[</w:t>
+            </w:r>
+            <w:proofErr w:type="spellStart"/>
+            <w:r>
+              <w:t>i</w:t>
+            </w:r>
+            <w:proofErr w:type="spellEnd"/>
+            <w:r>
+              <w:t>].</w:t>
+            </w:r>
+            <w:proofErr w:type="spellStart"/>
+            <w:r>
+              <w:t>when.time</w:t>
+            </w:r>
+            <w:proofErr w:type="spellEnd"/>
+            <w:r>
+              <w:t>}</w:t>
             </w:r>
             <w:r>
               <w:br/>
@@ -9454,8 +10576,23 @@
               <w:pStyle w:val="FormCellData"/>
             </w:pPr>
             <w:r>
-              <w:lastRenderedPageBreak/>
-              <w:t>{d.history[i].username}</w:t>
+              <w:t>{</w:t>
+            </w:r>
+            <w:proofErr w:type="spellStart"/>
+            <w:r>
+              <w:t>d.history</w:t>
+            </w:r>
+            <w:proofErr w:type="spellEnd"/>
+            <w:r>
+              <w:t>[</w:t>
+            </w:r>
+            <w:proofErr w:type="spellStart"/>
+            <w:r>
+              <w:t>i</w:t>
+            </w:r>
+            <w:proofErr w:type="spellEnd"/>
+            <w:r>
+              <w:t>].username}</w:t>
             </w:r>
           </w:p>
         </w:tc>
@@ -9468,7 +10605,23 @@
               <w:pStyle w:val="FormCellData"/>
             </w:pPr>
             <w:r>
-              <w:t>{d.history[i].type}</w:t>
+              <w:t>{</w:t>
+            </w:r>
+            <w:proofErr w:type="spellStart"/>
+            <w:r>
+              <w:t>d.history</w:t>
+            </w:r>
+            <w:proofErr w:type="spellEnd"/>
+            <w:r>
+              <w:t>[</w:t>
+            </w:r>
+            <w:proofErr w:type="spellStart"/>
+            <w:r>
+              <w:t>i</w:t>
+            </w:r>
+            <w:proofErr w:type="spellEnd"/>
+            <w:r>
+              <w:t>].type}</w:t>
             </w:r>
           </w:p>
         </w:tc>
@@ -9481,7 +10634,23 @@
               <w:pStyle w:val="FormCellData"/>
             </w:pPr>
             <w:r>
-              <w:t>{d.history[i].description}</w:t>
+              <w:t>{</w:t>
+            </w:r>
+            <w:proofErr w:type="spellStart"/>
+            <w:r>
+              <w:t>d.history</w:t>
+            </w:r>
+            <w:proofErr w:type="spellEnd"/>
+            <w:r>
+              <w:t>[</w:t>
+            </w:r>
+            <w:proofErr w:type="spellStart"/>
+            <w:r>
+              <w:t>i</w:t>
+            </w:r>
+            <w:proofErr w:type="spellEnd"/>
+            <w:r>
+              <w:t>].description}</w:t>
             </w:r>
           </w:p>
         </w:tc>
@@ -9496,23 +10665,47 @@
               <w:pStyle w:val="FormCellData"/>
             </w:pPr>
             <w:r>
-              <w:t>{d.history[i+1].date:formatD('</w:t>
-            </w:r>
-            <w:r>
-              <w:t>MM/DD/YYYY</w:t>
-            </w:r>
-            <w:r>
-              <w:t>')}</w:t>
+              <w:t>{</w:t>
+            </w:r>
+            <w:proofErr w:type="spellStart"/>
+            <w:r>
+              <w:t>d.history</w:t>
+            </w:r>
+            <w:proofErr w:type="spellEnd"/>
+            <w:r>
+              <w:t>[i+1</w:t>
+            </w:r>
+            <w:r>
+              <w:lastRenderedPageBreak/>
+              <w:t>].</w:t>
+            </w:r>
+            <w:proofErr w:type="spellStart"/>
+            <w:r>
+              <w:t>when.date</w:t>
+            </w:r>
+            <w:proofErr w:type="spellEnd"/>
+            <w:r>
+              <w:t>}</w:t>
             </w:r>
             <w:r>
               <w:br/>
-              <w:t>{d.history[i+1].date:</w:t>
-            </w:r>
-            <w:r>
-              <w:t>formatD('</w:t>
-            </w:r>
-            <w:r>
-              <w:t>HH:mm')}</w:t>
+              <w:t>{</w:t>
+            </w:r>
+            <w:proofErr w:type="spellStart"/>
+            <w:r>
+              <w:t>d.history</w:t>
+            </w:r>
+            <w:proofErr w:type="spellEnd"/>
+            <w:r>
+              <w:t>[i+1].</w:t>
+            </w:r>
+            <w:proofErr w:type="spellStart"/>
+            <w:r>
+              <w:t>when.time</w:t>
+            </w:r>
+            <w:proofErr w:type="spellEnd"/>
+            <w:r>
+              <w:t>}</w:t>
             </w:r>
           </w:p>
         </w:tc>
@@ -9525,7 +10718,20 @@
               <w:pStyle w:val="FormCellData"/>
             </w:pPr>
             <w:r>
-              <w:t>{d.history[i+1].username}</w:t>
+              <w:lastRenderedPageBreak/>
+              <w:t>{</w:t>
+            </w:r>
+            <w:proofErr w:type="spellStart"/>
+            <w:r>
+              <w:t>d.history</w:t>
+            </w:r>
+            <w:proofErr w:type="spellEnd"/>
+            <w:r>
+              <w:t>[i+1</w:t>
+            </w:r>
+            <w:r>
+              <w:lastRenderedPageBreak/>
+              <w:t>].username}</w:t>
             </w:r>
           </w:p>
         </w:tc>
@@ -9538,7 +10744,20 @@
               <w:pStyle w:val="FormCellData"/>
             </w:pPr>
             <w:r>
-              <w:t>{d.history[i+1].type}</w:t>
+              <w:lastRenderedPageBreak/>
+              <w:t>{</w:t>
+            </w:r>
+            <w:proofErr w:type="spellStart"/>
+            <w:r>
+              <w:t>d.history</w:t>
+            </w:r>
+            <w:proofErr w:type="spellEnd"/>
+            <w:r>
+              <w:t>[i+1</w:t>
+            </w:r>
+            <w:r>
+              <w:lastRenderedPageBreak/>
+              <w:t>].type}</w:t>
             </w:r>
           </w:p>
         </w:tc>
@@ -9551,7 +10770,16 @@
               <w:pStyle w:val="FormCellData"/>
             </w:pPr>
             <w:r>
-              <w:t>{d.history[i+1]. description }</w:t>
+              <w:lastRenderedPageBreak/>
+              <w:t>{</w:t>
+            </w:r>
+            <w:proofErr w:type="spellStart"/>
+            <w:r>
+              <w:t>d.history</w:t>
+            </w:r>
+            <w:proofErr w:type="spellEnd"/>
+            <w:r>
+              <w:t>[i+1]. description }</w:t>
             </w:r>
           </w:p>
         </w:tc>
@@ -9729,19 +10957,61 @@
               <w:pStyle w:val="FormCellData"/>
             </w:pPr>
             <w:r>
-              <w:t>{d.remarks[i].date:formatD('</w:t>
-            </w:r>
-            <w:r>
-              <w:t>MM/DD/YYYY</w:t>
-            </w:r>
-            <w:r>
-              <w:t>')}</w:t>
+              <w:t>{</w:t>
+            </w:r>
+            <w:proofErr w:type="spellStart"/>
+            <w:r>
+              <w:t>d.remarks</w:t>
+            </w:r>
+            <w:proofErr w:type="spellEnd"/>
+            <w:r>
+              <w:t>[</w:t>
+            </w:r>
+            <w:proofErr w:type="spellStart"/>
+            <w:r>
+              <w:t>i</w:t>
+            </w:r>
+            <w:proofErr w:type="spellEnd"/>
+            <w:r>
+              <w:t>].</w:t>
+            </w:r>
+            <w:proofErr w:type="spellStart"/>
+            <w:r>
+              <w:t>when.date</w:t>
+            </w:r>
+            <w:proofErr w:type="spellEnd"/>
+            <w:r>
+              <w:t>}</w:t>
             </w:r>
             <w:r>
               <w:br/>
             </w:r>
             <w:r>
-              <w:t>{d.remarks[i].date:formatD('HH:mm')}</w:t>
+              <w:t>{</w:t>
+            </w:r>
+            <w:proofErr w:type="spellStart"/>
+            <w:r>
+              <w:t>d.remarks</w:t>
+            </w:r>
+            <w:proofErr w:type="spellEnd"/>
+            <w:r>
+              <w:t>[</w:t>
+            </w:r>
+            <w:proofErr w:type="spellStart"/>
+            <w:r>
+              <w:t>i</w:t>
+            </w:r>
+            <w:proofErr w:type="spellEnd"/>
+            <w:r>
+              <w:t>].</w:t>
+            </w:r>
+            <w:proofErr w:type="spellStart"/>
+            <w:r>
+              <w:t>when.time</w:t>
+            </w:r>
+            <w:proofErr w:type="spellEnd"/>
+            <w:r>
+              <w:t>}</w:t>
             </w:r>
           </w:p>
         </w:tc>
@@ -9754,7 +11024,23 @@
               <w:pStyle w:val="FormCellData"/>
             </w:pPr>
             <w:r>
-              <w:t>{d.remarks [i].username}</w:t>
+              <w:t>{</w:t>
+            </w:r>
+            <w:proofErr w:type="spellStart"/>
+            <w:r>
+              <w:t>d.remarks</w:t>
+            </w:r>
+            <w:proofErr w:type="spellEnd"/>
+            <w:r>
+              <w:t xml:space="preserve"> [</w:t>
+            </w:r>
+            <w:proofErr w:type="spellStart"/>
+            <w:r>
+              <w:t>i</w:t>
+            </w:r>
+            <w:proofErr w:type="spellEnd"/>
+            <w:r>
+              <w:t>].username}</w:t>
             </w:r>
           </w:p>
         </w:tc>
@@ -9767,7 +11053,23 @@
               <w:pStyle w:val="FormCellData"/>
             </w:pPr>
             <w:r>
-              <w:t>{d.remarks [i].note}</w:t>
+              <w:t>{</w:t>
+            </w:r>
+            <w:proofErr w:type="spellStart"/>
+            <w:r>
+              <w:t>d.remarks</w:t>
+            </w:r>
+            <w:proofErr w:type="spellEnd"/>
+            <w:r>
+              <w:t xml:space="preserve"> [</w:t>
+            </w:r>
+            <w:proofErr w:type="spellStart"/>
+            <w:r>
+              <w:t>i</w:t>
+            </w:r>
+            <w:proofErr w:type="spellEnd"/>
+            <w:r>
+              <w:t>].note}</w:t>
             </w:r>
           </w:p>
         </w:tc>
@@ -9782,17 +11084,49 @@
               <w:pStyle w:val="FormCellData"/>
             </w:pPr>
             <w:r>
-              <w:t>{d.remarks[i+1].date:formatD('</w:t>
-            </w:r>
-            <w:r>
-              <w:t>MM/DD/YYYY</w:t>
-            </w:r>
-            <w:r>
-              <w:t>')}</w:t>
+              <w:t>{</w:t>
+            </w:r>
+            <w:proofErr w:type="spellStart"/>
+            <w:r>
+              <w:t>d.remarks</w:t>
+            </w:r>
+            <w:proofErr w:type="spellEnd"/>
+            <w:r>
+              <w:t>[i+1].</w:t>
+            </w:r>
+            <w:proofErr w:type="spellStart"/>
+            <w:r>
+              <w:t>when.</w:t>
+            </w:r>
+            <w:r>
+              <w:t>dat</w:t>
+            </w:r>
+            <w:r>
+              <w:t>e</w:t>
+            </w:r>
+            <w:proofErr w:type="spellEnd"/>
+            <w:r>
+              <w:t>}</w:t>
             </w:r>
             <w:r>
               <w:br/>
-              <w:t>{d.remarks[i+1].date:formatD('HH:mm'</w:t>
+              <w:t>{</w:t>
+            </w:r>
+            <w:proofErr w:type="spellStart"/>
+            <w:r>
+              <w:t>d.remarks</w:t>
+            </w:r>
+            <w:proofErr w:type="spellEnd"/>
+            <w:r>
+              <w:t>[i+1].</w:t>
+            </w:r>
+            <w:proofErr w:type="spellStart"/>
+            <w:r>
+              <w:t>when.time</w:t>
+            </w:r>
+            <w:proofErr w:type="spellEnd"/>
+            <w:r>
+              <w:t>}</w:t>
             </w:r>
           </w:p>
         </w:tc>
@@ -9805,7 +11139,15 @@
               <w:pStyle w:val="FormCellData"/>
             </w:pPr>
             <w:r>
-              <w:t>{d.remarks [i+1].username}</w:t>
+              <w:t>{</w:t>
+            </w:r>
+            <w:proofErr w:type="spellStart"/>
+            <w:r>
+              <w:t>d.remarks</w:t>
+            </w:r>
+            <w:proofErr w:type="spellEnd"/>
+            <w:r>
+              <w:t xml:space="preserve"> [i+1].username}</w:t>
             </w:r>
           </w:p>
         </w:tc>
@@ -9818,7 +11160,15 @@
               <w:pStyle w:val="FormCellData"/>
             </w:pPr>
             <w:r>
-              <w:t>{d.remarks [i+1].note}</w:t>
+              <w:t>{</w:t>
+            </w:r>
+            <w:proofErr w:type="spellStart"/>
+            <w:r>
+              <w:t>d.remarks</w:t>
+            </w:r>
+            <w:proofErr w:type="spellEnd"/>
+            <w:r>
+              <w:t xml:space="preserve"> [i+1].note}</w:t>
             </w:r>
           </w:p>
         </w:tc>
@@ -10147,17 +11497,30 @@
             </w:rPr>
           </w:pPr>
           <w:r>
-            <w:t>{d.</w:t>
+            <w:t>{</w:t>
+          </w:r>
+          <w:proofErr w:type="spellStart"/>
+          <w:r>
+            <w:t>d.</w:t>
           </w:r>
           <w:r>
             <w:t>hearing</w:t>
           </w:r>
           <w:r>
-            <w:t>:ifEQ(true):show('Hearing ')</w:t>
+            <w:t>:ifEQ</w:t>
+          </w:r>
+          <w:proofErr w:type="spellEnd"/>
+          <w:r>
+            <w:t>(true):show('Hearing ')</w:t>
           </w:r>
           <w:r>
-            <w:t>:elseShow</w:t>
+            <w:t>:</w:t>
           </w:r>
+          <w:proofErr w:type="spellStart"/>
+          <w:r>
+            <w:t>elseShow</w:t>
+          </w:r>
+          <w:proofErr w:type="spellEnd"/>
           <w:r>
             <w:t>(''</w:t>
           </w:r>
@@ -10168,7 +11531,14 @@
             <w:rPr>
               <w:rStyle w:val="FormCellDataChar"/>
             </w:rPr>
-            <w:t>{d.</w:t>
+            <w:t>{</w:t>
+          </w:r>
+          <w:proofErr w:type="spellStart"/>
+          <w:r>
+            <w:rPr>
+              <w:rStyle w:val="FormCellDataChar"/>
+            </w:rPr>
+            <w:t>d.</w:t>
           </w:r>
           <w:r>
             <w:rPr>
@@ -10192,7 +11562,14 @@
             <w:rPr>
               <w:rStyle w:val="FormCellDataChar"/>
             </w:rPr>
-            <w:t>urname}</w:t>
+            <w:t>urname</w:t>
+          </w:r>
+          <w:proofErr w:type="spellEnd"/>
+          <w:r>
+            <w:rPr>
+              <w:rStyle w:val="FormCellDataChar"/>
+            </w:rPr>
+            <w:t>}</w:t>
           </w:r>
           <w:r>
             <w:rPr>
@@ -10204,7 +11581,14 @@
             <w:rPr>
               <w:rStyle w:val="FormCellDataChar"/>
             </w:rPr>
-            <w:t>{d.</w:t>
+            <w:t>{</w:t>
+          </w:r>
+          <w:proofErr w:type="spellStart"/>
+          <w:r>
+            <w:rPr>
+              <w:rStyle w:val="FormCellDataChar"/>
+            </w:rPr>
+            <w:t>d.</w:t>
           </w:r>
           <w:r>
             <w:rPr>
@@ -10228,7 +11612,14 @@
             <w:rPr>
               <w:rStyle w:val="FormCellDataChar"/>
             </w:rPr>
-            <w:t>ivenNames}</w:t>
+            <w:t>ivenNames</w:t>
+          </w:r>
+          <w:proofErr w:type="spellEnd"/>
+          <w:r>
+            <w:rPr>
+              <w:rStyle w:val="FormCellDataChar"/>
+            </w:rPr>
+            <w:t>}</w:t>
           </w:r>
         </w:p>
       </w:tc>
@@ -10250,7 +11641,16 @@
               <w:bCs/>
               <w:color w:val="0070C0"/>
             </w:rPr>
-            <w:t>{d.</w:t>
+            <w:t>{</w:t>
+          </w:r>
+          <w:proofErr w:type="spellStart"/>
+          <w:r>
+            <w:rPr>
+              <w:b/>
+              <w:bCs/>
+              <w:color w:val="0070C0"/>
+            </w:rPr>
+            <w:t>d.</w:t>
           </w:r>
           <w:r>
             <w:rPr>
@@ -10260,6 +11660,7 @@
             </w:rPr>
             <w:t>ticket.number</w:t>
           </w:r>
+          <w:proofErr w:type="spellEnd"/>
           <w:r>
             <w:rPr>
               <w:b/>
@@ -11940,6 +13341,15 @@
 </file>
 
 <file path=customXml/item1.xml><?xml version="1.0" encoding="utf-8"?>
+<?mso-contentType ?>
+<FormTemplates xmlns="http://schemas.microsoft.com/sharepoint/v3/contenttype/forms">
+  <Display>DocumentLibraryForm</Display>
+  <Edit>DocumentLibraryForm</Edit>
+  <New>DocumentLibraryForm</New>
+</FormTemplates>
+</file>
+
+<file path=customXml/item2.xml><?xml version="1.0" encoding="utf-8"?>
 <p:properties xmlns:p="http://schemas.microsoft.com/office/2006/metadata/properties" xmlns:xsi="http://www.w3.org/2001/XMLSchema-instance" xmlns:pc="http://schemas.microsoft.com/office/infopath/2007/PartnerControls">
   <documentManagement>
     <lcf76f155ced4ddcb4097134ff3c332f xmlns="5d03d029-e0ff-4ccf-b414-cf7d4186b283">
@@ -11955,15 +13365,6 @@
     </SharedWithUsers>
   </documentManagement>
 </p:properties>
-</file>
-
-<file path=customXml/item2.xml><?xml version="1.0" encoding="utf-8"?>
-<?mso-contentType ?>
-<FormTemplates xmlns="http://schemas.microsoft.com/sharepoint/v3/contenttype/forms">
-  <Display>DocumentLibraryForm</Display>
-  <Edit>DocumentLibraryForm</Edit>
-  <New>DocumentLibraryForm</New>
-</FormTemplates>
 </file>
 
 <file path=customXml/item3.xml><?xml version="1.0" encoding="utf-8"?>
@@ -12210,20 +13611,20 @@
 </file>
 
 <file path=customXml/itemProps1.xml><?xml version="1.0" encoding="utf-8"?>
+<ds:datastoreItem xmlns:ds="http://schemas.openxmlformats.org/officeDocument/2006/customXml" ds:itemID="{4553DE0C-0D9E-426A-B037-188AA4294F2C}">
+  <ds:schemaRefs>
+    <ds:schemaRef ds:uri="http://schemas.microsoft.com/sharepoint/v3/contenttype/forms"/>
+  </ds:schemaRefs>
+</ds:datastoreItem>
+</file>
+
+<file path=customXml/itemProps2.xml><?xml version="1.0" encoding="utf-8"?>
 <ds:datastoreItem xmlns:ds="http://schemas.openxmlformats.org/officeDocument/2006/customXml" ds:itemID="{AD2B4DBB-5C09-4BF4-8A88-DC5177582A88}">
   <ds:schemaRefs>
     <ds:schemaRef ds:uri="http://schemas.microsoft.com/office/2006/metadata/properties"/>
     <ds:schemaRef ds:uri="http://schemas.microsoft.com/office/infopath/2007/PartnerControls"/>
     <ds:schemaRef ds:uri="5d03d029-e0ff-4ccf-b414-cf7d4186b283"/>
     <ds:schemaRef ds:uri="336f1cdd-1195-4642-bb56-f43e3222ae69"/>
-  </ds:schemaRefs>
-</ds:datastoreItem>
-</file>
-
-<file path=customXml/itemProps2.xml><?xml version="1.0" encoding="utf-8"?>
-<ds:datastoreItem xmlns:ds="http://schemas.openxmlformats.org/officeDocument/2006/customXml" ds:itemID="{4553DE0C-0D9E-426A-B037-188AA4294F2C}">
-  <ds:schemaRefs>
-    <ds:schemaRef ds:uri="http://schemas.microsoft.com/sharepoint/v3/contenttype/forms"/>
   </ds:schemaRefs>
 </ds:datastoreItem>
 </file>

</xml_diff>

<commit_message>
TCVP-2996: Added new HR and WR specific print DCF templates
</commit_message>
<xml_diff>
--- a/src/backend/TrafficCourts/Staff.Service/Models/DigitalCaseFiles/Print/Templates/template_DigitalCaseFile.docx
+++ b/src/backend/TrafficCourts/Staff.Service/Models/DigitalCaseFiles/Print/Templates/template_DigitalCaseFile.docx
@@ -1435,28 +1435,30 @@
               </w:rPr>
               <w:t>{</w:t>
             </w:r>
-            <w:r>
-              <w:rPr>
-                <w:rFonts w:ascii="Arial Narrow" w:hAnsi="Arial Narrow"/>
-                <w:b/>
-                <w:bCs/>
-                <w:color w:val="2F5496" w:themeColor="accent1" w:themeShade="BF"/>
-                <w:sz w:val="20"/>
-                <w:szCs w:val="20"/>
-              </w:rPr>
-              <w:t>Phone</w:t>
-            </w:r>
-            <w:r>
-              <w:rPr>
-                <w:rFonts w:ascii="Arial Narrow" w:hAnsi="Arial Narrow"/>
-                <w:b/>
-                <w:bCs/>
-                <w:color w:val="2F5496" w:themeColor="accent1" w:themeShade="BF"/>
-                <w:sz w:val="20"/>
-                <w:szCs w:val="20"/>
-              </w:rPr>
-              <w:t xml:space="preserve"> Number</w:t>
-            </w:r>
+            <w:proofErr w:type="spellStart"/>
+            <w:r>
+              <w:rPr>
+                <w:rFonts w:ascii="Arial Narrow" w:hAnsi="Arial Narrow"/>
+                <w:b/>
+                <w:bCs/>
+                <w:color w:val="2F5496" w:themeColor="accent1" w:themeShade="BF"/>
+                <w:sz w:val="20"/>
+                <w:szCs w:val="20"/>
+              </w:rPr>
+              <w:t>d.contact.</w:t>
+            </w:r>
+            <w:r>
+              <w:rPr>
+                <w:rFonts w:ascii="Arial Narrow" w:hAnsi="Arial Narrow"/>
+                <w:b/>
+                <w:bCs/>
+                <w:color w:val="2F5496" w:themeColor="accent1" w:themeShade="BF"/>
+                <w:sz w:val="20"/>
+                <w:szCs w:val="20"/>
+              </w:rPr>
+              <w:t>phone</w:t>
+            </w:r>
+            <w:proofErr w:type="spellEnd"/>
             <w:r>
               <w:rPr>
                 <w:rFonts w:ascii="Arial Narrow" w:hAnsi="Arial Narrow"/>
@@ -3093,53 +3095,61 @@
     <w:tbl>
       <w:tblPr>
         <w:tblStyle w:val="TableGrid"/>
-        <w:tblW w:w="10905" w:type="dxa"/>
+        <w:tblW w:w="10910" w:type="dxa"/>
         <w:tblLayout w:type="fixed"/>
         <w:tblLook w:val="04A0" w:firstRow="1" w:lastRow="0" w:firstColumn="1" w:lastColumn="0" w:noHBand="0" w:noVBand="1"/>
       </w:tblPr>
       <w:tblGrid>
-        <w:gridCol w:w="1650"/>
-        <w:gridCol w:w="610"/>
+        <w:gridCol w:w="1654"/>
+        <w:gridCol w:w="609"/>
         <w:gridCol w:w="709"/>
         <w:gridCol w:w="1134"/>
-        <w:gridCol w:w="784"/>
-        <w:gridCol w:w="1062"/>
-        <w:gridCol w:w="1273"/>
+        <w:gridCol w:w="785"/>
+        <w:gridCol w:w="1058"/>
+        <w:gridCol w:w="1276"/>
         <w:gridCol w:w="850"/>
-        <w:gridCol w:w="731"/>
-        <w:gridCol w:w="687"/>
-        <w:gridCol w:w="1415"/>
+        <w:gridCol w:w="730"/>
+        <w:gridCol w:w="688"/>
+        <w:gridCol w:w="1417"/>
       </w:tblGrid>
       <w:tr>
         <w:tc>
           <w:tcPr>
-            <w:tcW w:w="1652" w:type="dxa"/>
-            <w:tcBorders>
-              <w:top w:val="single" w:sz="4" w:space="0" w:color="auto"/>
-              <w:left w:val="single" w:sz="4" w:space="0" w:color="auto"/>
-              <w:bottom w:val="single" w:sz="4" w:space="0" w:color="auto"/>
-              <w:right w:val="single" w:sz="4" w:space="0" w:color="auto"/>
-            </w:tcBorders>
-            <w:hideMark/>
+            <w:tcW w:w="1654" w:type="dxa"/>
           </w:tcPr>
           <w:p>
             <w:pPr>
-              <w:pStyle w:val="FormCellHeaderSmall"/>
-            </w:pPr>
-            <w:r>
+              <w:rPr>
+                <w:rFonts w:ascii="Arial Narrow" w:hAnsi="Arial Narrow"/>
+                <w:sz w:val="16"/>
+                <w:szCs w:val="16"/>
+              </w:rPr>
+            </w:pPr>
+            <w:r>
+              <w:rPr>
+                <w:rFonts w:ascii="Arial Narrow" w:hAnsi="Arial Narrow"/>
+                <w:sz w:val="16"/>
+                <w:szCs w:val="16"/>
+              </w:rPr>
               <w:t>Appearance Date/Time</w:t>
             </w:r>
           </w:p>
           <w:p>
             <w:pPr>
-              <w:pStyle w:val="FormCellData"/>
-              <w:rPr>
-                <w:sz w:val="16"/>
-                <w:szCs w:val="16"/>
-              </w:rPr>
-            </w:pPr>
-            <w:r>
-              <w:rPr>
+              <w:rPr>
+                <w:rFonts w:ascii="Arial Narrow" w:hAnsi="Arial Narrow"/>
+                <w:b/>
+                <w:bCs/>
+                <w:sz w:val="16"/>
+                <w:szCs w:val="16"/>
+              </w:rPr>
+            </w:pPr>
+            <w:r>
+              <w:rPr>
+                <w:rFonts w:ascii="Arial Narrow" w:hAnsi="Arial Narrow"/>
+                <w:b/>
+                <w:bCs/>
+                <w:color w:val="2F5496" w:themeColor="accent1" w:themeShade="BF"/>
                 <w:sz w:val="16"/>
                 <w:szCs w:val="16"/>
               </w:rPr>
@@ -3148,6 +3158,10 @@
             <w:proofErr w:type="spellStart"/>
             <w:r>
               <w:rPr>
+                <w:rFonts w:ascii="Arial Narrow" w:hAnsi="Arial Narrow"/>
+                <w:b/>
+                <w:bCs/>
+                <w:color w:val="2F5496" w:themeColor="accent1" w:themeShade="BF"/>
                 <w:sz w:val="16"/>
                 <w:szCs w:val="16"/>
               </w:rPr>
@@ -3156,6 +3170,10 @@
             <w:proofErr w:type="spellEnd"/>
             <w:r>
               <w:rPr>
+                <w:rFonts w:ascii="Arial Narrow" w:hAnsi="Arial Narrow"/>
+                <w:b/>
+                <w:bCs/>
+                <w:color w:val="2F5496" w:themeColor="accent1" w:themeShade="BF"/>
                 <w:sz w:val="16"/>
                 <w:szCs w:val="16"/>
               </w:rPr>
@@ -3164,6 +3182,10 @@
             <w:proofErr w:type="spellStart"/>
             <w:r>
               <w:rPr>
+                <w:rFonts w:ascii="Arial Narrow" w:hAnsi="Arial Narrow"/>
+                <w:b/>
+                <w:bCs/>
+                <w:color w:val="2F5496" w:themeColor="accent1" w:themeShade="BF"/>
                 <w:sz w:val="16"/>
                 <w:szCs w:val="16"/>
               </w:rPr>
@@ -3172,6 +3194,10 @@
             <w:proofErr w:type="spellEnd"/>
             <w:r>
               <w:rPr>
+                <w:rFonts w:ascii="Arial Narrow" w:hAnsi="Arial Narrow"/>
+                <w:b/>
+                <w:bCs/>
+                <w:color w:val="2F5496" w:themeColor="accent1" w:themeShade="BF"/>
                 <w:sz w:val="16"/>
                 <w:szCs w:val="16"/>
               </w:rPr>
@@ -3180,6 +3206,10 @@
             <w:proofErr w:type="spellStart"/>
             <w:r>
               <w:rPr>
+                <w:rFonts w:ascii="Arial Narrow" w:hAnsi="Arial Narrow"/>
+                <w:b/>
+                <w:bCs/>
+                <w:color w:val="2F5496" w:themeColor="accent1" w:themeShade="BF"/>
                 <w:sz w:val="16"/>
                 <w:szCs w:val="16"/>
               </w:rPr>
@@ -3188,6 +3218,10 @@
             <w:proofErr w:type="spellEnd"/>
             <w:r>
               <w:rPr>
+                <w:rFonts w:ascii="Arial Narrow" w:hAnsi="Arial Narrow"/>
+                <w:b/>
+                <w:bCs/>
+                <w:color w:val="2F5496" w:themeColor="accent1" w:themeShade="BF"/>
                 <w:sz w:val="16"/>
                 <w:szCs w:val="16"/>
               </w:rPr>
@@ -3197,27 +3231,19 @@
         </w:tc>
         <w:tc>
           <w:tcPr>
-            <w:tcW w:w="610" w:type="dxa"/>
-            <w:tcBorders>
-              <w:top w:val="single" w:sz="4" w:space="0" w:color="auto"/>
-              <w:left w:val="single" w:sz="4" w:space="0" w:color="auto"/>
-              <w:bottom w:val="single" w:sz="4" w:space="0" w:color="auto"/>
-              <w:right w:val="single" w:sz="4" w:space="0" w:color="auto"/>
-            </w:tcBorders>
-            <w:hideMark/>
+            <w:tcW w:w="609" w:type="dxa"/>
           </w:tcPr>
           <w:p>
             <w:pPr>
-              <w:widowControl w:val="0"/>
-              <w:rPr>
-                <w:rFonts w:ascii="Arial Narrow" w:hAnsi="Arial Narrow"/>
-                <w:sz w:val="16"/>
-                <w:szCs w:val="16"/>
-              </w:rPr>
-            </w:pPr>
-            <w:r>
-              <w:rPr>
-                <w:rFonts w:ascii="Arial Narrow" w:eastAsia="Calibri" w:hAnsi="Arial Narrow"/>
+              <w:rPr>
+                <w:rFonts w:ascii="Arial Narrow" w:hAnsi="Arial Narrow"/>
+                <w:sz w:val="16"/>
+                <w:szCs w:val="16"/>
+              </w:rPr>
+            </w:pPr>
+            <w:r>
+              <w:rPr>
+                <w:rFonts w:ascii="Arial Narrow" w:hAnsi="Arial Narrow"/>
                 <w:sz w:val="16"/>
                 <w:szCs w:val="16"/>
               </w:rPr>
@@ -3226,14 +3252,20 @@
           </w:p>
           <w:p>
             <w:pPr>
-              <w:pStyle w:val="FormCellData"/>
-              <w:rPr>
-                <w:sz w:val="16"/>
-                <w:szCs w:val="16"/>
-              </w:rPr>
-            </w:pPr>
-            <w:r>
-              <w:rPr>
+              <w:rPr>
+                <w:rFonts w:ascii="Arial Narrow" w:hAnsi="Arial Narrow"/>
+                <w:b/>
+                <w:bCs/>
+                <w:sz w:val="16"/>
+                <w:szCs w:val="16"/>
+              </w:rPr>
+            </w:pPr>
+            <w:r>
+              <w:rPr>
+                <w:rFonts w:ascii="Arial Narrow" w:hAnsi="Arial Narrow"/>
+                <w:b/>
+                <w:bCs/>
+                <w:color w:val="2F5496" w:themeColor="accent1" w:themeShade="BF"/>
                 <w:sz w:val="16"/>
                 <w:szCs w:val="16"/>
               </w:rPr>
@@ -3242,6 +3274,10 @@
             <w:proofErr w:type="spellStart"/>
             <w:r>
               <w:rPr>
+                <w:rFonts w:ascii="Arial Narrow" w:hAnsi="Arial Narrow"/>
+                <w:b/>
+                <w:bCs/>
+                <w:color w:val="2F5496" w:themeColor="accent1" w:themeShade="BF"/>
                 <w:sz w:val="16"/>
                 <w:szCs w:val="16"/>
               </w:rPr>
@@ -3250,6 +3286,10 @@
             <w:proofErr w:type="spellEnd"/>
             <w:r>
               <w:rPr>
+                <w:rFonts w:ascii="Arial Narrow" w:hAnsi="Arial Narrow"/>
+                <w:b/>
+                <w:bCs/>
+                <w:color w:val="2F5496" w:themeColor="accent1" w:themeShade="BF"/>
                 <w:sz w:val="16"/>
                 <w:szCs w:val="16"/>
               </w:rPr>
@@ -3258,6 +3298,10 @@
             <w:proofErr w:type="spellStart"/>
             <w:r>
               <w:rPr>
+                <w:rFonts w:ascii="Arial Narrow" w:hAnsi="Arial Narrow"/>
+                <w:b/>
+                <w:bCs/>
+                <w:color w:val="2F5496" w:themeColor="accent1" w:themeShade="BF"/>
                 <w:sz w:val="16"/>
                 <w:szCs w:val="16"/>
               </w:rPr>
@@ -3266,6 +3310,10 @@
             <w:proofErr w:type="spellEnd"/>
             <w:r>
               <w:rPr>
+                <w:rFonts w:ascii="Arial Narrow" w:hAnsi="Arial Narrow"/>
+                <w:b/>
+                <w:bCs/>
+                <w:color w:val="2F5496" w:themeColor="accent1" w:themeShade="BF"/>
                 <w:sz w:val="16"/>
                 <w:szCs w:val="16"/>
               </w:rPr>
@@ -3276,26 +3324,18 @@
         <w:tc>
           <w:tcPr>
             <w:tcW w:w="709" w:type="dxa"/>
-            <w:tcBorders>
-              <w:top w:val="single" w:sz="4" w:space="0" w:color="auto"/>
-              <w:left w:val="single" w:sz="4" w:space="0" w:color="auto"/>
-              <w:bottom w:val="single" w:sz="4" w:space="0" w:color="auto"/>
-              <w:right w:val="single" w:sz="4" w:space="0" w:color="auto"/>
-            </w:tcBorders>
-            <w:hideMark/>
           </w:tcPr>
           <w:p>
             <w:pPr>
-              <w:widowControl w:val="0"/>
-              <w:rPr>
-                <w:rFonts w:ascii="Arial Narrow" w:hAnsi="Arial Narrow"/>
-                <w:sz w:val="16"/>
-                <w:szCs w:val="16"/>
-              </w:rPr>
-            </w:pPr>
-            <w:r>
-              <w:rPr>
-                <w:rFonts w:ascii="Arial Narrow" w:eastAsia="Calibri" w:hAnsi="Arial Narrow"/>
+              <w:rPr>
+                <w:rFonts w:ascii="Arial Narrow" w:hAnsi="Arial Narrow"/>
+                <w:sz w:val="16"/>
+                <w:szCs w:val="16"/>
+              </w:rPr>
+            </w:pPr>
+            <w:r>
+              <w:rPr>
+                <w:rFonts w:ascii="Arial Narrow" w:hAnsi="Arial Narrow"/>
                 <w:sz w:val="16"/>
                 <w:szCs w:val="16"/>
               </w:rPr>
@@ -3304,14 +3344,20 @@
           </w:p>
           <w:p>
             <w:pPr>
-              <w:pStyle w:val="FormCellData"/>
-              <w:rPr>
-                <w:sz w:val="16"/>
-                <w:szCs w:val="16"/>
-              </w:rPr>
-            </w:pPr>
-            <w:r>
-              <w:rPr>
+              <w:rPr>
+                <w:rFonts w:ascii="Arial Narrow" w:hAnsi="Arial Narrow"/>
+                <w:b/>
+                <w:bCs/>
+                <w:sz w:val="16"/>
+                <w:szCs w:val="16"/>
+              </w:rPr>
+            </w:pPr>
+            <w:r>
+              <w:rPr>
+                <w:rFonts w:ascii="Arial Narrow" w:hAnsi="Arial Narrow"/>
+                <w:b/>
+                <w:bCs/>
+                <w:color w:val="2F5496" w:themeColor="accent1" w:themeShade="BF"/>
                 <w:sz w:val="16"/>
                 <w:szCs w:val="16"/>
               </w:rPr>
@@ -3320,6 +3366,10 @@
             <w:proofErr w:type="spellStart"/>
             <w:r>
               <w:rPr>
+                <w:rFonts w:ascii="Arial Narrow" w:hAnsi="Arial Narrow"/>
+                <w:b/>
+                <w:bCs/>
+                <w:color w:val="2F5496" w:themeColor="accent1" w:themeShade="BF"/>
                 <w:sz w:val="16"/>
                 <w:szCs w:val="16"/>
               </w:rPr>
@@ -3328,6 +3378,10 @@
             <w:proofErr w:type="spellEnd"/>
             <w:r>
               <w:rPr>
+                <w:rFonts w:ascii="Arial Narrow" w:hAnsi="Arial Narrow"/>
+                <w:b/>
+                <w:bCs/>
+                <w:color w:val="2F5496" w:themeColor="accent1" w:themeShade="BF"/>
                 <w:sz w:val="16"/>
                 <w:szCs w:val="16"/>
               </w:rPr>
@@ -3336,6 +3390,10 @@
             <w:proofErr w:type="spellStart"/>
             <w:r>
               <w:rPr>
+                <w:rFonts w:ascii="Arial Narrow" w:hAnsi="Arial Narrow"/>
+                <w:b/>
+                <w:bCs/>
+                <w:color w:val="2F5496" w:themeColor="accent1" w:themeShade="BF"/>
                 <w:sz w:val="16"/>
                 <w:szCs w:val="16"/>
               </w:rPr>
@@ -3344,6 +3402,10 @@
             <w:proofErr w:type="spellEnd"/>
             <w:r>
               <w:rPr>
+                <w:rFonts w:ascii="Arial Narrow" w:hAnsi="Arial Narrow"/>
+                <w:b/>
+                <w:bCs/>
+                <w:color w:val="2F5496" w:themeColor="accent1" w:themeShade="BF"/>
                 <w:sz w:val="16"/>
                 <w:szCs w:val="16"/>
               </w:rPr>
@@ -3353,27 +3415,19 @@
         </w:tc>
         <w:tc>
           <w:tcPr>
-            <w:tcW w:w="1135" w:type="dxa"/>
-            <w:tcBorders>
-              <w:top w:val="single" w:sz="4" w:space="0" w:color="auto"/>
-              <w:left w:val="single" w:sz="4" w:space="0" w:color="auto"/>
-              <w:bottom w:val="single" w:sz="4" w:space="0" w:color="auto"/>
-              <w:right w:val="single" w:sz="4" w:space="0" w:color="auto"/>
-            </w:tcBorders>
-            <w:hideMark/>
+            <w:tcW w:w="1134" w:type="dxa"/>
           </w:tcPr>
           <w:p>
             <w:pPr>
-              <w:widowControl w:val="0"/>
-              <w:rPr>
-                <w:rFonts w:ascii="Arial Narrow" w:hAnsi="Arial Narrow"/>
-                <w:sz w:val="16"/>
-                <w:szCs w:val="16"/>
-              </w:rPr>
-            </w:pPr>
-            <w:r>
-              <w:rPr>
-                <w:rFonts w:ascii="Arial Narrow" w:eastAsia="Calibri" w:hAnsi="Arial Narrow"/>
+              <w:rPr>
+                <w:rFonts w:ascii="Arial Narrow" w:hAnsi="Arial Narrow"/>
+                <w:sz w:val="16"/>
+                <w:szCs w:val="16"/>
+              </w:rPr>
+            </w:pPr>
+            <w:r>
+              <w:rPr>
+                <w:rFonts w:ascii="Arial Narrow" w:hAnsi="Arial Narrow"/>
                 <w:sz w:val="16"/>
                 <w:szCs w:val="16"/>
               </w:rPr>
@@ -3382,14 +3436,20 @@
           </w:p>
           <w:p>
             <w:pPr>
-              <w:pStyle w:val="FormCellData"/>
-              <w:rPr>
-                <w:sz w:val="16"/>
-                <w:szCs w:val="16"/>
-              </w:rPr>
-            </w:pPr>
-            <w:r>
-              <w:rPr>
+              <w:rPr>
+                <w:rFonts w:ascii="Arial Narrow" w:hAnsi="Arial Narrow"/>
+                <w:b/>
+                <w:bCs/>
+                <w:sz w:val="16"/>
+                <w:szCs w:val="16"/>
+              </w:rPr>
+            </w:pPr>
+            <w:r>
+              <w:rPr>
+                <w:rFonts w:ascii="Arial Narrow" w:hAnsi="Arial Narrow"/>
+                <w:b/>
+                <w:bCs/>
+                <w:color w:val="2F5496" w:themeColor="accent1" w:themeShade="BF"/>
                 <w:sz w:val="16"/>
                 <w:szCs w:val="16"/>
               </w:rPr>
@@ -3398,6 +3458,10 @@
             <w:proofErr w:type="spellStart"/>
             <w:r>
               <w:rPr>
+                <w:rFonts w:ascii="Arial Narrow" w:hAnsi="Arial Narrow"/>
+                <w:b/>
+                <w:bCs/>
+                <w:color w:val="2F5496" w:themeColor="accent1" w:themeShade="BF"/>
                 <w:sz w:val="16"/>
                 <w:szCs w:val="16"/>
               </w:rPr>
@@ -3406,6 +3470,10 @@
             <w:proofErr w:type="spellEnd"/>
             <w:r>
               <w:rPr>
+                <w:rFonts w:ascii="Arial Narrow" w:hAnsi="Arial Narrow"/>
+                <w:b/>
+                <w:bCs/>
+                <w:color w:val="2F5496" w:themeColor="accent1" w:themeShade="BF"/>
                 <w:sz w:val="16"/>
                 <w:szCs w:val="16"/>
               </w:rPr>
@@ -3414,6 +3482,10 @@
             <w:proofErr w:type="spellStart"/>
             <w:r>
               <w:rPr>
+                <w:rFonts w:ascii="Arial Narrow" w:hAnsi="Arial Narrow"/>
+                <w:b/>
+                <w:bCs/>
+                <w:color w:val="2F5496" w:themeColor="accent1" w:themeShade="BF"/>
                 <w:sz w:val="16"/>
                 <w:szCs w:val="16"/>
               </w:rPr>
@@ -3422,6 +3494,10 @@
             <w:proofErr w:type="spellEnd"/>
             <w:r>
               <w:rPr>
+                <w:rFonts w:ascii="Arial Narrow" w:hAnsi="Arial Narrow"/>
+                <w:b/>
+                <w:bCs/>
+                <w:color w:val="2F5496" w:themeColor="accent1" w:themeShade="BF"/>
                 <w:sz w:val="16"/>
                 <w:szCs w:val="16"/>
               </w:rPr>
@@ -3431,32 +3507,42 @@
         </w:tc>
         <w:tc>
           <w:tcPr>
-            <w:tcW w:w="784" w:type="dxa"/>
-            <w:tcBorders>
-              <w:top w:val="single" w:sz="4" w:space="0" w:color="auto"/>
-              <w:left w:val="single" w:sz="4" w:space="0" w:color="auto"/>
-              <w:bottom w:val="single" w:sz="4" w:space="0" w:color="auto"/>
-              <w:right w:val="single" w:sz="4" w:space="0" w:color="auto"/>
-            </w:tcBorders>
+            <w:tcW w:w="785" w:type="dxa"/>
           </w:tcPr>
           <w:p>
             <w:pPr>
-              <w:pStyle w:val="FormCellHeaderSmall"/>
-            </w:pPr>
-            <w:r>
+              <w:rPr>
+                <w:rFonts w:ascii="Arial Narrow" w:hAnsi="Arial Narrow"/>
+                <w:sz w:val="16"/>
+                <w:szCs w:val="16"/>
+              </w:rPr>
+            </w:pPr>
+            <w:r>
+              <w:rPr>
+                <w:rFonts w:ascii="Arial Narrow" w:hAnsi="Arial Narrow"/>
+                <w:sz w:val="16"/>
+                <w:szCs w:val="16"/>
+              </w:rPr>
               <w:t>No APP</w:t>
             </w:r>
           </w:p>
           <w:p>
             <w:pPr>
-              <w:pStyle w:val="FormCellData"/>
-              <w:rPr>
-                <w:sz w:val="16"/>
-                <w:szCs w:val="16"/>
-              </w:rPr>
-            </w:pPr>
-            <w:r>
-              <w:rPr>
+              <w:rPr>
+                <w:rFonts w:ascii="Arial Narrow" w:hAnsi="Arial Narrow"/>
+                <w:b/>
+                <w:bCs/>
+                <w:color w:val="2F5496" w:themeColor="accent1" w:themeShade="BF"/>
+                <w:sz w:val="16"/>
+                <w:szCs w:val="16"/>
+              </w:rPr>
+            </w:pPr>
+            <w:r>
+              <w:rPr>
+                <w:rFonts w:ascii="Arial Narrow" w:hAnsi="Arial Narrow"/>
+                <w:b/>
+                <w:bCs/>
+                <w:color w:val="2F5496" w:themeColor="accent1" w:themeShade="BF"/>
                 <w:sz w:val="16"/>
                 <w:szCs w:val="16"/>
               </w:rPr>
@@ -3465,6 +3551,10 @@
             <w:proofErr w:type="spellStart"/>
             <w:r>
               <w:rPr>
+                <w:rFonts w:ascii="Arial Narrow" w:hAnsi="Arial Narrow"/>
+                <w:b/>
+                <w:bCs/>
+                <w:color w:val="2F5496" w:themeColor="accent1" w:themeShade="BF"/>
                 <w:sz w:val="16"/>
                 <w:szCs w:val="16"/>
               </w:rPr>
@@ -3473,6 +3563,10 @@
             <w:proofErr w:type="spellEnd"/>
             <w:r>
               <w:rPr>
+                <w:rFonts w:ascii="Arial Narrow" w:hAnsi="Arial Narrow"/>
+                <w:b/>
+                <w:bCs/>
+                <w:color w:val="2F5496" w:themeColor="accent1" w:themeShade="BF"/>
                 <w:sz w:val="16"/>
                 <w:szCs w:val="16"/>
               </w:rPr>
@@ -3481,6 +3575,10 @@
             <w:proofErr w:type="spellStart"/>
             <w:r>
               <w:rPr>
+                <w:rFonts w:ascii="Arial Narrow" w:hAnsi="Arial Narrow"/>
+                <w:b/>
+                <w:bCs/>
+                <w:color w:val="2F5496" w:themeColor="accent1" w:themeShade="BF"/>
                 <w:sz w:val="16"/>
                 <w:szCs w:val="16"/>
               </w:rPr>
@@ -3489,6 +3587,10 @@
             <w:proofErr w:type="spellEnd"/>
             <w:r>
               <w:rPr>
+                <w:rFonts w:ascii="Arial Narrow" w:hAnsi="Arial Narrow"/>
+                <w:b/>
+                <w:bCs/>
+                <w:color w:val="2F5496" w:themeColor="accent1" w:themeShade="BF"/>
                 <w:sz w:val="16"/>
                 <w:szCs w:val="16"/>
               </w:rPr>
@@ -3497,6 +3599,10 @@
             <w:proofErr w:type="spellStart"/>
             <w:r>
               <w:rPr>
+                <w:rFonts w:ascii="Arial Narrow" w:hAnsi="Arial Narrow"/>
+                <w:b/>
+                <w:bCs/>
+                <w:color w:val="2F5496" w:themeColor="accent1" w:themeShade="BF"/>
                 <w:sz w:val="16"/>
                 <w:szCs w:val="16"/>
               </w:rPr>
@@ -3505,6 +3611,10 @@
             <w:proofErr w:type="spellEnd"/>
             <w:r>
               <w:rPr>
+                <w:rFonts w:ascii="Arial Narrow" w:hAnsi="Arial Narrow"/>
+                <w:b/>
+                <w:bCs/>
+                <w:color w:val="2F5496" w:themeColor="accent1" w:themeShade="BF"/>
                 <w:sz w:val="16"/>
                 <w:szCs w:val="16"/>
               </w:rPr>
@@ -3513,14 +3623,21 @@
           </w:p>
           <w:p>
             <w:pPr>
-              <w:pStyle w:val="FormCellData"/>
-              <w:rPr>
-                <w:sz w:val="16"/>
-                <w:szCs w:val="16"/>
-              </w:rPr>
-            </w:pPr>
-            <w:r>
-              <w:rPr>
+              <w:rPr>
+                <w:rFonts w:ascii="Arial Narrow" w:hAnsi="Arial Narrow"/>
+                <w:b/>
+                <w:bCs/>
+                <w:color w:val="2F5496" w:themeColor="accent1" w:themeShade="BF"/>
+                <w:sz w:val="16"/>
+                <w:szCs w:val="16"/>
+              </w:rPr>
+            </w:pPr>
+            <w:r>
+              <w:rPr>
+                <w:rFonts w:ascii="Arial Narrow" w:hAnsi="Arial Narrow"/>
+                <w:b/>
+                <w:bCs/>
+                <w:color w:val="2F5496" w:themeColor="accent1" w:themeShade="BF"/>
                 <w:sz w:val="16"/>
                 <w:szCs w:val="16"/>
               </w:rPr>
@@ -3529,6 +3646,10 @@
             <w:proofErr w:type="spellStart"/>
             <w:r>
               <w:rPr>
+                <w:rFonts w:ascii="Arial Narrow" w:hAnsi="Arial Narrow"/>
+                <w:b/>
+                <w:bCs/>
+                <w:color w:val="2F5496" w:themeColor="accent1" w:themeShade="BF"/>
                 <w:sz w:val="16"/>
                 <w:szCs w:val="16"/>
               </w:rPr>
@@ -3537,6 +3658,10 @@
             <w:proofErr w:type="spellEnd"/>
             <w:r>
               <w:rPr>
+                <w:rFonts w:ascii="Arial Narrow" w:hAnsi="Arial Narrow"/>
+                <w:b/>
+                <w:bCs/>
+                <w:color w:val="2F5496" w:themeColor="accent1" w:themeShade="BF"/>
                 <w:sz w:val="16"/>
                 <w:szCs w:val="16"/>
               </w:rPr>
@@ -3545,6 +3670,10 @@
             <w:proofErr w:type="spellStart"/>
             <w:r>
               <w:rPr>
+                <w:rFonts w:ascii="Arial Narrow" w:hAnsi="Arial Narrow"/>
+                <w:b/>
+                <w:bCs/>
+                <w:color w:val="2F5496" w:themeColor="accent1" w:themeShade="BF"/>
                 <w:sz w:val="16"/>
                 <w:szCs w:val="16"/>
               </w:rPr>
@@ -3553,6 +3682,10 @@
             <w:proofErr w:type="spellEnd"/>
             <w:r>
               <w:rPr>
+                <w:rFonts w:ascii="Arial Narrow" w:hAnsi="Arial Narrow"/>
+                <w:b/>
+                <w:bCs/>
+                <w:color w:val="2F5496" w:themeColor="accent1" w:themeShade="BF"/>
                 <w:sz w:val="16"/>
                 <w:szCs w:val="16"/>
               </w:rPr>
@@ -3561,6 +3694,10 @@
             <w:proofErr w:type="spellStart"/>
             <w:r>
               <w:rPr>
+                <w:rFonts w:ascii="Arial Narrow" w:hAnsi="Arial Narrow"/>
+                <w:b/>
+                <w:bCs/>
+                <w:color w:val="2F5496" w:themeColor="accent1" w:themeShade="BF"/>
                 <w:sz w:val="16"/>
                 <w:szCs w:val="16"/>
               </w:rPr>
@@ -3569,6 +3706,10 @@
             <w:proofErr w:type="spellEnd"/>
             <w:r>
               <w:rPr>
+                <w:rFonts w:ascii="Arial Narrow" w:hAnsi="Arial Narrow"/>
+                <w:b/>
+                <w:bCs/>
+                <w:color w:val="2F5496" w:themeColor="accent1" w:themeShade="BF"/>
                 <w:sz w:val="16"/>
                 <w:szCs w:val="16"/>
               </w:rPr>
@@ -3577,8 +3718,10 @@
           </w:p>
           <w:p>
             <w:pPr>
-              <w:pStyle w:val="FormCellData"/>
-              <w:rPr>
+              <w:rPr>
+                <w:rFonts w:ascii="Arial Narrow" w:hAnsi="Arial Narrow"/>
+                <w:b/>
+                <w:bCs/>
                 <w:sz w:val="16"/>
                 <w:szCs w:val="16"/>
               </w:rPr>
@@ -3587,27 +3730,19 @@
         </w:tc>
         <w:tc>
           <w:tcPr>
-            <w:tcW w:w="1062" w:type="dxa"/>
-            <w:tcBorders>
-              <w:top w:val="single" w:sz="4" w:space="0" w:color="auto"/>
-              <w:left w:val="single" w:sz="4" w:space="0" w:color="auto"/>
-              <w:bottom w:val="single" w:sz="4" w:space="0" w:color="auto"/>
-              <w:right w:val="single" w:sz="4" w:space="0" w:color="auto"/>
-            </w:tcBorders>
-            <w:hideMark/>
+            <w:tcW w:w="1058" w:type="dxa"/>
           </w:tcPr>
           <w:p>
             <w:pPr>
-              <w:widowControl w:val="0"/>
-              <w:rPr>
-                <w:rFonts w:ascii="Arial Narrow" w:hAnsi="Arial Narrow"/>
-                <w:sz w:val="16"/>
-                <w:szCs w:val="16"/>
-              </w:rPr>
-            </w:pPr>
-            <w:r>
-              <w:rPr>
-                <w:rFonts w:ascii="Arial Narrow" w:eastAsia="Calibri" w:hAnsi="Arial Narrow"/>
+              <w:rPr>
+                <w:rFonts w:ascii="Arial Narrow" w:hAnsi="Arial Narrow"/>
+                <w:sz w:val="16"/>
+                <w:szCs w:val="16"/>
+              </w:rPr>
+            </w:pPr>
+            <w:r>
+              <w:rPr>
+                <w:rFonts w:ascii="Arial Narrow" w:hAnsi="Arial Narrow"/>
                 <w:sz w:val="16"/>
                 <w:szCs w:val="16"/>
               </w:rPr>
@@ -3616,14 +3751,20 @@
           </w:p>
           <w:p>
             <w:pPr>
-              <w:pStyle w:val="FormCellData"/>
-              <w:rPr>
-                <w:sz w:val="16"/>
-                <w:szCs w:val="16"/>
-              </w:rPr>
-            </w:pPr>
-            <w:r>
-              <w:rPr>
+              <w:rPr>
+                <w:rFonts w:ascii="Arial Narrow" w:hAnsi="Arial Narrow"/>
+                <w:b/>
+                <w:bCs/>
+                <w:sz w:val="16"/>
+                <w:szCs w:val="16"/>
+              </w:rPr>
+            </w:pPr>
+            <w:r>
+              <w:rPr>
+                <w:rFonts w:ascii="Arial Narrow" w:hAnsi="Arial Narrow"/>
+                <w:b/>
+                <w:bCs/>
+                <w:color w:val="2F5496" w:themeColor="accent1" w:themeShade="BF"/>
                 <w:sz w:val="16"/>
                 <w:szCs w:val="16"/>
               </w:rPr>
@@ -3632,6 +3773,10 @@
             <w:proofErr w:type="spellStart"/>
             <w:r>
               <w:rPr>
+                <w:rFonts w:ascii="Arial Narrow" w:hAnsi="Arial Narrow"/>
+                <w:b/>
+                <w:bCs/>
+                <w:color w:val="2F5496" w:themeColor="accent1" w:themeShade="BF"/>
                 <w:sz w:val="16"/>
                 <w:szCs w:val="16"/>
               </w:rPr>
@@ -3640,6 +3785,10 @@
             <w:proofErr w:type="spellEnd"/>
             <w:r>
               <w:rPr>
+                <w:rFonts w:ascii="Arial Narrow" w:hAnsi="Arial Narrow"/>
+                <w:b/>
+                <w:bCs/>
+                <w:color w:val="2F5496" w:themeColor="accent1" w:themeShade="BF"/>
                 <w:sz w:val="16"/>
                 <w:szCs w:val="16"/>
               </w:rPr>
@@ -3648,6 +3797,10 @@
             <w:proofErr w:type="spellStart"/>
             <w:r>
               <w:rPr>
+                <w:rFonts w:ascii="Arial Narrow" w:hAnsi="Arial Narrow"/>
+                <w:b/>
+                <w:bCs/>
+                <w:color w:val="2F5496" w:themeColor="accent1" w:themeShade="BF"/>
                 <w:sz w:val="16"/>
                 <w:szCs w:val="16"/>
               </w:rPr>
@@ -3656,6 +3809,10 @@
             <w:proofErr w:type="spellEnd"/>
             <w:r>
               <w:rPr>
+                <w:rFonts w:ascii="Arial Narrow" w:hAnsi="Arial Narrow"/>
+                <w:b/>
+                <w:bCs/>
+                <w:color w:val="2F5496" w:themeColor="accent1" w:themeShade="BF"/>
                 <w:sz w:val="16"/>
                 <w:szCs w:val="16"/>
               </w:rPr>
@@ -3665,27 +3822,19 @@
         </w:tc>
         <w:tc>
           <w:tcPr>
-            <w:tcW w:w="1274" w:type="dxa"/>
-            <w:tcBorders>
-              <w:top w:val="single" w:sz="4" w:space="0" w:color="auto"/>
-              <w:left w:val="single" w:sz="4" w:space="0" w:color="auto"/>
-              <w:bottom w:val="single" w:sz="4" w:space="0" w:color="auto"/>
-              <w:right w:val="single" w:sz="4" w:space="0" w:color="auto"/>
-            </w:tcBorders>
-            <w:hideMark/>
+            <w:tcW w:w="1276" w:type="dxa"/>
           </w:tcPr>
           <w:p>
             <w:pPr>
-              <w:widowControl w:val="0"/>
-              <w:rPr>
-                <w:rFonts w:ascii="Arial Narrow" w:hAnsi="Arial Narrow"/>
-                <w:sz w:val="16"/>
-                <w:szCs w:val="16"/>
-              </w:rPr>
-            </w:pPr>
-            <w:r>
-              <w:rPr>
-                <w:rFonts w:ascii="Arial Narrow" w:eastAsia="Calibri" w:hAnsi="Arial Narrow"/>
+              <w:rPr>
+                <w:rFonts w:ascii="Arial Narrow" w:hAnsi="Arial Narrow"/>
+                <w:sz w:val="16"/>
+                <w:szCs w:val="16"/>
+              </w:rPr>
+            </w:pPr>
+            <w:r>
+              <w:rPr>
+                <w:rFonts w:ascii="Arial Narrow" w:hAnsi="Arial Narrow"/>
                 <w:sz w:val="16"/>
                 <w:szCs w:val="16"/>
               </w:rPr>
@@ -3694,14 +3843,20 @@
           </w:p>
           <w:p>
             <w:pPr>
-              <w:pStyle w:val="FormCellData"/>
-              <w:rPr>
-                <w:sz w:val="16"/>
-                <w:szCs w:val="16"/>
-              </w:rPr>
-            </w:pPr>
-            <w:r>
-              <w:rPr>
+              <w:rPr>
+                <w:rFonts w:ascii="Arial Narrow" w:hAnsi="Arial Narrow"/>
+                <w:b/>
+                <w:bCs/>
+                <w:sz w:val="16"/>
+                <w:szCs w:val="16"/>
+              </w:rPr>
+            </w:pPr>
+            <w:r>
+              <w:rPr>
+                <w:rFonts w:ascii="Arial Narrow" w:hAnsi="Arial Narrow"/>
+                <w:b/>
+                <w:bCs/>
+                <w:color w:val="2F5496" w:themeColor="accent1" w:themeShade="BF"/>
                 <w:sz w:val="16"/>
                 <w:szCs w:val="16"/>
               </w:rPr>
@@ -3710,6 +3865,10 @@
             <w:proofErr w:type="spellStart"/>
             <w:r>
               <w:rPr>
+                <w:rFonts w:ascii="Arial Narrow" w:hAnsi="Arial Narrow"/>
+                <w:b/>
+                <w:bCs/>
+                <w:color w:val="2F5496" w:themeColor="accent1" w:themeShade="BF"/>
                 <w:sz w:val="16"/>
                 <w:szCs w:val="16"/>
               </w:rPr>
@@ -3718,6 +3877,10 @@
             <w:proofErr w:type="spellEnd"/>
             <w:r>
               <w:rPr>
+                <w:rFonts w:ascii="Arial Narrow" w:hAnsi="Arial Narrow"/>
+                <w:b/>
+                <w:bCs/>
+                <w:color w:val="2F5496" w:themeColor="accent1" w:themeShade="BF"/>
                 <w:sz w:val="16"/>
                 <w:szCs w:val="16"/>
               </w:rPr>
@@ -3726,6 +3889,10 @@
             <w:proofErr w:type="spellStart"/>
             <w:r>
               <w:rPr>
+                <w:rFonts w:ascii="Arial Narrow" w:hAnsi="Arial Narrow"/>
+                <w:b/>
+                <w:bCs/>
+                <w:color w:val="2F5496" w:themeColor="accent1" w:themeShade="BF"/>
                 <w:sz w:val="16"/>
                 <w:szCs w:val="16"/>
               </w:rPr>
@@ -3734,6 +3901,10 @@
             <w:proofErr w:type="spellEnd"/>
             <w:r>
               <w:rPr>
+                <w:rFonts w:ascii="Arial Narrow" w:hAnsi="Arial Narrow"/>
+                <w:b/>
+                <w:bCs/>
+                <w:color w:val="2F5496" w:themeColor="accent1" w:themeShade="BF"/>
                 <w:sz w:val="16"/>
                 <w:szCs w:val="16"/>
               </w:rPr>
@@ -3742,6 +3913,10 @@
             <w:proofErr w:type="spellStart"/>
             <w:r>
               <w:rPr>
+                <w:rFonts w:ascii="Arial Narrow" w:hAnsi="Arial Narrow"/>
+                <w:b/>
+                <w:bCs/>
+                <w:color w:val="2F5496" w:themeColor="accent1" w:themeShade="BF"/>
                 <w:sz w:val="16"/>
                 <w:szCs w:val="16"/>
               </w:rPr>
@@ -3750,6 +3925,10 @@
             <w:proofErr w:type="spellEnd"/>
             <w:r>
               <w:rPr>
+                <w:rFonts w:ascii="Arial Narrow" w:hAnsi="Arial Narrow"/>
+                <w:b/>
+                <w:bCs/>
+                <w:color w:val="2F5496" w:themeColor="accent1" w:themeShade="BF"/>
                 <w:sz w:val="16"/>
                 <w:szCs w:val="16"/>
               </w:rPr>
@@ -3760,26 +3939,18 @@
         <w:tc>
           <w:tcPr>
             <w:tcW w:w="850" w:type="dxa"/>
-            <w:tcBorders>
-              <w:top w:val="single" w:sz="4" w:space="0" w:color="auto"/>
-              <w:left w:val="single" w:sz="4" w:space="0" w:color="auto"/>
-              <w:bottom w:val="single" w:sz="4" w:space="0" w:color="auto"/>
-              <w:right w:val="single" w:sz="4" w:space="0" w:color="auto"/>
-            </w:tcBorders>
-            <w:hideMark/>
           </w:tcPr>
           <w:p>
             <w:pPr>
-              <w:widowControl w:val="0"/>
-              <w:rPr>
-                <w:rFonts w:ascii="Arial Narrow" w:hAnsi="Arial Narrow"/>
-                <w:sz w:val="16"/>
-                <w:szCs w:val="16"/>
-              </w:rPr>
-            </w:pPr>
-            <w:r>
-              <w:rPr>
-                <w:rFonts w:ascii="Arial Narrow" w:eastAsia="Calibri" w:hAnsi="Arial Narrow"/>
+              <w:rPr>
+                <w:rFonts w:ascii="Arial Narrow" w:hAnsi="Arial Narrow"/>
+                <w:sz w:val="16"/>
+                <w:szCs w:val="16"/>
+              </w:rPr>
+            </w:pPr>
+            <w:r>
+              <w:rPr>
+                <w:rFonts w:ascii="Arial Narrow" w:hAnsi="Arial Narrow"/>
                 <w:sz w:val="16"/>
                 <w:szCs w:val="16"/>
               </w:rPr>
@@ -3788,7 +3959,7 @@
             <w:proofErr w:type="spellStart"/>
             <w:r>
               <w:rPr>
-                <w:rFonts w:ascii="Arial Narrow" w:eastAsia="Calibri" w:hAnsi="Arial Narrow"/>
+                <w:rFonts w:ascii="Arial Narrow" w:hAnsi="Arial Narrow"/>
                 <w:sz w:val="16"/>
                 <w:szCs w:val="16"/>
               </w:rPr>
@@ -3798,14 +3969,20 @@
           </w:p>
           <w:p>
             <w:pPr>
-              <w:pStyle w:val="FormCellData"/>
-              <w:rPr>
-                <w:sz w:val="16"/>
-                <w:szCs w:val="16"/>
-              </w:rPr>
-            </w:pPr>
-            <w:r>
-              <w:rPr>
+              <w:rPr>
+                <w:rFonts w:ascii="Arial Narrow" w:hAnsi="Arial Narrow"/>
+                <w:b/>
+                <w:bCs/>
+                <w:sz w:val="16"/>
+                <w:szCs w:val="16"/>
+              </w:rPr>
+            </w:pPr>
+            <w:r>
+              <w:rPr>
+                <w:rFonts w:ascii="Arial Narrow" w:hAnsi="Arial Narrow"/>
+                <w:b/>
+                <w:bCs/>
+                <w:color w:val="2F5496" w:themeColor="accent1" w:themeShade="BF"/>
                 <w:sz w:val="16"/>
                 <w:szCs w:val="16"/>
               </w:rPr>
@@ -3814,6 +3991,10 @@
             <w:proofErr w:type="spellStart"/>
             <w:r>
               <w:rPr>
+                <w:rFonts w:ascii="Arial Narrow" w:hAnsi="Arial Narrow"/>
+                <w:b/>
+                <w:bCs/>
+                <w:color w:val="2F5496" w:themeColor="accent1" w:themeShade="BF"/>
                 <w:sz w:val="16"/>
                 <w:szCs w:val="16"/>
               </w:rPr>
@@ -3822,6 +4003,10 @@
             <w:proofErr w:type="spellEnd"/>
             <w:r>
               <w:rPr>
+                <w:rFonts w:ascii="Arial Narrow" w:hAnsi="Arial Narrow"/>
+                <w:b/>
+                <w:bCs/>
+                <w:color w:val="2F5496" w:themeColor="accent1" w:themeShade="BF"/>
                 <w:sz w:val="16"/>
                 <w:szCs w:val="16"/>
               </w:rPr>
@@ -3830,6 +4015,10 @@
             <w:proofErr w:type="spellStart"/>
             <w:r>
               <w:rPr>
+                <w:rFonts w:ascii="Arial Narrow" w:hAnsi="Arial Narrow"/>
+                <w:b/>
+                <w:bCs/>
+                <w:color w:val="2F5496" w:themeColor="accent1" w:themeShade="BF"/>
                 <w:sz w:val="16"/>
                 <w:szCs w:val="16"/>
               </w:rPr>
@@ -3838,6 +4027,10 @@
             <w:proofErr w:type="spellEnd"/>
             <w:r>
               <w:rPr>
+                <w:rFonts w:ascii="Arial Narrow" w:hAnsi="Arial Narrow"/>
+                <w:b/>
+                <w:bCs/>
+                <w:color w:val="2F5496" w:themeColor="accent1" w:themeShade="BF"/>
                 <w:sz w:val="16"/>
                 <w:szCs w:val="16"/>
               </w:rPr>
@@ -3846,6 +4039,10 @@
             <w:proofErr w:type="spellStart"/>
             <w:r>
               <w:rPr>
+                <w:rFonts w:ascii="Arial Narrow" w:hAnsi="Arial Narrow"/>
+                <w:b/>
+                <w:bCs/>
+                <w:color w:val="2F5496" w:themeColor="accent1" w:themeShade="BF"/>
                 <w:sz w:val="16"/>
                 <w:szCs w:val="16"/>
               </w:rPr>
@@ -3854,6 +4051,10 @@
             <w:proofErr w:type="spellEnd"/>
             <w:r>
               <w:rPr>
+                <w:rFonts w:ascii="Arial Narrow" w:hAnsi="Arial Narrow"/>
+                <w:b/>
+                <w:bCs/>
+                <w:color w:val="2F5496" w:themeColor="accent1" w:themeShade="BF"/>
                 <w:sz w:val="16"/>
                 <w:szCs w:val="16"/>
               </w:rPr>
@@ -3863,27 +4064,19 @@
         </w:tc>
         <w:tc>
           <w:tcPr>
-            <w:tcW w:w="731" w:type="dxa"/>
-            <w:tcBorders>
-              <w:top w:val="single" w:sz="4" w:space="0" w:color="auto"/>
-              <w:left w:val="single" w:sz="4" w:space="0" w:color="auto"/>
-              <w:bottom w:val="single" w:sz="4" w:space="0" w:color="auto"/>
-              <w:right w:val="single" w:sz="4" w:space="0" w:color="auto"/>
-            </w:tcBorders>
-            <w:hideMark/>
+            <w:tcW w:w="730" w:type="dxa"/>
           </w:tcPr>
           <w:p>
             <w:pPr>
-              <w:widowControl w:val="0"/>
-              <w:rPr>
-                <w:rFonts w:ascii="Arial Narrow" w:hAnsi="Arial Narrow"/>
-                <w:sz w:val="16"/>
-                <w:szCs w:val="16"/>
-              </w:rPr>
-            </w:pPr>
-            <w:r>
-              <w:rPr>
-                <w:rFonts w:ascii="Arial Narrow" w:eastAsia="Calibri" w:hAnsi="Arial Narrow"/>
+              <w:rPr>
+                <w:rFonts w:ascii="Arial Narrow" w:hAnsi="Arial Narrow"/>
+                <w:sz w:val="16"/>
+                <w:szCs w:val="16"/>
+              </w:rPr>
+            </w:pPr>
+            <w:r>
+              <w:rPr>
+                <w:rFonts w:ascii="Arial Narrow" w:hAnsi="Arial Narrow"/>
                 <w:sz w:val="16"/>
                 <w:szCs w:val="16"/>
               </w:rPr>
@@ -3892,14 +4085,20 @@
           </w:p>
           <w:p>
             <w:pPr>
-              <w:pStyle w:val="FormCellData"/>
-              <w:rPr>
-                <w:sz w:val="16"/>
-                <w:szCs w:val="16"/>
-              </w:rPr>
-            </w:pPr>
-            <w:r>
-              <w:rPr>
+              <w:rPr>
+                <w:rFonts w:ascii="Arial Narrow" w:hAnsi="Arial Narrow"/>
+                <w:b/>
+                <w:bCs/>
+                <w:sz w:val="16"/>
+                <w:szCs w:val="16"/>
+              </w:rPr>
+            </w:pPr>
+            <w:r>
+              <w:rPr>
+                <w:rFonts w:ascii="Arial Narrow" w:hAnsi="Arial Narrow"/>
+                <w:b/>
+                <w:bCs/>
+                <w:color w:val="2F5496" w:themeColor="accent1" w:themeShade="BF"/>
                 <w:sz w:val="16"/>
                 <w:szCs w:val="16"/>
               </w:rPr>
@@ -3908,6 +4107,10 @@
             <w:proofErr w:type="spellStart"/>
             <w:r>
               <w:rPr>
+                <w:rFonts w:ascii="Arial Narrow" w:hAnsi="Arial Narrow"/>
+                <w:b/>
+                <w:bCs/>
+                <w:color w:val="2F5496" w:themeColor="accent1" w:themeShade="BF"/>
                 <w:sz w:val="16"/>
                 <w:szCs w:val="16"/>
               </w:rPr>
@@ -3916,6 +4119,10 @@
             <w:proofErr w:type="spellEnd"/>
             <w:r>
               <w:rPr>
+                <w:rFonts w:ascii="Arial Narrow" w:hAnsi="Arial Narrow"/>
+                <w:b/>
+                <w:bCs/>
+                <w:color w:val="2F5496" w:themeColor="accent1" w:themeShade="BF"/>
                 <w:sz w:val="16"/>
                 <w:szCs w:val="16"/>
               </w:rPr>
@@ -3924,6 +4131,10 @@
             <w:proofErr w:type="spellStart"/>
             <w:r>
               <w:rPr>
+                <w:rFonts w:ascii="Arial Narrow" w:hAnsi="Arial Narrow"/>
+                <w:b/>
+                <w:bCs/>
+                <w:color w:val="2F5496" w:themeColor="accent1" w:themeShade="BF"/>
                 <w:sz w:val="16"/>
                 <w:szCs w:val="16"/>
               </w:rPr>
@@ -3932,6 +4143,10 @@
             <w:proofErr w:type="spellEnd"/>
             <w:r>
               <w:rPr>
+                <w:rFonts w:ascii="Arial Narrow" w:hAnsi="Arial Narrow"/>
+                <w:b/>
+                <w:bCs/>
+                <w:color w:val="2F5496" w:themeColor="accent1" w:themeShade="BF"/>
                 <w:sz w:val="16"/>
                 <w:szCs w:val="16"/>
               </w:rPr>
@@ -3941,27 +4156,19 @@
         </w:tc>
         <w:tc>
           <w:tcPr>
-            <w:tcW w:w="687" w:type="dxa"/>
-            <w:tcBorders>
-              <w:top w:val="single" w:sz="4" w:space="0" w:color="auto"/>
-              <w:left w:val="single" w:sz="4" w:space="0" w:color="auto"/>
-              <w:bottom w:val="single" w:sz="4" w:space="0" w:color="auto"/>
-              <w:right w:val="single" w:sz="4" w:space="0" w:color="auto"/>
-            </w:tcBorders>
-            <w:hideMark/>
+            <w:tcW w:w="688" w:type="dxa"/>
           </w:tcPr>
           <w:p>
             <w:pPr>
-              <w:widowControl w:val="0"/>
-              <w:rPr>
-                <w:rFonts w:ascii="Arial Narrow" w:hAnsi="Arial Narrow"/>
-                <w:sz w:val="16"/>
-                <w:szCs w:val="16"/>
-              </w:rPr>
-            </w:pPr>
-            <w:r>
-              <w:rPr>
-                <w:rFonts w:ascii="Arial Narrow" w:eastAsia="Calibri" w:hAnsi="Arial Narrow"/>
+              <w:rPr>
+                <w:rFonts w:ascii="Arial Narrow" w:hAnsi="Arial Narrow"/>
+                <w:sz w:val="16"/>
+                <w:szCs w:val="16"/>
+              </w:rPr>
+            </w:pPr>
+            <w:r>
+              <w:rPr>
+                <w:rFonts w:ascii="Arial Narrow" w:hAnsi="Arial Narrow"/>
                 <w:sz w:val="16"/>
                 <w:szCs w:val="16"/>
               </w:rPr>
@@ -3970,14 +4177,20 @@
           </w:p>
           <w:p>
             <w:pPr>
-              <w:pStyle w:val="FormCellData"/>
-              <w:rPr>
-                <w:sz w:val="16"/>
-                <w:szCs w:val="16"/>
-              </w:rPr>
-            </w:pPr>
-            <w:r>
-              <w:rPr>
+              <w:rPr>
+                <w:rFonts w:ascii="Arial Narrow" w:hAnsi="Arial Narrow"/>
+                <w:b/>
+                <w:bCs/>
+                <w:sz w:val="16"/>
+                <w:szCs w:val="16"/>
+              </w:rPr>
+            </w:pPr>
+            <w:r>
+              <w:rPr>
+                <w:rFonts w:ascii="Arial Narrow" w:hAnsi="Arial Narrow"/>
+                <w:b/>
+                <w:bCs/>
+                <w:color w:val="2F5496" w:themeColor="accent1" w:themeShade="BF"/>
                 <w:sz w:val="16"/>
                 <w:szCs w:val="16"/>
               </w:rPr>
@@ -3986,6 +4199,10 @@
             <w:proofErr w:type="spellStart"/>
             <w:r>
               <w:rPr>
+                <w:rFonts w:ascii="Arial Narrow" w:hAnsi="Arial Narrow"/>
+                <w:b/>
+                <w:bCs/>
+                <w:color w:val="2F5496" w:themeColor="accent1" w:themeShade="BF"/>
                 <w:sz w:val="16"/>
                 <w:szCs w:val="16"/>
               </w:rPr>
@@ -3994,6 +4211,10 @@
             <w:proofErr w:type="spellEnd"/>
             <w:r>
               <w:rPr>
+                <w:rFonts w:ascii="Arial Narrow" w:hAnsi="Arial Narrow"/>
+                <w:b/>
+                <w:bCs/>
+                <w:color w:val="2F5496" w:themeColor="accent1" w:themeShade="BF"/>
                 <w:sz w:val="16"/>
                 <w:szCs w:val="16"/>
               </w:rPr>
@@ -4002,6 +4223,10 @@
             <w:proofErr w:type="spellStart"/>
             <w:r>
               <w:rPr>
+                <w:rFonts w:ascii="Arial Narrow" w:hAnsi="Arial Narrow"/>
+                <w:b/>
+                <w:bCs/>
+                <w:color w:val="2F5496" w:themeColor="accent1" w:themeShade="BF"/>
                 <w:sz w:val="16"/>
                 <w:szCs w:val="16"/>
               </w:rPr>
@@ -4010,6 +4235,10 @@
             <w:proofErr w:type="spellEnd"/>
             <w:r>
               <w:rPr>
+                <w:rFonts w:ascii="Arial Narrow" w:hAnsi="Arial Narrow"/>
+                <w:b/>
+                <w:bCs/>
+                <w:color w:val="2F5496" w:themeColor="accent1" w:themeShade="BF"/>
                 <w:sz w:val="16"/>
                 <w:szCs w:val="16"/>
               </w:rPr>
@@ -4019,27 +4248,19 @@
         </w:tc>
         <w:tc>
           <w:tcPr>
-            <w:tcW w:w="1416" w:type="dxa"/>
-            <w:tcBorders>
-              <w:top w:val="single" w:sz="4" w:space="0" w:color="auto"/>
-              <w:left w:val="single" w:sz="4" w:space="0" w:color="auto"/>
-              <w:bottom w:val="single" w:sz="4" w:space="0" w:color="auto"/>
-              <w:right w:val="single" w:sz="4" w:space="0" w:color="auto"/>
-            </w:tcBorders>
-            <w:hideMark/>
+            <w:tcW w:w="1417" w:type="dxa"/>
           </w:tcPr>
           <w:p>
             <w:pPr>
-              <w:widowControl w:val="0"/>
-              <w:rPr>
-                <w:rFonts w:ascii="Arial Narrow" w:hAnsi="Arial Narrow"/>
-                <w:sz w:val="16"/>
-                <w:szCs w:val="16"/>
-              </w:rPr>
-            </w:pPr>
-            <w:r>
-              <w:rPr>
-                <w:rFonts w:ascii="Arial Narrow" w:eastAsia="Calibri" w:hAnsi="Arial Narrow"/>
+              <w:rPr>
+                <w:rFonts w:ascii="Arial Narrow" w:hAnsi="Arial Narrow"/>
+                <w:sz w:val="16"/>
+                <w:szCs w:val="16"/>
+              </w:rPr>
+            </w:pPr>
+            <w:r>
+              <w:rPr>
+                <w:rFonts w:ascii="Arial Narrow" w:hAnsi="Arial Narrow"/>
                 <w:sz w:val="16"/>
                 <w:szCs w:val="16"/>
               </w:rPr>
@@ -4048,14 +4269,20 @@
           </w:p>
           <w:p>
             <w:pPr>
-              <w:pStyle w:val="FormCellData"/>
-              <w:rPr>
-                <w:sz w:val="16"/>
-                <w:szCs w:val="16"/>
-              </w:rPr>
-            </w:pPr>
-            <w:r>
-              <w:rPr>
+              <w:rPr>
+                <w:rFonts w:ascii="Arial Narrow" w:hAnsi="Arial Narrow"/>
+                <w:b/>
+                <w:bCs/>
+                <w:sz w:val="16"/>
+                <w:szCs w:val="16"/>
+              </w:rPr>
+            </w:pPr>
+            <w:r>
+              <w:rPr>
+                <w:rFonts w:ascii="Arial Narrow" w:hAnsi="Arial Narrow"/>
+                <w:b/>
+                <w:bCs/>
+                <w:color w:val="2F5496" w:themeColor="accent1" w:themeShade="BF"/>
                 <w:sz w:val="16"/>
                 <w:szCs w:val="16"/>
               </w:rPr>
@@ -4064,6 +4291,10 @@
             <w:proofErr w:type="spellStart"/>
             <w:r>
               <w:rPr>
+                <w:rFonts w:ascii="Arial Narrow" w:hAnsi="Arial Narrow"/>
+                <w:b/>
+                <w:bCs/>
+                <w:color w:val="2F5496" w:themeColor="accent1" w:themeShade="BF"/>
                 <w:sz w:val="16"/>
                 <w:szCs w:val="16"/>
               </w:rPr>
@@ -4072,6 +4303,10 @@
             <w:proofErr w:type="spellEnd"/>
             <w:r>
               <w:rPr>
+                <w:rFonts w:ascii="Arial Narrow" w:hAnsi="Arial Narrow"/>
+                <w:b/>
+                <w:bCs/>
+                <w:color w:val="2F5496" w:themeColor="accent1" w:themeShade="BF"/>
                 <w:sz w:val="16"/>
                 <w:szCs w:val="16"/>
               </w:rPr>
@@ -4080,6 +4315,10 @@
             <w:proofErr w:type="spellStart"/>
             <w:r>
               <w:rPr>
+                <w:rFonts w:ascii="Arial Narrow" w:hAnsi="Arial Narrow"/>
+                <w:b/>
+                <w:bCs/>
+                <w:color w:val="2F5496" w:themeColor="accent1" w:themeShade="BF"/>
                 <w:sz w:val="16"/>
                 <w:szCs w:val="16"/>
               </w:rPr>
@@ -4088,6 +4327,10 @@
             <w:proofErr w:type="spellEnd"/>
             <w:r>
               <w:rPr>
+                <w:rFonts w:ascii="Arial Narrow" w:hAnsi="Arial Narrow"/>
+                <w:b/>
+                <w:bCs/>
+                <w:color w:val="2F5496" w:themeColor="accent1" w:themeShade="BF"/>
                 <w:sz w:val="16"/>
                 <w:szCs w:val="16"/>
               </w:rPr>
@@ -4096,6 +4339,10 @@
             <w:proofErr w:type="spellStart"/>
             <w:r>
               <w:rPr>
+                <w:rFonts w:ascii="Arial Narrow" w:hAnsi="Arial Narrow"/>
+                <w:b/>
+                <w:bCs/>
+                <w:color w:val="2F5496" w:themeColor="accent1" w:themeShade="BF"/>
                 <w:sz w:val="16"/>
                 <w:szCs w:val="16"/>
               </w:rPr>
@@ -4104,6 +4351,10 @@
             <w:proofErr w:type="spellEnd"/>
             <w:r>
               <w:rPr>
+                <w:rFonts w:ascii="Arial Narrow" w:hAnsi="Arial Narrow"/>
+                <w:b/>
+                <w:bCs/>
+                <w:color w:val="2F5496" w:themeColor="accent1" w:themeShade="BF"/>
                 <w:sz w:val="16"/>
                 <w:szCs w:val="16"/>
               </w:rPr>
@@ -4117,78 +4368,193 @@
           <w:tcPr>
             <w:tcW w:w="10910" w:type="dxa"/>
             <w:gridSpan w:val="11"/>
-            <w:tcBorders>
-              <w:top w:val="single" w:sz="4" w:space="0" w:color="auto"/>
-              <w:left w:val="single" w:sz="4" w:space="0" w:color="auto"/>
-              <w:bottom w:val="single" w:sz="4" w:space="0" w:color="auto"/>
-              <w:right w:val="single" w:sz="4" w:space="0" w:color="auto"/>
-            </w:tcBorders>
-            <w:hideMark/>
           </w:tcPr>
           <w:p>
             <w:pPr>
-              <w:pStyle w:val="CommentsCellHeader"/>
-            </w:pPr>
-            <w:r>
-              <w:t>JJ Endorsements:</w:t>
-            </w:r>
-          </w:p>
-          <w:p>
-            <w:pPr>
-              <w:pStyle w:val="FormCellData"/>
-            </w:pPr>
-            <w:r>
+              <w:rPr>
+                <w:rFonts w:ascii="Arial Narrow" w:hAnsi="Arial Narrow"/>
+                <w:sz w:val="20"/>
+                <w:szCs w:val="20"/>
+              </w:rPr>
+            </w:pPr>
+            <w:r>
+              <w:rPr>
+                <w:rFonts w:ascii="Arial Narrow" w:hAnsi="Arial Narrow"/>
+                <w:sz w:val="20"/>
+                <w:szCs w:val="20"/>
+              </w:rPr>
+              <w:t>JJ Endorsements</w:t>
+            </w:r>
+            <w:r>
+              <w:rPr>
+                <w:rFonts w:ascii="Arial Narrow" w:hAnsi="Arial Narrow"/>
+                <w:sz w:val="20"/>
+                <w:szCs w:val="20"/>
+              </w:rPr>
+              <w:t>:</w:t>
+            </w:r>
+          </w:p>
+          <w:p>
+            <w:pPr>
+              <w:rPr>
+                <w:rFonts w:ascii="Arial Narrow" w:hAnsi="Arial Narrow"/>
+                <w:b/>
+                <w:bCs/>
+                <w:color w:val="2F5496" w:themeColor="accent1" w:themeShade="BF"/>
+                <w:sz w:val="20"/>
+                <w:szCs w:val="20"/>
+              </w:rPr>
+            </w:pPr>
+            <w:r>
+              <w:rPr>
+                <w:rFonts w:ascii="Arial Narrow" w:hAnsi="Arial Narrow"/>
+                <w:b/>
+                <w:bCs/>
+                <w:color w:val="2F5496" w:themeColor="accent1" w:themeShade="BF"/>
+                <w:sz w:val="20"/>
+                <w:szCs w:val="20"/>
+              </w:rPr>
               <w:t>{</w:t>
             </w:r>
             <w:proofErr w:type="spellStart"/>
             <w:r>
+              <w:rPr>
+                <w:rFonts w:ascii="Arial Narrow" w:hAnsi="Arial Narrow"/>
+                <w:b/>
+                <w:bCs/>
+                <w:color w:val="2F5496" w:themeColor="accent1" w:themeShade="BF"/>
+                <w:sz w:val="20"/>
+                <w:szCs w:val="20"/>
+              </w:rPr>
               <w:t>d.pastAppearances</w:t>
             </w:r>
             <w:proofErr w:type="spellEnd"/>
             <w:r>
+              <w:rPr>
+                <w:rFonts w:ascii="Arial Narrow" w:hAnsi="Arial Narrow"/>
+                <w:b/>
+                <w:bCs/>
+                <w:color w:val="2F5496" w:themeColor="accent1" w:themeShade="BF"/>
+                <w:sz w:val="20"/>
+                <w:szCs w:val="20"/>
+              </w:rPr>
               <w:t>[</w:t>
             </w:r>
             <w:proofErr w:type="spellStart"/>
             <w:r>
+              <w:rPr>
+                <w:rFonts w:ascii="Arial Narrow" w:hAnsi="Arial Narrow"/>
+                <w:b/>
+                <w:bCs/>
+                <w:color w:val="2F5496" w:themeColor="accent1" w:themeShade="BF"/>
+                <w:sz w:val="20"/>
+                <w:szCs w:val="20"/>
+              </w:rPr>
               <w:t>i</w:t>
             </w:r>
             <w:proofErr w:type="spellEnd"/>
             <w:r>
+              <w:rPr>
+                <w:rFonts w:ascii="Arial Narrow" w:hAnsi="Arial Narrow"/>
+                <w:b/>
+                <w:bCs/>
+                <w:color w:val="2F5496" w:themeColor="accent1" w:themeShade="BF"/>
+                <w:sz w:val="20"/>
+                <w:szCs w:val="20"/>
+              </w:rPr>
               <w:t>].comments}</w:t>
             </w:r>
+          </w:p>
+          <w:p>
+            <w:pPr>
+              <w:rPr>
+                <w:rFonts w:ascii="Arial Narrow" w:hAnsi="Arial Narrow"/>
+                <w:sz w:val="20"/>
+                <w:szCs w:val="20"/>
+              </w:rPr>
+            </w:pPr>
+          </w:p>
+          <w:p>
+            <w:pPr>
+              <w:rPr>
+                <w:rFonts w:ascii="Arial Narrow" w:hAnsi="Arial Narrow"/>
+                <w:sz w:val="20"/>
+                <w:szCs w:val="20"/>
+              </w:rPr>
+            </w:pPr>
           </w:p>
         </w:tc>
       </w:tr>
+    </w:tbl>
+    <w:p>
+      <w:pPr>
+        <w:rPr>
+          <w:rFonts w:ascii="Arial Narrow" w:hAnsi="Arial Narrow"/>
+          <w:b/>
+          <w:bCs/>
+          <w:sz w:val="20"/>
+          <w:szCs w:val="20"/>
+        </w:rPr>
+      </w:pPr>
+    </w:p>
+    <w:tbl>
+      <w:tblPr>
+        <w:tblStyle w:val="TableGrid"/>
+        <w:tblW w:w="10910" w:type="dxa"/>
+        <w:tblLayout w:type="fixed"/>
+        <w:tblLook w:val="04A0" w:firstRow="1" w:lastRow="0" w:firstColumn="1" w:lastColumn="0" w:noHBand="0" w:noVBand="1"/>
+      </w:tblPr>
+      <w:tblGrid>
+        <w:gridCol w:w="1654"/>
+        <w:gridCol w:w="609"/>
+        <w:gridCol w:w="709"/>
+        <w:gridCol w:w="1134"/>
+        <w:gridCol w:w="785"/>
+        <w:gridCol w:w="1058"/>
+        <w:gridCol w:w="1276"/>
+        <w:gridCol w:w="850"/>
+        <w:gridCol w:w="730"/>
+        <w:gridCol w:w="688"/>
+        <w:gridCol w:w="1417"/>
+      </w:tblGrid>
       <w:tr>
         <w:tc>
           <w:tcPr>
-            <w:tcW w:w="1652" w:type="dxa"/>
-            <w:tcBorders>
-              <w:top w:val="single" w:sz="4" w:space="0" w:color="auto"/>
-              <w:left w:val="single" w:sz="4" w:space="0" w:color="auto"/>
-              <w:bottom w:val="single" w:sz="4" w:space="0" w:color="auto"/>
-              <w:right w:val="single" w:sz="4" w:space="0" w:color="auto"/>
-            </w:tcBorders>
-            <w:hideMark/>
+            <w:tcW w:w="1654" w:type="dxa"/>
           </w:tcPr>
           <w:p>
             <w:pPr>
-              <w:pStyle w:val="FormCellHeaderSmall"/>
-            </w:pPr>
-            <w:r>
+              <w:rPr>
+                <w:rFonts w:ascii="Arial Narrow" w:hAnsi="Arial Narrow"/>
+                <w:sz w:val="16"/>
+                <w:szCs w:val="16"/>
+              </w:rPr>
+            </w:pPr>
+            <w:r>
+              <w:rPr>
+                <w:rFonts w:ascii="Arial Narrow" w:hAnsi="Arial Narrow"/>
+                <w:sz w:val="16"/>
+                <w:szCs w:val="16"/>
+              </w:rPr>
               <w:t>Appearance Date/Time</w:t>
             </w:r>
           </w:p>
           <w:p>
             <w:pPr>
-              <w:pStyle w:val="FormCellData"/>
-              <w:rPr>
-                <w:sz w:val="16"/>
-                <w:szCs w:val="16"/>
-              </w:rPr>
-            </w:pPr>
-            <w:r>
-              <w:rPr>
+              <w:rPr>
+                <w:rFonts w:ascii="Arial Narrow" w:hAnsi="Arial Narrow"/>
+                <w:b/>
+                <w:bCs/>
+                <w:sz w:val="16"/>
+                <w:szCs w:val="16"/>
+              </w:rPr>
+            </w:pPr>
+            <w:r>
+              <w:rPr>
+                <w:rFonts w:ascii="Arial Narrow" w:hAnsi="Arial Narrow"/>
+                <w:b/>
+                <w:bCs/>
+                <w:color w:val="2F5496" w:themeColor="accent1" w:themeShade="BF"/>
                 <w:sz w:val="16"/>
                 <w:szCs w:val="16"/>
               </w:rPr>
@@ -4197,6 +4563,10 @@
             <w:proofErr w:type="spellStart"/>
             <w:r>
               <w:rPr>
+                <w:rFonts w:ascii="Arial Narrow" w:hAnsi="Arial Narrow"/>
+                <w:b/>
+                <w:bCs/>
+                <w:color w:val="2F5496" w:themeColor="accent1" w:themeShade="BF"/>
                 <w:sz w:val="16"/>
                 <w:szCs w:val="16"/>
               </w:rPr>
@@ -4205,6 +4575,10 @@
             <w:proofErr w:type="spellEnd"/>
             <w:r>
               <w:rPr>
+                <w:rFonts w:ascii="Arial Narrow" w:hAnsi="Arial Narrow"/>
+                <w:b/>
+                <w:bCs/>
+                <w:color w:val="2F5496" w:themeColor="accent1" w:themeShade="BF"/>
                 <w:sz w:val="16"/>
                 <w:szCs w:val="16"/>
               </w:rPr>
@@ -4213,6 +4587,10 @@
             <w:proofErr w:type="spellStart"/>
             <w:r>
               <w:rPr>
+                <w:rFonts w:ascii="Arial Narrow" w:hAnsi="Arial Narrow"/>
+                <w:b/>
+                <w:bCs/>
+                <w:color w:val="2F5496" w:themeColor="accent1" w:themeShade="BF"/>
                 <w:sz w:val="16"/>
                 <w:szCs w:val="16"/>
               </w:rPr>
@@ -4221,6 +4599,10 @@
             <w:proofErr w:type="spellEnd"/>
             <w:r>
               <w:rPr>
+                <w:rFonts w:ascii="Arial Narrow" w:hAnsi="Arial Narrow"/>
+                <w:b/>
+                <w:bCs/>
+                <w:color w:val="2F5496" w:themeColor="accent1" w:themeShade="BF"/>
                 <w:sz w:val="16"/>
                 <w:szCs w:val="16"/>
               </w:rPr>
@@ -4230,33 +4612,41 @@
         </w:tc>
         <w:tc>
           <w:tcPr>
-            <w:tcW w:w="610" w:type="dxa"/>
-            <w:tcBorders>
-              <w:top w:val="single" w:sz="4" w:space="0" w:color="auto"/>
-              <w:left w:val="single" w:sz="4" w:space="0" w:color="auto"/>
-              <w:bottom w:val="single" w:sz="4" w:space="0" w:color="auto"/>
-              <w:right w:val="single" w:sz="4" w:space="0" w:color="auto"/>
-            </w:tcBorders>
-            <w:hideMark/>
+            <w:tcW w:w="609" w:type="dxa"/>
           </w:tcPr>
           <w:p>
             <w:pPr>
-              <w:pStyle w:val="FormCellHeaderSmall"/>
-            </w:pPr>
-            <w:r>
+              <w:rPr>
+                <w:rFonts w:ascii="Arial Narrow" w:hAnsi="Arial Narrow"/>
+                <w:sz w:val="16"/>
+                <w:szCs w:val="16"/>
+              </w:rPr>
+            </w:pPr>
+            <w:r>
+              <w:rPr>
+                <w:rFonts w:ascii="Arial Narrow" w:hAnsi="Arial Narrow"/>
+                <w:sz w:val="16"/>
+                <w:szCs w:val="16"/>
+              </w:rPr>
               <w:t>Room</w:t>
             </w:r>
           </w:p>
           <w:p>
             <w:pPr>
-              <w:pStyle w:val="FormCellData"/>
-              <w:rPr>
-                <w:sz w:val="16"/>
-                <w:szCs w:val="16"/>
-              </w:rPr>
-            </w:pPr>
-            <w:r>
-              <w:rPr>
+              <w:rPr>
+                <w:rFonts w:ascii="Arial Narrow" w:hAnsi="Arial Narrow"/>
+                <w:b/>
+                <w:bCs/>
+                <w:sz w:val="16"/>
+                <w:szCs w:val="16"/>
+              </w:rPr>
+            </w:pPr>
+            <w:r>
+              <w:rPr>
+                <w:rFonts w:ascii="Arial Narrow" w:hAnsi="Arial Narrow"/>
+                <w:b/>
+                <w:bCs/>
+                <w:color w:val="2F5496" w:themeColor="accent1" w:themeShade="BF"/>
                 <w:sz w:val="16"/>
                 <w:szCs w:val="16"/>
               </w:rPr>
@@ -4265,6 +4655,10 @@
             <w:proofErr w:type="spellStart"/>
             <w:r>
               <w:rPr>
+                <w:rFonts w:ascii="Arial Narrow" w:hAnsi="Arial Narrow"/>
+                <w:b/>
+                <w:bCs/>
+                <w:color w:val="2F5496" w:themeColor="accent1" w:themeShade="BF"/>
                 <w:sz w:val="16"/>
                 <w:szCs w:val="16"/>
               </w:rPr>
@@ -4273,6 +4667,10 @@
             <w:proofErr w:type="spellEnd"/>
             <w:r>
               <w:rPr>
+                <w:rFonts w:ascii="Arial Narrow" w:hAnsi="Arial Narrow"/>
+                <w:b/>
+                <w:bCs/>
+                <w:color w:val="2F5496" w:themeColor="accent1" w:themeShade="BF"/>
                 <w:sz w:val="16"/>
                 <w:szCs w:val="16"/>
               </w:rPr>
@@ -4283,32 +4681,40 @@
         <w:tc>
           <w:tcPr>
             <w:tcW w:w="709" w:type="dxa"/>
-            <w:tcBorders>
-              <w:top w:val="single" w:sz="4" w:space="0" w:color="auto"/>
-              <w:left w:val="single" w:sz="4" w:space="0" w:color="auto"/>
-              <w:bottom w:val="single" w:sz="4" w:space="0" w:color="auto"/>
-              <w:right w:val="single" w:sz="4" w:space="0" w:color="auto"/>
-            </w:tcBorders>
-            <w:hideMark/>
           </w:tcPr>
           <w:p>
             <w:pPr>
-              <w:pStyle w:val="FormCellHeaderSmall"/>
-            </w:pPr>
-            <w:r>
+              <w:rPr>
+                <w:rFonts w:ascii="Arial Narrow" w:hAnsi="Arial Narrow"/>
+                <w:sz w:val="16"/>
+                <w:szCs w:val="16"/>
+              </w:rPr>
+            </w:pPr>
+            <w:r>
+              <w:rPr>
+                <w:rFonts w:ascii="Arial Narrow" w:hAnsi="Arial Narrow"/>
+                <w:sz w:val="16"/>
+                <w:szCs w:val="16"/>
+              </w:rPr>
               <w:t>Reason</w:t>
             </w:r>
           </w:p>
           <w:p>
             <w:pPr>
-              <w:pStyle w:val="FormCellData"/>
-              <w:rPr>
-                <w:sz w:val="16"/>
-                <w:szCs w:val="16"/>
-              </w:rPr>
-            </w:pPr>
-            <w:r>
-              <w:rPr>
+              <w:rPr>
+                <w:rFonts w:ascii="Arial Narrow" w:hAnsi="Arial Narrow"/>
+                <w:b/>
+                <w:bCs/>
+                <w:sz w:val="16"/>
+                <w:szCs w:val="16"/>
+              </w:rPr>
+            </w:pPr>
+            <w:r>
+              <w:rPr>
+                <w:rFonts w:ascii="Arial Narrow" w:hAnsi="Arial Narrow"/>
+                <w:b/>
+                <w:bCs/>
+                <w:color w:val="2F5496" w:themeColor="accent1" w:themeShade="BF"/>
                 <w:sz w:val="16"/>
                 <w:szCs w:val="16"/>
               </w:rPr>
@@ -4317,6 +4723,10 @@
             <w:proofErr w:type="spellStart"/>
             <w:r>
               <w:rPr>
+                <w:rFonts w:ascii="Arial Narrow" w:hAnsi="Arial Narrow"/>
+                <w:b/>
+                <w:bCs/>
+                <w:color w:val="2F5496" w:themeColor="accent1" w:themeShade="BF"/>
                 <w:sz w:val="16"/>
                 <w:szCs w:val="16"/>
               </w:rPr>
@@ -4325,6 +4735,10 @@
             <w:proofErr w:type="spellEnd"/>
             <w:r>
               <w:rPr>
+                <w:rFonts w:ascii="Arial Narrow" w:hAnsi="Arial Narrow"/>
+                <w:b/>
+                <w:bCs/>
+                <w:color w:val="2F5496" w:themeColor="accent1" w:themeShade="BF"/>
                 <w:sz w:val="16"/>
                 <w:szCs w:val="16"/>
               </w:rPr>
@@ -4334,33 +4748,41 @@
         </w:tc>
         <w:tc>
           <w:tcPr>
-            <w:tcW w:w="1135" w:type="dxa"/>
-            <w:tcBorders>
-              <w:top w:val="single" w:sz="4" w:space="0" w:color="auto"/>
-              <w:left w:val="single" w:sz="4" w:space="0" w:color="auto"/>
-              <w:bottom w:val="single" w:sz="4" w:space="0" w:color="auto"/>
-              <w:right w:val="single" w:sz="4" w:space="0" w:color="auto"/>
-            </w:tcBorders>
-            <w:hideMark/>
+            <w:tcW w:w="1134" w:type="dxa"/>
           </w:tcPr>
           <w:p>
             <w:pPr>
-              <w:pStyle w:val="FormCellHeaderSmall"/>
-            </w:pPr>
-            <w:r>
+              <w:rPr>
+                <w:rFonts w:ascii="Arial Narrow" w:hAnsi="Arial Narrow"/>
+                <w:sz w:val="16"/>
+                <w:szCs w:val="16"/>
+              </w:rPr>
+            </w:pPr>
+            <w:r>
+              <w:rPr>
+                <w:rFonts w:ascii="Arial Narrow" w:hAnsi="Arial Narrow"/>
+                <w:sz w:val="16"/>
+                <w:szCs w:val="16"/>
+              </w:rPr>
               <w:t>APP (P/N/A)</w:t>
             </w:r>
           </w:p>
           <w:p>
             <w:pPr>
-              <w:pStyle w:val="FormCellData"/>
-              <w:rPr>
-                <w:sz w:val="16"/>
-                <w:szCs w:val="16"/>
-              </w:rPr>
-            </w:pPr>
-            <w:r>
-              <w:rPr>
+              <w:rPr>
+                <w:rFonts w:ascii="Arial Narrow" w:hAnsi="Arial Narrow"/>
+                <w:b/>
+                <w:bCs/>
+                <w:sz w:val="16"/>
+                <w:szCs w:val="16"/>
+              </w:rPr>
+            </w:pPr>
+            <w:r>
+              <w:rPr>
+                <w:rFonts w:ascii="Arial Narrow" w:hAnsi="Arial Narrow"/>
+                <w:b/>
+                <w:bCs/>
+                <w:color w:val="2F5496" w:themeColor="accent1" w:themeShade="BF"/>
                 <w:sz w:val="16"/>
                 <w:szCs w:val="16"/>
               </w:rPr>
@@ -4369,6 +4791,10 @@
             <w:proofErr w:type="spellStart"/>
             <w:r>
               <w:rPr>
+                <w:rFonts w:ascii="Arial Narrow" w:hAnsi="Arial Narrow"/>
+                <w:b/>
+                <w:bCs/>
+                <w:color w:val="2F5496" w:themeColor="accent1" w:themeShade="BF"/>
                 <w:sz w:val="16"/>
                 <w:szCs w:val="16"/>
               </w:rPr>
@@ -4377,6 +4803,10 @@
             <w:proofErr w:type="spellEnd"/>
             <w:r>
               <w:rPr>
+                <w:rFonts w:ascii="Arial Narrow" w:hAnsi="Arial Narrow"/>
+                <w:b/>
+                <w:bCs/>
+                <w:color w:val="2F5496" w:themeColor="accent1" w:themeShade="BF"/>
                 <w:sz w:val="16"/>
                 <w:szCs w:val="16"/>
               </w:rPr>
@@ -4386,33 +4816,41 @@
         </w:tc>
         <w:tc>
           <w:tcPr>
-            <w:tcW w:w="784" w:type="dxa"/>
-            <w:tcBorders>
-              <w:top w:val="single" w:sz="4" w:space="0" w:color="auto"/>
-              <w:left w:val="single" w:sz="4" w:space="0" w:color="auto"/>
-              <w:bottom w:val="single" w:sz="4" w:space="0" w:color="auto"/>
-              <w:right w:val="single" w:sz="4" w:space="0" w:color="auto"/>
-            </w:tcBorders>
-            <w:hideMark/>
+            <w:tcW w:w="785" w:type="dxa"/>
           </w:tcPr>
           <w:p>
             <w:pPr>
-              <w:pStyle w:val="FormCellHeaderSmall"/>
-            </w:pPr>
-            <w:r>
+              <w:rPr>
+                <w:rFonts w:ascii="Arial Narrow" w:hAnsi="Arial Narrow"/>
+                <w:sz w:val="16"/>
+                <w:szCs w:val="16"/>
+              </w:rPr>
+            </w:pPr>
+            <w:r>
+              <w:rPr>
+                <w:rFonts w:ascii="Arial Narrow" w:hAnsi="Arial Narrow"/>
+                <w:sz w:val="16"/>
+                <w:szCs w:val="16"/>
+              </w:rPr>
               <w:t>No APP</w:t>
             </w:r>
           </w:p>
           <w:p>
             <w:pPr>
-              <w:pStyle w:val="FormCellData"/>
-              <w:rPr>
-                <w:sz w:val="16"/>
-                <w:szCs w:val="16"/>
-              </w:rPr>
-            </w:pPr>
-            <w:r>
-              <w:rPr>
+              <w:rPr>
+                <w:rFonts w:ascii="Arial Narrow" w:hAnsi="Arial Narrow"/>
+                <w:b/>
+                <w:bCs/>
+                <w:sz w:val="16"/>
+                <w:szCs w:val="16"/>
+              </w:rPr>
+            </w:pPr>
+            <w:r>
+              <w:rPr>
+                <w:rFonts w:ascii="Arial Narrow" w:hAnsi="Arial Narrow"/>
+                <w:b/>
+                <w:bCs/>
+                <w:color w:val="2F5496" w:themeColor="accent1" w:themeShade="BF"/>
                 <w:sz w:val="16"/>
                 <w:szCs w:val="16"/>
               </w:rPr>
@@ -4421,6 +4859,10 @@
             <w:proofErr w:type="spellStart"/>
             <w:r>
               <w:rPr>
+                <w:rFonts w:ascii="Arial Narrow" w:hAnsi="Arial Narrow"/>
+                <w:b/>
+                <w:bCs/>
+                <w:color w:val="2F5496" w:themeColor="accent1" w:themeShade="BF"/>
                 <w:sz w:val="16"/>
                 <w:szCs w:val="16"/>
               </w:rPr>
@@ -4429,6 +4871,10 @@
             <w:proofErr w:type="spellEnd"/>
             <w:r>
               <w:rPr>
+                <w:rFonts w:ascii="Arial Narrow" w:hAnsi="Arial Narrow"/>
+                <w:b/>
+                <w:bCs/>
+                <w:color w:val="2F5496" w:themeColor="accent1" w:themeShade="BF"/>
                 <w:sz w:val="16"/>
                 <w:szCs w:val="16"/>
               </w:rPr>
@@ -4437,6 +4883,10 @@
             <w:proofErr w:type="spellStart"/>
             <w:r>
               <w:rPr>
+                <w:rFonts w:ascii="Arial Narrow" w:hAnsi="Arial Narrow"/>
+                <w:b/>
+                <w:bCs/>
+                <w:color w:val="2F5496" w:themeColor="accent1" w:themeShade="BF"/>
                 <w:sz w:val="16"/>
                 <w:szCs w:val="16"/>
               </w:rPr>
@@ -4445,6 +4895,10 @@
             <w:proofErr w:type="spellEnd"/>
             <w:r>
               <w:rPr>
+                <w:rFonts w:ascii="Arial Narrow" w:hAnsi="Arial Narrow"/>
+                <w:b/>
+                <w:bCs/>
+                <w:color w:val="2F5496" w:themeColor="accent1" w:themeShade="BF"/>
                 <w:sz w:val="16"/>
                 <w:szCs w:val="16"/>
               </w:rPr>
@@ -4453,6 +4907,10 @@
             <w:proofErr w:type="spellStart"/>
             <w:r>
               <w:rPr>
+                <w:rFonts w:ascii="Arial Narrow" w:hAnsi="Arial Narrow"/>
+                <w:b/>
+                <w:bCs/>
+                <w:color w:val="2F5496" w:themeColor="accent1" w:themeShade="BF"/>
                 <w:sz w:val="16"/>
                 <w:szCs w:val="16"/>
               </w:rPr>
@@ -4461,6 +4919,10 @@
             <w:proofErr w:type="spellEnd"/>
             <w:r>
               <w:rPr>
+                <w:rFonts w:ascii="Arial Narrow" w:hAnsi="Arial Narrow"/>
+                <w:b/>
+                <w:bCs/>
+                <w:color w:val="2F5496" w:themeColor="accent1" w:themeShade="BF"/>
                 <w:sz w:val="16"/>
                 <w:szCs w:val="16"/>
               </w:rPr>
@@ -4470,33 +4932,41 @@
         </w:tc>
         <w:tc>
           <w:tcPr>
-            <w:tcW w:w="1062" w:type="dxa"/>
-            <w:tcBorders>
-              <w:top w:val="single" w:sz="4" w:space="0" w:color="auto"/>
-              <w:left w:val="single" w:sz="4" w:space="0" w:color="auto"/>
-              <w:bottom w:val="single" w:sz="4" w:space="0" w:color="auto"/>
-              <w:right w:val="single" w:sz="4" w:space="0" w:color="auto"/>
-            </w:tcBorders>
-            <w:hideMark/>
+            <w:tcW w:w="1058" w:type="dxa"/>
           </w:tcPr>
           <w:p>
             <w:pPr>
-              <w:pStyle w:val="FormCellHeaderSmall"/>
-            </w:pPr>
-            <w:r>
+              <w:rPr>
+                <w:rFonts w:ascii="Arial Narrow" w:hAnsi="Arial Narrow"/>
+                <w:sz w:val="16"/>
+                <w:szCs w:val="16"/>
+              </w:rPr>
+            </w:pPr>
+            <w:r>
+              <w:rPr>
+                <w:rFonts w:ascii="Arial Narrow" w:hAnsi="Arial Narrow"/>
+                <w:sz w:val="16"/>
+                <w:szCs w:val="16"/>
+              </w:rPr>
               <w:t>CLERK REC.</w:t>
             </w:r>
           </w:p>
           <w:p>
             <w:pPr>
-              <w:pStyle w:val="FormCellData"/>
-              <w:rPr>
-                <w:sz w:val="16"/>
-                <w:szCs w:val="16"/>
-              </w:rPr>
-            </w:pPr>
-            <w:r>
-              <w:rPr>
+              <w:rPr>
+                <w:rFonts w:ascii="Arial Narrow" w:hAnsi="Arial Narrow"/>
+                <w:b/>
+                <w:bCs/>
+                <w:sz w:val="16"/>
+                <w:szCs w:val="16"/>
+              </w:rPr>
+            </w:pPr>
+            <w:r>
+              <w:rPr>
+                <w:rFonts w:ascii="Arial Narrow" w:hAnsi="Arial Narrow"/>
+                <w:b/>
+                <w:bCs/>
+                <w:color w:val="2F5496" w:themeColor="accent1" w:themeShade="BF"/>
                 <w:sz w:val="16"/>
                 <w:szCs w:val="16"/>
               </w:rPr>
@@ -4505,6 +4975,10 @@
             <w:proofErr w:type="spellStart"/>
             <w:r>
               <w:rPr>
+                <w:rFonts w:ascii="Arial Narrow" w:hAnsi="Arial Narrow"/>
+                <w:b/>
+                <w:bCs/>
+                <w:color w:val="2F5496" w:themeColor="accent1" w:themeShade="BF"/>
                 <w:sz w:val="16"/>
                 <w:szCs w:val="16"/>
               </w:rPr>
@@ -4513,6 +4987,10 @@
             <w:proofErr w:type="spellEnd"/>
             <w:r>
               <w:rPr>
+                <w:rFonts w:ascii="Arial Narrow" w:hAnsi="Arial Narrow"/>
+                <w:b/>
+                <w:bCs/>
+                <w:color w:val="2F5496" w:themeColor="accent1" w:themeShade="BF"/>
                 <w:sz w:val="16"/>
                 <w:szCs w:val="16"/>
               </w:rPr>
@@ -4522,33 +5000,41 @@
         </w:tc>
         <w:tc>
           <w:tcPr>
-            <w:tcW w:w="1274" w:type="dxa"/>
-            <w:tcBorders>
-              <w:top w:val="single" w:sz="4" w:space="0" w:color="auto"/>
-              <w:left w:val="single" w:sz="4" w:space="0" w:color="auto"/>
-              <w:bottom w:val="single" w:sz="4" w:space="0" w:color="auto"/>
-              <w:right w:val="single" w:sz="4" w:space="0" w:color="auto"/>
-            </w:tcBorders>
-            <w:hideMark/>
+            <w:tcW w:w="1276" w:type="dxa"/>
           </w:tcPr>
           <w:p>
             <w:pPr>
-              <w:pStyle w:val="FormCellHeaderSmall"/>
-            </w:pPr>
-            <w:r>
+              <w:rPr>
+                <w:rFonts w:ascii="Arial Narrow" w:hAnsi="Arial Narrow"/>
+                <w:sz w:val="16"/>
+                <w:szCs w:val="16"/>
+              </w:rPr>
+            </w:pPr>
+            <w:r>
+              <w:rPr>
+                <w:rFonts w:ascii="Arial Narrow" w:hAnsi="Arial Narrow"/>
+                <w:sz w:val="16"/>
+                <w:szCs w:val="16"/>
+              </w:rPr>
               <w:t>DEF. COUNSEL</w:t>
             </w:r>
           </w:p>
           <w:p>
             <w:pPr>
-              <w:pStyle w:val="FormCellData"/>
-              <w:rPr>
-                <w:sz w:val="16"/>
-                <w:szCs w:val="16"/>
-              </w:rPr>
-            </w:pPr>
-            <w:r>
-              <w:rPr>
+              <w:rPr>
+                <w:rFonts w:ascii="Arial Narrow" w:hAnsi="Arial Narrow"/>
+                <w:b/>
+                <w:bCs/>
+                <w:sz w:val="16"/>
+                <w:szCs w:val="16"/>
+              </w:rPr>
+            </w:pPr>
+            <w:r>
+              <w:rPr>
+                <w:rFonts w:ascii="Arial Narrow" w:hAnsi="Arial Narrow"/>
+                <w:b/>
+                <w:bCs/>
+                <w:color w:val="2F5496" w:themeColor="accent1" w:themeShade="BF"/>
                 <w:sz w:val="16"/>
                 <w:szCs w:val="16"/>
               </w:rPr>
@@ -4557,6 +5043,10 @@
             <w:proofErr w:type="spellStart"/>
             <w:r>
               <w:rPr>
+                <w:rFonts w:ascii="Arial Narrow" w:hAnsi="Arial Narrow"/>
+                <w:b/>
+                <w:bCs/>
+                <w:color w:val="2F5496" w:themeColor="accent1" w:themeShade="BF"/>
                 <w:sz w:val="16"/>
                 <w:szCs w:val="16"/>
               </w:rPr>
@@ -4565,6 +5055,10 @@
             <w:proofErr w:type="spellEnd"/>
             <w:r>
               <w:rPr>
+                <w:rFonts w:ascii="Arial Narrow" w:hAnsi="Arial Narrow"/>
+                <w:b/>
+                <w:bCs/>
+                <w:color w:val="2F5496" w:themeColor="accent1" w:themeShade="BF"/>
                 <w:sz w:val="16"/>
                 <w:szCs w:val="16"/>
               </w:rPr>
@@ -4573,6 +5067,10 @@
             <w:proofErr w:type="spellStart"/>
             <w:r>
               <w:rPr>
+                <w:rFonts w:ascii="Arial Narrow" w:hAnsi="Arial Narrow"/>
+                <w:b/>
+                <w:bCs/>
+                <w:color w:val="2F5496" w:themeColor="accent1" w:themeShade="BF"/>
                 <w:sz w:val="16"/>
                 <w:szCs w:val="16"/>
               </w:rPr>
@@ -4581,6 +5079,10 @@
             <w:proofErr w:type="spellEnd"/>
             <w:r>
               <w:rPr>
+                <w:rFonts w:ascii="Arial Narrow" w:hAnsi="Arial Narrow"/>
+                <w:b/>
+                <w:bCs/>
+                <w:color w:val="2F5496" w:themeColor="accent1" w:themeShade="BF"/>
                 <w:sz w:val="16"/>
                 <w:szCs w:val="16"/>
               </w:rPr>
@@ -4591,37 +5093,50 @@
         <w:tc>
           <w:tcPr>
             <w:tcW w:w="850" w:type="dxa"/>
-            <w:tcBorders>
-              <w:top w:val="single" w:sz="4" w:space="0" w:color="auto"/>
-              <w:left w:val="single" w:sz="4" w:space="0" w:color="auto"/>
-              <w:bottom w:val="single" w:sz="4" w:space="0" w:color="auto"/>
-              <w:right w:val="single" w:sz="4" w:space="0" w:color="auto"/>
-            </w:tcBorders>
-            <w:hideMark/>
           </w:tcPr>
           <w:p>
             <w:pPr>
-              <w:pStyle w:val="FormCellHeaderSmall"/>
-            </w:pPr>
-            <w:r>
+              <w:rPr>
+                <w:rFonts w:ascii="Arial Narrow" w:hAnsi="Arial Narrow"/>
+                <w:sz w:val="16"/>
+                <w:szCs w:val="16"/>
+              </w:rPr>
+            </w:pPr>
+            <w:r>
+              <w:rPr>
+                <w:rFonts w:ascii="Arial Narrow" w:hAnsi="Arial Narrow"/>
+                <w:sz w:val="16"/>
+                <w:szCs w:val="16"/>
+              </w:rPr>
               <w:t xml:space="preserve">Def </w:t>
             </w:r>
             <w:proofErr w:type="spellStart"/>
             <w:r>
+              <w:rPr>
+                <w:rFonts w:ascii="Arial Narrow" w:hAnsi="Arial Narrow"/>
+                <w:sz w:val="16"/>
+                <w:szCs w:val="16"/>
+              </w:rPr>
               <w:t>Att</w:t>
             </w:r>
             <w:proofErr w:type="spellEnd"/>
           </w:p>
           <w:p>
             <w:pPr>
-              <w:pStyle w:val="FormCellData"/>
-              <w:rPr>
-                <w:sz w:val="16"/>
-                <w:szCs w:val="16"/>
-              </w:rPr>
-            </w:pPr>
-            <w:r>
-              <w:rPr>
+              <w:rPr>
+                <w:rFonts w:ascii="Arial Narrow" w:hAnsi="Arial Narrow"/>
+                <w:b/>
+                <w:bCs/>
+                <w:sz w:val="16"/>
+                <w:szCs w:val="16"/>
+              </w:rPr>
+            </w:pPr>
+            <w:r>
+              <w:rPr>
+                <w:rFonts w:ascii="Arial Narrow" w:hAnsi="Arial Narrow"/>
+                <w:b/>
+                <w:bCs/>
+                <w:color w:val="2F5496" w:themeColor="accent1" w:themeShade="BF"/>
                 <w:sz w:val="16"/>
                 <w:szCs w:val="16"/>
               </w:rPr>
@@ -4630,6 +5145,10 @@
             <w:proofErr w:type="spellStart"/>
             <w:r>
               <w:rPr>
+                <w:rFonts w:ascii="Arial Narrow" w:hAnsi="Arial Narrow"/>
+                <w:b/>
+                <w:bCs/>
+                <w:color w:val="2F5496" w:themeColor="accent1" w:themeShade="BF"/>
                 <w:sz w:val="16"/>
                 <w:szCs w:val="16"/>
               </w:rPr>
@@ -4638,6 +5157,10 @@
             <w:proofErr w:type="spellEnd"/>
             <w:r>
               <w:rPr>
+                <w:rFonts w:ascii="Arial Narrow" w:hAnsi="Arial Narrow"/>
+                <w:b/>
+                <w:bCs/>
+                <w:color w:val="2F5496" w:themeColor="accent1" w:themeShade="BF"/>
                 <w:sz w:val="16"/>
                 <w:szCs w:val="16"/>
               </w:rPr>
@@ -4646,6 +5169,10 @@
             <w:proofErr w:type="spellStart"/>
             <w:r>
               <w:rPr>
+                <w:rFonts w:ascii="Arial Narrow" w:hAnsi="Arial Narrow"/>
+                <w:b/>
+                <w:bCs/>
+                <w:color w:val="2F5496" w:themeColor="accent1" w:themeShade="BF"/>
                 <w:sz w:val="16"/>
                 <w:szCs w:val="16"/>
               </w:rPr>
@@ -4654,6 +5181,10 @@
             <w:proofErr w:type="spellEnd"/>
             <w:r>
               <w:rPr>
+                <w:rFonts w:ascii="Arial Narrow" w:hAnsi="Arial Narrow"/>
+                <w:b/>
+                <w:bCs/>
+                <w:color w:val="2F5496" w:themeColor="accent1" w:themeShade="BF"/>
                 <w:sz w:val="16"/>
                 <w:szCs w:val="16"/>
               </w:rPr>
@@ -4663,33 +5194,41 @@
         </w:tc>
         <w:tc>
           <w:tcPr>
-            <w:tcW w:w="731" w:type="dxa"/>
-            <w:tcBorders>
-              <w:top w:val="single" w:sz="4" w:space="0" w:color="auto"/>
-              <w:left w:val="single" w:sz="4" w:space="0" w:color="auto"/>
-              <w:bottom w:val="single" w:sz="4" w:space="0" w:color="auto"/>
-              <w:right w:val="single" w:sz="4" w:space="0" w:color="auto"/>
-            </w:tcBorders>
-            <w:hideMark/>
+            <w:tcW w:w="730" w:type="dxa"/>
           </w:tcPr>
           <w:p>
             <w:pPr>
-              <w:pStyle w:val="FormCellHeaderSmall"/>
-            </w:pPr>
-            <w:r>
+              <w:rPr>
+                <w:rFonts w:ascii="Arial Narrow" w:hAnsi="Arial Narrow"/>
+                <w:sz w:val="16"/>
+                <w:szCs w:val="16"/>
+              </w:rPr>
+            </w:pPr>
+            <w:r>
+              <w:rPr>
+                <w:rFonts w:ascii="Arial Narrow" w:hAnsi="Arial Narrow"/>
+                <w:sz w:val="16"/>
+                <w:szCs w:val="16"/>
+              </w:rPr>
               <w:t>Crown</w:t>
             </w:r>
           </w:p>
           <w:p>
             <w:pPr>
-              <w:pStyle w:val="FormCellData"/>
-              <w:rPr>
-                <w:sz w:val="16"/>
-                <w:szCs w:val="16"/>
-              </w:rPr>
-            </w:pPr>
-            <w:r>
-              <w:rPr>
+              <w:rPr>
+                <w:rFonts w:ascii="Arial Narrow" w:hAnsi="Arial Narrow"/>
+                <w:b/>
+                <w:bCs/>
+                <w:sz w:val="16"/>
+                <w:szCs w:val="16"/>
+              </w:rPr>
+            </w:pPr>
+            <w:r>
+              <w:rPr>
+                <w:rFonts w:ascii="Arial Narrow" w:hAnsi="Arial Narrow"/>
+                <w:b/>
+                <w:bCs/>
+                <w:color w:val="2F5496" w:themeColor="accent1" w:themeShade="BF"/>
                 <w:sz w:val="16"/>
                 <w:szCs w:val="16"/>
               </w:rPr>
@@ -4698,6 +5237,10 @@
             <w:proofErr w:type="spellStart"/>
             <w:r>
               <w:rPr>
+                <w:rFonts w:ascii="Arial Narrow" w:hAnsi="Arial Narrow"/>
+                <w:b/>
+                <w:bCs/>
+                <w:color w:val="2F5496" w:themeColor="accent1" w:themeShade="BF"/>
                 <w:sz w:val="16"/>
                 <w:szCs w:val="16"/>
               </w:rPr>
@@ -4706,6 +5249,10 @@
             <w:proofErr w:type="spellEnd"/>
             <w:r>
               <w:rPr>
+                <w:rFonts w:ascii="Arial Narrow" w:hAnsi="Arial Narrow"/>
+                <w:b/>
+                <w:bCs/>
+                <w:color w:val="2F5496" w:themeColor="accent1" w:themeShade="BF"/>
                 <w:sz w:val="16"/>
                 <w:szCs w:val="16"/>
               </w:rPr>
@@ -4715,33 +5262,41 @@
         </w:tc>
         <w:tc>
           <w:tcPr>
-            <w:tcW w:w="687" w:type="dxa"/>
-            <w:tcBorders>
-              <w:top w:val="single" w:sz="4" w:space="0" w:color="auto"/>
-              <w:left w:val="single" w:sz="4" w:space="0" w:color="auto"/>
-              <w:bottom w:val="single" w:sz="4" w:space="0" w:color="auto"/>
-              <w:right w:val="single" w:sz="4" w:space="0" w:color="auto"/>
-            </w:tcBorders>
-            <w:hideMark/>
+            <w:tcW w:w="688" w:type="dxa"/>
           </w:tcPr>
           <w:p>
             <w:pPr>
-              <w:pStyle w:val="FormCellHeaderSmall"/>
-            </w:pPr>
-            <w:r>
+              <w:rPr>
+                <w:rFonts w:ascii="Arial Narrow" w:hAnsi="Arial Narrow"/>
+                <w:sz w:val="16"/>
+                <w:szCs w:val="16"/>
+              </w:rPr>
+            </w:pPr>
+            <w:r>
+              <w:rPr>
+                <w:rFonts w:ascii="Arial Narrow" w:hAnsi="Arial Narrow"/>
+                <w:sz w:val="16"/>
+                <w:szCs w:val="16"/>
+              </w:rPr>
               <w:t>Seized</w:t>
             </w:r>
           </w:p>
           <w:p>
             <w:pPr>
-              <w:pStyle w:val="FormCellData"/>
-              <w:rPr>
-                <w:sz w:val="16"/>
-                <w:szCs w:val="16"/>
-              </w:rPr>
-            </w:pPr>
-            <w:r>
-              <w:rPr>
+              <w:rPr>
+                <w:rFonts w:ascii="Arial Narrow" w:hAnsi="Arial Narrow"/>
+                <w:b/>
+                <w:bCs/>
+                <w:sz w:val="16"/>
+                <w:szCs w:val="16"/>
+              </w:rPr>
+            </w:pPr>
+            <w:r>
+              <w:rPr>
+                <w:rFonts w:ascii="Arial Narrow" w:hAnsi="Arial Narrow"/>
+                <w:b/>
+                <w:bCs/>
+                <w:color w:val="2F5496" w:themeColor="accent1" w:themeShade="BF"/>
                 <w:sz w:val="16"/>
                 <w:szCs w:val="16"/>
               </w:rPr>
@@ -4750,6 +5305,10 @@
             <w:proofErr w:type="spellStart"/>
             <w:r>
               <w:rPr>
+                <w:rFonts w:ascii="Arial Narrow" w:hAnsi="Arial Narrow"/>
+                <w:b/>
+                <w:bCs/>
+                <w:color w:val="2F5496" w:themeColor="accent1" w:themeShade="BF"/>
                 <w:sz w:val="16"/>
                 <w:szCs w:val="16"/>
               </w:rPr>
@@ -4758,6 +5317,10 @@
             <w:proofErr w:type="spellEnd"/>
             <w:r>
               <w:rPr>
+                <w:rFonts w:ascii="Arial Narrow" w:hAnsi="Arial Narrow"/>
+                <w:b/>
+                <w:bCs/>
+                <w:color w:val="2F5496" w:themeColor="accent1" w:themeShade="BF"/>
                 <w:sz w:val="16"/>
                 <w:szCs w:val="16"/>
               </w:rPr>
@@ -4767,33 +5330,41 @@
         </w:tc>
         <w:tc>
           <w:tcPr>
-            <w:tcW w:w="1416" w:type="dxa"/>
-            <w:tcBorders>
-              <w:top w:val="single" w:sz="4" w:space="0" w:color="auto"/>
-              <w:left w:val="single" w:sz="4" w:space="0" w:color="auto"/>
-              <w:bottom w:val="single" w:sz="4" w:space="0" w:color="auto"/>
-              <w:right w:val="single" w:sz="4" w:space="0" w:color="auto"/>
-            </w:tcBorders>
-            <w:hideMark/>
+            <w:tcW w:w="1417" w:type="dxa"/>
           </w:tcPr>
           <w:p>
             <w:pPr>
-              <w:pStyle w:val="FormCellHeaderSmall"/>
-            </w:pPr>
-            <w:r>
+              <w:rPr>
+                <w:rFonts w:ascii="Arial Narrow" w:hAnsi="Arial Narrow"/>
+                <w:sz w:val="16"/>
+                <w:szCs w:val="16"/>
+              </w:rPr>
+            </w:pPr>
+            <w:r>
+              <w:rPr>
+                <w:rFonts w:ascii="Arial Narrow" w:hAnsi="Arial Narrow"/>
+                <w:sz w:val="16"/>
+                <w:szCs w:val="16"/>
+              </w:rPr>
               <w:t>Judicial Justice</w:t>
             </w:r>
           </w:p>
           <w:p>
             <w:pPr>
-              <w:pStyle w:val="FormCellData"/>
-              <w:rPr>
-                <w:sz w:val="16"/>
-                <w:szCs w:val="16"/>
-              </w:rPr>
-            </w:pPr>
-            <w:r>
-              <w:rPr>
+              <w:rPr>
+                <w:rFonts w:ascii="Arial Narrow" w:hAnsi="Arial Narrow"/>
+                <w:b/>
+                <w:bCs/>
+                <w:sz w:val="16"/>
+                <w:szCs w:val="16"/>
+              </w:rPr>
+            </w:pPr>
+            <w:r>
+              <w:rPr>
+                <w:rFonts w:ascii="Arial Narrow" w:hAnsi="Arial Narrow"/>
+                <w:b/>
+                <w:bCs/>
+                <w:color w:val="2F5496" w:themeColor="accent1" w:themeShade="BF"/>
                 <w:sz w:val="16"/>
                 <w:szCs w:val="16"/>
               </w:rPr>
@@ -4802,6 +5373,10 @@
             <w:proofErr w:type="spellStart"/>
             <w:r>
               <w:rPr>
+                <w:rFonts w:ascii="Arial Narrow" w:hAnsi="Arial Narrow"/>
+                <w:b/>
+                <w:bCs/>
+                <w:color w:val="2F5496" w:themeColor="accent1" w:themeShade="BF"/>
                 <w:sz w:val="16"/>
                 <w:szCs w:val="16"/>
               </w:rPr>
@@ -4810,6 +5385,10 @@
             <w:proofErr w:type="spellEnd"/>
             <w:r>
               <w:rPr>
+                <w:rFonts w:ascii="Arial Narrow" w:hAnsi="Arial Narrow"/>
+                <w:b/>
+                <w:bCs/>
+                <w:color w:val="2F5496" w:themeColor="accent1" w:themeShade="BF"/>
                 <w:sz w:val="16"/>
                 <w:szCs w:val="16"/>
               </w:rPr>
@@ -4818,6 +5397,10 @@
             <w:proofErr w:type="spellStart"/>
             <w:r>
               <w:rPr>
+                <w:rFonts w:ascii="Arial Narrow" w:hAnsi="Arial Narrow"/>
+                <w:b/>
+                <w:bCs/>
+                <w:color w:val="2F5496" w:themeColor="accent1" w:themeShade="BF"/>
                 <w:sz w:val="16"/>
                 <w:szCs w:val="16"/>
               </w:rPr>
@@ -4826,6 +5409,10 @@
             <w:proofErr w:type="spellEnd"/>
             <w:r>
               <w:rPr>
+                <w:rFonts w:ascii="Arial Narrow" w:hAnsi="Arial Narrow"/>
+                <w:b/>
+                <w:bCs/>
+                <w:color w:val="2F5496" w:themeColor="accent1" w:themeShade="BF"/>
                 <w:sz w:val="16"/>
                 <w:szCs w:val="16"/>
               </w:rPr>
@@ -4839,37 +5426,96 @@
           <w:tcPr>
             <w:tcW w:w="10910" w:type="dxa"/>
             <w:gridSpan w:val="11"/>
-            <w:tcBorders>
-              <w:top w:val="single" w:sz="4" w:space="0" w:color="auto"/>
-              <w:left w:val="single" w:sz="4" w:space="0" w:color="auto"/>
-              <w:bottom w:val="single" w:sz="4" w:space="0" w:color="auto"/>
-              <w:right w:val="single" w:sz="4" w:space="0" w:color="auto"/>
-            </w:tcBorders>
-            <w:hideMark/>
           </w:tcPr>
           <w:p>
             <w:pPr>
-              <w:pStyle w:val="CommentsCellHeader"/>
-            </w:pPr>
-            <w:r>
-              <w:t>JJ Endorsements:</w:t>
-            </w:r>
-          </w:p>
-          <w:p>
-            <w:pPr>
-              <w:pStyle w:val="FormCellData"/>
-            </w:pPr>
-            <w:r>
+              <w:rPr>
+                <w:rFonts w:ascii="Arial Narrow" w:hAnsi="Arial Narrow"/>
+                <w:sz w:val="20"/>
+                <w:szCs w:val="20"/>
+              </w:rPr>
+            </w:pPr>
+            <w:r>
+              <w:rPr>
+                <w:rFonts w:ascii="Arial Narrow" w:hAnsi="Arial Narrow"/>
+                <w:sz w:val="20"/>
+                <w:szCs w:val="20"/>
+              </w:rPr>
+              <w:t>JJ Endorsements</w:t>
+            </w:r>
+            <w:r>
+              <w:rPr>
+                <w:rFonts w:ascii="Arial Narrow" w:hAnsi="Arial Narrow"/>
+                <w:sz w:val="20"/>
+                <w:szCs w:val="20"/>
+              </w:rPr>
+              <w:t>:</w:t>
+            </w:r>
+          </w:p>
+          <w:p>
+            <w:pPr>
+              <w:rPr>
+                <w:rFonts w:ascii="Arial Narrow" w:hAnsi="Arial Narrow"/>
+                <w:b/>
+                <w:bCs/>
+                <w:color w:val="2F5496" w:themeColor="accent1" w:themeShade="BF"/>
+                <w:sz w:val="20"/>
+                <w:szCs w:val="20"/>
+              </w:rPr>
+            </w:pPr>
+            <w:r>
+              <w:rPr>
+                <w:rFonts w:ascii="Arial Narrow" w:hAnsi="Arial Narrow"/>
+                <w:b/>
+                <w:bCs/>
+                <w:color w:val="2F5496" w:themeColor="accent1" w:themeShade="BF"/>
+                <w:sz w:val="20"/>
+                <w:szCs w:val="20"/>
+              </w:rPr>
               <w:t>{</w:t>
             </w:r>
             <w:proofErr w:type="spellStart"/>
             <w:r>
+              <w:rPr>
+                <w:rFonts w:ascii="Arial Narrow" w:hAnsi="Arial Narrow"/>
+                <w:b/>
+                <w:bCs/>
+                <w:color w:val="2F5496" w:themeColor="accent1" w:themeShade="BF"/>
+                <w:sz w:val="20"/>
+                <w:szCs w:val="20"/>
+              </w:rPr>
               <w:t>d.pastAppearances</w:t>
             </w:r>
             <w:proofErr w:type="spellEnd"/>
             <w:r>
+              <w:rPr>
+                <w:rFonts w:ascii="Arial Narrow" w:hAnsi="Arial Narrow"/>
+                <w:b/>
+                <w:bCs/>
+                <w:color w:val="2F5496" w:themeColor="accent1" w:themeShade="BF"/>
+                <w:sz w:val="20"/>
+                <w:szCs w:val="20"/>
+              </w:rPr>
               <w:t>[i+1].comments}</w:t>
             </w:r>
+          </w:p>
+          <w:p>
+            <w:pPr>
+              <w:rPr>
+                <w:rFonts w:ascii="Arial Narrow" w:hAnsi="Arial Narrow"/>
+                <w:sz w:val="20"/>
+                <w:szCs w:val="20"/>
+              </w:rPr>
+            </w:pPr>
+          </w:p>
+          <w:p>
+            <w:pPr>
+              <w:rPr>
+                <w:rFonts w:ascii="Arial Narrow" w:hAnsi="Arial Narrow"/>
+                <w:sz w:val="20"/>
+                <w:szCs w:val="20"/>
+              </w:rPr>
+            </w:pPr>
           </w:p>
         </w:tc>
       </w:tr>
@@ -8100,6 +8746,27 @@
           <w:sz w:val="20"/>
           <w:szCs w:val="20"/>
         </w:rPr>
+        <w:br w:type="page"/>
+      </w:r>
+    </w:p>
+    <w:p>
+      <w:pPr>
+        <w:rPr>
+          <w:rFonts w:ascii="Arial Narrow" w:hAnsi="Arial Narrow"/>
+          <w:b/>
+          <w:bCs/>
+          <w:sz w:val="20"/>
+          <w:szCs w:val="20"/>
+        </w:rPr>
+      </w:pPr>
+      <w:r>
+        <w:rPr>
+          <w:rFonts w:ascii="Arial Narrow" w:hAnsi="Arial Narrow"/>
+          <w:b/>
+          <w:bCs/>
+          <w:sz w:val="20"/>
+          <w:szCs w:val="20"/>
+        </w:rPr>
         <w:lastRenderedPageBreak/>
         <w:t>JJ Decision</w:t>
       </w:r>
@@ -15483,6 +16150,7 @@
                 <w:sz w:val="20"/>
                 <w:szCs w:val="20"/>
               </w:rPr>
+              <w:lastRenderedPageBreak/>
               <w:t>Probation</w:t>
             </w:r>
           </w:p>
@@ -17315,6 +17983,7 @@
                 <w:sz w:val="20"/>
                 <w:szCs w:val="20"/>
               </w:rPr>
+              <w:lastRenderedPageBreak/>
               <w:t>Probation</w:t>
             </w:r>
           </w:p>
@@ -19148,6 +19817,7 @@
                 <w:sz w:val="20"/>
                 <w:szCs w:val="20"/>
               </w:rPr>
+              <w:lastRenderedPageBreak/>
               <w:t>Probation</w:t>
             </w:r>
           </w:p>
@@ -20470,6 +21140,7 @@
                 <w:sz w:val="20"/>
                 <w:szCs w:val="20"/>
               </w:rPr>
+              <w:lastRenderedPageBreak/>
               <w:t>Remarks</w:t>
             </w:r>
           </w:p>
@@ -21783,7 +22454,12 @@
         </w:tabs>
         <w:ind w:left="720"/>
         <w:rPr>
-          <w:rStyle w:val="FormCellDataChar"/>
+          <w:rFonts w:ascii="Arial Narrow" w:eastAsia="Calibri" w:hAnsi="Arial Narrow"/>
+          <w:b/>
+          <w:bCs/>
+          <w:color w:val="2F5496" w:themeColor="accent1" w:themeShade="BF"/>
+          <w:sz w:val="20"/>
+          <w:szCs w:val="20"/>
         </w:rPr>
       </w:pPr>
       <w:r>
@@ -21849,14 +22525,6 @@
           <w:tab w:val="left" w:pos="8595"/>
         </w:tabs>
         <w:ind w:left="720"/>
-      </w:pPr>
-    </w:p>
-    <w:p>
-      <w:pPr>
-        <w:tabs>
-          <w:tab w:val="left" w:pos="8595"/>
-        </w:tabs>
-        <w:ind w:left="720"/>
         <w:rPr>
           <w:rFonts w:ascii="Arial Narrow" w:hAnsi="Arial Narrow"/>
           <w:b/>
@@ -21885,7 +22553,6 @@
           <w:sz w:val="20"/>
           <w:szCs w:val="20"/>
         </w:rPr>
-        <w:lastRenderedPageBreak/>
         <w:t xml:space="preserve">UPLOADED Documents </w:t>
       </w:r>
       <w:r>
@@ -23414,61 +24081,81 @@
     <w:r>
       <w:t xml:space="preserve">Page </w:t>
     </w:r>
-    <w:sdt>
-      <w:sdtPr>
-        <w:id w:val="-1794053961"/>
-        <w:docPartObj>
-          <w:docPartGallery w:val="Page Numbers (Bottom of Page)"/>
-          <w:docPartUnique/>
-        </w:docPartObj>
-      </w:sdtPr>
-      <w:sdtEndPr>
-        <w:rPr>
-          <w:noProof/>
-        </w:rPr>
-      </w:sdtEndPr>
-      <w:sdtContent>
-        <w:r>
-          <w:fldChar w:fldCharType="begin"/>
-        </w:r>
-        <w:r>
-          <w:instrText xml:space="preserve"> PAGE   \* MERGEFORMAT </w:instrText>
-        </w:r>
-        <w:r>
-          <w:fldChar w:fldCharType="separate"/>
-        </w:r>
-        <w:r>
-          <w:rPr>
-            <w:noProof/>
-          </w:rPr>
-          <w:t>2</w:t>
-        </w:r>
-        <w:r>
-          <w:rPr>
-            <w:noProof/>
-          </w:rPr>
-          <w:fldChar w:fldCharType="end"/>
-        </w:r>
-        <w:r>
-          <w:rPr>
-            <w:noProof/>
-          </w:rPr>
-          <w:t xml:space="preserve"> of </w:t>
-        </w:r>
-        <w:r>
-          <w:rPr>
-            <w:noProof/>
-            <w:color w:val="0070C0"/>
-          </w:rPr>
-          <w:t>{#}</w:t>
-        </w:r>
-      </w:sdtContent>
-    </w:sdt>
-  </w:p>
-  <w:p>
-    <w:pPr>
-      <w:pStyle w:val="Footer"/>
-    </w:pPr>
+    <w:r>
+      <w:rPr>
+        <w:b/>
+        <w:bCs/>
+      </w:rPr>
+      <w:fldChar w:fldCharType="begin"/>
+    </w:r>
+    <w:r>
+      <w:rPr>
+        <w:b/>
+        <w:bCs/>
+      </w:rPr>
+      <w:instrText xml:space="preserve"> PAGE  \* Arabic  \* MERGEFORMAT </w:instrText>
+    </w:r>
+    <w:r>
+      <w:rPr>
+        <w:b/>
+        <w:bCs/>
+      </w:rPr>
+      <w:fldChar w:fldCharType="separate"/>
+    </w:r>
+    <w:r>
+      <w:rPr>
+        <w:b/>
+        <w:bCs/>
+        <w:noProof/>
+      </w:rPr>
+      <w:t>1</w:t>
+    </w:r>
+    <w:r>
+      <w:rPr>
+        <w:b/>
+        <w:bCs/>
+      </w:rPr>
+      <w:fldChar w:fldCharType="end"/>
+    </w:r>
+    <w:r>
+      <w:t xml:space="preserve"> of </w:t>
+    </w:r>
+    <w:r>
+      <w:rPr>
+        <w:b/>
+        <w:bCs/>
+      </w:rPr>
+      <w:fldChar w:fldCharType="begin"/>
+    </w:r>
+    <w:r>
+      <w:rPr>
+        <w:b/>
+        <w:bCs/>
+      </w:rPr>
+      <w:instrText xml:space="preserve"> NUMPAGES  \* Arabic  \* MERGEFORMAT </w:instrText>
+    </w:r>
+    <w:r>
+      <w:rPr>
+        <w:b/>
+        <w:bCs/>
+      </w:rPr>
+      <w:fldChar w:fldCharType="separate"/>
+    </w:r>
+    <w:r>
+      <w:rPr>
+        <w:b/>
+        <w:bCs/>
+        <w:noProof/>
+      </w:rPr>
+      <w:t>2</w:t>
+    </w:r>
+    <w:r>
+      <w:rPr>
+        <w:b/>
+        <w:bCs/>
+      </w:rPr>
+      <w:fldChar w:fldCharType="end"/>
+    </w:r>
   </w:p>
 </w:ftr>
 </file>
@@ -24928,12 +25615,7 @@
 </file>
 
 <file path=customXml/item1.xml><?xml version="1.0" encoding="utf-8"?>
-<?mso-contentType ?>
-<FormTemplates xmlns="http://schemas.microsoft.com/sharepoint/v3/contenttype/forms">
-  <Display>DocumentLibraryForm</Display>
-  <Edit>DocumentLibraryForm</Edit>
-  <New>DocumentLibraryForm</New>
-</FormTemplates>
+<b:Sources xmlns:b="http://schemas.openxmlformats.org/officeDocument/2006/bibliography" xmlns="http://schemas.openxmlformats.org/officeDocument/2006/bibliography" SelectedStyle="\APASixthEditionOfficeOnline.xsl" StyleName="APA" Version="6"/>
 </file>
 
 <file path=customXml/item2.xml><?xml version="1.0" encoding="utf-8"?>
@@ -24955,7 +25637,12 @@
 </file>
 
 <file path=customXml/item3.xml><?xml version="1.0" encoding="utf-8"?>
-<b:Sources xmlns:b="http://schemas.openxmlformats.org/officeDocument/2006/bibliography" xmlns="http://schemas.openxmlformats.org/officeDocument/2006/bibliography" SelectedStyle="\APASixthEditionOfficeOnline.xsl" StyleName="APA" Version="6"/>
+<?mso-contentType ?>
+<FormTemplates xmlns="http://schemas.microsoft.com/sharepoint/v3/contenttype/forms">
+  <Display>DocumentLibraryForm</Display>
+  <Edit>DocumentLibraryForm</Edit>
+  <New>DocumentLibraryForm</New>
+</FormTemplates>
 </file>
 
 <file path=customXml/item4.xml><?xml version="1.0" encoding="utf-8"?>
@@ -25202,9 +25889,9 @@
 </file>
 
 <file path=customXml/itemProps1.xml><?xml version="1.0" encoding="utf-8"?>
-<ds:datastoreItem xmlns:ds="http://schemas.openxmlformats.org/officeDocument/2006/customXml" ds:itemID="{4553DE0C-0D9E-426A-B037-188AA4294F2C}">
+<ds:datastoreItem xmlns:ds="http://schemas.openxmlformats.org/officeDocument/2006/customXml" ds:itemID="{CA3105C5-C2DE-4274-84BC-E4EB3FF8408B}">
   <ds:schemaRefs>
-    <ds:schemaRef ds:uri="http://schemas.microsoft.com/sharepoint/v3/contenttype/forms"/>
+    <ds:schemaRef ds:uri="http://schemas.openxmlformats.org/officeDocument/2006/bibliography"/>
   </ds:schemaRefs>
 </ds:datastoreItem>
 </file>
@@ -25221,9 +25908,9 @@
 </file>
 
 <file path=customXml/itemProps3.xml><?xml version="1.0" encoding="utf-8"?>
-<ds:datastoreItem xmlns:ds="http://schemas.openxmlformats.org/officeDocument/2006/customXml" ds:itemID="{CA3105C5-C2DE-4274-84BC-E4EB3FF8408B}">
+<ds:datastoreItem xmlns:ds="http://schemas.openxmlformats.org/officeDocument/2006/customXml" ds:itemID="{4553DE0C-0D9E-426A-B037-188AA4294F2C}">
   <ds:schemaRefs>
-    <ds:schemaRef ds:uri="http://schemas.openxmlformats.org/officeDocument/2006/bibliography"/>
+    <ds:schemaRef ds:uri="http://schemas.microsoft.com/sharepoint/v3/contenttype/forms"/>
   </ds:schemaRefs>
 </ds:datastoreItem>
 </file>

</xml_diff>

<commit_message>
TCVP-3034: Updated some DCF screen sections and fields as well as print DCF template
</commit_message>
<xml_diff>
--- a/src/backend/TrafficCourts/Staff.Service/Models/DigitalCaseFiles/Print/Templates/template_DigitalCaseFile.docx
+++ b/src/backend/TrafficCourts/Staff.Service/Models/DigitalCaseFiles/Print/Templates/template_DigitalCaseFile.docx
@@ -1065,15 +1065,16 @@
         <w:tblLook w:val="04A0" w:firstRow="1" w:lastRow="0" w:firstColumn="1" w:lastColumn="0" w:noHBand="0" w:noVBand="1"/>
       </w:tblPr>
       <w:tblGrid>
-        <w:gridCol w:w="2410"/>
-        <w:gridCol w:w="2361"/>
-        <w:gridCol w:w="2923"/>
-        <w:gridCol w:w="3216"/>
+        <w:gridCol w:w="2972"/>
+        <w:gridCol w:w="2482"/>
+        <w:gridCol w:w="1062"/>
+        <w:gridCol w:w="1666"/>
+        <w:gridCol w:w="2728"/>
       </w:tblGrid>
       <w:tr>
         <w:tc>
           <w:tcPr>
-            <w:tcW w:w="2549" w:type="dxa"/>
+            <w:tcW w:w="2972" w:type="dxa"/>
           </w:tcPr>
           <w:p>
             <w:pPr>
@@ -1114,16 +1115,29 @@
               <w:t>{</w:t>
             </w:r>
             <w:proofErr w:type="spellStart"/>
-            <w:r>
-              <w:rPr>
-                <w:rFonts w:ascii="Arial Narrow" w:hAnsi="Arial Narrow"/>
-                <w:b/>
-                <w:bCs/>
-                <w:color w:val="2F5496" w:themeColor="accent1" w:themeShade="BF"/>
-                <w:sz w:val="20"/>
-                <w:szCs w:val="20"/>
-              </w:rPr>
-              <w:t>d.contact.surname</w:t>
+            <w:proofErr w:type="gramStart"/>
+            <w:r>
+              <w:rPr>
+                <w:rFonts w:ascii="Arial Narrow" w:hAnsi="Arial Narrow"/>
+                <w:b/>
+                <w:bCs/>
+                <w:color w:val="2F5496" w:themeColor="accent1" w:themeShade="BF"/>
+                <w:sz w:val="20"/>
+                <w:szCs w:val="20"/>
+              </w:rPr>
+              <w:t>d.contact</w:t>
+            </w:r>
+            <w:proofErr w:type="gramEnd"/>
+            <w:r>
+              <w:rPr>
+                <w:rFonts w:ascii="Arial Narrow" w:hAnsi="Arial Narrow"/>
+                <w:b/>
+                <w:bCs/>
+                <w:color w:val="2F5496" w:themeColor="accent1" w:themeShade="BF"/>
+                <w:sz w:val="20"/>
+                <w:szCs w:val="20"/>
+              </w:rPr>
+              <w:t>.surname</w:t>
             </w:r>
             <w:proofErr w:type="spellEnd"/>
             <w:r>
@@ -1141,7 +1155,7 @@
         </w:tc>
         <w:tc>
           <w:tcPr>
-            <w:tcW w:w="2440" w:type="dxa"/>
+            <w:tcW w:w="2482" w:type="dxa"/>
           </w:tcPr>
           <w:p>
             <w:pPr>
@@ -1164,8 +1178,6 @@
             <w:pPr>
               <w:rPr>
                 <w:rFonts w:ascii="Arial Narrow" w:hAnsi="Arial Narrow"/>
-                <w:b/>
-                <w:bCs/>
                 <w:sz w:val="20"/>
                 <w:szCs w:val="20"/>
               </w:rPr>
@@ -1182,34 +1194,48 @@
               <w:t>{</w:t>
             </w:r>
             <w:proofErr w:type="spellStart"/>
-            <w:r>
-              <w:rPr>
-                <w:rFonts w:ascii="Arial Narrow" w:hAnsi="Arial Narrow"/>
-                <w:b/>
-                <w:bCs/>
-                <w:color w:val="2F5496" w:themeColor="accent1" w:themeShade="BF"/>
-                <w:sz w:val="20"/>
-                <w:szCs w:val="20"/>
-              </w:rPr>
-              <w:t>d.contact.givenNames</w:t>
-            </w:r>
-            <w:proofErr w:type="spellEnd"/>
-            <w:r>
-              <w:rPr>
-                <w:rFonts w:ascii="Arial Narrow" w:hAnsi="Arial Narrow"/>
-                <w:b/>
-                <w:bCs/>
-                <w:color w:val="2F5496" w:themeColor="accent1" w:themeShade="BF"/>
-                <w:sz w:val="20"/>
-                <w:szCs w:val="20"/>
-              </w:rPr>
-              <w:t xml:space="preserve"> }</w:t>
+            <w:proofErr w:type="gramStart"/>
+            <w:r>
+              <w:rPr>
+                <w:rFonts w:ascii="Arial Narrow" w:hAnsi="Arial Narrow"/>
+                <w:b/>
+                <w:bCs/>
+                <w:color w:val="2F5496" w:themeColor="accent1" w:themeShade="BF"/>
+                <w:sz w:val="20"/>
+                <w:szCs w:val="20"/>
+              </w:rPr>
+              <w:t>d.contact</w:t>
+            </w:r>
+            <w:proofErr w:type="gramEnd"/>
+            <w:r>
+              <w:rPr>
+                <w:rFonts w:ascii="Arial Narrow" w:hAnsi="Arial Narrow"/>
+                <w:b/>
+                <w:bCs/>
+                <w:color w:val="2F5496" w:themeColor="accent1" w:themeShade="BF"/>
+                <w:sz w:val="20"/>
+                <w:szCs w:val="20"/>
+              </w:rPr>
+              <w:t>.givenNames</w:t>
+            </w:r>
+            <w:proofErr w:type="spellEnd"/>
+            <w:r>
+              <w:rPr>
+                <w:rFonts w:ascii="Arial Narrow" w:hAnsi="Arial Narrow"/>
+                <w:b/>
+                <w:bCs/>
+                <w:color w:val="2F5496" w:themeColor="accent1" w:themeShade="BF"/>
+                <w:sz w:val="20"/>
+                <w:szCs w:val="20"/>
+              </w:rPr>
+              <w:t>}</w:t>
             </w:r>
           </w:p>
         </w:tc>
         <w:tc>
           <w:tcPr>
-            <w:tcW w:w="2661" w:type="dxa"/>
+            <w:tcW w:w="2728" w:type="dxa"/>
+            <w:gridSpan w:val="2"/>
           </w:tcPr>
           <w:p>
             <w:pPr>
@@ -1225,13 +1251,23 @@
                 <w:sz w:val="20"/>
                 <w:szCs w:val="20"/>
               </w:rPr>
-              <w:t>Driver’s Licence Number</w:t>
-            </w:r>
-          </w:p>
-          <w:p>
-            <w:pPr>
-              <w:rPr>
-                <w:rFonts w:ascii="Arial Narrow" w:hAnsi="Arial Narrow"/>
+              <w:t>Email</w:t>
+            </w:r>
+            <w:r>
+              <w:rPr>
+                <w:rFonts w:ascii="Arial Narrow" w:hAnsi="Arial Narrow"/>
+                <w:sz w:val="20"/>
+                <w:szCs w:val="20"/>
+              </w:rPr>
+              <w:t xml:space="preserve"> Address</w:t>
+            </w:r>
+          </w:p>
+          <w:p>
+            <w:pPr>
+              <w:rPr>
+                <w:rFonts w:ascii="Arial Narrow" w:hAnsi="Arial Narrow"/>
+                <w:b/>
+                <w:bCs/>
                 <w:sz w:val="20"/>
                 <w:szCs w:val="20"/>
               </w:rPr>
@@ -1248,16 +1284,29 @@
               <w:t>{</w:t>
             </w:r>
             <w:proofErr w:type="spellStart"/>
-            <w:r>
-              <w:rPr>
-                <w:rFonts w:ascii="Arial Narrow" w:hAnsi="Arial Narrow"/>
-                <w:b/>
-                <w:bCs/>
-                <w:color w:val="2F5496" w:themeColor="accent1" w:themeShade="BF"/>
-                <w:sz w:val="20"/>
-                <w:szCs w:val="20"/>
-              </w:rPr>
-              <w:t>d.contact.driversLicence.number</w:t>
+            <w:proofErr w:type="gramStart"/>
+            <w:r>
+              <w:rPr>
+                <w:rFonts w:ascii="Arial Narrow" w:hAnsi="Arial Narrow"/>
+                <w:b/>
+                <w:bCs/>
+                <w:color w:val="2F5496" w:themeColor="accent1" w:themeShade="BF"/>
+                <w:sz w:val="20"/>
+                <w:szCs w:val="20"/>
+              </w:rPr>
+              <w:t>d.contact</w:t>
+            </w:r>
+            <w:proofErr w:type="gramEnd"/>
+            <w:r>
+              <w:rPr>
+                <w:rFonts w:ascii="Arial Narrow" w:hAnsi="Arial Narrow"/>
+                <w:b/>
+                <w:bCs/>
+                <w:color w:val="2F5496" w:themeColor="accent1" w:themeShade="BF"/>
+                <w:sz w:val="20"/>
+                <w:szCs w:val="20"/>
+              </w:rPr>
+              <w:t>.email</w:t>
             </w:r>
             <w:proofErr w:type="spellEnd"/>
             <w:r>
@@ -1275,7 +1324,7 @@
         </w:tc>
         <w:tc>
           <w:tcPr>
-            <w:tcW w:w="3260" w:type="dxa"/>
+            <w:tcW w:w="2728" w:type="dxa"/>
           </w:tcPr>
           <w:p>
             <w:pPr>
@@ -1291,22 +1340,20 @@
                 <w:sz w:val="20"/>
                 <w:szCs w:val="20"/>
               </w:rPr>
-              <w:t>Prov / State of Driver’s Licence</w:t>
-            </w:r>
-          </w:p>
-          <w:p>
-            <w:pPr>
-              <w:rPr>
-                <w:rFonts w:ascii="Arial Narrow" w:hAnsi="Arial Narrow"/>
-                <w:b/>
-                <w:bCs/>
-                <w:sz w:val="20"/>
-                <w:szCs w:val="20"/>
-              </w:rPr>
-            </w:pPr>
-            <w:r>
-              <w:rPr>
-                <w:rFonts w:ascii="Arial Narrow" w:eastAsia="Calibri" w:hAnsi="Arial Narrow"/>
+              <w:t>Phone Number</w:t>
+            </w:r>
+          </w:p>
+          <w:p>
+            <w:pPr>
+              <w:rPr>
+                <w:rFonts w:ascii="Arial Narrow" w:hAnsi="Arial Narrow"/>
+                <w:sz w:val="20"/>
+                <w:szCs w:val="20"/>
+              </w:rPr>
+            </w:pPr>
+            <w:r>
+              <w:rPr>
+                <w:rFonts w:ascii="Arial Narrow" w:hAnsi="Arial Narrow"/>
                 <w:b/>
                 <w:bCs/>
                 <w:color w:val="2F5496" w:themeColor="accent1" w:themeShade="BF"/>
@@ -1316,76 +1363,45 @@
               <w:t>{</w:t>
             </w:r>
             <w:proofErr w:type="spellStart"/>
-            <w:r>
-              <w:rPr>
-                <w:rFonts w:ascii="Arial Narrow" w:eastAsia="Calibri" w:hAnsi="Arial Narrow"/>
-                <w:b/>
-                <w:bCs/>
-                <w:color w:val="2F5496" w:themeColor="accent1" w:themeShade="BF"/>
-                <w:sz w:val="20"/>
-                <w:szCs w:val="20"/>
-              </w:rPr>
-              <w:t>d.c</w:t>
-            </w:r>
-            <w:r>
-              <w:rPr>
-                <w:rFonts w:ascii="Arial Narrow" w:eastAsia="Calibri" w:hAnsi="Arial Narrow"/>
-                <w:b/>
-                <w:bCs/>
-                <w:color w:val="2F5496" w:themeColor="accent1" w:themeShade="BF"/>
-                <w:sz w:val="20"/>
-                <w:szCs w:val="20"/>
-              </w:rPr>
-              <w:t>ontact</w:t>
-            </w:r>
-            <w:r>
-              <w:rPr>
-                <w:rFonts w:ascii="Arial Narrow" w:eastAsia="Calibri" w:hAnsi="Arial Narrow"/>
-                <w:b/>
-                <w:bCs/>
-                <w:color w:val="2F5496" w:themeColor="accent1" w:themeShade="BF"/>
-                <w:sz w:val="20"/>
-                <w:szCs w:val="20"/>
-              </w:rPr>
-              <w:t>.d</w:t>
-            </w:r>
-            <w:r>
-              <w:rPr>
-                <w:rFonts w:ascii="Arial Narrow" w:eastAsia="Calibri" w:hAnsi="Arial Narrow"/>
-                <w:b/>
-                <w:bCs/>
-                <w:color w:val="2F5496" w:themeColor="accent1" w:themeShade="BF"/>
-                <w:sz w:val="20"/>
-                <w:szCs w:val="20"/>
-              </w:rPr>
-              <w:t>riversLicence</w:t>
-            </w:r>
-            <w:r>
-              <w:rPr>
-                <w:rFonts w:ascii="Arial Narrow" w:eastAsia="Calibri" w:hAnsi="Arial Narrow"/>
-                <w:b/>
-                <w:bCs/>
-                <w:color w:val="2F5496" w:themeColor="accent1" w:themeShade="BF"/>
-                <w:sz w:val="20"/>
-                <w:szCs w:val="20"/>
-              </w:rPr>
-              <w:t>.p</w:t>
-            </w:r>
-            <w:r>
-              <w:rPr>
-                <w:rFonts w:ascii="Arial Narrow" w:eastAsia="Calibri" w:hAnsi="Arial Narrow"/>
-                <w:b/>
-                <w:bCs/>
-                <w:color w:val="2F5496" w:themeColor="accent1" w:themeShade="BF"/>
-                <w:sz w:val="20"/>
-                <w:szCs w:val="20"/>
-              </w:rPr>
-              <w:t>rovince</w:t>
-            </w:r>
-            <w:proofErr w:type="spellEnd"/>
-            <w:r>
-              <w:rPr>
-                <w:rFonts w:ascii="Arial Narrow" w:eastAsia="Calibri" w:hAnsi="Arial Narrow"/>
+            <w:proofErr w:type="gramStart"/>
+            <w:r>
+              <w:rPr>
+                <w:rFonts w:ascii="Arial Narrow" w:hAnsi="Arial Narrow"/>
+                <w:b/>
+                <w:bCs/>
+                <w:color w:val="2F5496" w:themeColor="accent1" w:themeShade="BF"/>
+                <w:sz w:val="20"/>
+                <w:szCs w:val="20"/>
+              </w:rPr>
+              <w:t>d.contact</w:t>
+            </w:r>
+            <w:proofErr w:type="gramEnd"/>
+            <w:r>
+              <w:rPr>
+                <w:rFonts w:ascii="Arial Narrow" w:hAnsi="Arial Narrow"/>
+                <w:b/>
+                <w:bCs/>
+                <w:color w:val="2F5496" w:themeColor="accent1" w:themeShade="BF"/>
+                <w:sz w:val="20"/>
+                <w:szCs w:val="20"/>
+              </w:rPr>
+              <w:t>.</w:t>
+            </w:r>
+            <w:r>
+              <w:rPr>
+                <w:rFonts w:ascii="Arial Narrow" w:hAnsi="Arial Narrow"/>
+                <w:b/>
+                <w:bCs/>
+                <w:color w:val="2F5496" w:themeColor="accent1" w:themeShade="BF"/>
+                <w:sz w:val="20"/>
+                <w:szCs w:val="20"/>
+              </w:rPr>
+              <w:t>phone</w:t>
+            </w:r>
+            <w:proofErr w:type="spellEnd"/>
+            <w:r>
+              <w:rPr>
+                <w:rFonts w:ascii="Arial Narrow" w:hAnsi="Arial Narrow"/>
                 <w:b/>
                 <w:bCs/>
                 <w:color w:val="2F5496" w:themeColor="accent1" w:themeShade="BF"/>
@@ -1400,8 +1416,8 @@
       <w:tr>
         <w:tc>
           <w:tcPr>
-            <w:tcW w:w="7650" w:type="dxa"/>
-            <w:gridSpan w:val="3"/>
+            <w:tcW w:w="10910" w:type="dxa"/>
+            <w:gridSpan w:val="5"/>
           </w:tcPr>
           <w:p>
             <w:pPr>
@@ -1448,95 +1464,29 @@
               <w:t>{</w:t>
             </w:r>
             <w:proofErr w:type="spellStart"/>
-            <w:r>
-              <w:rPr>
-                <w:rFonts w:ascii="Arial Narrow" w:hAnsi="Arial Narrow"/>
-                <w:b/>
-                <w:bCs/>
-                <w:color w:val="2F5496" w:themeColor="accent1" w:themeShade="BF"/>
-                <w:sz w:val="20"/>
-                <w:szCs w:val="20"/>
-              </w:rPr>
-              <w:t>d.contact.address</w:t>
-            </w:r>
-            <w:proofErr w:type="spellEnd"/>
-            <w:r>
-              <w:rPr>
-                <w:rFonts w:ascii="Arial Narrow" w:hAnsi="Arial Narrow"/>
-                <w:b/>
-                <w:bCs/>
-                <w:color w:val="2F5496" w:themeColor="accent1" w:themeShade="BF"/>
-                <w:sz w:val="20"/>
-                <w:szCs w:val="20"/>
-              </w:rPr>
-              <w:t>}</w:t>
-            </w:r>
-          </w:p>
-        </w:tc>
-        <w:tc>
-          <w:tcPr>
-            <w:tcW w:w="3260" w:type="dxa"/>
-          </w:tcPr>
-          <w:p>
-            <w:pPr>
-              <w:rPr>
-                <w:rFonts w:ascii="Arial Narrow" w:hAnsi="Arial Narrow"/>
-                <w:sz w:val="20"/>
-                <w:szCs w:val="20"/>
-              </w:rPr>
-            </w:pPr>
-            <w:r>
-              <w:rPr>
-                <w:rFonts w:ascii="Arial Narrow" w:hAnsi="Arial Narrow"/>
-                <w:sz w:val="20"/>
-                <w:szCs w:val="20"/>
-              </w:rPr>
-              <w:t>Phone Number</w:t>
-            </w:r>
-          </w:p>
-          <w:p>
-            <w:pPr>
-              <w:rPr>
-                <w:rFonts w:ascii="Arial Narrow" w:hAnsi="Arial Narrow"/>
-                <w:b/>
-                <w:bCs/>
-                <w:sz w:val="20"/>
-                <w:szCs w:val="20"/>
-              </w:rPr>
-            </w:pPr>
-            <w:r>
-              <w:rPr>
-                <w:rFonts w:ascii="Arial Narrow" w:hAnsi="Arial Narrow"/>
-                <w:b/>
-                <w:bCs/>
-                <w:color w:val="2F5496" w:themeColor="accent1" w:themeShade="BF"/>
-                <w:sz w:val="20"/>
-                <w:szCs w:val="20"/>
-              </w:rPr>
-              <w:t>{</w:t>
-            </w:r>
-            <w:proofErr w:type="spellStart"/>
-            <w:r>
-              <w:rPr>
-                <w:rFonts w:ascii="Arial Narrow" w:hAnsi="Arial Narrow"/>
-                <w:b/>
-                <w:bCs/>
-                <w:color w:val="2F5496" w:themeColor="accent1" w:themeShade="BF"/>
-                <w:sz w:val="20"/>
-                <w:szCs w:val="20"/>
-              </w:rPr>
-              <w:t>d.contact.</w:t>
-            </w:r>
-            <w:r>
-              <w:rPr>
-                <w:rFonts w:ascii="Arial Narrow" w:hAnsi="Arial Narrow"/>
-                <w:b/>
-                <w:bCs/>
-                <w:color w:val="2F5496" w:themeColor="accent1" w:themeShade="BF"/>
-                <w:sz w:val="20"/>
-                <w:szCs w:val="20"/>
-              </w:rPr>
-              <w:t>phone</w:t>
+            <w:proofErr w:type="gramStart"/>
+            <w:r>
+              <w:rPr>
+                <w:rFonts w:ascii="Arial Narrow" w:hAnsi="Arial Narrow"/>
+                <w:b/>
+                <w:bCs/>
+                <w:color w:val="2F5496" w:themeColor="accent1" w:themeShade="BF"/>
+                <w:sz w:val="20"/>
+                <w:szCs w:val="20"/>
+              </w:rPr>
+              <w:t>d.contact</w:t>
+            </w:r>
+            <w:proofErr w:type="gramEnd"/>
+            <w:r>
+              <w:rPr>
+                <w:rFonts w:ascii="Arial Narrow" w:hAnsi="Arial Narrow"/>
+                <w:b/>
+                <w:bCs/>
+                <w:color w:val="2F5496" w:themeColor="accent1" w:themeShade="BF"/>
+                <w:sz w:val="20"/>
+                <w:szCs w:val="20"/>
+              </w:rPr>
+              <w:t>.address</w:t>
             </w:r>
             <w:proofErr w:type="spellEnd"/>
             <w:r>
@@ -1555,12 +1505,12 @@
       </w:tr>
       <w:tr>
         <w:trPr>
-          <w:gridAfter w:val="3"/>
-          <w:wAfter w:w="8366" w:type="dxa"/>
+          <w:gridAfter w:val="2"/>
+          <w:wAfter w:w="4394" w:type="dxa"/>
         </w:trPr>
         <w:tc>
           <w:tcPr>
-            <w:tcW w:w="2544" w:type="dxa"/>
+            <w:tcW w:w="2972" w:type="dxa"/>
           </w:tcPr>
           <w:p>
             <w:pPr>
@@ -1576,15 +1526,7 @@
                 <w:sz w:val="20"/>
                 <w:szCs w:val="20"/>
               </w:rPr>
-              <w:t>Email</w:t>
-            </w:r>
-            <w:r>
-              <w:rPr>
-                <w:rFonts w:ascii="Arial Narrow" w:hAnsi="Arial Narrow"/>
-                <w:sz w:val="20"/>
-                <w:szCs w:val="20"/>
-              </w:rPr>
-              <w:t xml:space="preserve"> Address</w:t>
+              <w:t>Disputant’s Driver’s Licence Number</w:t>
             </w:r>
           </w:p>
           <w:p>
@@ -1607,21 +1549,158 @@
               <w:t>{</w:t>
             </w:r>
             <w:proofErr w:type="spellStart"/>
-            <w:r>
-              <w:rPr>
-                <w:rFonts w:ascii="Arial Narrow" w:hAnsi="Arial Narrow"/>
-                <w:b/>
-                <w:bCs/>
-                <w:color w:val="2F5496" w:themeColor="accent1" w:themeShade="BF"/>
-                <w:sz w:val="20"/>
-                <w:szCs w:val="20"/>
-              </w:rPr>
-              <w:t>d.contact.email</w:t>
-            </w:r>
-            <w:proofErr w:type="spellEnd"/>
-            <w:r>
-              <w:rPr>
-                <w:rFonts w:ascii="Arial Narrow" w:hAnsi="Arial Narrow"/>
+            <w:proofErr w:type="gramStart"/>
+            <w:r>
+              <w:rPr>
+                <w:rFonts w:ascii="Arial Narrow" w:hAnsi="Arial Narrow"/>
+                <w:b/>
+                <w:bCs/>
+                <w:color w:val="2F5496" w:themeColor="accent1" w:themeShade="BF"/>
+                <w:sz w:val="20"/>
+                <w:szCs w:val="20"/>
+              </w:rPr>
+              <w:t>d.contact</w:t>
+            </w:r>
+            <w:proofErr w:type="gramEnd"/>
+            <w:r>
+              <w:rPr>
+                <w:rFonts w:ascii="Arial Narrow" w:hAnsi="Arial Narrow"/>
+                <w:b/>
+                <w:bCs/>
+                <w:color w:val="2F5496" w:themeColor="accent1" w:themeShade="BF"/>
+                <w:sz w:val="20"/>
+                <w:szCs w:val="20"/>
+              </w:rPr>
+              <w:t>.driversLicence.number</w:t>
+            </w:r>
+            <w:proofErr w:type="spellEnd"/>
+            <w:r>
+              <w:rPr>
+                <w:rFonts w:ascii="Arial Narrow" w:hAnsi="Arial Narrow"/>
+                <w:b/>
+                <w:bCs/>
+                <w:color w:val="2F5496" w:themeColor="accent1" w:themeShade="BF"/>
+                <w:sz w:val="20"/>
+                <w:szCs w:val="20"/>
+              </w:rPr>
+              <w:t>}</w:t>
+            </w:r>
+          </w:p>
+        </w:tc>
+        <w:tc>
+          <w:tcPr>
+            <w:tcW w:w="3544" w:type="dxa"/>
+            <w:gridSpan w:val="2"/>
+          </w:tcPr>
+          <w:p>
+            <w:pPr>
+              <w:rPr>
+                <w:rFonts w:ascii="Arial Narrow" w:hAnsi="Arial Narrow"/>
+                <w:sz w:val="20"/>
+                <w:szCs w:val="20"/>
+              </w:rPr>
+            </w:pPr>
+            <w:r>
+              <w:rPr>
+                <w:rFonts w:ascii="Arial Narrow" w:hAnsi="Arial Narrow"/>
+                <w:sz w:val="20"/>
+                <w:szCs w:val="20"/>
+              </w:rPr>
+              <w:t>Disputant’s Prov / State of Driver’s Licence</w:t>
+            </w:r>
+          </w:p>
+          <w:p>
+            <w:pPr>
+              <w:rPr>
+                <w:rFonts w:ascii="Arial Narrow" w:hAnsi="Arial Narrow"/>
+                <w:sz w:val="20"/>
+                <w:szCs w:val="20"/>
+              </w:rPr>
+            </w:pPr>
+            <w:r>
+              <w:rPr>
+                <w:rFonts w:ascii="Arial Narrow" w:eastAsia="Calibri" w:hAnsi="Arial Narrow"/>
+                <w:b/>
+                <w:bCs/>
+                <w:color w:val="2F5496" w:themeColor="accent1" w:themeShade="BF"/>
+                <w:sz w:val="20"/>
+                <w:szCs w:val="20"/>
+              </w:rPr>
+              <w:t>{</w:t>
+            </w:r>
+            <w:proofErr w:type="spellStart"/>
+            <w:proofErr w:type="gramStart"/>
+            <w:r>
+              <w:rPr>
+                <w:rFonts w:ascii="Arial Narrow" w:eastAsia="Calibri" w:hAnsi="Arial Narrow"/>
+                <w:b/>
+                <w:bCs/>
+                <w:color w:val="2F5496" w:themeColor="accent1" w:themeShade="BF"/>
+                <w:sz w:val="20"/>
+                <w:szCs w:val="20"/>
+              </w:rPr>
+              <w:t>d.c</w:t>
+            </w:r>
+            <w:r>
+              <w:rPr>
+                <w:rFonts w:ascii="Arial Narrow" w:eastAsia="Calibri" w:hAnsi="Arial Narrow"/>
+                <w:b/>
+                <w:bCs/>
+                <w:color w:val="2F5496" w:themeColor="accent1" w:themeShade="BF"/>
+                <w:sz w:val="20"/>
+                <w:szCs w:val="20"/>
+              </w:rPr>
+              <w:t>ontact</w:t>
+            </w:r>
+            <w:proofErr w:type="gramEnd"/>
+            <w:r>
+              <w:rPr>
+                <w:rFonts w:ascii="Arial Narrow" w:eastAsia="Calibri" w:hAnsi="Arial Narrow"/>
+                <w:b/>
+                <w:bCs/>
+                <w:color w:val="2F5496" w:themeColor="accent1" w:themeShade="BF"/>
+                <w:sz w:val="20"/>
+                <w:szCs w:val="20"/>
+              </w:rPr>
+              <w:t>.d</w:t>
+            </w:r>
+            <w:r>
+              <w:rPr>
+                <w:rFonts w:ascii="Arial Narrow" w:eastAsia="Calibri" w:hAnsi="Arial Narrow"/>
+                <w:b/>
+                <w:bCs/>
+                <w:color w:val="2F5496" w:themeColor="accent1" w:themeShade="BF"/>
+                <w:sz w:val="20"/>
+                <w:szCs w:val="20"/>
+              </w:rPr>
+              <w:t>riversLicence</w:t>
+            </w:r>
+            <w:r>
+              <w:rPr>
+                <w:rFonts w:ascii="Arial Narrow" w:eastAsia="Calibri" w:hAnsi="Arial Narrow"/>
+                <w:b/>
+                <w:bCs/>
+                <w:color w:val="2F5496" w:themeColor="accent1" w:themeShade="BF"/>
+                <w:sz w:val="20"/>
+                <w:szCs w:val="20"/>
+              </w:rPr>
+              <w:t>.p</w:t>
+            </w:r>
+            <w:r>
+              <w:rPr>
+                <w:rFonts w:ascii="Arial Narrow" w:eastAsia="Calibri" w:hAnsi="Arial Narrow"/>
+                <w:b/>
+                <w:bCs/>
+                <w:color w:val="2F5496" w:themeColor="accent1" w:themeShade="BF"/>
+                <w:sz w:val="20"/>
+                <w:szCs w:val="20"/>
+              </w:rPr>
+              <w:t>rovince</w:t>
+            </w:r>
+            <w:proofErr w:type="spellEnd"/>
+            <w:r>
+              <w:rPr>
+                <w:rFonts w:ascii="Arial Narrow" w:eastAsia="Calibri" w:hAnsi="Arial Narrow"/>
                 <w:b/>
                 <w:bCs/>
                 <w:color w:val="2F5496" w:themeColor="accent1" w:themeShade="BF"/>
@@ -1947,6 +2026,27 @@
           <w:rFonts w:ascii="Arial Narrow" w:hAnsi="Arial Narrow"/>
           <w:b/>
           <w:bCs/>
+          <w:sz w:val="20"/>
+          <w:szCs w:val="20"/>
+        </w:rPr>
+      </w:pPr>
+      <w:r>
+        <w:rPr>
+          <w:rFonts w:ascii="Arial Narrow" w:hAnsi="Arial Narrow"/>
+          <w:b/>
+          <w:bCs/>
+          <w:sz w:val="20"/>
+          <w:szCs w:val="20"/>
+        </w:rPr>
+        <w:br w:type="page"/>
+      </w:r>
+    </w:p>
+    <w:p>
+      <w:pPr>
+        <w:rPr>
+          <w:rFonts w:ascii="Arial Narrow" w:hAnsi="Arial Narrow"/>
+          <w:b/>
+          <w:bCs/>
           <w:color w:val="BFBFBF" w:themeColor="background1" w:themeShade="BF"/>
           <w:sz w:val="20"/>
           <w:szCs w:val="20"/>
@@ -1960,6 +2060,7 @@
           <w:sz w:val="20"/>
           <w:szCs w:val="20"/>
         </w:rPr>
+        <w:lastRenderedPageBreak/>
         <w:t>Court Appearance</w:t>
       </w:r>
       <w:r>
@@ -7008,7 +7109,7 @@
                 <w:sz w:val="20"/>
                 <w:szCs w:val="20"/>
               </w:rPr>
-              <w:t>Due Date</w:t>
+              <w:t>Deadline to Dispute</w:t>
             </w:r>
           </w:p>
           <w:p>
@@ -7031,6 +7132,7 @@
               <w:t>{</w:t>
             </w:r>
             <w:proofErr w:type="spellStart"/>
+            <w:proofErr w:type="gramStart"/>
             <w:r>
               <w:rPr>
                 <w:rFonts w:ascii="Arial Narrow" w:hAnsi="Arial Narrow"/>
@@ -7043,6 +7145,7 @@
               <w:t>d.counts</w:t>
             </w:r>
             <w:proofErr w:type="spellEnd"/>
+            <w:proofErr w:type="gramEnd"/>
             <w:r>
               <w:rPr>
                 <w:rFonts w:ascii="Arial Narrow" w:hAnsi="Arial Narrow"/>
@@ -7166,7 +7269,7 @@
                 <w:sz w:val="20"/>
                 <w:szCs w:val="20"/>
               </w:rPr>
-              <w:t>Due Date</w:t>
+              <w:t>Deadline to Dispute</w:t>
             </w:r>
           </w:p>
           <w:p>
@@ -7189,6 +7292,7 @@
               <w:t>{</w:t>
             </w:r>
             <w:proofErr w:type="spellStart"/>
+            <w:proofErr w:type="gramStart"/>
             <w:r>
               <w:rPr>
                 <w:rFonts w:ascii="Arial Narrow" w:hAnsi="Arial Narrow"/>
@@ -7201,6 +7305,7 @@
               <w:t>d.counts</w:t>
             </w:r>
             <w:proofErr w:type="spellEnd"/>
+            <w:proofErr w:type="gramEnd"/>
             <w:r>
               <w:rPr>
                 <w:rFonts w:ascii="Arial Narrow" w:hAnsi="Arial Narrow"/>
@@ -7368,7 +7473,7 @@
                 <w:sz w:val="20"/>
                 <w:szCs w:val="20"/>
               </w:rPr>
-              <w:t>Due Date</w:t>
+              <w:t>Deadline to Dispute</w:t>
             </w:r>
           </w:p>
           <w:p>
@@ -7391,6 +7496,7 @@
               <w:t>{</w:t>
             </w:r>
             <w:proofErr w:type="spellStart"/>
+            <w:proofErr w:type="gramStart"/>
             <w:r>
               <w:rPr>
                 <w:rFonts w:ascii="Arial Narrow" w:hAnsi="Arial Narrow"/>
@@ -7403,6 +7509,7 @@
               <w:t>d.counts</w:t>
             </w:r>
             <w:proofErr w:type="spellEnd"/>
+            <w:proofErr w:type="gramEnd"/>
             <w:r>
               <w:rPr>
                 <w:rFonts w:ascii="Arial Narrow" w:hAnsi="Arial Narrow"/>
@@ -8758,28 +8865,6 @@
         <w:br w:type="page"/>
       </w:r>
     </w:p>
-    <w:p>
-      <w:pPr>
-        <w:rPr>
-          <w:rFonts w:ascii="Arial Narrow" w:hAnsi="Arial Narrow"/>
-          <w:b/>
-          <w:bCs/>
-          <w:sz w:val="20"/>
-          <w:szCs w:val="20"/>
-        </w:rPr>
-      </w:pPr>
-      <w:r>
-        <w:rPr>
-          <w:rFonts w:ascii="Arial Narrow" w:hAnsi="Arial Narrow"/>
-          <w:b/>
-          <w:bCs/>
-          <w:sz w:val="20"/>
-          <w:szCs w:val="20"/>
-        </w:rPr>
-        <w:lastRenderedPageBreak/>
-        <w:t>JJ Decision</w:t>
-      </w:r>
-    </w:p>
     <w:tbl>
       <w:tblPr>
         <w:tblStyle w:val="TableGrid"/>
@@ -8819,6 +8904,49 @@
                 <w:sz w:val="20"/>
                 <w:szCs w:val="20"/>
               </w:rPr>
+              <w:lastRenderedPageBreak/>
+              <w:t>JJ Decision</w:t>
+            </w:r>
+            <w:r>
+              <w:rPr>
+                <w:rFonts w:ascii="Arial Narrow" w:hAnsi="Arial Narrow"/>
+                <w:b/>
+                <w:bCs/>
+                <w:sz w:val="20"/>
+                <w:szCs w:val="20"/>
+              </w:rPr>
+              <w:t xml:space="preserve"> – Count 1</w:t>
+            </w:r>
+          </w:p>
+          <w:p>
+            <w:pPr>
+              <w:rPr>
+                <w:rFonts w:ascii="Arial Narrow" w:hAnsi="Arial Narrow"/>
+                <w:b/>
+                <w:bCs/>
+                <w:sz w:val="20"/>
+                <w:szCs w:val="20"/>
+              </w:rPr>
+            </w:pPr>
+          </w:p>
+          <w:p>
+            <w:pPr>
+              <w:rPr>
+                <w:rFonts w:ascii="Arial Narrow" w:hAnsi="Arial Narrow"/>
+                <w:b/>
+                <w:bCs/>
+                <w:sz w:val="20"/>
+                <w:szCs w:val="20"/>
+              </w:rPr>
+            </w:pPr>
+            <w:r>
+              <w:rPr>
+                <w:rFonts w:ascii="Arial Narrow" w:hAnsi="Arial Narrow"/>
+                <w:b/>
+                <w:bCs/>
+                <w:sz w:val="20"/>
+                <w:szCs w:val="20"/>
+              </w:rPr>
               <w:t>Findings</w:t>
             </w:r>
           </w:p>
@@ -9407,6 +9535,48 @@
                 <w:sz w:val="20"/>
                 <w:szCs w:val="20"/>
               </w:rPr>
+              <w:t>JJ Decision</w:t>
+            </w:r>
+            <w:r>
+              <w:rPr>
+                <w:rFonts w:ascii="Arial Narrow" w:hAnsi="Arial Narrow"/>
+                <w:b/>
+                <w:bCs/>
+                <w:sz w:val="20"/>
+                <w:szCs w:val="20"/>
+              </w:rPr>
+              <w:t xml:space="preserve"> – Count 2</w:t>
+            </w:r>
+          </w:p>
+          <w:p>
+            <w:pPr>
+              <w:rPr>
+                <w:rFonts w:ascii="Arial Narrow" w:hAnsi="Arial Narrow"/>
+                <w:b/>
+                <w:bCs/>
+                <w:sz w:val="20"/>
+                <w:szCs w:val="20"/>
+              </w:rPr>
+            </w:pPr>
+          </w:p>
+          <w:p>
+            <w:pPr>
+              <w:rPr>
+                <w:rFonts w:ascii="Arial Narrow" w:hAnsi="Arial Narrow"/>
+                <w:b/>
+                <w:bCs/>
+                <w:sz w:val="20"/>
+                <w:szCs w:val="20"/>
+              </w:rPr>
+            </w:pPr>
+            <w:r>
+              <w:rPr>
+                <w:rFonts w:ascii="Arial Narrow" w:hAnsi="Arial Narrow"/>
+                <w:b/>
+                <w:bCs/>
+                <w:sz w:val="20"/>
+                <w:szCs w:val="20"/>
+              </w:rPr>
               <w:t>Findings</w:t>
             </w:r>
           </w:p>
@@ -9803,6 +9973,48 @@
             <w:tcW w:w="3538" w:type="dxa"/>
             <w:gridSpan w:val="2"/>
           </w:tcPr>
+          <w:p>
+            <w:pPr>
+              <w:rPr>
+                <w:rFonts w:ascii="Arial Narrow" w:hAnsi="Arial Narrow"/>
+                <w:b/>
+                <w:bCs/>
+                <w:sz w:val="20"/>
+                <w:szCs w:val="20"/>
+              </w:rPr>
+            </w:pPr>
+            <w:r>
+              <w:rPr>
+                <w:rFonts w:ascii="Arial Narrow" w:hAnsi="Arial Narrow"/>
+                <w:b/>
+                <w:bCs/>
+                <w:sz w:val="20"/>
+                <w:szCs w:val="20"/>
+              </w:rPr>
+              <w:t>JJ Decision</w:t>
+            </w:r>
+            <w:r>
+              <w:rPr>
+                <w:rFonts w:ascii="Arial Narrow" w:hAnsi="Arial Narrow"/>
+                <w:b/>
+                <w:bCs/>
+                <w:sz w:val="20"/>
+                <w:szCs w:val="20"/>
+              </w:rPr>
+              <w:t xml:space="preserve"> – Count 1</w:t>
+            </w:r>
+          </w:p>
+          <w:p>
+            <w:pPr>
+              <w:rPr>
+                <w:rFonts w:ascii="Arial Narrow" w:hAnsi="Arial Narrow"/>
+                <w:b/>
+                <w:bCs/>
+                <w:sz w:val="20"/>
+                <w:szCs w:val="20"/>
+              </w:rPr>
+            </w:pPr>
+          </w:p>
           <w:p>
             <w:pPr>
               <w:rPr>
@@ -15390,6 +15602,7 @@
               <w:t>{</w:t>
             </w:r>
             <w:proofErr w:type="spellStart"/>
+            <w:proofErr w:type="gramStart"/>
             <w:r>
               <w:rPr>
                 <w:rFonts w:ascii="Arial Narrow" w:eastAsia="Calibri" w:hAnsi="Arial Narrow"/>
@@ -15402,6 +15615,7 @@
               <w:t>d.counts</w:t>
             </w:r>
             <w:proofErr w:type="spellEnd"/>
+            <w:proofErr w:type="gramEnd"/>
             <w:r>
               <w:rPr>
                 <w:rFonts w:ascii="Arial Narrow" w:eastAsia="Calibri" w:hAnsi="Arial Narrow"/>
@@ -15437,15 +15651,6 @@
               </w:rPr>
               <w:t>}</w:t>
             </w:r>
-          </w:p>
-          <w:p>
-            <w:pPr>
-              <w:rPr>
-                <w:rFonts w:ascii="Arial Narrow" w:hAnsi="Arial Narrow"/>
-                <w:sz w:val="20"/>
-                <w:szCs w:val="20"/>
-              </w:rPr>
-            </w:pPr>
           </w:p>
           <w:p>
             <w:pPr>
@@ -17279,15 +17484,6 @@
           </w:p>
           <w:p>
             <w:pPr>
-              <w:rPr>
-                <w:rFonts w:ascii="Arial Narrow" w:hAnsi="Arial Narrow"/>
-                <w:sz w:val="20"/>
-                <w:szCs w:val="20"/>
-              </w:rPr>
-            </w:pPr>
-          </w:p>
-          <w:p>
-            <w:pPr>
               <w:pStyle w:val="ListParagraph"/>
               <w:numPr>
                 <w:ilvl w:val="0"/>
@@ -19098,15 +19294,6 @@
               </w:rPr>
               <w:t>}</w:t>
             </w:r>
-          </w:p>
-          <w:p>
-            <w:pPr>
-              <w:rPr>
-                <w:rFonts w:ascii="Arial Narrow" w:hAnsi="Arial Narrow"/>
-                <w:sz w:val="20"/>
-                <w:szCs w:val="20"/>
-              </w:rPr>
-            </w:pPr>
           </w:p>
           <w:p>
             <w:pPr>
@@ -20240,7 +20427,6 @@
                 <w:sz w:val="20"/>
                 <w:szCs w:val="20"/>
               </w:rPr>
-              <w:lastRenderedPageBreak/>
               <w:t>Remarks</w:t>
             </w:r>
           </w:p>
@@ -24242,7 +24428,6 @@
   <w:style w:type="character" w:default="1" w:styleId="DefaultParagraphFont">
     <w:name w:val="Default Paragraph Font"/>
     <w:uiPriority w:val="1"/>
-    <w:semiHidden/>
     <w:unhideWhenUsed/>
   </w:style>
   <w:style w:type="table" w:default="1" w:styleId="TableNormal">

</xml_diff>

<commit_message>
TCVP-3035: Updated print dcf template not to show JJ name on court appearance and due date and fine amount if JJ did not enter a new value for those fields
</commit_message>
<xml_diff>
--- a/src/backend/TrafficCourts/Staff.Service/Models/DigitalCaseFiles/Print/Templates/template_DigitalCaseFile.docx
+++ b/src/backend/TrafficCourts/Staff.Service/Models/DigitalCaseFiles/Print/Templates/template_DigitalCaseFile.docx
@@ -2881,65 +2881,6 @@
                 <w:szCs w:val="16"/>
               </w:rPr>
             </w:pPr>
-            <w:r>
-              <w:rPr>
-                <w:rFonts w:ascii="Arial Narrow" w:hAnsi="Arial Narrow"/>
-                <w:b/>
-                <w:bCs/>
-                <w:color w:val="2F5496" w:themeColor="accent1" w:themeShade="BF"/>
-                <w:sz w:val="16"/>
-                <w:szCs w:val="16"/>
-              </w:rPr>
-              <w:t>{</w:t>
-            </w:r>
-            <w:proofErr w:type="spellStart"/>
-            <w:r>
-              <w:rPr>
-                <w:rFonts w:ascii="Arial Narrow" w:hAnsi="Arial Narrow"/>
-                <w:b/>
-                <w:bCs/>
-                <w:color w:val="2F5496" w:themeColor="accent1" w:themeShade="BF"/>
-                <w:sz w:val="16"/>
-                <w:szCs w:val="16"/>
-              </w:rPr>
-              <w:t>d.appearance</w:t>
-            </w:r>
-            <w:proofErr w:type="spellEnd"/>
-            <w:r>
-              <w:rPr>
-                <w:rFonts w:ascii="Arial Narrow" w:hAnsi="Arial Narrow"/>
-                <w:b/>
-                <w:bCs/>
-                <w:color w:val="2F5496" w:themeColor="accent1" w:themeShade="BF"/>
-                <w:sz w:val="16"/>
-                <w:szCs w:val="16"/>
-              </w:rPr>
-              <w:t xml:space="preserve">. </w:t>
-            </w:r>
-            <w:proofErr w:type="spellStart"/>
-            <w:r>
-              <w:rPr>
-                <w:rFonts w:ascii="Arial Narrow" w:hAnsi="Arial Narrow"/>
-                <w:b/>
-                <w:bCs/>
-                <w:color w:val="2F5496" w:themeColor="accent1" w:themeShade="BF"/>
-                <w:sz w:val="16"/>
-                <w:szCs w:val="16"/>
-              </w:rPr>
-              <w:t>judicialJustice</w:t>
-            </w:r>
-            <w:proofErr w:type="spellEnd"/>
-            <w:r>
-              <w:rPr>
-                <w:rFonts w:ascii="Arial Narrow" w:hAnsi="Arial Narrow"/>
-                <w:b/>
-                <w:bCs/>
-                <w:color w:val="2F5496" w:themeColor="accent1" w:themeShade="BF"/>
-                <w:sz w:val="16"/>
-                <w:szCs w:val="16"/>
-              </w:rPr>
-              <w:t>}</w:t>
-            </w:r>
           </w:p>
         </w:tc>
       </w:tr>
@@ -4460,89 +4401,6 @@
                 <w:szCs w:val="16"/>
               </w:rPr>
             </w:pPr>
-            <w:r>
-              <w:rPr>
-                <w:rFonts w:ascii="Arial Narrow" w:hAnsi="Arial Narrow"/>
-                <w:b/>
-                <w:bCs/>
-                <w:color w:val="2F5496" w:themeColor="accent1" w:themeShade="BF"/>
-                <w:sz w:val="16"/>
-                <w:szCs w:val="16"/>
-              </w:rPr>
-              <w:t xml:space="preserve">{d. </w:t>
-            </w:r>
-            <w:proofErr w:type="spellStart"/>
-            <w:r>
-              <w:rPr>
-                <w:rFonts w:ascii="Arial Narrow" w:hAnsi="Arial Narrow"/>
-                <w:b/>
-                <w:bCs/>
-                <w:color w:val="2F5496" w:themeColor="accent1" w:themeShade="BF"/>
-                <w:sz w:val="16"/>
-                <w:szCs w:val="16"/>
-              </w:rPr>
-              <w:t>pastAppearances</w:t>
-            </w:r>
-            <w:proofErr w:type="spellEnd"/>
-            <w:r>
-              <w:rPr>
-                <w:rFonts w:ascii="Arial Narrow" w:hAnsi="Arial Narrow"/>
-                <w:b/>
-                <w:bCs/>
-                <w:color w:val="2F5496" w:themeColor="accent1" w:themeShade="BF"/>
-                <w:sz w:val="16"/>
-                <w:szCs w:val="16"/>
-              </w:rPr>
-              <w:t>[</w:t>
-            </w:r>
-            <w:proofErr w:type="spellStart"/>
-            <w:r>
-              <w:rPr>
-                <w:rFonts w:ascii="Arial Narrow" w:hAnsi="Arial Narrow"/>
-                <w:b/>
-                <w:bCs/>
-                <w:color w:val="2F5496" w:themeColor="accent1" w:themeShade="BF"/>
-                <w:sz w:val="16"/>
-                <w:szCs w:val="16"/>
-              </w:rPr>
-              <w:t>i</w:t>
-            </w:r>
-            <w:proofErr w:type="spellEnd"/>
-            <w:r>
-              <w:rPr>
-                <w:rFonts w:ascii="Arial Narrow" w:hAnsi="Arial Narrow"/>
-                <w:b/>
-                <w:bCs/>
-                <w:color w:val="2F5496" w:themeColor="accent1" w:themeShade="BF"/>
-                <w:sz w:val="16"/>
-                <w:szCs w:val="16"/>
-              </w:rPr>
-              <w:t xml:space="preserve">]. </w:t>
-            </w:r>
-            <w:proofErr w:type="spellStart"/>
-            <w:r>
-              <w:rPr>
-                <w:rFonts w:ascii="Arial Narrow" w:hAnsi="Arial Narrow"/>
-                <w:b/>
-                <w:bCs/>
-                <w:color w:val="2F5496" w:themeColor="accent1" w:themeShade="BF"/>
-                <w:sz w:val="16"/>
-                <w:szCs w:val="16"/>
-              </w:rPr>
-              <w:t>judicialJustice</w:t>
-            </w:r>
-            <w:proofErr w:type="spellEnd"/>
-            <w:r>
-              <w:rPr>
-                <w:rFonts w:ascii="Arial Narrow" w:hAnsi="Arial Narrow"/>
-                <w:b/>
-                <w:bCs/>
-                <w:color w:val="2F5496" w:themeColor="accent1" w:themeShade="BF"/>
-                <w:sz w:val="16"/>
-                <w:szCs w:val="16"/>
-              </w:rPr>
-              <w:t>}</w:t>
-            </w:r>
           </w:p>
         </w:tc>
       </w:tr>
@@ -5542,65 +5400,6 @@
                 <w:szCs w:val="16"/>
               </w:rPr>
             </w:pPr>
-            <w:r>
-              <w:rPr>
-                <w:rFonts w:ascii="Arial Narrow" w:hAnsi="Arial Narrow"/>
-                <w:b/>
-                <w:bCs/>
-                <w:color w:val="2F5496" w:themeColor="accent1" w:themeShade="BF"/>
-                <w:sz w:val="16"/>
-                <w:szCs w:val="16"/>
-              </w:rPr>
-              <w:t>{</w:t>
-            </w:r>
-            <w:proofErr w:type="spellStart"/>
-            <w:r>
-              <w:rPr>
-                <w:rFonts w:ascii="Arial Narrow" w:hAnsi="Arial Narrow"/>
-                <w:b/>
-                <w:bCs/>
-                <w:color w:val="2F5496" w:themeColor="accent1" w:themeShade="BF"/>
-                <w:sz w:val="16"/>
-                <w:szCs w:val="16"/>
-              </w:rPr>
-              <w:t>d.pastAppearances</w:t>
-            </w:r>
-            <w:proofErr w:type="spellEnd"/>
-            <w:r>
-              <w:rPr>
-                <w:rFonts w:ascii="Arial Narrow" w:hAnsi="Arial Narrow"/>
-                <w:b/>
-                <w:bCs/>
-                <w:color w:val="2F5496" w:themeColor="accent1" w:themeShade="BF"/>
-                <w:sz w:val="16"/>
-                <w:szCs w:val="16"/>
-              </w:rPr>
-              <w:t xml:space="preserve">[i+1]. </w:t>
-            </w:r>
-            <w:proofErr w:type="spellStart"/>
-            <w:r>
-              <w:rPr>
-                <w:rFonts w:ascii="Arial Narrow" w:hAnsi="Arial Narrow"/>
-                <w:b/>
-                <w:bCs/>
-                <w:color w:val="2F5496" w:themeColor="accent1" w:themeShade="BF"/>
-                <w:sz w:val="16"/>
-                <w:szCs w:val="16"/>
-              </w:rPr>
-              <w:t>judicialJustice</w:t>
-            </w:r>
-            <w:proofErr w:type="spellEnd"/>
-            <w:r>
-              <w:rPr>
-                <w:rFonts w:ascii="Arial Narrow" w:hAnsi="Arial Narrow"/>
-                <w:b/>
-                <w:bCs/>
-                <w:color w:val="2F5496" w:themeColor="accent1" w:themeShade="BF"/>
-                <w:sz w:val="16"/>
-                <w:szCs w:val="16"/>
-              </w:rPr>
-              <w:t>}</w:t>
-            </w:r>
           </w:p>
         </w:tc>
       </w:tr>
@@ -8872,13 +8671,13 @@
         <w:tblLook w:val="04A0" w:firstRow="1" w:lastRow="0" w:firstColumn="1" w:lastColumn="0" w:noHBand="0" w:noVBand="1"/>
       </w:tblPr>
       <w:tblGrid>
-        <w:gridCol w:w="2074"/>
+        <w:gridCol w:w="1457"/>
         <w:gridCol w:w="216"/>
-        <w:gridCol w:w="1387"/>
-        <w:gridCol w:w="2109"/>
-        <w:gridCol w:w="1434"/>
-        <w:gridCol w:w="2109"/>
-        <w:gridCol w:w="1434"/>
+        <w:gridCol w:w="2022"/>
+        <w:gridCol w:w="1480"/>
+        <w:gridCol w:w="2054"/>
+        <w:gridCol w:w="1480"/>
+        <w:gridCol w:w="2054"/>
       </w:tblGrid>
       <w:tr>
         <w:tc>
@@ -11022,38 +10821,64 @@
             </w:pPr>
             <w:r>
               <w:rPr>
-                <w:rFonts w:ascii="Arial Narrow" w:eastAsia="Calibri" w:hAnsi="Arial Narrow"/>
-                <w:b/>
-                <w:bCs/>
-                <w:color w:val="2F5496" w:themeColor="accent1" w:themeShade="BF"/>
+                <w:rFonts w:ascii="Arial Narrow" w:hAnsi="Arial Narrow"/>
                 <w:sz w:val="20"/>
                 <w:szCs w:val="20"/>
               </w:rPr>
               <w:t>{</w:t>
             </w:r>
-            <w:proofErr w:type="spellStart"/>
-            <w:r>
-              <w:rPr>
-                <w:rFonts w:ascii="Arial Narrow" w:eastAsia="Calibri" w:hAnsi="Arial Narrow"/>
-                <w:b/>
-                <w:bCs/>
-                <w:color w:val="2F5496" w:themeColor="accent1" w:themeShade="BF"/>
+            <w:proofErr w:type="gramStart"/>
+            <w:r>
+              <w:rPr>
+                <w:rFonts w:ascii="Arial Narrow" w:hAnsi="Arial Narrow"/>
                 <w:sz w:val="20"/>
                 <w:szCs w:val="20"/>
               </w:rPr>
               <w:t>d.counts</w:t>
             </w:r>
-            <w:proofErr w:type="spellEnd"/>
-            <w:r>
-              <w:rPr>
-                <w:rFonts w:ascii="Arial Narrow" w:eastAsia="Calibri" w:hAnsi="Arial Narrow"/>
-                <w:b/>
-                <w:bCs/>
-                <w:color w:val="2F5496" w:themeColor="accent1" w:themeShade="BF"/>
-                <w:sz w:val="20"/>
-                <w:szCs w:val="20"/>
-              </w:rPr>
-              <w:t>[0].fine}</w:t>
+            <w:proofErr w:type="gramEnd"/>
+            <w:r>
+              <w:rPr>
+                <w:rFonts w:ascii="Arial Narrow" w:hAnsi="Arial Narrow"/>
+                <w:sz w:val="20"/>
+                <w:szCs w:val="20"/>
+              </w:rPr>
+              <w:t>[0].reviseFine:ifEQ(true):</w:t>
+            </w:r>
+            <w:r>
+              <w:rPr>
+                <w:rFonts w:ascii="Arial Narrow" w:hAnsi="Arial Narrow"/>
+                <w:sz w:val="20"/>
+                <w:szCs w:val="20"/>
+              </w:rPr>
+              <w:t>showBegin}</w:t>
+            </w:r>
+            <w:r>
+              <w:rPr>
+                <w:rFonts w:ascii="Arial Narrow" w:eastAsia="Calibri" w:hAnsi="Arial Narrow"/>
+                <w:b/>
+                <w:bCs/>
+                <w:color w:val="2F5496" w:themeColor="accent1" w:themeShade="BF"/>
+                <w:sz w:val="20"/>
+                <w:szCs w:val="20"/>
+              </w:rPr>
+              <w:t>{d.counts[0].fine}</w:t>
+            </w:r>
+            <w:r>
+              <w:rPr>
+                <w:rFonts w:ascii="Arial Narrow" w:hAnsi="Arial Narrow"/>
+                <w:sz w:val="20"/>
+                <w:szCs w:val="20"/>
+              </w:rPr>
+              <w:t>{d.counts[0].reviseFine:</w:t>
+            </w:r>
+            <w:r>
+              <w:rPr>
+                <w:rFonts w:ascii="Arial Narrow" w:hAnsi="Arial Narrow"/>
+                <w:sz w:val="20"/>
+                <w:szCs w:val="20"/>
+              </w:rPr>
+              <w:t>showEnd}</w:t>
             </w:r>
           </w:p>
           <w:p>
@@ -11529,38 +11354,118 @@
             </w:pPr>
             <w:r>
               <w:rPr>
-                <w:rFonts w:ascii="Arial Narrow" w:eastAsia="Calibri" w:hAnsi="Arial Narrow"/>
-                <w:b/>
-                <w:bCs/>
-                <w:color w:val="2F5496" w:themeColor="accent1" w:themeShade="BF"/>
+                <w:rFonts w:ascii="Arial Narrow" w:hAnsi="Arial Narrow"/>
                 <w:sz w:val="20"/>
                 <w:szCs w:val="20"/>
               </w:rPr>
               <w:t>{</w:t>
             </w:r>
-            <w:proofErr w:type="spellStart"/>
-            <w:r>
-              <w:rPr>
-                <w:rFonts w:ascii="Arial Narrow" w:eastAsia="Calibri" w:hAnsi="Arial Narrow"/>
-                <w:b/>
-                <w:bCs/>
-                <w:color w:val="2F5496" w:themeColor="accent1" w:themeShade="BF"/>
+            <w:proofErr w:type="gramStart"/>
+            <w:r>
+              <w:rPr>
+                <w:rFonts w:ascii="Arial Narrow" w:hAnsi="Arial Narrow"/>
                 <w:sz w:val="20"/>
                 <w:szCs w:val="20"/>
               </w:rPr>
               <w:t>d.counts</w:t>
             </w:r>
-            <w:proofErr w:type="spellEnd"/>
-            <w:r>
-              <w:rPr>
-                <w:rFonts w:ascii="Arial Narrow" w:eastAsia="Calibri" w:hAnsi="Arial Narrow"/>
-                <w:b/>
-                <w:bCs/>
-                <w:color w:val="2F5496" w:themeColor="accent1" w:themeShade="BF"/>
-                <w:sz w:val="20"/>
-                <w:szCs w:val="20"/>
-              </w:rPr>
-              <w:t>[1].fine}</w:t>
+            <w:proofErr w:type="gramEnd"/>
+            <w:r>
+              <w:rPr>
+                <w:rFonts w:ascii="Arial Narrow" w:hAnsi="Arial Narrow"/>
+                <w:sz w:val="20"/>
+                <w:szCs w:val="20"/>
+              </w:rPr>
+              <w:t>[</w:t>
+            </w:r>
+            <w:r>
+              <w:rPr>
+                <w:rFonts w:ascii="Arial Narrow" w:hAnsi="Arial Narrow"/>
+                <w:sz w:val="20"/>
+                <w:szCs w:val="20"/>
+              </w:rPr>
+              <w:t>1</w:t>
+            </w:r>
+            <w:r>
+              <w:rPr>
+                <w:rFonts w:ascii="Arial Narrow" w:hAnsi="Arial Narrow"/>
+                <w:sz w:val="20"/>
+                <w:szCs w:val="20"/>
+              </w:rPr>
+              <w:t>].reviseFine:ifEQ(true):</w:t>
+            </w:r>
+            <w:r>
+              <w:rPr>
+                <w:rFonts w:ascii="Arial Narrow" w:hAnsi="Arial Narrow"/>
+                <w:sz w:val="20"/>
+                <w:szCs w:val="20"/>
+              </w:rPr>
+              <w:t>showBegin}</w:t>
+            </w:r>
+            <w:r>
+              <w:rPr>
+                <w:rFonts w:ascii="Arial Narrow" w:eastAsia="Calibri" w:hAnsi="Arial Narrow"/>
+                <w:b/>
+                <w:bCs/>
+                <w:color w:val="2F5496" w:themeColor="accent1" w:themeShade="BF"/>
+                <w:sz w:val="20"/>
+                <w:szCs w:val="20"/>
+              </w:rPr>
+              <w:t>{d.counts[</w:t>
+            </w:r>
+            <w:r>
+              <w:rPr>
+                <w:rFonts w:ascii="Arial Narrow" w:eastAsia="Calibri" w:hAnsi="Arial Narrow"/>
+                <w:b/>
+                <w:bCs/>
+                <w:color w:val="2F5496" w:themeColor="accent1" w:themeShade="BF"/>
+                <w:sz w:val="20"/>
+                <w:szCs w:val="20"/>
+              </w:rPr>
+              <w:t>1</w:t>
+            </w:r>
+            <w:r>
+              <w:rPr>
+                <w:rFonts w:ascii="Arial Narrow" w:eastAsia="Calibri" w:hAnsi="Arial Narrow"/>
+                <w:b/>
+                <w:bCs/>
+                <w:color w:val="2F5496" w:themeColor="accent1" w:themeShade="BF"/>
+                <w:sz w:val="20"/>
+                <w:szCs w:val="20"/>
+              </w:rPr>
+              <w:t>].fine}</w:t>
+            </w:r>
+            <w:r>
+              <w:rPr>
+                <w:rFonts w:ascii="Arial Narrow" w:hAnsi="Arial Narrow"/>
+                <w:sz w:val="20"/>
+                <w:szCs w:val="20"/>
+              </w:rPr>
+              <w:t>{d.counts[</w:t>
+            </w:r>
+            <w:r>
+              <w:rPr>
+                <w:rFonts w:ascii="Arial Narrow" w:hAnsi="Arial Narrow"/>
+                <w:sz w:val="20"/>
+                <w:szCs w:val="20"/>
+              </w:rPr>
+              <w:t>1</w:t>
+            </w:r>
+            <w:r>
+              <w:rPr>
+                <w:rFonts w:ascii="Arial Narrow" w:hAnsi="Arial Narrow"/>
+                <w:sz w:val="20"/>
+                <w:szCs w:val="20"/>
+              </w:rPr>
+              <w:t>].reviseFine:</w:t>
+            </w:r>
+            <w:r>
+              <w:rPr>
+                <w:rFonts w:ascii="Arial Narrow" w:hAnsi="Arial Narrow"/>
+                <w:sz w:val="20"/>
+                <w:szCs w:val="20"/>
+              </w:rPr>
+              <w:t>showEnd}</w:t>
             </w:r>
           </w:p>
           <w:p>
@@ -11957,38 +11862,100 @@
             </w:pPr>
             <w:r>
               <w:rPr>
-                <w:rFonts w:ascii="Arial Narrow" w:eastAsia="Calibri" w:hAnsi="Arial Narrow"/>
-                <w:b/>
-                <w:bCs/>
-                <w:color w:val="2F5496" w:themeColor="accent1" w:themeShade="BF"/>
-                <w:sz w:val="20"/>
-                <w:szCs w:val="20"/>
-              </w:rPr>
-              <w:t>{</w:t>
-            </w:r>
-            <w:proofErr w:type="spellStart"/>
-            <w:r>
-              <w:rPr>
-                <w:rFonts w:ascii="Arial Narrow" w:eastAsia="Calibri" w:hAnsi="Arial Narrow"/>
-                <w:b/>
-                <w:bCs/>
-                <w:color w:val="2F5496" w:themeColor="accent1" w:themeShade="BF"/>
-                <w:sz w:val="20"/>
-                <w:szCs w:val="20"/>
-              </w:rPr>
-              <w:t>d.counts</w:t>
-            </w:r>
-            <w:proofErr w:type="spellEnd"/>
-            <w:r>
-              <w:rPr>
-                <w:rFonts w:ascii="Arial Narrow" w:eastAsia="Calibri" w:hAnsi="Arial Narrow"/>
-                <w:b/>
-                <w:bCs/>
-                <w:color w:val="2F5496" w:themeColor="accent1" w:themeShade="BF"/>
-                <w:sz w:val="20"/>
-                <w:szCs w:val="20"/>
-              </w:rPr>
-              <w:t>[2].fine}</w:t>
+                <w:rFonts w:ascii="Arial Narrow" w:hAnsi="Arial Narrow"/>
+                <w:sz w:val="20"/>
+                <w:szCs w:val="20"/>
+              </w:rPr>
+              <w:t>{d.counts[</w:t>
+            </w:r>
+            <w:r>
+              <w:rPr>
+                <w:rFonts w:ascii="Arial Narrow" w:hAnsi="Arial Narrow"/>
+                <w:sz w:val="20"/>
+                <w:szCs w:val="20"/>
+              </w:rPr>
+              <w:t>2</w:t>
+            </w:r>
+            <w:r>
+              <w:rPr>
+                <w:rFonts w:ascii="Arial Narrow" w:hAnsi="Arial Narrow"/>
+                <w:sz w:val="20"/>
+                <w:szCs w:val="20"/>
+              </w:rPr>
+              <w:t>].reviseFine:ifEQ(true):</w:t>
+            </w:r>
+            <w:r>
+              <w:rPr>
+                <w:rFonts w:ascii="Arial Narrow" w:hAnsi="Arial Narrow"/>
+                <w:sz w:val="20"/>
+                <w:szCs w:val="20"/>
+              </w:rPr>
+              <w:t>showBegin}</w:t>
+            </w:r>
+            <w:r>
+              <w:rPr>
+                <w:rFonts w:ascii="Arial Narrow" w:eastAsia="Calibri" w:hAnsi="Arial Narrow"/>
+                <w:b/>
+                <w:bCs/>
+                <w:color w:val="2F5496" w:themeColor="accent1" w:themeShade="BF"/>
+                <w:sz w:val="20"/>
+                <w:szCs w:val="20"/>
+              </w:rPr>
+              <w:t>{d.counts[</w:t>
+            </w:r>
+            <w:r>
+              <w:rPr>
+                <w:rFonts w:ascii="Arial Narrow" w:eastAsia="Calibri" w:hAnsi="Arial Narrow"/>
+                <w:b/>
+                <w:bCs/>
+                <w:color w:val="2F5496" w:themeColor="accent1" w:themeShade="BF"/>
+                <w:sz w:val="20"/>
+                <w:szCs w:val="20"/>
+              </w:rPr>
+              <w:t>2</w:t>
+            </w:r>
+            <w:r>
+              <w:rPr>
+                <w:rFonts w:ascii="Arial Narrow" w:eastAsia="Calibri" w:hAnsi="Arial Narrow"/>
+                <w:b/>
+                <w:bCs/>
+                <w:color w:val="2F5496" w:themeColor="accent1" w:themeShade="BF"/>
+                <w:sz w:val="20"/>
+                <w:szCs w:val="20"/>
+              </w:rPr>
+              <w:t>].fine}</w:t>
+            </w:r>
+            <w:r>
+              <w:rPr>
+                <w:rFonts w:ascii="Arial Narrow" w:hAnsi="Arial Narrow"/>
+                <w:sz w:val="20"/>
+                <w:szCs w:val="20"/>
+              </w:rPr>
+              <w:t>{d.counts[</w:t>
+            </w:r>
+            <w:r>
+              <w:rPr>
+                <w:rFonts w:ascii="Arial Narrow" w:hAnsi="Arial Narrow"/>
+                <w:sz w:val="20"/>
+                <w:szCs w:val="20"/>
+              </w:rPr>
+              <w:t>2</w:t>
+            </w:r>
+            <w:r>
+              <w:rPr>
+                <w:rFonts w:ascii="Arial Narrow" w:hAnsi="Arial Narrow"/>
+                <w:sz w:val="20"/>
+                <w:szCs w:val="20"/>
+              </w:rPr>
+              <w:t>].reviseFine:</w:t>
+            </w:r>
+            <w:r>
+              <w:rPr>
+                <w:rFonts w:ascii="Arial Narrow" w:hAnsi="Arial Narrow"/>
+                <w:sz w:val="20"/>
+                <w:szCs w:val="20"/>
+              </w:rPr>
+              <w:t>showEnd}</w:t>
             </w:r>
           </w:p>
           <w:p>
@@ -15196,6 +15163,7 @@
                 <w:sz w:val="20"/>
                 <w:szCs w:val="20"/>
               </w:rPr>
+              <w:lastRenderedPageBreak/>
               <w:t>Duration</w:t>
             </w:r>
           </w:p>
@@ -17019,6 +16987,7 @@
                 <w:sz w:val="20"/>
                 <w:szCs w:val="20"/>
               </w:rPr>
+              <w:lastRenderedPageBreak/>
               <w:t>Duration</w:t>
             </w:r>
           </w:p>
@@ -18841,6 +18810,7 @@
                 <w:sz w:val="20"/>
                 <w:szCs w:val="20"/>
               </w:rPr>
+              <w:lastRenderedPageBreak/>
               <w:t>Duration</w:t>
             </w:r>
           </w:p>
@@ -20427,6 +20397,7 @@
                 <w:sz w:val="20"/>
                 <w:szCs w:val="20"/>
               </w:rPr>
+              <w:lastRenderedPageBreak/>
               <w:t>Remarks</w:t>
             </w:r>
           </w:p>
@@ -24428,6 +24399,7 @@
   <w:style w:type="character" w:default="1" w:styleId="DefaultParagraphFont">
     <w:name w:val="Default Paragraph Font"/>
     <w:uiPriority w:val="1"/>
+    <w:semiHidden/>
     <w:unhideWhenUsed/>
   </w:style>
   <w:style w:type="table" w:default="1" w:styleId="TableNormal">
@@ -24927,15 +24899,6 @@
 </file>
 
 <file path=customXml/item1.xml><?xml version="1.0" encoding="utf-8"?>
-<?mso-contentType ?>
-<FormTemplates xmlns="http://schemas.microsoft.com/sharepoint/v3/contenttype/forms">
-  <Display>DocumentLibraryForm</Display>
-  <Edit>DocumentLibraryForm</Edit>
-  <New>DocumentLibraryForm</New>
-</FormTemplates>
-</file>
-
-<file path=customXml/item2.xml><?xml version="1.0" encoding="utf-8"?>
 <p:properties xmlns:p="http://schemas.microsoft.com/office/2006/metadata/properties" xmlns:xsi="http://www.w3.org/2001/XMLSchema-instance" xmlns:pc="http://schemas.microsoft.com/office/infopath/2007/PartnerControls">
   <documentManagement>
     <lcf76f155ced4ddcb4097134ff3c332f xmlns="5d03d029-e0ff-4ccf-b414-cf7d4186b283">
@@ -24953,11 +24916,16 @@
 </p:properties>
 </file>
 
-<file path=customXml/item3.xml><?xml version="1.0" encoding="utf-8"?>
-<b:Sources xmlns:b="http://schemas.openxmlformats.org/officeDocument/2006/bibliography" xmlns="http://schemas.openxmlformats.org/officeDocument/2006/bibliography" SelectedStyle="\APASixthEditionOfficeOnline.xsl" StyleName="APA" Version="6"/>
+<file path=customXml/item2.xml><?xml version="1.0" encoding="utf-8"?>
+<?mso-contentType ?>
+<FormTemplates xmlns="http://schemas.microsoft.com/sharepoint/v3/contenttype/forms">
+  <Display>DocumentLibraryForm</Display>
+  <Edit>DocumentLibraryForm</Edit>
+  <New>DocumentLibraryForm</New>
+</FormTemplates>
 </file>
 
-<file path=customXml/item4.xml><?xml version="1.0" encoding="utf-8"?>
+<file path=customXml/item3.xml><?xml version="1.0" encoding="utf-8"?>
 <ct:contentTypeSchema xmlns:ct="http://schemas.microsoft.com/office/2006/metadata/contentType" xmlns:ma="http://schemas.microsoft.com/office/2006/metadata/properties/metaAttributes" ct:_="" ma:_="" ma:contentTypeName="Document" ma:contentTypeID="0x0101006B0DEA72E605B14EAC8429C641CC68EF" ma:contentTypeVersion="18" ma:contentTypeDescription="Create a new document." ma:contentTypeScope="" ma:versionID="07bfdafe47478813258fa6815f24fb36">
   <xsd:schema xmlns:xsd="http://www.w3.org/2001/XMLSchema" xmlns:xs="http://www.w3.org/2001/XMLSchema" xmlns:p="http://schemas.microsoft.com/office/2006/metadata/properties" xmlns:ns2="5d03d029-e0ff-4ccf-b414-cf7d4186b283" xmlns:ns3="336f1cdd-1195-4642-bb56-f43e3222ae69" targetNamespace="http://schemas.microsoft.com/office/2006/metadata/properties" ma:root="true" ma:fieldsID="d758613e24f7450d66d92c3260b07a45" ns2:_="" ns3:_="">
     <xsd:import namespace="5d03d029-e0ff-4ccf-b414-cf7d4186b283"/>
@@ -25200,15 +25168,11 @@
 </ct:contentTypeSchema>
 </file>
 
-<file path=customXml/itemProps1.xml><?xml version="1.0" encoding="utf-8"?>
-<ds:datastoreItem xmlns:ds="http://schemas.openxmlformats.org/officeDocument/2006/customXml" ds:itemID="{4553DE0C-0D9E-426A-B037-188AA4294F2C}">
-  <ds:schemaRefs>
-    <ds:schemaRef ds:uri="http://schemas.microsoft.com/sharepoint/v3/contenttype/forms"/>
-  </ds:schemaRefs>
-</ds:datastoreItem>
+<file path=customXml/item4.xml><?xml version="1.0" encoding="utf-8"?>
+<b:Sources xmlns:b="http://schemas.openxmlformats.org/officeDocument/2006/bibliography" xmlns="http://schemas.openxmlformats.org/officeDocument/2006/bibliography" SelectedStyle="\APASixthEditionOfficeOnline.xsl" StyleName="APA" Version="6"/>
 </file>
 
-<file path=customXml/itemProps2.xml><?xml version="1.0" encoding="utf-8"?>
+<file path=customXml/itemProps1.xml><?xml version="1.0" encoding="utf-8"?>
 <ds:datastoreItem xmlns:ds="http://schemas.openxmlformats.org/officeDocument/2006/customXml" ds:itemID="{AD2B4DBB-5C09-4BF4-8A88-DC5177582A88}">
   <ds:schemaRefs>
     <ds:schemaRef ds:uri="http://schemas.microsoft.com/office/2006/metadata/properties"/>
@@ -25219,15 +25183,15 @@
 </ds:datastoreItem>
 </file>
 
-<file path=customXml/itemProps3.xml><?xml version="1.0" encoding="utf-8"?>
-<ds:datastoreItem xmlns:ds="http://schemas.openxmlformats.org/officeDocument/2006/customXml" ds:itemID="{CA3105C5-C2DE-4274-84BC-E4EB3FF8408B}">
+<file path=customXml/itemProps2.xml><?xml version="1.0" encoding="utf-8"?>
+<ds:datastoreItem xmlns:ds="http://schemas.openxmlformats.org/officeDocument/2006/customXml" ds:itemID="{4553DE0C-0D9E-426A-B037-188AA4294F2C}">
   <ds:schemaRefs>
-    <ds:schemaRef ds:uri="http://schemas.openxmlformats.org/officeDocument/2006/bibliography"/>
+    <ds:schemaRef ds:uri="http://schemas.microsoft.com/sharepoint/v3/contenttype/forms"/>
   </ds:schemaRefs>
 </ds:datastoreItem>
 </file>
 
-<file path=customXml/itemProps4.xml><?xml version="1.0" encoding="utf-8"?>
+<file path=customXml/itemProps3.xml><?xml version="1.0" encoding="utf-8"?>
 <ds:datastoreItem xmlns:ds="http://schemas.openxmlformats.org/officeDocument/2006/customXml" ds:itemID="{1D1569A7-1736-4842-8222-0ADE7769B5E2}">
   <ds:schemaRefs>
     <ds:schemaRef ds:uri="http://schemas.microsoft.com/office/2006/metadata/contentType"/>
@@ -25244,4 +25208,12 @@
     <ds:schemaRef ds:uri="http://schemas.microsoft.com/internal/obd"/>
   </ds:schemaRefs>
 </ds:datastoreItem>
+</file>
+
+<file path=customXml/itemProps4.xml><?xml version="1.0" encoding="utf-8"?>
+<ds:datastoreItem xmlns:ds="http://schemas.openxmlformats.org/officeDocument/2006/customXml" ds:itemID="{CA3105C5-C2DE-4274-84BC-E4EB3FF8408B}">
+  <ds:schemaRefs>
+    <ds:schemaRef ds:uri="http://schemas.openxmlformats.org/officeDocument/2006/bibliography"/>
+  </ds:schemaRefs>
+</ds:datastoreItem>
 </file>
</xml_diff>

<commit_message>
TCVP-3035: Added condition to show/hide amount with surcharges depending on the JJ's selection of revise fine
</commit_message>
<xml_diff>
--- a/src/backend/TrafficCourts/Staff.Service/Models/DigitalCaseFiles/Print/Templates/template_DigitalCaseFile.docx
+++ b/src/backend/TrafficCourts/Staff.Service/Models/DigitalCaseFiles/Print/Templates/template_DigitalCaseFile.docx
@@ -11411,29 +11411,7 @@
                 <w:sz w:val="20"/>
                 <w:szCs w:val="20"/>
               </w:rPr>
-              <w:t>{d.counts[</w:t>
-            </w:r>
-            <w:r>
-              <w:rPr>
-                <w:rFonts w:ascii="Arial Narrow" w:eastAsia="Calibri" w:hAnsi="Arial Narrow"/>
-                <w:b/>
-                <w:bCs/>
-                <w:color w:val="2F5496" w:themeColor="accent1" w:themeShade="BF"/>
-                <w:sz w:val="20"/>
-                <w:szCs w:val="20"/>
-              </w:rPr>
-              <w:t>1</w:t>
-            </w:r>
-            <w:r>
-              <w:rPr>
-                <w:rFonts w:ascii="Arial Narrow" w:eastAsia="Calibri" w:hAnsi="Arial Narrow"/>
-                <w:b/>
-                <w:bCs/>
-                <w:color w:val="2F5496" w:themeColor="accent1" w:themeShade="BF"/>
-                <w:sz w:val="20"/>
-                <w:szCs w:val="20"/>
-              </w:rPr>
-              <w:t>].fine}</w:t>
+              <w:t>{d.counts[1].fine}</w:t>
             </w:r>
             <w:r>
               <w:rPr>
@@ -11901,29 +11879,7 @@
                 <w:sz w:val="20"/>
                 <w:szCs w:val="20"/>
               </w:rPr>
-              <w:t>{d.counts[</w:t>
-            </w:r>
-            <w:r>
-              <w:rPr>
-                <w:rFonts w:ascii="Arial Narrow" w:eastAsia="Calibri" w:hAnsi="Arial Narrow"/>
-                <w:b/>
-                <w:bCs/>
-                <w:color w:val="2F5496" w:themeColor="accent1" w:themeShade="BF"/>
-                <w:sz w:val="20"/>
-                <w:szCs w:val="20"/>
-              </w:rPr>
-              <w:t>2</w:t>
-            </w:r>
-            <w:r>
-              <w:rPr>
-                <w:rFonts w:ascii="Arial Narrow" w:eastAsia="Calibri" w:hAnsi="Arial Narrow"/>
-                <w:b/>
-                <w:bCs/>
-                <w:color w:val="2F5496" w:themeColor="accent1" w:themeShade="BF"/>
-                <w:sz w:val="20"/>
-                <w:szCs w:val="20"/>
-              </w:rPr>
-              <w:t>].fine}</w:t>
+              <w:t>{d.counts[2].fine}</w:t>
             </w:r>
             <w:r>
               <w:rPr>
@@ -12458,50 +12414,48 @@
             </w:pPr>
             <w:r>
               <w:rPr>
-                <w:rFonts w:ascii="Arial Narrow" w:eastAsia="Calibri" w:hAnsi="Arial Narrow"/>
-                <w:b/>
-                <w:bCs/>
-                <w:color w:val="2F5496" w:themeColor="accent1" w:themeShade="BF"/>
+                <w:rFonts w:ascii="Arial Narrow" w:hAnsi="Arial Narrow"/>
                 <w:sz w:val="20"/>
                 <w:szCs w:val="20"/>
               </w:rPr>
               <w:t>{</w:t>
             </w:r>
-            <w:proofErr w:type="spellStart"/>
-            <w:r>
-              <w:rPr>
-                <w:rFonts w:ascii="Arial Narrow" w:eastAsia="Calibri" w:hAnsi="Arial Narrow"/>
-                <w:b/>
-                <w:bCs/>
-                <w:color w:val="2F5496" w:themeColor="accent1" w:themeShade="BF"/>
+            <w:proofErr w:type="gramStart"/>
+            <w:r>
+              <w:rPr>
+                <w:rFonts w:ascii="Arial Narrow" w:hAnsi="Arial Narrow"/>
                 <w:sz w:val="20"/>
                 <w:szCs w:val="20"/>
               </w:rPr>
               <w:t>d.counts</w:t>
             </w:r>
-            <w:proofErr w:type="spellEnd"/>
-            <w:r>
-              <w:rPr>
-                <w:rFonts w:ascii="Arial Narrow" w:eastAsia="Calibri" w:hAnsi="Arial Narrow"/>
-                <w:b/>
-                <w:bCs/>
-                <w:color w:val="2F5496" w:themeColor="accent1" w:themeShade="BF"/>
-                <w:sz w:val="20"/>
-                <w:szCs w:val="20"/>
-              </w:rPr>
-              <w:t>[0].</w:t>
-            </w:r>
-            <w:proofErr w:type="spellStart"/>
-            <w:r>
-              <w:rPr>
-                <w:rFonts w:ascii="Arial Narrow" w:eastAsia="Calibri" w:hAnsi="Arial Narrow"/>
-                <w:b/>
-                <w:bCs/>
-                <w:color w:val="2F5496" w:themeColor="accent1" w:themeShade="BF"/>
-                <w:sz w:val="20"/>
-                <w:szCs w:val="20"/>
-              </w:rPr>
-              <w:t>roundL</w:t>
+            <w:proofErr w:type="gramEnd"/>
+            <w:r>
+              <w:rPr>
+                <w:rFonts w:ascii="Arial Narrow" w:hAnsi="Arial Narrow"/>
+                <w:sz w:val="20"/>
+                <w:szCs w:val="20"/>
+              </w:rPr>
+              <w:t>[0].reviseFine:ifEQ(true):</w:t>
+            </w:r>
+            <w:r>
+              <w:rPr>
+                <w:rFonts w:ascii="Arial Narrow" w:hAnsi="Arial Narrow"/>
+                <w:sz w:val="20"/>
+                <w:szCs w:val="20"/>
+              </w:rPr>
+              <w:t>showBegin}</w:t>
+            </w:r>
+            <w:r>
+              <w:rPr>
+                <w:rFonts w:ascii="Arial Narrow" w:eastAsia="Calibri" w:hAnsi="Arial Narrow"/>
+                <w:b/>
+                <w:bCs/>
+                <w:color w:val="2F5496" w:themeColor="accent1" w:themeShade="BF"/>
+                <w:sz w:val="20"/>
+                <w:szCs w:val="20"/>
+              </w:rPr>
+              <w:t>{d.counts[0].roundL</w:t>
             </w:r>
             <w:r>
               <w:rPr>
@@ -12514,7 +12468,6 @@
               </w:rPr>
               <w:t>esserOrGreaterAmt</w:t>
             </w:r>
-            <w:proofErr w:type="spellEnd"/>
             <w:r>
               <w:rPr>
                 <w:rFonts w:ascii="Arial Narrow" w:eastAsia="Calibri" w:hAnsi="Arial Narrow"/>
@@ -12569,7 +12522,72 @@
                 <w:sz w:val="20"/>
                 <w:szCs w:val="20"/>
               </w:rPr>
-              <w:t>surcharge})</w:t>
+              <w:t>surcharge</w:t>
+            </w:r>
+            <w:proofErr w:type="gramStart"/>
+            <w:r>
+              <w:rPr>
+                <w:rFonts w:ascii="Arial Narrow" w:eastAsia="Calibri" w:hAnsi="Arial Narrow"/>
+                <w:b/>
+                <w:bCs/>
+                <w:color w:val="2F5496" w:themeColor="accent1" w:themeShade="BF"/>
+                <w:sz w:val="20"/>
+                <w:szCs w:val="20"/>
+              </w:rPr>
+              <w:t>})</w:t>
+            </w:r>
+            <w:r>
+              <w:rPr>
+                <w:rFonts w:ascii="Arial Narrow" w:hAnsi="Arial Narrow"/>
+                <w:sz w:val="20"/>
+                <w:szCs w:val="20"/>
+              </w:rPr>
+              <w:t>{</w:t>
+            </w:r>
+            <w:proofErr w:type="spellStart"/>
+            <w:proofErr w:type="gramEnd"/>
+            <w:r>
+              <w:rPr>
+                <w:rFonts w:ascii="Arial Narrow" w:hAnsi="Arial Narrow"/>
+                <w:sz w:val="20"/>
+                <w:szCs w:val="20"/>
+              </w:rPr>
+              <w:t>d.counts</w:t>
+            </w:r>
+            <w:proofErr w:type="spellEnd"/>
+            <w:r>
+              <w:rPr>
+                <w:rFonts w:ascii="Arial Narrow" w:hAnsi="Arial Narrow"/>
+                <w:sz w:val="20"/>
+                <w:szCs w:val="20"/>
+              </w:rPr>
+              <w:t>[0].</w:t>
+            </w:r>
+            <w:proofErr w:type="spellStart"/>
+            <w:r>
+              <w:rPr>
+                <w:rFonts w:ascii="Arial Narrow" w:hAnsi="Arial Narrow"/>
+                <w:sz w:val="20"/>
+                <w:szCs w:val="20"/>
+              </w:rPr>
+              <w:t>reviseFine:</w:t>
+            </w:r>
+            <w:r>
+              <w:rPr>
+                <w:rFonts w:ascii="Arial Narrow" w:hAnsi="Arial Narrow"/>
+                <w:sz w:val="20"/>
+                <w:szCs w:val="20"/>
+              </w:rPr>
+              <w:t>showEnd</w:t>
+            </w:r>
+            <w:proofErr w:type="spellEnd"/>
+            <w:r>
+              <w:rPr>
+                <w:rFonts w:ascii="Arial Narrow" w:hAnsi="Arial Narrow"/>
+                <w:sz w:val="20"/>
+                <w:szCs w:val="20"/>
+              </w:rPr>
+              <w:t>}</w:t>
             </w:r>
           </w:p>
         </w:tc>
@@ -12969,50 +12987,64 @@
             </w:pPr>
             <w:r>
               <w:rPr>
-                <w:rFonts w:ascii="Arial Narrow" w:eastAsia="Calibri" w:hAnsi="Arial Narrow"/>
-                <w:b/>
-                <w:bCs/>
-                <w:color w:val="2F5496" w:themeColor="accent1" w:themeShade="BF"/>
+                <w:rFonts w:ascii="Arial Narrow" w:hAnsi="Arial Narrow"/>
                 <w:sz w:val="20"/>
                 <w:szCs w:val="20"/>
               </w:rPr>
               <w:t>{</w:t>
             </w:r>
-            <w:proofErr w:type="spellStart"/>
-            <w:r>
-              <w:rPr>
-                <w:rFonts w:ascii="Arial Narrow" w:eastAsia="Calibri" w:hAnsi="Arial Narrow"/>
-                <w:b/>
-                <w:bCs/>
-                <w:color w:val="2F5496" w:themeColor="accent1" w:themeShade="BF"/>
+            <w:proofErr w:type="gramStart"/>
+            <w:r>
+              <w:rPr>
+                <w:rFonts w:ascii="Arial Narrow" w:hAnsi="Arial Narrow"/>
                 <w:sz w:val="20"/>
                 <w:szCs w:val="20"/>
               </w:rPr>
               <w:t>d.counts</w:t>
             </w:r>
-            <w:proofErr w:type="spellEnd"/>
-            <w:r>
-              <w:rPr>
-                <w:rFonts w:ascii="Arial Narrow" w:eastAsia="Calibri" w:hAnsi="Arial Narrow"/>
-                <w:b/>
-                <w:bCs/>
-                <w:color w:val="2F5496" w:themeColor="accent1" w:themeShade="BF"/>
-                <w:sz w:val="20"/>
-                <w:szCs w:val="20"/>
-              </w:rPr>
-              <w:t>[1].</w:t>
-            </w:r>
-            <w:proofErr w:type="spellStart"/>
-            <w:r>
-              <w:rPr>
-                <w:rFonts w:ascii="Arial Narrow" w:eastAsia="Calibri" w:hAnsi="Arial Narrow"/>
-                <w:b/>
-                <w:bCs/>
-                <w:color w:val="2F5496" w:themeColor="accent1" w:themeShade="BF"/>
-                <w:sz w:val="20"/>
-                <w:szCs w:val="20"/>
-              </w:rPr>
-              <w:t>roundL</w:t>
+            <w:proofErr w:type="gramEnd"/>
+            <w:r>
+              <w:rPr>
+                <w:rFonts w:ascii="Arial Narrow" w:hAnsi="Arial Narrow"/>
+                <w:sz w:val="20"/>
+                <w:szCs w:val="20"/>
+              </w:rPr>
+              <w:t>[</w:t>
+            </w:r>
+            <w:r>
+              <w:rPr>
+                <w:rFonts w:ascii="Arial Narrow" w:hAnsi="Arial Narrow"/>
+                <w:sz w:val="20"/>
+                <w:szCs w:val="20"/>
+              </w:rPr>
+              <w:t>1</w:t>
+            </w:r>
+            <w:r>
+              <w:rPr>
+                <w:rFonts w:ascii="Arial Narrow" w:hAnsi="Arial Narrow"/>
+                <w:sz w:val="20"/>
+                <w:szCs w:val="20"/>
+              </w:rPr>
+              <w:t>].reviseFine:ifEQ(true):</w:t>
+            </w:r>
+            <w:r>
+              <w:rPr>
+                <w:rFonts w:ascii="Arial Narrow" w:hAnsi="Arial Narrow"/>
+                <w:sz w:val="20"/>
+                <w:szCs w:val="20"/>
+              </w:rPr>
+              <w:t>showBegin}</w:t>
+            </w:r>
+            <w:r>
+              <w:rPr>
+                <w:rFonts w:ascii="Arial Narrow" w:eastAsia="Calibri" w:hAnsi="Arial Narrow"/>
+                <w:b/>
+                <w:bCs/>
+                <w:color w:val="2F5496" w:themeColor="accent1" w:themeShade="BF"/>
+                <w:sz w:val="20"/>
+                <w:szCs w:val="20"/>
+              </w:rPr>
+              <w:t>{d.counts[1].roundL</w:t>
             </w:r>
             <w:r>
               <w:rPr>
@@ -13025,7 +13057,6 @@
               </w:rPr>
               <w:t>esserOrGreaterAmt</w:t>
             </w:r>
-            <w:proofErr w:type="spellEnd"/>
             <w:r>
               <w:rPr>
                 <w:rFonts w:ascii="Arial Narrow" w:eastAsia="Calibri" w:hAnsi="Arial Narrow"/>
@@ -13080,7 +13111,88 @@
                 <w:sz w:val="20"/>
                 <w:szCs w:val="20"/>
               </w:rPr>
-              <w:t>surcharge})</w:t>
+              <w:t>surcharge</w:t>
+            </w:r>
+            <w:proofErr w:type="gramStart"/>
+            <w:r>
+              <w:rPr>
+                <w:rFonts w:ascii="Arial Narrow" w:eastAsia="Calibri" w:hAnsi="Arial Narrow"/>
+                <w:b/>
+                <w:bCs/>
+                <w:color w:val="2F5496" w:themeColor="accent1" w:themeShade="BF"/>
+                <w:sz w:val="20"/>
+                <w:szCs w:val="20"/>
+              </w:rPr>
+              <w:t>})</w:t>
+            </w:r>
+            <w:r>
+              <w:rPr>
+                <w:rFonts w:ascii="Arial Narrow" w:hAnsi="Arial Narrow"/>
+                <w:sz w:val="20"/>
+                <w:szCs w:val="20"/>
+              </w:rPr>
+              <w:t>{</w:t>
+            </w:r>
+            <w:proofErr w:type="spellStart"/>
+            <w:proofErr w:type="gramEnd"/>
+            <w:r>
+              <w:rPr>
+                <w:rFonts w:ascii="Arial Narrow" w:hAnsi="Arial Narrow"/>
+                <w:sz w:val="20"/>
+                <w:szCs w:val="20"/>
+              </w:rPr>
+              <w:t>d.counts</w:t>
+            </w:r>
+            <w:proofErr w:type="spellEnd"/>
+            <w:r>
+              <w:rPr>
+                <w:rFonts w:ascii="Arial Narrow" w:hAnsi="Arial Narrow"/>
+                <w:sz w:val="20"/>
+                <w:szCs w:val="20"/>
+              </w:rPr>
+              <w:t>[</w:t>
+            </w:r>
+            <w:r>
+              <w:rPr>
+                <w:rFonts w:ascii="Arial Narrow" w:hAnsi="Arial Narrow"/>
+                <w:sz w:val="20"/>
+                <w:szCs w:val="20"/>
+              </w:rPr>
+              <w:t>1</w:t>
+            </w:r>
+            <w:r>
+              <w:rPr>
+                <w:rFonts w:ascii="Arial Narrow" w:hAnsi="Arial Narrow"/>
+                <w:sz w:val="20"/>
+                <w:szCs w:val="20"/>
+              </w:rPr>
+              <w:t>].</w:t>
+            </w:r>
+            <w:proofErr w:type="spellStart"/>
+            <w:r>
+              <w:rPr>
+                <w:rFonts w:ascii="Arial Narrow" w:hAnsi="Arial Narrow"/>
+                <w:sz w:val="20"/>
+                <w:szCs w:val="20"/>
+              </w:rPr>
+              <w:t>reviseFine:</w:t>
+            </w:r>
+            <w:r>
+              <w:rPr>
+                <w:rFonts w:ascii="Arial Narrow" w:hAnsi="Arial Narrow"/>
+                <w:sz w:val="20"/>
+                <w:szCs w:val="20"/>
+              </w:rPr>
+              <w:t>showEnd</w:t>
+            </w:r>
+            <w:proofErr w:type="spellEnd"/>
+            <w:r>
+              <w:rPr>
+                <w:rFonts w:ascii="Arial Narrow" w:hAnsi="Arial Narrow"/>
+                <w:sz w:val="20"/>
+                <w:szCs w:val="20"/>
+              </w:rPr>
+              <w:t>}</w:t>
             </w:r>
           </w:p>
         </w:tc>
@@ -13472,50 +13584,64 @@
             </w:pPr>
             <w:r>
               <w:rPr>
-                <w:rFonts w:ascii="Arial Narrow" w:eastAsia="Calibri" w:hAnsi="Arial Narrow"/>
-                <w:b/>
-                <w:bCs/>
-                <w:color w:val="2F5496" w:themeColor="accent1" w:themeShade="BF"/>
+                <w:rFonts w:ascii="Arial Narrow" w:hAnsi="Arial Narrow"/>
                 <w:sz w:val="20"/>
                 <w:szCs w:val="20"/>
               </w:rPr>
               <w:t>{</w:t>
             </w:r>
-            <w:proofErr w:type="spellStart"/>
-            <w:r>
-              <w:rPr>
-                <w:rFonts w:ascii="Arial Narrow" w:eastAsia="Calibri" w:hAnsi="Arial Narrow"/>
-                <w:b/>
-                <w:bCs/>
-                <w:color w:val="2F5496" w:themeColor="accent1" w:themeShade="BF"/>
+            <w:proofErr w:type="gramStart"/>
+            <w:r>
+              <w:rPr>
+                <w:rFonts w:ascii="Arial Narrow" w:hAnsi="Arial Narrow"/>
                 <w:sz w:val="20"/>
                 <w:szCs w:val="20"/>
               </w:rPr>
               <w:t>d.counts</w:t>
             </w:r>
-            <w:proofErr w:type="spellEnd"/>
-            <w:r>
-              <w:rPr>
-                <w:rFonts w:ascii="Arial Narrow" w:eastAsia="Calibri" w:hAnsi="Arial Narrow"/>
-                <w:b/>
-                <w:bCs/>
-                <w:color w:val="2F5496" w:themeColor="accent1" w:themeShade="BF"/>
-                <w:sz w:val="20"/>
-                <w:szCs w:val="20"/>
-              </w:rPr>
-              <w:t>[2].</w:t>
-            </w:r>
-            <w:proofErr w:type="spellStart"/>
-            <w:r>
-              <w:rPr>
-                <w:rFonts w:ascii="Arial Narrow" w:eastAsia="Calibri" w:hAnsi="Arial Narrow"/>
-                <w:b/>
-                <w:bCs/>
-                <w:color w:val="2F5496" w:themeColor="accent1" w:themeShade="BF"/>
-                <w:sz w:val="20"/>
-                <w:szCs w:val="20"/>
-              </w:rPr>
-              <w:t>roundL</w:t>
+            <w:proofErr w:type="gramEnd"/>
+            <w:r>
+              <w:rPr>
+                <w:rFonts w:ascii="Arial Narrow" w:hAnsi="Arial Narrow"/>
+                <w:sz w:val="20"/>
+                <w:szCs w:val="20"/>
+              </w:rPr>
+              <w:t>[</w:t>
+            </w:r>
+            <w:r>
+              <w:rPr>
+                <w:rFonts w:ascii="Arial Narrow" w:hAnsi="Arial Narrow"/>
+                <w:sz w:val="20"/>
+                <w:szCs w:val="20"/>
+              </w:rPr>
+              <w:t>2</w:t>
+            </w:r>
+            <w:r>
+              <w:rPr>
+                <w:rFonts w:ascii="Arial Narrow" w:hAnsi="Arial Narrow"/>
+                <w:sz w:val="20"/>
+                <w:szCs w:val="20"/>
+              </w:rPr>
+              <w:t>].reviseFine:ifEQ(true):</w:t>
+            </w:r>
+            <w:r>
+              <w:rPr>
+                <w:rFonts w:ascii="Arial Narrow" w:hAnsi="Arial Narrow"/>
+                <w:sz w:val="20"/>
+                <w:szCs w:val="20"/>
+              </w:rPr>
+              <w:t>showBegin}</w:t>
+            </w:r>
+            <w:r>
+              <w:rPr>
+                <w:rFonts w:ascii="Arial Narrow" w:eastAsia="Calibri" w:hAnsi="Arial Narrow"/>
+                <w:b/>
+                <w:bCs/>
+                <w:color w:val="2F5496" w:themeColor="accent1" w:themeShade="BF"/>
+                <w:sz w:val="20"/>
+                <w:szCs w:val="20"/>
+              </w:rPr>
+              <w:t>{d.counts[2].roundL</w:t>
             </w:r>
             <w:r>
               <w:rPr>
@@ -13528,7 +13654,6 @@
               </w:rPr>
               <w:t>esserOrGreaterAmt</w:t>
             </w:r>
-            <w:proofErr w:type="spellEnd"/>
             <w:r>
               <w:rPr>
                 <w:rFonts w:ascii="Arial Narrow" w:eastAsia="Calibri" w:hAnsi="Arial Narrow"/>
@@ -13584,6 +13709,74 @@
                 <w:szCs w:val="20"/>
               </w:rPr>
               <w:t>surcharge})</w:t>
+            </w:r>
+            <w:r>
+              <w:rPr>
+                <w:rFonts w:ascii="Arial Narrow" w:hAnsi="Arial Narrow"/>
+                <w:sz w:val="20"/>
+                <w:szCs w:val="20"/>
+              </w:rPr>
+              <w:t>{</w:t>
+            </w:r>
+            <w:proofErr w:type="spellStart"/>
+            <w:r>
+              <w:rPr>
+                <w:rFonts w:ascii="Arial Narrow" w:hAnsi="Arial Narrow"/>
+                <w:sz w:val="20"/>
+                <w:szCs w:val="20"/>
+              </w:rPr>
+              <w:t>d.counts</w:t>
+            </w:r>
+            <w:proofErr w:type="spellEnd"/>
+            <w:r>
+              <w:rPr>
+                <w:rFonts w:ascii="Arial Narrow" w:hAnsi="Arial Narrow"/>
+                <w:sz w:val="20"/>
+                <w:szCs w:val="20"/>
+              </w:rPr>
+              <w:t>[</w:t>
+            </w:r>
+            <w:r>
+              <w:rPr>
+                <w:rFonts w:ascii="Arial Narrow" w:hAnsi="Arial Narrow"/>
+                <w:sz w:val="20"/>
+                <w:szCs w:val="20"/>
+              </w:rPr>
+              <w:t>2</w:t>
+            </w:r>
+            <w:r>
+              <w:rPr>
+                <w:rFonts w:ascii="Arial Narrow" w:hAnsi="Arial Narrow"/>
+                <w:sz w:val="20"/>
+                <w:szCs w:val="20"/>
+              </w:rPr>
+              <w:t>].</w:t>
+            </w:r>
+            <w:proofErr w:type="spellStart"/>
+            <w:r>
+              <w:rPr>
+                <w:rFonts w:ascii="Arial Narrow" w:hAnsi="Arial Narrow"/>
+                <w:sz w:val="20"/>
+                <w:szCs w:val="20"/>
+              </w:rPr>
+              <w:t>reviseFine:</w:t>
+            </w:r>
+            <w:r>
+              <w:rPr>
+                <w:rFonts w:ascii="Arial Narrow" w:hAnsi="Arial Narrow"/>
+                <w:sz w:val="20"/>
+                <w:szCs w:val="20"/>
+              </w:rPr>
+              <w:t>showEnd</w:t>
+            </w:r>
+            <w:proofErr w:type="spellEnd"/>
+            <w:r>
+              <w:rPr>
+                <w:rFonts w:ascii="Arial Narrow" w:hAnsi="Arial Narrow"/>
+                <w:sz w:val="20"/>
+                <w:szCs w:val="20"/>
+              </w:rPr>
+              <w:t>}</w:t>
             </w:r>
           </w:p>
         </w:tc>
@@ -24899,33 +25092,6 @@
 </file>
 
 <file path=customXml/item1.xml><?xml version="1.0" encoding="utf-8"?>
-<p:properties xmlns:p="http://schemas.microsoft.com/office/2006/metadata/properties" xmlns:xsi="http://www.w3.org/2001/XMLSchema-instance" xmlns:pc="http://schemas.microsoft.com/office/infopath/2007/PartnerControls">
-  <documentManagement>
-    <lcf76f155ced4ddcb4097134ff3c332f xmlns="5d03d029-e0ff-4ccf-b414-cf7d4186b283">
-      <Terms xmlns="http://schemas.microsoft.com/office/infopath/2007/PartnerControls"/>
-    </lcf76f155ced4ddcb4097134ff3c332f>
-    <TaxCatchAll xmlns="336f1cdd-1195-4642-bb56-f43e3222ae69" xsi:nil="true"/>
-    <SharedWithUsers xmlns="336f1cdd-1195-4642-bb56-f43e3222ae69">
-      <UserInfo>
-        <DisplayName>O'higgins, Colm AG:EX</DisplayName>
-        <AccountId>69</AccountId>
-        <AccountType/>
-      </UserInfo>
-    </SharedWithUsers>
-  </documentManagement>
-</p:properties>
-</file>
-
-<file path=customXml/item2.xml><?xml version="1.0" encoding="utf-8"?>
-<?mso-contentType ?>
-<FormTemplates xmlns="http://schemas.microsoft.com/sharepoint/v3/contenttype/forms">
-  <Display>DocumentLibraryForm</Display>
-  <Edit>DocumentLibraryForm</Edit>
-  <New>DocumentLibraryForm</New>
-</FormTemplates>
-</file>
-
-<file path=customXml/item3.xml><?xml version="1.0" encoding="utf-8"?>
 <ct:contentTypeSchema xmlns:ct="http://schemas.microsoft.com/office/2006/metadata/contentType" xmlns:ma="http://schemas.microsoft.com/office/2006/metadata/properties/metaAttributes" ct:_="" ma:_="" ma:contentTypeName="Document" ma:contentTypeID="0x0101006B0DEA72E605B14EAC8429C641CC68EF" ma:contentTypeVersion="18" ma:contentTypeDescription="Create a new document." ma:contentTypeScope="" ma:versionID="07bfdafe47478813258fa6815f24fb36">
   <xsd:schema xmlns:xsd="http://www.w3.org/2001/XMLSchema" xmlns:xs="http://www.w3.org/2001/XMLSchema" xmlns:p="http://schemas.microsoft.com/office/2006/metadata/properties" xmlns:ns2="5d03d029-e0ff-4ccf-b414-cf7d4186b283" xmlns:ns3="336f1cdd-1195-4642-bb56-f43e3222ae69" targetNamespace="http://schemas.microsoft.com/office/2006/metadata/properties" ma:root="true" ma:fieldsID="d758613e24f7450d66d92c3260b07a45" ns2:_="" ns3:_="">
     <xsd:import namespace="5d03d029-e0ff-4ccf-b414-cf7d4186b283"/>
@@ -25168,30 +25334,38 @@
 </ct:contentTypeSchema>
 </file>
 
+<file path=customXml/item2.xml><?xml version="1.0" encoding="utf-8"?>
+<?mso-contentType ?>
+<FormTemplates xmlns="http://schemas.microsoft.com/sharepoint/v3/contenttype/forms">
+  <Display>DocumentLibraryForm</Display>
+  <Edit>DocumentLibraryForm</Edit>
+  <New>DocumentLibraryForm</New>
+</FormTemplates>
+</file>
+
+<file path=customXml/item3.xml><?xml version="1.0" encoding="utf-8"?>
+<p:properties xmlns:p="http://schemas.microsoft.com/office/2006/metadata/properties" xmlns:xsi="http://www.w3.org/2001/XMLSchema-instance" xmlns:pc="http://schemas.microsoft.com/office/infopath/2007/PartnerControls">
+  <documentManagement>
+    <lcf76f155ced4ddcb4097134ff3c332f xmlns="5d03d029-e0ff-4ccf-b414-cf7d4186b283">
+      <Terms xmlns="http://schemas.microsoft.com/office/infopath/2007/PartnerControls"/>
+    </lcf76f155ced4ddcb4097134ff3c332f>
+    <TaxCatchAll xmlns="336f1cdd-1195-4642-bb56-f43e3222ae69" xsi:nil="true"/>
+    <SharedWithUsers xmlns="336f1cdd-1195-4642-bb56-f43e3222ae69">
+      <UserInfo>
+        <DisplayName>O'higgins, Colm AG:EX</DisplayName>
+        <AccountId>69</AccountId>
+        <AccountType/>
+      </UserInfo>
+    </SharedWithUsers>
+  </documentManagement>
+</p:properties>
+</file>
+
 <file path=customXml/item4.xml><?xml version="1.0" encoding="utf-8"?>
 <b:Sources xmlns:b="http://schemas.openxmlformats.org/officeDocument/2006/bibliography" xmlns="http://schemas.openxmlformats.org/officeDocument/2006/bibliography" SelectedStyle="\APASixthEditionOfficeOnline.xsl" StyleName="APA" Version="6"/>
 </file>
 
 <file path=customXml/itemProps1.xml><?xml version="1.0" encoding="utf-8"?>
-<ds:datastoreItem xmlns:ds="http://schemas.openxmlformats.org/officeDocument/2006/customXml" ds:itemID="{AD2B4DBB-5C09-4BF4-8A88-DC5177582A88}">
-  <ds:schemaRefs>
-    <ds:schemaRef ds:uri="http://schemas.microsoft.com/office/2006/metadata/properties"/>
-    <ds:schemaRef ds:uri="http://schemas.microsoft.com/office/infopath/2007/PartnerControls"/>
-    <ds:schemaRef ds:uri="5d03d029-e0ff-4ccf-b414-cf7d4186b283"/>
-    <ds:schemaRef ds:uri="336f1cdd-1195-4642-bb56-f43e3222ae69"/>
-  </ds:schemaRefs>
-</ds:datastoreItem>
-</file>
-
-<file path=customXml/itemProps2.xml><?xml version="1.0" encoding="utf-8"?>
-<ds:datastoreItem xmlns:ds="http://schemas.openxmlformats.org/officeDocument/2006/customXml" ds:itemID="{4553DE0C-0D9E-426A-B037-188AA4294F2C}">
-  <ds:schemaRefs>
-    <ds:schemaRef ds:uri="http://schemas.microsoft.com/sharepoint/v3/contenttype/forms"/>
-  </ds:schemaRefs>
-</ds:datastoreItem>
-</file>
-
-<file path=customXml/itemProps3.xml><?xml version="1.0" encoding="utf-8"?>
 <ds:datastoreItem xmlns:ds="http://schemas.openxmlformats.org/officeDocument/2006/customXml" ds:itemID="{1D1569A7-1736-4842-8222-0ADE7769B5E2}">
   <ds:schemaRefs>
     <ds:schemaRef ds:uri="http://schemas.microsoft.com/office/2006/metadata/contentType"/>
@@ -25210,6 +25384,25 @@
 </ds:datastoreItem>
 </file>
 
+<file path=customXml/itemProps2.xml><?xml version="1.0" encoding="utf-8"?>
+<ds:datastoreItem xmlns:ds="http://schemas.openxmlformats.org/officeDocument/2006/customXml" ds:itemID="{4553DE0C-0D9E-426A-B037-188AA4294F2C}">
+  <ds:schemaRefs>
+    <ds:schemaRef ds:uri="http://schemas.microsoft.com/sharepoint/v3/contenttype/forms"/>
+  </ds:schemaRefs>
+</ds:datastoreItem>
+</file>
+
+<file path=customXml/itemProps3.xml><?xml version="1.0" encoding="utf-8"?>
+<ds:datastoreItem xmlns:ds="http://schemas.openxmlformats.org/officeDocument/2006/customXml" ds:itemID="{AD2B4DBB-5C09-4BF4-8A88-DC5177582A88}">
+  <ds:schemaRefs>
+    <ds:schemaRef ds:uri="http://schemas.microsoft.com/office/2006/metadata/properties"/>
+    <ds:schemaRef ds:uri="http://schemas.microsoft.com/office/infopath/2007/PartnerControls"/>
+    <ds:schemaRef ds:uri="5d03d029-e0ff-4ccf-b414-cf7d4186b283"/>
+    <ds:schemaRef ds:uri="336f1cdd-1195-4642-bb56-f43e3222ae69"/>
+  </ds:schemaRefs>
+</ds:datastoreItem>
+</file>
+
 <file path=customXml/itemProps4.xml><?xml version="1.0" encoding="utf-8"?>
 <ds:datastoreItem xmlns:ds="http://schemas.openxmlformats.org/officeDocument/2006/customXml" ds:itemID="{CA3105C5-C2DE-4274-84BC-E4EB3FF8408B}">
   <ds:schemaRefs>

</xml_diff>

<commit_message>
TCVP-3035 and TCVP-2986: Updated Print DCF template and reworked the logic to display fine amount and checkboxes in order to consolidate behavior to display fields based on the requirements consistently
</commit_message>
<xml_diff>
--- a/src/backend/TrafficCourts/Staff.Service/Models/DigitalCaseFiles/Print/Templates/template_DigitalCaseFile.docx
+++ b/src/backend/TrafficCourts/Staff.Service/Models/DigitalCaseFiles/Print/Templates/template_DigitalCaseFile.docx
@@ -8671,13 +8671,13 @@
         <w:tblLook w:val="04A0" w:firstRow="1" w:lastRow="0" w:firstColumn="1" w:lastColumn="0" w:noHBand="0" w:noVBand="1"/>
       </w:tblPr>
       <w:tblGrid>
-        <w:gridCol w:w="1457"/>
-        <w:gridCol w:w="216"/>
-        <w:gridCol w:w="2022"/>
-        <w:gridCol w:w="1480"/>
-        <w:gridCol w:w="2054"/>
-        <w:gridCol w:w="1480"/>
-        <w:gridCol w:w="2054"/>
+        <w:gridCol w:w="1308"/>
+        <w:gridCol w:w="188"/>
+        <w:gridCol w:w="1689"/>
+        <w:gridCol w:w="1329"/>
+        <w:gridCol w:w="2460"/>
+        <w:gridCol w:w="1329"/>
+        <w:gridCol w:w="2460"/>
       </w:tblGrid>
       <w:tr>
         <w:tc>
@@ -9800,7 +9800,17 @@
                 <w:sz w:val="20"/>
                 <w:szCs w:val="20"/>
               </w:rPr>
-              <w:t xml:space="preserve"> – Count 1</w:t>
+              <w:t xml:space="preserve"> – Count </w:t>
+            </w:r>
+            <w:r>
+              <w:rPr>
+                <w:rFonts w:ascii="Arial Narrow" w:hAnsi="Arial Narrow"/>
+                <w:b/>
+                <w:bCs/>
+                <w:sz w:val="20"/>
+                <w:szCs w:val="20"/>
+              </w:rPr>
+              <w:t>3</w:t>
             </w:r>
           </w:p>
           <w:p>
@@ -10843,42 +10853,208 @@
                 <w:sz w:val="20"/>
                 <w:szCs w:val="20"/>
               </w:rPr>
-              <w:t>[0].reviseFine:ifEQ(true):</w:t>
-            </w:r>
-            <w:r>
-              <w:rPr>
-                <w:rFonts w:ascii="Arial Narrow" w:hAnsi="Arial Narrow"/>
-                <w:sz w:val="20"/>
-                <w:szCs w:val="20"/>
-              </w:rPr>
-              <w:t>showBegin}</w:t>
-            </w:r>
-            <w:r>
-              <w:rPr>
-                <w:rFonts w:ascii="Arial Narrow" w:eastAsia="Calibri" w:hAnsi="Arial Narrow"/>
-                <w:b/>
-                <w:bCs/>
-                <w:color w:val="2F5496" w:themeColor="accent1" w:themeShade="BF"/>
-                <w:sz w:val="20"/>
-                <w:szCs w:val="20"/>
-              </w:rPr>
-              <w:t>{d.counts[0].fine}</w:t>
-            </w:r>
-            <w:r>
-              <w:rPr>
-                <w:rFonts w:ascii="Arial Narrow" w:hAnsi="Arial Narrow"/>
-                <w:sz w:val="20"/>
-                <w:szCs w:val="20"/>
-              </w:rPr>
-              <w:t>{d.counts[0].reviseFine:</w:t>
-            </w:r>
-            <w:r>
-              <w:rPr>
-                <w:rFonts w:ascii="Arial Narrow" w:hAnsi="Arial Narrow"/>
-                <w:sz w:val="20"/>
-                <w:szCs w:val="20"/>
-              </w:rPr>
-              <w:t>showEnd}</w:t>
+              <w:t>[0].reviseFine:if</w:t>
+            </w:r>
+            <w:r>
+              <w:rPr>
+                <w:rFonts w:ascii="Arial Narrow" w:hAnsi="Arial Narrow"/>
+                <w:sz w:val="20"/>
+                <w:szCs w:val="20"/>
+              </w:rPr>
+              <w:t>N</w:t>
+            </w:r>
+            <w:r>
+              <w:rPr>
+                <w:rFonts w:ascii="Arial Narrow" w:hAnsi="Arial Narrow"/>
+                <w:sz w:val="20"/>
+                <w:szCs w:val="20"/>
+              </w:rPr>
+              <w:t>E</w:t>
+            </w:r>
+            <w:r>
+              <w:rPr>
+                <w:rFonts w:ascii="Arial Narrow" w:hAnsi="Arial Narrow"/>
+                <w:sz w:val="20"/>
+                <w:szCs w:val="20"/>
+              </w:rPr>
+              <w:t>M</w:t>
+            </w:r>
+            <w:r>
+              <w:rPr>
+                <w:rFonts w:ascii="Arial Narrow" w:hAnsi="Arial Narrow"/>
+                <w:sz w:val="20"/>
+                <w:szCs w:val="20"/>
+              </w:rPr>
+              <w:t>()</w:t>
+            </w:r>
+            <w:r>
+              <w:rPr>
+                <w:rFonts w:ascii="Arial Narrow" w:hAnsi="Arial Narrow"/>
+                <w:sz w:val="20"/>
+                <w:szCs w:val="20"/>
+              </w:rPr>
+              <w:t>:or(</w:t>
+            </w:r>
+            <w:r>
+              <w:rPr>
+                <w:rFonts w:ascii="Arial Narrow" w:hAnsi="Arial Narrow"/>
+                <w:sz w:val="20"/>
+                <w:szCs w:val="20"/>
+              </w:rPr>
+              <w:t>d.counts[0]</w:t>
+            </w:r>
+            <w:r>
+              <w:rPr>
+                <w:rFonts w:ascii="Arial Narrow" w:hAnsi="Arial Narrow"/>
+                <w:sz w:val="20"/>
+                <w:szCs w:val="20"/>
+              </w:rPr>
+              <w:t>.totalFineAmount):if</w:t>
+            </w:r>
+            <w:r>
+              <w:rPr>
+                <w:rFonts w:ascii="Arial Narrow" w:hAnsi="Arial Narrow"/>
+                <w:sz w:val="20"/>
+                <w:szCs w:val="20"/>
+              </w:rPr>
+              <w:t xml:space="preserve">GT </w:t>
+            </w:r>
+            <w:r>
+              <w:rPr>
+                <w:rFonts w:ascii="Arial Narrow" w:hAnsi="Arial Narrow"/>
+                <w:sz w:val="20"/>
+                <w:szCs w:val="20"/>
+              </w:rPr>
+              <w:t>(</w:t>
+            </w:r>
+            <w:r>
+              <w:rPr>
+                <w:rFonts w:ascii="Arial Narrow" w:hAnsi="Arial Narrow"/>
+                <w:sz w:val="20"/>
+                <w:szCs w:val="20"/>
+              </w:rPr>
+              <w:t>0</w:t>
+            </w:r>
+            <w:r>
+              <w:rPr>
+                <w:rFonts w:ascii="Arial Narrow" w:hAnsi="Arial Narrow"/>
+                <w:sz w:val="20"/>
+                <w:szCs w:val="20"/>
+              </w:rPr>
+              <w:t>)</w:t>
+            </w:r>
+            <w:r>
+              <w:rPr>
+                <w:rFonts w:ascii="Arial Narrow" w:hAnsi="Arial Narrow"/>
+                <w:sz w:val="20"/>
+                <w:szCs w:val="20"/>
+              </w:rPr>
+              <w:t>:</w:t>
+            </w:r>
+            <w:proofErr w:type="spellStart"/>
+            <w:r>
+              <w:rPr>
+                <w:rFonts w:ascii="Arial Narrow" w:hAnsi="Arial Narrow"/>
+                <w:sz w:val="20"/>
+                <w:szCs w:val="20"/>
+              </w:rPr>
+              <w:t>showBegin</w:t>
+            </w:r>
+            <w:proofErr w:type="spellEnd"/>
+            <w:r>
+              <w:rPr>
+                <w:rFonts w:ascii="Arial Narrow" w:hAnsi="Arial Narrow"/>
+                <w:sz w:val="20"/>
+                <w:szCs w:val="20"/>
+              </w:rPr>
+              <w:t>}</w:t>
+            </w:r>
+            <w:r>
+              <w:rPr>
+                <w:rFonts w:ascii="Arial Narrow" w:eastAsia="Calibri" w:hAnsi="Arial Narrow"/>
+                <w:b/>
+                <w:bCs/>
+                <w:color w:val="2F5496" w:themeColor="accent1" w:themeShade="BF"/>
+                <w:sz w:val="20"/>
+                <w:szCs w:val="20"/>
+              </w:rPr>
+              <w:t>{</w:t>
+            </w:r>
+            <w:proofErr w:type="spellStart"/>
+            <w:r>
+              <w:rPr>
+                <w:rFonts w:ascii="Arial Narrow" w:eastAsia="Calibri" w:hAnsi="Arial Narrow"/>
+                <w:b/>
+                <w:bCs/>
+                <w:color w:val="2F5496" w:themeColor="accent1" w:themeShade="BF"/>
+                <w:sz w:val="20"/>
+                <w:szCs w:val="20"/>
+              </w:rPr>
+              <w:t>d.counts</w:t>
+            </w:r>
+            <w:proofErr w:type="spellEnd"/>
+            <w:r>
+              <w:rPr>
+                <w:rFonts w:ascii="Arial Narrow" w:eastAsia="Calibri" w:hAnsi="Arial Narrow"/>
+                <w:b/>
+                <w:bCs/>
+                <w:color w:val="2F5496" w:themeColor="accent1" w:themeShade="BF"/>
+                <w:sz w:val="20"/>
+                <w:szCs w:val="20"/>
+              </w:rPr>
+              <w:t>[0].fine}</w:t>
+            </w:r>
+            <w:r>
+              <w:rPr>
+                <w:rFonts w:ascii="Arial Narrow" w:hAnsi="Arial Narrow"/>
+                <w:sz w:val="20"/>
+                <w:szCs w:val="20"/>
+              </w:rPr>
+              <w:t>{</w:t>
+            </w:r>
+            <w:proofErr w:type="spellStart"/>
+            <w:r>
+              <w:rPr>
+                <w:rFonts w:ascii="Arial Narrow" w:hAnsi="Arial Narrow"/>
+                <w:sz w:val="20"/>
+                <w:szCs w:val="20"/>
+              </w:rPr>
+              <w:t>d.counts</w:t>
+            </w:r>
+            <w:proofErr w:type="spellEnd"/>
+            <w:r>
+              <w:rPr>
+                <w:rFonts w:ascii="Arial Narrow" w:hAnsi="Arial Narrow"/>
+                <w:sz w:val="20"/>
+                <w:szCs w:val="20"/>
+              </w:rPr>
+              <w:t>[0].</w:t>
+            </w:r>
+            <w:proofErr w:type="spellStart"/>
+            <w:r>
+              <w:rPr>
+                <w:rFonts w:ascii="Arial Narrow" w:hAnsi="Arial Narrow"/>
+                <w:sz w:val="20"/>
+                <w:szCs w:val="20"/>
+              </w:rPr>
+              <w:t>reviseFine:</w:t>
+            </w:r>
+            <w:r>
+              <w:rPr>
+                <w:rFonts w:ascii="Arial Narrow" w:hAnsi="Arial Narrow"/>
+                <w:sz w:val="20"/>
+                <w:szCs w:val="20"/>
+              </w:rPr>
+              <w:t>showEnd</w:t>
+            </w:r>
+            <w:proofErr w:type="spellEnd"/>
+            <w:r>
+              <w:rPr>
+                <w:rFonts w:ascii="Arial Narrow" w:hAnsi="Arial Narrow"/>
+                <w:sz w:val="20"/>
+                <w:szCs w:val="20"/>
+              </w:rPr>
+              <w:t>}</w:t>
             </w:r>
           </w:p>
           <w:p>
@@ -11025,6 +11201,7 @@
               <w:t>{</w:t>
             </w:r>
             <w:proofErr w:type="spellStart"/>
+            <w:proofErr w:type="gramStart"/>
             <w:r>
               <w:rPr>
                 <w:rFonts w:ascii="Arial Narrow" w:eastAsia="Calibri" w:hAnsi="Arial Narrow"/>
@@ -11042,6 +11219,7 @@
               <w:t>counts</w:t>
             </w:r>
             <w:proofErr w:type="spellEnd"/>
+            <w:proofErr w:type="gramEnd"/>
             <w:r>
               <w:rPr>
                 <w:rFonts w:ascii="Arial Narrow" w:eastAsia="Calibri" w:hAnsi="Arial Narrow"/>
@@ -11392,7 +11570,119 @@
                 <w:sz w:val="20"/>
                 <w:szCs w:val="20"/>
               </w:rPr>
-              <w:t>].reviseFine:ifEQ(true):</w:t>
+              <w:t>].reviseFine:if</w:t>
+            </w:r>
+            <w:r>
+              <w:rPr>
+                <w:rFonts w:ascii="Arial Narrow" w:hAnsi="Arial Narrow"/>
+                <w:sz w:val="20"/>
+                <w:szCs w:val="20"/>
+              </w:rPr>
+              <w:t>N</w:t>
+            </w:r>
+            <w:r>
+              <w:rPr>
+                <w:rFonts w:ascii="Arial Narrow" w:hAnsi="Arial Narrow"/>
+                <w:sz w:val="20"/>
+                <w:szCs w:val="20"/>
+              </w:rPr>
+              <w:t>E</w:t>
+            </w:r>
+            <w:r>
+              <w:rPr>
+                <w:rFonts w:ascii="Arial Narrow" w:hAnsi="Arial Narrow"/>
+                <w:sz w:val="20"/>
+                <w:szCs w:val="20"/>
+              </w:rPr>
+              <w:t>M</w:t>
+            </w:r>
+            <w:r>
+              <w:rPr>
+                <w:rFonts w:ascii="Arial Narrow" w:hAnsi="Arial Narrow"/>
+                <w:sz w:val="20"/>
+                <w:szCs w:val="20"/>
+              </w:rPr>
+              <w:t>()</w:t>
+            </w:r>
+            <w:r>
+              <w:rPr>
+                <w:rFonts w:ascii="Arial Narrow" w:hAnsi="Arial Narrow"/>
+                <w:sz w:val="20"/>
+                <w:szCs w:val="20"/>
+              </w:rPr>
+              <w:t>:or(</w:t>
+            </w:r>
+            <w:r>
+              <w:rPr>
+                <w:rFonts w:ascii="Arial Narrow" w:hAnsi="Arial Narrow"/>
+                <w:sz w:val="20"/>
+                <w:szCs w:val="20"/>
+              </w:rPr>
+              <w:t>d.counts[</w:t>
+            </w:r>
+            <w:r>
+              <w:rPr>
+                <w:rFonts w:ascii="Arial Narrow" w:hAnsi="Arial Narrow"/>
+                <w:sz w:val="20"/>
+                <w:szCs w:val="20"/>
+              </w:rPr>
+              <w:t>1</w:t>
+            </w:r>
+            <w:r>
+              <w:rPr>
+                <w:rFonts w:ascii="Arial Narrow" w:hAnsi="Arial Narrow"/>
+                <w:sz w:val="20"/>
+                <w:szCs w:val="20"/>
+              </w:rPr>
+              <w:t>]</w:t>
+            </w:r>
+            <w:r>
+              <w:rPr>
+                <w:rFonts w:ascii="Arial Narrow" w:hAnsi="Arial Narrow"/>
+                <w:sz w:val="20"/>
+                <w:szCs w:val="20"/>
+              </w:rPr>
+              <w:t>.totalFineAmount):if</w:t>
+            </w:r>
+            <w:r>
+              <w:rPr>
+                <w:rFonts w:ascii="Arial Narrow" w:hAnsi="Arial Narrow"/>
+                <w:sz w:val="20"/>
+                <w:szCs w:val="20"/>
+              </w:rPr>
+              <w:t>GT</w:t>
+            </w:r>
+            <w:r>
+              <w:rPr>
+                <w:rFonts w:ascii="Arial Narrow" w:hAnsi="Arial Narrow"/>
+                <w:sz w:val="20"/>
+                <w:szCs w:val="20"/>
+              </w:rPr>
+              <w:t>(</w:t>
+            </w:r>
+            <w:r>
+              <w:rPr>
+                <w:rFonts w:ascii="Arial Narrow" w:hAnsi="Arial Narrow"/>
+                <w:sz w:val="20"/>
+                <w:szCs w:val="20"/>
+              </w:rPr>
+              <w:t>0</w:t>
+            </w:r>
+            <w:r>
+              <w:rPr>
+                <w:rFonts w:ascii="Arial Narrow" w:hAnsi="Arial Narrow"/>
+                <w:sz w:val="20"/>
+                <w:szCs w:val="20"/>
+              </w:rPr>
+              <w:t>)</w:t>
+            </w:r>
+            <w:r>
+              <w:rPr>
+                <w:rFonts w:ascii="Arial Narrow" w:hAnsi="Arial Narrow"/>
+                <w:sz w:val="20"/>
+                <w:szCs w:val="20"/>
+              </w:rPr>
+              <w:t>:</w:t>
             </w:r>
             <w:r>
               <w:rPr>
@@ -11860,7 +12150,119 @@
                 <w:sz w:val="20"/>
                 <w:szCs w:val="20"/>
               </w:rPr>
-              <w:t>].reviseFine:ifEQ(true):</w:t>
+              <w:t>].reviseFine:if</w:t>
+            </w:r>
+            <w:r>
+              <w:rPr>
+                <w:rFonts w:ascii="Arial Narrow" w:hAnsi="Arial Narrow"/>
+                <w:sz w:val="20"/>
+                <w:szCs w:val="20"/>
+              </w:rPr>
+              <w:t>N</w:t>
+            </w:r>
+            <w:r>
+              <w:rPr>
+                <w:rFonts w:ascii="Arial Narrow" w:hAnsi="Arial Narrow"/>
+                <w:sz w:val="20"/>
+                <w:szCs w:val="20"/>
+              </w:rPr>
+              <w:t>E</w:t>
+            </w:r>
+            <w:r>
+              <w:rPr>
+                <w:rFonts w:ascii="Arial Narrow" w:hAnsi="Arial Narrow"/>
+                <w:sz w:val="20"/>
+                <w:szCs w:val="20"/>
+              </w:rPr>
+              <w:t>M</w:t>
+            </w:r>
+            <w:r>
+              <w:rPr>
+                <w:rFonts w:ascii="Arial Narrow" w:hAnsi="Arial Narrow"/>
+                <w:sz w:val="20"/>
+                <w:szCs w:val="20"/>
+              </w:rPr>
+              <w:t>()</w:t>
+            </w:r>
+            <w:r>
+              <w:rPr>
+                <w:rFonts w:ascii="Arial Narrow" w:hAnsi="Arial Narrow"/>
+                <w:sz w:val="20"/>
+                <w:szCs w:val="20"/>
+              </w:rPr>
+              <w:t>:or(</w:t>
+            </w:r>
+            <w:r>
+              <w:rPr>
+                <w:rFonts w:ascii="Arial Narrow" w:hAnsi="Arial Narrow"/>
+                <w:sz w:val="20"/>
+                <w:szCs w:val="20"/>
+              </w:rPr>
+              <w:t>d.counts[</w:t>
+            </w:r>
+            <w:r>
+              <w:rPr>
+                <w:rFonts w:ascii="Arial Narrow" w:hAnsi="Arial Narrow"/>
+                <w:sz w:val="20"/>
+                <w:szCs w:val="20"/>
+              </w:rPr>
+              <w:t>2</w:t>
+            </w:r>
+            <w:r>
+              <w:rPr>
+                <w:rFonts w:ascii="Arial Narrow" w:hAnsi="Arial Narrow"/>
+                <w:sz w:val="20"/>
+                <w:szCs w:val="20"/>
+              </w:rPr>
+              <w:t>]</w:t>
+            </w:r>
+            <w:r>
+              <w:rPr>
+                <w:rFonts w:ascii="Arial Narrow" w:hAnsi="Arial Narrow"/>
+                <w:sz w:val="20"/>
+                <w:szCs w:val="20"/>
+              </w:rPr>
+              <w:t>.totalFineAmount):if</w:t>
+            </w:r>
+            <w:r>
+              <w:rPr>
+                <w:rFonts w:ascii="Arial Narrow" w:hAnsi="Arial Narrow"/>
+                <w:sz w:val="20"/>
+                <w:szCs w:val="20"/>
+              </w:rPr>
+              <w:t>GT</w:t>
+            </w:r>
+            <w:r>
+              <w:rPr>
+                <w:rFonts w:ascii="Arial Narrow" w:hAnsi="Arial Narrow"/>
+                <w:sz w:val="20"/>
+                <w:szCs w:val="20"/>
+              </w:rPr>
+              <w:t>(</w:t>
+            </w:r>
+            <w:r>
+              <w:rPr>
+                <w:rFonts w:ascii="Arial Narrow" w:hAnsi="Arial Narrow"/>
+                <w:sz w:val="20"/>
+                <w:szCs w:val="20"/>
+              </w:rPr>
+              <w:t>0</w:t>
+            </w:r>
+            <w:r>
+              <w:rPr>
+                <w:rFonts w:ascii="Arial Narrow" w:hAnsi="Arial Narrow"/>
+                <w:sz w:val="20"/>
+                <w:szCs w:val="20"/>
+              </w:rPr>
+              <w:t>)</w:t>
+            </w:r>
+            <w:r>
+              <w:rPr>
+                <w:rFonts w:ascii="Arial Narrow" w:hAnsi="Arial Narrow"/>
+                <w:sz w:val="20"/>
+                <w:szCs w:val="20"/>
+              </w:rPr>
+              <w:t>:</w:t>
             </w:r>
             <w:r>
               <w:rPr>
@@ -15212,6 +15614,7 @@
                 <w:sz w:val="20"/>
                 <w:szCs w:val="20"/>
               </w:rPr>
+              <w:lastRenderedPageBreak/>
               <w:t>Conditions</w:t>
             </w:r>
           </w:p>
@@ -15356,7 +15759,6 @@
                 <w:sz w:val="20"/>
                 <w:szCs w:val="20"/>
               </w:rPr>
-              <w:lastRenderedPageBreak/>
               <w:t>Duration</w:t>
             </w:r>
           </w:p>
@@ -17034,6 +17436,7 @@
                 <w:sz w:val="20"/>
                 <w:szCs w:val="20"/>
               </w:rPr>
+              <w:lastRenderedPageBreak/>
               <w:t>Conditions</w:t>
             </w:r>
           </w:p>
@@ -17180,7 +17583,6 @@
                 <w:sz w:val="20"/>
                 <w:szCs w:val="20"/>
               </w:rPr>
-              <w:lastRenderedPageBreak/>
               <w:t>Duration</w:t>
             </w:r>
           </w:p>
@@ -18857,6 +19259,7 @@
                 <w:sz w:val="20"/>
                 <w:szCs w:val="20"/>
               </w:rPr>
+              <w:lastRenderedPageBreak/>
               <w:t>Conditions</w:t>
             </w:r>
           </w:p>
@@ -19003,7 +19406,6 @@
                 <w:sz w:val="20"/>
                 <w:szCs w:val="20"/>
               </w:rPr>
-              <w:lastRenderedPageBreak/>
               <w:t>Duration</w:t>
             </w:r>
           </w:p>
@@ -25092,6 +25494,37 @@
 </file>
 
 <file path=customXml/item1.xml><?xml version="1.0" encoding="utf-8"?>
+<?mso-contentType ?>
+<FormTemplates xmlns="http://schemas.microsoft.com/sharepoint/v3/contenttype/forms">
+  <Display>DocumentLibraryForm</Display>
+  <Edit>DocumentLibraryForm</Edit>
+  <New>DocumentLibraryForm</New>
+</FormTemplates>
+</file>
+
+<file path=customXml/item2.xml><?xml version="1.0" encoding="utf-8"?>
+<p:properties xmlns:p="http://schemas.microsoft.com/office/2006/metadata/properties" xmlns:xsi="http://www.w3.org/2001/XMLSchema-instance" xmlns:pc="http://schemas.microsoft.com/office/infopath/2007/PartnerControls">
+  <documentManagement>
+    <lcf76f155ced4ddcb4097134ff3c332f xmlns="5d03d029-e0ff-4ccf-b414-cf7d4186b283">
+      <Terms xmlns="http://schemas.microsoft.com/office/infopath/2007/PartnerControls"/>
+    </lcf76f155ced4ddcb4097134ff3c332f>
+    <TaxCatchAll xmlns="336f1cdd-1195-4642-bb56-f43e3222ae69" xsi:nil="true"/>
+    <SharedWithUsers xmlns="336f1cdd-1195-4642-bb56-f43e3222ae69">
+      <UserInfo>
+        <DisplayName>O'higgins, Colm AG:EX</DisplayName>
+        <AccountId>69</AccountId>
+        <AccountType/>
+      </UserInfo>
+    </SharedWithUsers>
+  </documentManagement>
+</p:properties>
+</file>
+
+<file path=customXml/item3.xml><?xml version="1.0" encoding="utf-8"?>
+<b:Sources xmlns:b="http://schemas.openxmlformats.org/officeDocument/2006/bibliography" xmlns="http://schemas.openxmlformats.org/officeDocument/2006/bibliography" SelectedStyle="\APASixthEditionOfficeOnline.xsl" StyleName="APA" Version="6"/>
+</file>
+
+<file path=customXml/item4.xml><?xml version="1.0" encoding="utf-8"?>
 <ct:contentTypeSchema xmlns:ct="http://schemas.microsoft.com/office/2006/metadata/contentType" xmlns:ma="http://schemas.microsoft.com/office/2006/metadata/properties/metaAttributes" ct:_="" ma:_="" ma:contentTypeName="Document" ma:contentTypeID="0x0101006B0DEA72E605B14EAC8429C641CC68EF" ma:contentTypeVersion="18" ma:contentTypeDescription="Create a new document." ma:contentTypeScope="" ma:versionID="07bfdafe47478813258fa6815f24fb36">
   <xsd:schema xmlns:xsd="http://www.w3.org/2001/XMLSchema" xmlns:xs="http://www.w3.org/2001/XMLSchema" xmlns:p="http://schemas.microsoft.com/office/2006/metadata/properties" xmlns:ns2="5d03d029-e0ff-4ccf-b414-cf7d4186b283" xmlns:ns3="336f1cdd-1195-4642-bb56-f43e3222ae69" targetNamespace="http://schemas.microsoft.com/office/2006/metadata/properties" ma:root="true" ma:fieldsID="d758613e24f7450d66d92c3260b07a45" ns2:_="" ns3:_="">
     <xsd:import namespace="5d03d029-e0ff-4ccf-b414-cf7d4186b283"/>
@@ -25334,38 +25767,34 @@
 </ct:contentTypeSchema>
 </file>
 
-<file path=customXml/item2.xml><?xml version="1.0" encoding="utf-8"?>
-<?mso-contentType ?>
-<FormTemplates xmlns="http://schemas.microsoft.com/sharepoint/v3/contenttype/forms">
-  <Display>DocumentLibraryForm</Display>
-  <Edit>DocumentLibraryForm</Edit>
-  <New>DocumentLibraryForm</New>
-</FormTemplates>
+<file path=customXml/itemProps1.xml><?xml version="1.0" encoding="utf-8"?>
+<ds:datastoreItem xmlns:ds="http://schemas.openxmlformats.org/officeDocument/2006/customXml" ds:itemID="{4553DE0C-0D9E-426A-B037-188AA4294F2C}">
+  <ds:schemaRefs>
+    <ds:schemaRef ds:uri="http://schemas.microsoft.com/sharepoint/v3/contenttype/forms"/>
+  </ds:schemaRefs>
+</ds:datastoreItem>
 </file>
 
-<file path=customXml/item3.xml><?xml version="1.0" encoding="utf-8"?>
-<p:properties xmlns:p="http://schemas.microsoft.com/office/2006/metadata/properties" xmlns:xsi="http://www.w3.org/2001/XMLSchema-instance" xmlns:pc="http://schemas.microsoft.com/office/infopath/2007/PartnerControls">
-  <documentManagement>
-    <lcf76f155ced4ddcb4097134ff3c332f xmlns="5d03d029-e0ff-4ccf-b414-cf7d4186b283">
-      <Terms xmlns="http://schemas.microsoft.com/office/infopath/2007/PartnerControls"/>
-    </lcf76f155ced4ddcb4097134ff3c332f>
-    <TaxCatchAll xmlns="336f1cdd-1195-4642-bb56-f43e3222ae69" xsi:nil="true"/>
-    <SharedWithUsers xmlns="336f1cdd-1195-4642-bb56-f43e3222ae69">
-      <UserInfo>
-        <DisplayName>O'higgins, Colm AG:EX</DisplayName>
-        <AccountId>69</AccountId>
-        <AccountType/>
-      </UserInfo>
-    </SharedWithUsers>
-  </documentManagement>
-</p:properties>
+<file path=customXml/itemProps2.xml><?xml version="1.0" encoding="utf-8"?>
+<ds:datastoreItem xmlns:ds="http://schemas.openxmlformats.org/officeDocument/2006/customXml" ds:itemID="{AD2B4DBB-5C09-4BF4-8A88-DC5177582A88}">
+  <ds:schemaRefs>
+    <ds:schemaRef ds:uri="http://schemas.microsoft.com/office/2006/metadata/properties"/>
+    <ds:schemaRef ds:uri="http://schemas.microsoft.com/office/infopath/2007/PartnerControls"/>
+    <ds:schemaRef ds:uri="5d03d029-e0ff-4ccf-b414-cf7d4186b283"/>
+    <ds:schemaRef ds:uri="336f1cdd-1195-4642-bb56-f43e3222ae69"/>
+  </ds:schemaRefs>
+</ds:datastoreItem>
 </file>
 
-<file path=customXml/item4.xml><?xml version="1.0" encoding="utf-8"?>
-<b:Sources xmlns:b="http://schemas.openxmlformats.org/officeDocument/2006/bibliography" xmlns="http://schemas.openxmlformats.org/officeDocument/2006/bibliography" SelectedStyle="\APASixthEditionOfficeOnline.xsl" StyleName="APA" Version="6"/>
+<file path=customXml/itemProps3.xml><?xml version="1.0" encoding="utf-8"?>
+<ds:datastoreItem xmlns:ds="http://schemas.openxmlformats.org/officeDocument/2006/customXml" ds:itemID="{CA3105C5-C2DE-4274-84BC-E4EB3FF8408B}">
+  <ds:schemaRefs>
+    <ds:schemaRef ds:uri="http://schemas.openxmlformats.org/officeDocument/2006/bibliography"/>
+  </ds:schemaRefs>
+</ds:datastoreItem>
 </file>
 
-<file path=customXml/itemProps1.xml><?xml version="1.0" encoding="utf-8"?>
+<file path=customXml/itemProps4.xml><?xml version="1.0" encoding="utf-8"?>
 <ds:datastoreItem xmlns:ds="http://schemas.openxmlformats.org/officeDocument/2006/customXml" ds:itemID="{1D1569A7-1736-4842-8222-0ADE7769B5E2}">
   <ds:schemaRefs>
     <ds:schemaRef ds:uri="http://schemas.microsoft.com/office/2006/metadata/contentType"/>
@@ -25382,31 +25811,4 @@
     <ds:schemaRef ds:uri="http://schemas.microsoft.com/internal/obd"/>
   </ds:schemaRefs>
 </ds:datastoreItem>
-</file>
-
-<file path=customXml/itemProps2.xml><?xml version="1.0" encoding="utf-8"?>
-<ds:datastoreItem xmlns:ds="http://schemas.openxmlformats.org/officeDocument/2006/customXml" ds:itemID="{4553DE0C-0D9E-426A-B037-188AA4294F2C}">
-  <ds:schemaRefs>
-    <ds:schemaRef ds:uri="http://schemas.microsoft.com/sharepoint/v3/contenttype/forms"/>
-  </ds:schemaRefs>
-</ds:datastoreItem>
-</file>
-
-<file path=customXml/itemProps3.xml><?xml version="1.0" encoding="utf-8"?>
-<ds:datastoreItem xmlns:ds="http://schemas.openxmlformats.org/officeDocument/2006/customXml" ds:itemID="{AD2B4DBB-5C09-4BF4-8A88-DC5177582A88}">
-  <ds:schemaRefs>
-    <ds:schemaRef ds:uri="http://schemas.microsoft.com/office/2006/metadata/properties"/>
-    <ds:schemaRef ds:uri="http://schemas.microsoft.com/office/infopath/2007/PartnerControls"/>
-    <ds:schemaRef ds:uri="5d03d029-e0ff-4ccf-b414-cf7d4186b283"/>
-    <ds:schemaRef ds:uri="336f1cdd-1195-4642-bb56-f43e3222ae69"/>
-  </ds:schemaRefs>
-</ds:datastoreItem>
-</file>
-
-<file path=customXml/itemProps4.xml><?xml version="1.0" encoding="utf-8"?>
-<ds:datastoreItem xmlns:ds="http://schemas.openxmlformats.org/officeDocument/2006/customXml" ds:itemID="{CA3105C5-C2DE-4274-84BC-E4EB3FF8408B}">
-  <ds:schemaRefs>
-    <ds:schemaRef ds:uri="http://schemas.openxmlformats.org/officeDocument/2006/bibliography"/>
-  </ds:schemaRefs>
-</ds:datastoreItem>
 </file>
</xml_diff>

<commit_message>
TCVP-3034: Updated 'Prov' to 'Province' in DCF and print version
</commit_message>
<xml_diff>
--- a/src/backend/TrafficCourts/Staff.Service/Models/DigitalCaseFiles/Print/Templates/template_DigitalCaseFile.docx
+++ b/src/backend/TrafficCourts/Staff.Service/Models/DigitalCaseFiles/Print/Templates/template_DigitalCaseFile.docx
@@ -1067,8 +1067,8 @@
       <w:tblGrid>
         <w:gridCol w:w="2972"/>
         <w:gridCol w:w="2482"/>
-        <w:gridCol w:w="1062"/>
-        <w:gridCol w:w="1666"/>
+        <w:gridCol w:w="1345"/>
+        <w:gridCol w:w="1383"/>
         <w:gridCol w:w="2728"/>
       </w:tblGrid>
       <w:tr>
@@ -1506,7 +1506,7 @@
       <w:tr>
         <w:trPr>
           <w:gridAfter w:val="2"/>
-          <w:wAfter w:w="4394" w:type="dxa"/>
+          <w:wAfter w:w="4111" w:type="dxa"/>
         </w:trPr>
         <w:tc>
           <w:tcPr>
@@ -1589,7 +1589,7 @@
         </w:tc>
         <w:tc>
           <w:tcPr>
-            <w:tcW w:w="3544" w:type="dxa"/>
+            <w:tcW w:w="3827" w:type="dxa"/>
             <w:gridSpan w:val="2"/>
           </w:tcPr>
           <w:p>
@@ -1606,7 +1606,23 @@
                 <w:sz w:val="20"/>
                 <w:szCs w:val="20"/>
               </w:rPr>
-              <w:t>Disputant’s Prov / State of Driver’s Licence</w:t>
+              <w:t>Disputant’s Prov</w:t>
+            </w:r>
+            <w:r>
+              <w:rPr>
+                <w:rFonts w:ascii="Arial Narrow" w:hAnsi="Arial Narrow"/>
+                <w:sz w:val="20"/>
+                <w:szCs w:val="20"/>
+              </w:rPr>
+              <w:t>ince</w:t>
+            </w:r>
+            <w:r>
+              <w:rPr>
+                <w:rFonts w:ascii="Arial Narrow" w:hAnsi="Arial Narrow"/>
+                <w:sz w:val="20"/>
+                <w:szCs w:val="20"/>
+              </w:rPr>
+              <w:t xml:space="preserve"> / State of Driver’s Licence</w:t>
             </w:r>
           </w:p>
           <w:p>
@@ -25494,12 +25510,7 @@
 </file>
 
 <file path=customXml/item1.xml><?xml version="1.0" encoding="utf-8"?>
-<?mso-contentType ?>
-<FormTemplates xmlns="http://schemas.microsoft.com/sharepoint/v3/contenttype/forms">
-  <Display>DocumentLibraryForm</Display>
-  <Edit>DocumentLibraryForm</Edit>
-  <New>DocumentLibraryForm</New>
-</FormTemplates>
+<b:Sources xmlns:b="http://schemas.openxmlformats.org/officeDocument/2006/bibliography" xmlns="http://schemas.openxmlformats.org/officeDocument/2006/bibliography" SelectedStyle="\APASixthEditionOfficeOnline.xsl" StyleName="APA" Version="6"/>
 </file>
 
 <file path=customXml/item2.xml><?xml version="1.0" encoding="utf-8"?>
@@ -25521,7 +25532,12 @@
 </file>
 
 <file path=customXml/item3.xml><?xml version="1.0" encoding="utf-8"?>
-<b:Sources xmlns:b="http://schemas.openxmlformats.org/officeDocument/2006/bibliography" xmlns="http://schemas.openxmlformats.org/officeDocument/2006/bibliography" SelectedStyle="\APASixthEditionOfficeOnline.xsl" StyleName="APA" Version="6"/>
+<?mso-contentType ?>
+<FormTemplates xmlns="http://schemas.microsoft.com/sharepoint/v3/contenttype/forms">
+  <Display>DocumentLibraryForm</Display>
+  <Edit>DocumentLibraryForm</Edit>
+  <New>DocumentLibraryForm</New>
+</FormTemplates>
 </file>
 
 <file path=customXml/item4.xml><?xml version="1.0" encoding="utf-8"?>
@@ -25768,9 +25784,9 @@
 </file>
 
 <file path=customXml/itemProps1.xml><?xml version="1.0" encoding="utf-8"?>
-<ds:datastoreItem xmlns:ds="http://schemas.openxmlformats.org/officeDocument/2006/customXml" ds:itemID="{4553DE0C-0D9E-426A-B037-188AA4294F2C}">
+<ds:datastoreItem xmlns:ds="http://schemas.openxmlformats.org/officeDocument/2006/customXml" ds:itemID="{CA3105C5-C2DE-4274-84BC-E4EB3FF8408B}">
   <ds:schemaRefs>
-    <ds:schemaRef ds:uri="http://schemas.microsoft.com/sharepoint/v3/contenttype/forms"/>
+    <ds:schemaRef ds:uri="http://schemas.openxmlformats.org/officeDocument/2006/bibliography"/>
   </ds:schemaRefs>
 </ds:datastoreItem>
 </file>
@@ -25787,9 +25803,9 @@
 </file>
 
 <file path=customXml/itemProps3.xml><?xml version="1.0" encoding="utf-8"?>
-<ds:datastoreItem xmlns:ds="http://schemas.openxmlformats.org/officeDocument/2006/customXml" ds:itemID="{CA3105C5-C2DE-4274-84BC-E4EB3FF8408B}">
+<ds:datastoreItem xmlns:ds="http://schemas.openxmlformats.org/officeDocument/2006/customXml" ds:itemID="{4553DE0C-0D9E-426A-B037-188AA4294F2C}">
   <ds:schemaRefs>
-    <ds:schemaRef ds:uri="http://schemas.openxmlformats.org/officeDocument/2006/bibliography"/>
+    <ds:schemaRef ds:uri="http://schemas.microsoft.com/sharepoint/v3/contenttype/forms"/>
   </ds:schemaRefs>
 </ds:datastoreItem>
 </file>

</xml_diff>

<commit_message>
TCVP-2949: Updated print dcf to remove 'lesser description' field and 'Not guilty as charged but guilty of lesser / included' option from findings
</commit_message>
<xml_diff>
--- a/src/backend/TrafficCourts/Staff.Service/Models/DigitalCaseFiles/Print/Templates/template_DigitalCaseFile.docx
+++ b/src/backend/TrafficCourts/Staff.Service/Models/DigitalCaseFiles/Print/Templates/template_DigitalCaseFile.docx
@@ -8939,7 +8939,7 @@
               <w:widowControl w:val="0"/>
               <w:ind w:left="360"/>
               <w:rPr>
-                <w:rFonts w:ascii="Arial Narrow" w:hAnsi="Arial Narrow"/>
+                <w:rFonts w:ascii="Arial Narrow" w:eastAsia="Calibri" w:hAnsi="Arial Narrow"/>
                 <w:sz w:val="20"/>
                 <w:szCs w:val="20"/>
               </w:rPr>
@@ -8953,6 +8953,7 @@
               <w:t>{</w:t>
             </w:r>
             <w:proofErr w:type="spellStart"/>
+            <w:proofErr w:type="gramStart"/>
             <w:r>
               <w:rPr>
                 <w:rFonts w:ascii="Arial Narrow" w:eastAsia="Calibri" w:hAnsi="Arial Narrow"/>
@@ -8962,6 +8963,7 @@
               <w:t>d.counts</w:t>
             </w:r>
             <w:proofErr w:type="spellEnd"/>
+            <w:proofErr w:type="gramEnd"/>
             <w:r>
               <w:rPr>
                 <w:rFonts w:ascii="Arial Narrow" w:eastAsia="Calibri" w:hAnsi="Arial Narrow"/>
@@ -9093,237 +9095,6 @@
                 <w:szCs w:val="20"/>
               </w:rPr>
               <w:t>Not guilty</w:t>
-            </w:r>
-          </w:p>
-          <w:p>
-            <w:pPr>
-              <w:widowControl w:val="0"/>
-              <w:ind w:left="360"/>
-              <w:rPr>
-                <w:rFonts w:ascii="Arial Narrow" w:eastAsia="Calibri" w:hAnsi="Arial Narrow"/>
-                <w:sz w:val="20"/>
-                <w:szCs w:val="20"/>
-              </w:rPr>
-            </w:pPr>
-            <w:r>
-              <w:rPr>
-                <w:rFonts w:ascii="Arial Narrow" w:eastAsia="Calibri" w:hAnsi="Arial Narrow"/>
-                <w:kern w:val="0"/>
-                <w:sz w:val="20"/>
-                <w:szCs w:val="20"/>
-                <w14:ligatures w14:val="none"/>
-              </w:rPr>
-              <w:t>{</w:t>
-            </w:r>
-            <w:proofErr w:type="spellStart"/>
-            <w:r>
-              <w:rPr>
-                <w:rFonts w:ascii="Arial Narrow" w:eastAsia="Calibri" w:hAnsi="Arial Narrow"/>
-                <w:kern w:val="0"/>
-                <w:sz w:val="20"/>
-                <w:szCs w:val="20"/>
-                <w14:ligatures w14:val="none"/>
-              </w:rPr>
-              <w:t>d.counts</w:t>
-            </w:r>
-            <w:proofErr w:type="spellEnd"/>
-            <w:r>
-              <w:rPr>
-                <w:rFonts w:ascii="Arial Narrow" w:eastAsia="Calibri" w:hAnsi="Arial Narrow"/>
-                <w:kern w:val="0"/>
-                <w:sz w:val="20"/>
-                <w:szCs w:val="20"/>
-                <w14:ligatures w14:val="none"/>
-              </w:rPr>
-              <w:t>[0].</w:t>
-            </w:r>
-            <w:proofErr w:type="spellStart"/>
-            <w:r>
-              <w:rPr>
-                <w:rFonts w:ascii="Arial Narrow" w:eastAsia="Calibri" w:hAnsi="Arial Narrow"/>
-                <w:kern w:val="0"/>
-                <w:sz w:val="20"/>
-                <w:szCs w:val="20"/>
-                <w14:ligatures w14:val="none"/>
-              </w:rPr>
-              <w:t>finding</w:t>
-            </w:r>
-            <w:r>
-              <w:rPr>
-                <w:rFonts w:ascii="Arial Narrow" w:eastAsia="Calibri" w:hAnsi="Arial Narrow"/>
-                <w:kern w:val="0"/>
-                <w:sz w:val="20"/>
-                <w:szCs w:val="20"/>
-                <w14:ligatures w14:val="none"/>
-              </w:rPr>
-              <w:t>:ifEQ</w:t>
-            </w:r>
-            <w:proofErr w:type="spellEnd"/>
-            <w:r>
-              <w:rPr>
-                <w:rFonts w:ascii="Arial Narrow" w:eastAsia="Calibri" w:hAnsi="Arial Narrow"/>
-                <w:kern w:val="0"/>
-                <w:sz w:val="20"/>
-                <w:szCs w:val="20"/>
-                <w14:ligatures w14:val="none"/>
-              </w:rPr>
-              <w:t>('</w:t>
-            </w:r>
-            <w:r>
-              <w:rPr>
-                <w:rFonts w:ascii="Arial Narrow" w:eastAsia="Calibri" w:hAnsi="Arial Narrow"/>
-                <w:kern w:val="0"/>
-                <w:sz w:val="20"/>
-                <w:szCs w:val="20"/>
-                <w14:ligatures w14:val="none"/>
-              </w:rPr>
-              <w:t>GUILTY_LESSER</w:t>
-            </w:r>
-            <w:r>
-              <w:rPr>
-                <w:rFonts w:ascii="Arial Narrow" w:eastAsia="Calibri" w:hAnsi="Arial Narrow"/>
-                <w:kern w:val="0"/>
-                <w:sz w:val="20"/>
-                <w:szCs w:val="20"/>
-                <w14:ligatures w14:val="none"/>
-              </w:rPr>
-              <w:t>'):show(</w:t>
-            </w:r>
-            <w:r>
-              <w:rPr>
-                <w:rFonts w:ascii="Segoe UI Symbol" w:eastAsia="Calibri" w:hAnsi="Segoe UI Symbol" w:cs="Segoe UI Symbol"/>
-                <w:kern w:val="0"/>
-                <w:sz w:val="20"/>
-                <w:szCs w:val="20"/>
-                <w14:ligatures w14:val="none"/>
-              </w:rPr>
-              <w:t>☑</w:t>
-            </w:r>
-            <w:r>
-              <w:rPr>
-                <w:rFonts w:ascii="Arial Narrow" w:eastAsia="Calibri" w:hAnsi="Arial Narrow"/>
-                <w:kern w:val="0"/>
-                <w:sz w:val="20"/>
-                <w:szCs w:val="20"/>
-                <w14:ligatures w14:val="none"/>
-              </w:rPr>
-              <w:t>):</w:t>
-            </w:r>
-            <w:proofErr w:type="spellStart"/>
-            <w:r>
-              <w:rPr>
-                <w:rFonts w:ascii="Arial Narrow" w:eastAsia="Calibri" w:hAnsi="Arial Narrow"/>
-                <w:kern w:val="0"/>
-                <w:sz w:val="20"/>
-                <w:szCs w:val="20"/>
-                <w14:ligatures w14:val="none"/>
-              </w:rPr>
-              <w:t>elseShow</w:t>
-            </w:r>
-            <w:proofErr w:type="spellEnd"/>
-            <w:r>
-              <w:rPr>
-                <w:rFonts w:ascii="Arial Narrow" w:eastAsia="Calibri" w:hAnsi="Arial Narrow"/>
-                <w:kern w:val="0"/>
-                <w:sz w:val="20"/>
-                <w:szCs w:val="20"/>
-                <w14:ligatures w14:val="none"/>
-              </w:rPr>
-              <w:t>(</w:t>
-            </w:r>
-            <w:r>
-              <w:rPr>
-                <w:rFonts w:ascii="Segoe UI Symbol" w:eastAsia="Calibri" w:hAnsi="Segoe UI Symbol" w:cs="Segoe UI Symbol"/>
-                <w:kern w:val="0"/>
-                <w:sz w:val="20"/>
-                <w:szCs w:val="20"/>
-                <w14:ligatures w14:val="none"/>
-              </w:rPr>
-              <w:t>☐</w:t>
-            </w:r>
-            <w:r>
-              <w:rPr>
-                <w:rFonts w:ascii="Arial Narrow" w:eastAsia="Calibri" w:hAnsi="Arial Narrow"/>
-                <w:kern w:val="0"/>
-                <w:sz w:val="20"/>
-                <w:szCs w:val="20"/>
-                <w14:ligatures w14:val="none"/>
-              </w:rPr>
-              <w:t xml:space="preserve">)} </w:t>
-            </w:r>
-            <w:r>
-              <w:rPr>
-                <w:rFonts w:ascii="Arial Narrow" w:eastAsia="Calibri" w:hAnsi="Arial Narrow"/>
-                <w:sz w:val="20"/>
-                <w:szCs w:val="20"/>
-              </w:rPr>
-              <w:t xml:space="preserve">Not guilty as charged but guilty of lesser / included offence / other </w:t>
-            </w:r>
-          </w:p>
-          <w:p>
-            <w:pPr>
-              <w:widowControl w:val="0"/>
-              <w:ind w:left="360"/>
-              <w:rPr>
-                <w:rFonts w:ascii="Arial Narrow" w:eastAsia="Calibri" w:hAnsi="Arial Narrow"/>
-                <w:sz w:val="20"/>
-                <w:szCs w:val="20"/>
-              </w:rPr>
-            </w:pPr>
-          </w:p>
-          <w:p>
-            <w:pPr>
-              <w:widowControl w:val="0"/>
-              <w:ind w:left="360"/>
-              <w:rPr>
-                <w:rFonts w:ascii="Arial Narrow" w:eastAsia="Calibri" w:hAnsi="Arial Narrow"/>
-                <w:sz w:val="20"/>
-                <w:szCs w:val="20"/>
-              </w:rPr>
-            </w:pPr>
-            <w:r>
-              <w:rPr>
-                <w:rFonts w:ascii="Arial Narrow" w:eastAsia="Calibri" w:hAnsi="Arial Narrow"/>
-                <w:sz w:val="20"/>
-                <w:szCs w:val="20"/>
-              </w:rPr>
-              <w:t>{</w:t>
-            </w:r>
-            <w:proofErr w:type="spellStart"/>
-            <w:r>
-              <w:rPr>
-                <w:rFonts w:ascii="Arial Narrow" w:eastAsia="Calibri" w:hAnsi="Arial Narrow"/>
-                <w:sz w:val="20"/>
-                <w:szCs w:val="20"/>
-              </w:rPr>
-              <w:t>d.counts</w:t>
-            </w:r>
-            <w:proofErr w:type="spellEnd"/>
-            <w:r>
-              <w:rPr>
-                <w:rFonts w:ascii="Arial Narrow" w:eastAsia="Calibri" w:hAnsi="Arial Narrow"/>
-                <w:sz w:val="20"/>
-                <w:szCs w:val="20"/>
-              </w:rPr>
-              <w:t>[0].</w:t>
-            </w:r>
-            <w:proofErr w:type="spellStart"/>
-            <w:r>
-              <w:rPr>
-                <w:rFonts w:ascii="Arial Narrow" w:eastAsia="Calibri" w:hAnsi="Arial Narrow"/>
-                <w:sz w:val="20"/>
-                <w:szCs w:val="20"/>
-              </w:rPr>
-              <w:t>lesserDescription</w:t>
-            </w:r>
-            <w:proofErr w:type="spellEnd"/>
-            <w:r>
-              <w:rPr>
-                <w:rFonts w:ascii="Arial Narrow" w:eastAsia="Calibri" w:hAnsi="Arial Narrow"/>
-                <w:sz w:val="20"/>
-                <w:szCs w:val="20"/>
-              </w:rPr>
-              <w:t>}</w:t>
             </w:r>
           </w:p>
         </w:tc>
@@ -9506,6 +9277,8 @@
               <w:ind w:left="452"/>
               <w:rPr>
                 <w:rFonts w:ascii="Arial Narrow" w:hAnsi="Arial Narrow"/>
+                <w:b/>
+                <w:bCs/>
                 <w:sz w:val="20"/>
                 <w:szCs w:val="20"/>
               </w:rPr>
@@ -9519,6 +9292,7 @@
               <w:t>{</w:t>
             </w:r>
             <w:proofErr w:type="spellStart"/>
+            <w:proofErr w:type="gramStart"/>
             <w:r>
               <w:rPr>
                 <w:rFonts w:ascii="Arial Narrow" w:hAnsi="Arial Narrow"/>
@@ -9528,6 +9302,7 @@
               <w:t>d.counts</w:t>
             </w:r>
             <w:proofErr w:type="spellEnd"/>
+            <w:proofErr w:type="gramEnd"/>
             <w:r>
               <w:rPr>
                 <w:rFonts w:ascii="Arial Narrow" w:hAnsi="Arial Narrow"/>
@@ -9617,170 +9392,6 @@
                 <w:szCs w:val="20"/>
               </w:rPr>
             </w:pPr>
-            <w:r>
-              <w:rPr>
-                <w:rFonts w:ascii="Arial Narrow" w:hAnsi="Arial Narrow"/>
-                <w:sz w:val="20"/>
-                <w:szCs w:val="20"/>
-              </w:rPr>
-              <w:t>{</w:t>
-            </w:r>
-            <w:proofErr w:type="spellStart"/>
-            <w:r>
-              <w:rPr>
-                <w:rFonts w:ascii="Arial Narrow" w:hAnsi="Arial Narrow"/>
-                <w:sz w:val="20"/>
-                <w:szCs w:val="20"/>
-              </w:rPr>
-              <w:t>d.counts</w:t>
-            </w:r>
-            <w:proofErr w:type="spellEnd"/>
-            <w:r>
-              <w:rPr>
-                <w:rFonts w:ascii="Arial Narrow" w:hAnsi="Arial Narrow"/>
-                <w:sz w:val="20"/>
-                <w:szCs w:val="20"/>
-              </w:rPr>
-              <w:t>[1].</w:t>
-            </w:r>
-            <w:proofErr w:type="spellStart"/>
-            <w:r>
-              <w:rPr>
-                <w:rFonts w:ascii="Arial Narrow" w:hAnsi="Arial Narrow"/>
-                <w:sz w:val="20"/>
-                <w:szCs w:val="20"/>
-              </w:rPr>
-              <w:t>finding:ifEQ</w:t>
-            </w:r>
-            <w:proofErr w:type="spellEnd"/>
-            <w:r>
-              <w:rPr>
-                <w:rFonts w:ascii="Arial Narrow" w:hAnsi="Arial Narrow"/>
-                <w:sz w:val="20"/>
-                <w:szCs w:val="20"/>
-              </w:rPr>
-              <w:t>('GUILTY_LESSER'):show(</w:t>
-            </w:r>
-            <w:r>
-              <w:rPr>
-                <w:rFonts w:ascii="Segoe UI Symbol" w:hAnsi="Segoe UI Symbol" w:cs="Segoe UI Symbol"/>
-                <w:sz w:val="20"/>
-                <w:szCs w:val="20"/>
-              </w:rPr>
-              <w:t>☑</w:t>
-            </w:r>
-            <w:r>
-              <w:rPr>
-                <w:rFonts w:ascii="Arial Narrow" w:hAnsi="Arial Narrow"/>
-                <w:sz w:val="20"/>
-                <w:szCs w:val="20"/>
-              </w:rPr>
-              <w:t>):</w:t>
-            </w:r>
-            <w:proofErr w:type="spellStart"/>
-            <w:r>
-              <w:rPr>
-                <w:rFonts w:ascii="Arial Narrow" w:hAnsi="Arial Narrow"/>
-                <w:sz w:val="20"/>
-                <w:szCs w:val="20"/>
-              </w:rPr>
-              <w:t>elseShow</w:t>
-            </w:r>
-            <w:proofErr w:type="spellEnd"/>
-            <w:r>
-              <w:rPr>
-                <w:rFonts w:ascii="Arial Narrow" w:hAnsi="Arial Narrow"/>
-                <w:sz w:val="20"/>
-                <w:szCs w:val="20"/>
-              </w:rPr>
-              <w:t>(</w:t>
-            </w:r>
-            <w:r>
-              <w:rPr>
-                <w:rFonts w:ascii="Segoe UI Symbol" w:hAnsi="Segoe UI Symbol" w:cs="Segoe UI Symbol"/>
-                <w:sz w:val="20"/>
-                <w:szCs w:val="20"/>
-              </w:rPr>
-              <w:t>☐</w:t>
-            </w:r>
-            <w:r>
-              <w:rPr>
-                <w:rFonts w:ascii="Arial Narrow" w:hAnsi="Arial Narrow"/>
-                <w:sz w:val="20"/>
-                <w:szCs w:val="20"/>
-              </w:rPr>
-              <w:t>)} Not guilty as charged but guilty of lesser / included offence / other</w:t>
-            </w:r>
-          </w:p>
-          <w:p>
-            <w:pPr>
-              <w:pStyle w:val="ListParagraph"/>
-              <w:ind w:left="452"/>
-              <w:rPr>
-                <w:rFonts w:ascii="Arial Narrow" w:hAnsi="Arial Narrow"/>
-                <w:b/>
-                <w:bCs/>
-                <w:sz w:val="20"/>
-                <w:szCs w:val="20"/>
-              </w:rPr>
-            </w:pPr>
-          </w:p>
-          <w:p>
-            <w:pPr>
-              <w:pStyle w:val="ListParagraph"/>
-              <w:ind w:left="452"/>
-              <w:rPr>
-                <w:rFonts w:ascii="Arial Narrow" w:hAnsi="Arial Narrow"/>
-                <w:b/>
-                <w:bCs/>
-                <w:sz w:val="20"/>
-                <w:szCs w:val="20"/>
-              </w:rPr>
-            </w:pPr>
-            <w:r>
-              <w:rPr>
-                <w:rFonts w:ascii="Arial Narrow" w:hAnsi="Arial Narrow"/>
-                <w:sz w:val="20"/>
-                <w:szCs w:val="20"/>
-              </w:rPr>
-              <w:t>{</w:t>
-            </w:r>
-            <w:proofErr w:type="spellStart"/>
-            <w:r>
-              <w:rPr>
-                <w:rFonts w:ascii="Arial Narrow" w:hAnsi="Arial Narrow"/>
-                <w:sz w:val="20"/>
-                <w:szCs w:val="20"/>
-              </w:rPr>
-              <w:t>d.counts</w:t>
-            </w:r>
-            <w:proofErr w:type="spellEnd"/>
-            <w:r>
-              <w:rPr>
-                <w:rFonts w:ascii="Arial Narrow" w:hAnsi="Arial Narrow"/>
-                <w:sz w:val="20"/>
-                <w:szCs w:val="20"/>
-              </w:rPr>
-              <w:t>[1].</w:t>
-            </w:r>
-            <w:proofErr w:type="spellStart"/>
-            <w:r>
-              <w:rPr>
-                <w:rFonts w:ascii="Arial Narrow" w:hAnsi="Arial Narrow"/>
-                <w:sz w:val="20"/>
-                <w:szCs w:val="20"/>
-              </w:rPr>
-              <w:t>lesserDescription</w:t>
-            </w:r>
-            <w:proofErr w:type="spellEnd"/>
-            <w:r>
-              <w:rPr>
-                <w:rFonts w:ascii="Arial Narrow" w:hAnsi="Arial Narrow"/>
-                <w:sz w:val="20"/>
-                <w:szCs w:val="20"/>
-              </w:rPr>
-              <w:t>}</w:t>
-            </w:r>
           </w:p>
         </w:tc>
         <w:tc>
@@ -10035,7 +9646,7 @@
               <w:widowControl w:val="0"/>
               <w:ind w:left="360"/>
               <w:rPr>
-                <w:rFonts w:ascii="Arial Narrow" w:hAnsi="Arial Narrow"/>
+                <w:rFonts w:ascii="Arial Narrow" w:eastAsia="Calibri" w:hAnsi="Arial Narrow"/>
                 <w:sz w:val="20"/>
                 <w:szCs w:val="20"/>
               </w:rPr>
@@ -10049,6 +9660,7 @@
               <w:t>{</w:t>
             </w:r>
             <w:proofErr w:type="spellStart"/>
+            <w:proofErr w:type="gramStart"/>
             <w:r>
               <w:rPr>
                 <w:rFonts w:ascii="Arial Narrow" w:eastAsia="Calibri" w:hAnsi="Arial Narrow"/>
@@ -10058,6 +9670,7 @@
               <w:t>d.counts</w:t>
             </w:r>
             <w:proofErr w:type="spellEnd"/>
+            <w:proofErr w:type="gramEnd"/>
             <w:r>
               <w:rPr>
                 <w:rFonts w:ascii="Arial Narrow" w:eastAsia="Calibri" w:hAnsi="Arial Narrow"/>
@@ -10217,246 +9830,6 @@
                 <w:szCs w:val="20"/>
               </w:rPr>
             </w:pPr>
-            <w:r>
-              <w:rPr>
-                <w:rFonts w:ascii="Arial Narrow" w:eastAsia="Calibri" w:hAnsi="Arial Narrow"/>
-                <w:kern w:val="0"/>
-                <w:sz w:val="20"/>
-                <w:szCs w:val="20"/>
-                <w14:ligatures w14:val="none"/>
-              </w:rPr>
-              <w:t>{</w:t>
-            </w:r>
-            <w:proofErr w:type="spellStart"/>
-            <w:r>
-              <w:rPr>
-                <w:rFonts w:ascii="Arial Narrow" w:eastAsia="Calibri" w:hAnsi="Arial Narrow"/>
-                <w:kern w:val="0"/>
-                <w:sz w:val="20"/>
-                <w:szCs w:val="20"/>
-                <w14:ligatures w14:val="none"/>
-              </w:rPr>
-              <w:t>d.counts</w:t>
-            </w:r>
-            <w:proofErr w:type="spellEnd"/>
-            <w:r>
-              <w:rPr>
-                <w:rFonts w:ascii="Arial Narrow" w:eastAsia="Calibri" w:hAnsi="Arial Narrow"/>
-                <w:kern w:val="0"/>
-                <w:sz w:val="20"/>
-                <w:szCs w:val="20"/>
-                <w14:ligatures w14:val="none"/>
-              </w:rPr>
-              <w:t>[</w:t>
-            </w:r>
-            <w:r>
-              <w:rPr>
-                <w:rFonts w:ascii="Arial Narrow" w:eastAsia="Calibri" w:hAnsi="Arial Narrow"/>
-                <w:kern w:val="0"/>
-                <w:sz w:val="20"/>
-                <w:szCs w:val="20"/>
-                <w14:ligatures w14:val="none"/>
-              </w:rPr>
-              <w:t>2</w:t>
-            </w:r>
-            <w:r>
-              <w:rPr>
-                <w:rFonts w:ascii="Arial Narrow" w:eastAsia="Calibri" w:hAnsi="Arial Narrow"/>
-                <w:kern w:val="0"/>
-                <w:sz w:val="20"/>
-                <w:szCs w:val="20"/>
-                <w14:ligatures w14:val="none"/>
-              </w:rPr>
-              <w:t>].</w:t>
-            </w:r>
-            <w:proofErr w:type="spellStart"/>
-            <w:r>
-              <w:rPr>
-                <w:rFonts w:ascii="Arial Narrow" w:eastAsia="Calibri" w:hAnsi="Arial Narrow"/>
-                <w:kern w:val="0"/>
-                <w:sz w:val="20"/>
-                <w:szCs w:val="20"/>
-                <w14:ligatures w14:val="none"/>
-              </w:rPr>
-              <w:t>finding</w:t>
-            </w:r>
-            <w:r>
-              <w:rPr>
-                <w:rFonts w:ascii="Arial Narrow" w:eastAsia="Calibri" w:hAnsi="Arial Narrow"/>
-                <w:kern w:val="0"/>
-                <w:sz w:val="20"/>
-                <w:szCs w:val="20"/>
-                <w14:ligatures w14:val="none"/>
-              </w:rPr>
-              <w:t>:ifEQ</w:t>
-            </w:r>
-            <w:proofErr w:type="spellEnd"/>
-            <w:r>
-              <w:rPr>
-                <w:rFonts w:ascii="Arial Narrow" w:eastAsia="Calibri" w:hAnsi="Arial Narrow"/>
-                <w:kern w:val="0"/>
-                <w:sz w:val="20"/>
-                <w:szCs w:val="20"/>
-                <w14:ligatures w14:val="none"/>
-              </w:rPr>
-              <w:t>('</w:t>
-            </w:r>
-            <w:r>
-              <w:rPr>
-                <w:rFonts w:ascii="Arial Narrow" w:eastAsia="Calibri" w:hAnsi="Arial Narrow"/>
-                <w:kern w:val="0"/>
-                <w:sz w:val="20"/>
-                <w:szCs w:val="20"/>
-                <w14:ligatures w14:val="none"/>
-              </w:rPr>
-              <w:t>GUILTY_LESSER</w:t>
-            </w:r>
-            <w:r>
-              <w:rPr>
-                <w:rFonts w:ascii="Arial Narrow" w:eastAsia="Calibri" w:hAnsi="Arial Narrow"/>
-                <w:kern w:val="0"/>
-                <w:sz w:val="20"/>
-                <w:szCs w:val="20"/>
-                <w14:ligatures w14:val="none"/>
-              </w:rPr>
-              <w:t>'):show(</w:t>
-            </w:r>
-            <w:r>
-              <w:rPr>
-                <w:rFonts w:ascii="Segoe UI Symbol" w:eastAsia="Calibri" w:hAnsi="Segoe UI Symbol" w:cs="Segoe UI Symbol"/>
-                <w:kern w:val="0"/>
-                <w:sz w:val="20"/>
-                <w:szCs w:val="20"/>
-                <w14:ligatures w14:val="none"/>
-              </w:rPr>
-              <w:t>☑</w:t>
-            </w:r>
-            <w:r>
-              <w:rPr>
-                <w:rFonts w:ascii="Arial Narrow" w:eastAsia="Calibri" w:hAnsi="Arial Narrow"/>
-                <w:kern w:val="0"/>
-                <w:sz w:val="20"/>
-                <w:szCs w:val="20"/>
-                <w14:ligatures w14:val="none"/>
-              </w:rPr>
-              <w:t>):</w:t>
-            </w:r>
-            <w:proofErr w:type="spellStart"/>
-            <w:r>
-              <w:rPr>
-                <w:rFonts w:ascii="Arial Narrow" w:eastAsia="Calibri" w:hAnsi="Arial Narrow"/>
-                <w:kern w:val="0"/>
-                <w:sz w:val="20"/>
-                <w:szCs w:val="20"/>
-                <w14:ligatures w14:val="none"/>
-              </w:rPr>
-              <w:t>elseShow</w:t>
-            </w:r>
-            <w:proofErr w:type="spellEnd"/>
-            <w:r>
-              <w:rPr>
-                <w:rFonts w:ascii="Arial Narrow" w:eastAsia="Calibri" w:hAnsi="Arial Narrow"/>
-                <w:kern w:val="0"/>
-                <w:sz w:val="20"/>
-                <w:szCs w:val="20"/>
-                <w14:ligatures w14:val="none"/>
-              </w:rPr>
-              <w:t>(</w:t>
-            </w:r>
-            <w:r>
-              <w:rPr>
-                <w:rFonts w:ascii="Segoe UI Symbol" w:eastAsia="Calibri" w:hAnsi="Segoe UI Symbol" w:cs="Segoe UI Symbol"/>
-                <w:kern w:val="0"/>
-                <w:sz w:val="20"/>
-                <w:szCs w:val="20"/>
-                <w14:ligatures w14:val="none"/>
-              </w:rPr>
-              <w:t>☐</w:t>
-            </w:r>
-            <w:r>
-              <w:rPr>
-                <w:rFonts w:ascii="Arial Narrow" w:eastAsia="Calibri" w:hAnsi="Arial Narrow"/>
-                <w:kern w:val="0"/>
-                <w:sz w:val="20"/>
-                <w:szCs w:val="20"/>
-                <w14:ligatures w14:val="none"/>
-              </w:rPr>
-              <w:t xml:space="preserve">)} </w:t>
-            </w:r>
-            <w:r>
-              <w:rPr>
-                <w:rFonts w:ascii="Arial Narrow" w:eastAsia="Calibri" w:hAnsi="Arial Narrow"/>
-                <w:sz w:val="20"/>
-                <w:szCs w:val="20"/>
-              </w:rPr>
-              <w:t>Not guilty as charged but guilty of lesser / included offence / other</w:t>
-            </w:r>
-          </w:p>
-          <w:p>
-            <w:pPr>
-              <w:widowControl w:val="0"/>
-              <w:ind w:left="360"/>
-              <w:rPr>
-                <w:rFonts w:ascii="Arial Narrow" w:eastAsia="Calibri" w:hAnsi="Arial Narrow"/>
-                <w:sz w:val="20"/>
-                <w:szCs w:val="20"/>
-              </w:rPr>
-            </w:pPr>
-          </w:p>
-          <w:p>
-            <w:pPr>
-              <w:widowControl w:val="0"/>
-              <w:ind w:left="360"/>
-              <w:rPr>
-                <w:rFonts w:ascii="Arial Narrow" w:eastAsia="Calibri" w:hAnsi="Arial Narrow"/>
-                <w:sz w:val="20"/>
-                <w:szCs w:val="20"/>
-              </w:rPr>
-            </w:pPr>
-            <w:r>
-              <w:rPr>
-                <w:rFonts w:ascii="Arial Narrow" w:eastAsia="Calibri" w:hAnsi="Arial Narrow"/>
-                <w:sz w:val="20"/>
-                <w:szCs w:val="20"/>
-              </w:rPr>
-              <w:t>{</w:t>
-            </w:r>
-            <w:proofErr w:type="spellStart"/>
-            <w:r>
-              <w:rPr>
-                <w:rFonts w:ascii="Arial Narrow" w:eastAsia="Calibri" w:hAnsi="Arial Narrow"/>
-                <w:sz w:val="20"/>
-                <w:szCs w:val="20"/>
-              </w:rPr>
-              <w:t>d.counts</w:t>
-            </w:r>
-            <w:proofErr w:type="spellEnd"/>
-            <w:r>
-              <w:rPr>
-                <w:rFonts w:ascii="Arial Narrow" w:eastAsia="Calibri" w:hAnsi="Arial Narrow"/>
-                <w:sz w:val="20"/>
-                <w:szCs w:val="20"/>
-              </w:rPr>
-              <w:t>[2].</w:t>
-            </w:r>
-            <w:proofErr w:type="spellStart"/>
-            <w:r>
-              <w:rPr>
-                <w:rFonts w:ascii="Arial Narrow" w:eastAsia="Calibri" w:hAnsi="Arial Narrow"/>
-                <w:sz w:val="20"/>
-                <w:szCs w:val="20"/>
-              </w:rPr>
-              <w:t>lesserDescription</w:t>
-            </w:r>
-            <w:proofErr w:type="spellEnd"/>
-            <w:r>
-              <w:rPr>
-                <w:rFonts w:ascii="Arial Narrow" w:eastAsia="Calibri" w:hAnsi="Arial Narrow"/>
-                <w:sz w:val="20"/>
-                <w:szCs w:val="20"/>
-              </w:rPr>
-              <w:t>}</w:t>
-            </w:r>
           </w:p>
         </w:tc>
       </w:tr>
@@ -15630,7 +15003,6 @@
                 <w:sz w:val="20"/>
                 <w:szCs w:val="20"/>
               </w:rPr>
-              <w:lastRenderedPageBreak/>
               <w:t>Conditions</w:t>
             </w:r>
           </w:p>
@@ -15775,6 +15147,7 @@
                 <w:sz w:val="20"/>
                 <w:szCs w:val="20"/>
               </w:rPr>
+              <w:lastRenderedPageBreak/>
               <w:t>Duration</w:t>
             </w:r>
           </w:p>
@@ -17452,7 +16825,6 @@
                 <w:sz w:val="20"/>
                 <w:szCs w:val="20"/>
               </w:rPr>
-              <w:lastRenderedPageBreak/>
               <w:t>Conditions</w:t>
             </w:r>
           </w:p>
@@ -17599,6 +16971,7 @@
                 <w:sz w:val="20"/>
                 <w:szCs w:val="20"/>
               </w:rPr>
+              <w:lastRenderedPageBreak/>
               <w:t>Duration</w:t>
             </w:r>
           </w:p>
@@ -19275,7 +18648,6 @@
                 <w:sz w:val="20"/>
                 <w:szCs w:val="20"/>
               </w:rPr>
-              <w:lastRenderedPageBreak/>
               <w:t>Conditions</w:t>
             </w:r>
           </w:p>
@@ -19422,6 +18794,7 @@
                 <w:sz w:val="20"/>
                 <w:szCs w:val="20"/>
               </w:rPr>
+              <w:lastRenderedPageBreak/>
               <w:t>Duration</w:t>
             </w:r>
           </w:p>
@@ -25510,7 +24883,12 @@
 </file>
 
 <file path=customXml/item1.xml><?xml version="1.0" encoding="utf-8"?>
-<b:Sources xmlns:b="http://schemas.openxmlformats.org/officeDocument/2006/bibliography" xmlns="http://schemas.openxmlformats.org/officeDocument/2006/bibliography" SelectedStyle="\APASixthEditionOfficeOnline.xsl" StyleName="APA" Version="6"/>
+<?mso-contentType ?>
+<FormTemplates xmlns="http://schemas.microsoft.com/sharepoint/v3/contenttype/forms">
+  <Display>DocumentLibraryForm</Display>
+  <Edit>DocumentLibraryForm</Edit>
+  <New>DocumentLibraryForm</New>
+</FormTemplates>
 </file>
 
 <file path=customXml/item2.xml><?xml version="1.0" encoding="utf-8"?>
@@ -25532,12 +24910,7 @@
 </file>
 
 <file path=customXml/item3.xml><?xml version="1.0" encoding="utf-8"?>
-<?mso-contentType ?>
-<FormTemplates xmlns="http://schemas.microsoft.com/sharepoint/v3/contenttype/forms">
-  <Display>DocumentLibraryForm</Display>
-  <Edit>DocumentLibraryForm</Edit>
-  <New>DocumentLibraryForm</New>
-</FormTemplates>
+<b:Sources xmlns:b="http://schemas.openxmlformats.org/officeDocument/2006/bibliography" xmlns="http://schemas.openxmlformats.org/officeDocument/2006/bibliography" SelectedStyle="\APASixthEditionOfficeOnline.xsl" StyleName="APA" Version="6"/>
 </file>
 
 <file path=customXml/item4.xml><?xml version="1.0" encoding="utf-8"?>
@@ -25784,9 +25157,9 @@
 </file>
 
 <file path=customXml/itemProps1.xml><?xml version="1.0" encoding="utf-8"?>
-<ds:datastoreItem xmlns:ds="http://schemas.openxmlformats.org/officeDocument/2006/customXml" ds:itemID="{CA3105C5-C2DE-4274-84BC-E4EB3FF8408B}">
+<ds:datastoreItem xmlns:ds="http://schemas.openxmlformats.org/officeDocument/2006/customXml" ds:itemID="{4553DE0C-0D9E-426A-B037-188AA4294F2C}">
   <ds:schemaRefs>
-    <ds:schemaRef ds:uri="http://schemas.openxmlformats.org/officeDocument/2006/bibliography"/>
+    <ds:schemaRef ds:uri="http://schemas.microsoft.com/sharepoint/v3/contenttype/forms"/>
   </ds:schemaRefs>
 </ds:datastoreItem>
 </file>
@@ -25803,9 +25176,9 @@
 </file>
 
 <file path=customXml/itemProps3.xml><?xml version="1.0" encoding="utf-8"?>
-<ds:datastoreItem xmlns:ds="http://schemas.openxmlformats.org/officeDocument/2006/customXml" ds:itemID="{4553DE0C-0D9E-426A-B037-188AA4294F2C}">
+<ds:datastoreItem xmlns:ds="http://schemas.openxmlformats.org/officeDocument/2006/customXml" ds:itemID="{CA3105C5-C2DE-4274-84BC-E4EB3FF8408B}">
   <ds:schemaRefs>
-    <ds:schemaRef ds:uri="http://schemas.microsoft.com/sharepoint/v3/contenttype/forms"/>
+    <ds:schemaRef ds:uri="http://schemas.openxmlformats.org/officeDocument/2006/bibliography"/>
   </ds:schemaRefs>
 </ds:datastoreItem>
 </file>

</xml_diff>

<commit_message>
TCVP-3035: Updated print dcf template to add disputant's latest plea and latest plea update date/time fields and some other format changes. Mapped 'LatestPlea' and 'LatestPleaUpdate' fields to each offense count object and formatted 'LatestPleaUpdate' field to display in local time zone
</commit_message>
<xml_diff>
--- a/src/backend/TrafficCourts/Staff.Service/Models/DigitalCaseFiles/Print/Templates/template_DigitalCaseFile.docx
+++ b/src/backend/TrafficCourts/Staff.Service/Models/DigitalCaseFiles/Print/Templates/template_DigitalCaseFile.docx
@@ -3206,29 +3206,6 @@
           <w:sz w:val="20"/>
           <w:szCs w:val="20"/>
         </w:rPr>
-        <w:br w:type="page"/>
-      </w:r>
-    </w:p>
-    <w:p>
-      <w:pPr>
-        <w:rPr>
-          <w:rFonts w:ascii="Arial Narrow" w:hAnsi="Arial Narrow"/>
-          <w:b/>
-          <w:bCs/>
-          <w:color w:val="BFBFBF" w:themeColor="background1" w:themeShade="BF"/>
-          <w:sz w:val="20"/>
-          <w:szCs w:val="20"/>
-        </w:rPr>
-      </w:pPr>
-      <w:r>
-        <w:rPr>
-          <w:rFonts w:ascii="Arial Narrow" w:hAnsi="Arial Narrow"/>
-          <w:b/>
-          <w:bCs/>
-          <w:sz w:val="20"/>
-          <w:szCs w:val="20"/>
-        </w:rPr>
-        <w:lastRenderedPageBreak/>
         <w:t>Court Appearance History</w:t>
       </w:r>
     </w:p>
@@ -5528,17 +5505,6 @@
           <w:szCs w:val="20"/>
         </w:rPr>
       </w:pPr>
-    </w:p>
-    <w:p>
-      <w:pPr>
-        <w:rPr>
-          <w:rFonts w:ascii="Arial Narrow" w:hAnsi="Arial Narrow"/>
-          <w:b/>
-          <w:bCs/>
-          <w:sz w:val="20"/>
-          <w:szCs w:val="20"/>
-        </w:rPr>
-      </w:pPr>
       <w:r>
         <w:rPr>
           <w:rFonts w:ascii="Arial Narrow" w:hAnsi="Arial Narrow"/>
@@ -5550,6 +5516,7 @@
         <w:t>{</w:t>
       </w:r>
       <w:proofErr w:type="spellStart"/>
+      <w:proofErr w:type="gramStart"/>
       <w:r>
         <w:rPr>
           <w:rFonts w:ascii="Arial Narrow" w:hAnsi="Arial Narrow"/>
@@ -5560,6 +5527,7 @@
         </w:rPr>
         <w:t>d.showAppearanceHistory</w:t>
       </w:r>
+      <w:proofErr w:type="gramEnd"/>
       <w:r>
         <w:rPr>
           <w:rFonts w:ascii="Arial Narrow" w:hAnsi="Arial Narrow"/>
@@ -6155,17 +6123,6 @@
               <w:t>(source Ticket &amp; ICBC)</w:t>
             </w:r>
           </w:p>
-          <w:p>
-            <w:pPr>
-              <w:rPr>
-                <w:rFonts w:ascii="Arial Narrow" w:hAnsi="Arial Narrow"/>
-                <w:b/>
-                <w:bCs/>
-                <w:sz w:val="20"/>
-                <w:szCs w:val="20"/>
-              </w:rPr>
-            </w:pPr>
-          </w:p>
         </w:tc>
         <w:tc>
           <w:tcPr>
@@ -6235,17 +6192,6 @@
               </w:rPr>
             </w:pPr>
           </w:p>
-          <w:p>
-            <w:pPr>
-              <w:rPr>
-                <w:rFonts w:ascii="Arial Narrow" w:hAnsi="Arial Narrow"/>
-                <w:b/>
-                <w:bCs/>
-                <w:sz w:val="20"/>
-                <w:szCs w:val="20"/>
-              </w:rPr>
-            </w:pPr>
-          </w:p>
         </w:tc>
         <w:tc>
           <w:tcPr>
@@ -6303,28 +6249,6 @@
               </w:rPr>
               <w:t>(source Ticket &amp; ICBC)</w:t>
             </w:r>
-          </w:p>
-          <w:p>
-            <w:pPr>
-              <w:rPr>
-                <w:rFonts w:ascii="Arial Narrow" w:hAnsi="Arial Narrow"/>
-                <w:i/>
-                <w:iCs/>
-                <w:sz w:val="16"/>
-                <w:szCs w:val="16"/>
-              </w:rPr>
-            </w:pPr>
-          </w:p>
-          <w:p>
-            <w:pPr>
-              <w:rPr>
-                <w:rFonts w:ascii="Arial Narrow" w:hAnsi="Arial Narrow"/>
-                <w:b/>
-                <w:bCs/>
-                <w:sz w:val="20"/>
-                <w:szCs w:val="20"/>
-              </w:rPr>
-            </w:pPr>
           </w:p>
         </w:tc>
       </w:tr>
@@ -8762,7 +8686,7 @@
                 <w:sz w:val="20"/>
                 <w:szCs w:val="20"/>
               </w:rPr>
-              <w:t>Findings</w:t>
+              <w:t>Plea</w:t>
             </w:r>
           </w:p>
           <w:p>
@@ -8784,6 +8708,7 @@
               <w:t>{</w:t>
             </w:r>
             <w:proofErr w:type="spellStart"/>
+            <w:proofErr w:type="gramStart"/>
             <w:r>
               <w:rPr>
                 <w:rFonts w:ascii="Arial Narrow" w:eastAsia="Calibri" w:hAnsi="Arial Narrow"/>
@@ -8801,6 +8726,7 @@
               <w:t>counts</w:t>
             </w:r>
             <w:proofErr w:type="spellEnd"/>
+            <w:proofErr w:type="gramEnd"/>
             <w:r>
               <w:rPr>
                 <w:rFonts w:ascii="Arial Narrow" w:eastAsia="Calibri" w:hAnsi="Arial Narrow"/>
@@ -8816,7 +8742,7 @@
                 <w:sz w:val="20"/>
                 <w:szCs w:val="20"/>
               </w:rPr>
-              <w:t>finding</w:t>
+              <w:t>latestPlea</w:t>
             </w:r>
             <w:r>
               <w:rPr>
@@ -8849,7 +8775,7 @@
                 <w:sz w:val="20"/>
                 <w:szCs w:val="20"/>
               </w:rPr>
-              <w:t>GUILTY</w:t>
+              <w:t>G</w:t>
             </w:r>
             <w:r>
               <w:rPr>
@@ -8931,7 +8857,7 @@
                 <w:sz w:val="20"/>
                 <w:szCs w:val="20"/>
               </w:rPr>
-              <w:t>Guilty as charged</w:t>
+              <w:t>Guilty</w:t>
             </w:r>
           </w:p>
           <w:p>
@@ -8979,7 +8905,7 @@
                 <w:sz w:val="20"/>
                 <w:szCs w:val="20"/>
               </w:rPr>
-              <w:t>finding</w:t>
+              <w:t>latestPlea</w:t>
             </w:r>
             <w:r>
               <w:rPr>
@@ -9012,7 +8938,7 @@
                 <w:sz w:val="20"/>
                 <w:szCs w:val="20"/>
               </w:rPr>
-              <w:t>NOT_GUILTY</w:t>
+              <w:t>N</w:t>
             </w:r>
             <w:r>
               <w:rPr>
@@ -9096,6 +9022,161 @@
               </w:rPr>
               <w:t>Not guilty</w:t>
             </w:r>
+          </w:p>
+          <w:p>
+            <w:pPr>
+              <w:widowControl w:val="0"/>
+              <w:rPr>
+                <w:rFonts w:ascii="Arial Narrow" w:eastAsia="Calibri" w:hAnsi="Arial Narrow"/>
+                <w:sz w:val="20"/>
+                <w:szCs w:val="20"/>
+              </w:rPr>
+            </w:pPr>
+          </w:p>
+          <w:p>
+            <w:pPr>
+              <w:widowControl w:val="0"/>
+              <w:rPr>
+                <w:rFonts w:ascii="Arial Narrow" w:hAnsi="Arial Narrow"/>
+                <w:sz w:val="20"/>
+                <w:szCs w:val="20"/>
+              </w:rPr>
+            </w:pPr>
+            <w:r>
+              <w:rPr>
+                <w:rFonts w:ascii="Arial Narrow" w:hAnsi="Arial Narrow"/>
+                <w:b/>
+                <w:bCs/>
+                <w:sz w:val="20"/>
+                <w:szCs w:val="20"/>
+              </w:rPr>
+              <w:t xml:space="preserve">Date/Time </w:t>
+            </w:r>
+            <w:r>
+              <w:rPr>
+                <w:rFonts w:ascii="Arial Narrow" w:hAnsi="Arial Narrow"/>
+                <w:sz w:val="20"/>
+                <w:szCs w:val="20"/>
+              </w:rPr>
+              <w:t>_</w:t>
+            </w:r>
+            <w:r>
+              <w:rPr>
+                <w:rFonts w:ascii="Arial Narrow" w:eastAsia="Calibri" w:hAnsi="Arial Narrow"/>
+                <w:b/>
+                <w:bCs/>
+                <w:color w:val="2F5496" w:themeColor="accent1" w:themeShade="BF"/>
+                <w:sz w:val="20"/>
+                <w:szCs w:val="20"/>
+                <w:u w:val="single"/>
+              </w:rPr>
+              <w:t>{</w:t>
+            </w:r>
+            <w:proofErr w:type="spellStart"/>
+            <w:proofErr w:type="gramStart"/>
+            <w:r>
+              <w:rPr>
+                <w:rFonts w:ascii="Arial Narrow" w:eastAsia="Calibri" w:hAnsi="Arial Narrow"/>
+                <w:b/>
+                <w:bCs/>
+                <w:color w:val="2F5496" w:themeColor="accent1" w:themeShade="BF"/>
+                <w:sz w:val="20"/>
+                <w:szCs w:val="20"/>
+                <w:u w:val="single"/>
+              </w:rPr>
+              <w:t>d.counts</w:t>
+            </w:r>
+            <w:proofErr w:type="spellEnd"/>
+            <w:proofErr w:type="gramEnd"/>
+            <w:r>
+              <w:rPr>
+                <w:rFonts w:ascii="Arial Narrow" w:eastAsia="Calibri" w:hAnsi="Arial Narrow"/>
+                <w:b/>
+                <w:bCs/>
+                <w:color w:val="2F5496" w:themeColor="accent1" w:themeShade="BF"/>
+                <w:sz w:val="20"/>
+                <w:szCs w:val="20"/>
+                <w:u w:val="single"/>
+              </w:rPr>
+              <w:t>[0].</w:t>
+            </w:r>
+            <w:r>
+              <w:rPr>
+                <w:rFonts w:ascii="Cascadia Mono" w:hAnsi="Cascadia Mono" w:cs="Cascadia Mono"/>
+                <w:color w:val="A31515"/>
+                <w:kern w:val="0"/>
+                <w:sz w:val="19"/>
+                <w:szCs w:val="19"/>
+                <w:u w:val="single"/>
+              </w:rPr>
+              <w:t xml:space="preserve"> </w:t>
+            </w:r>
+            <w:proofErr w:type="spellStart"/>
+            <w:proofErr w:type="gramStart"/>
+            <w:r>
+              <w:rPr>
+                <w:rFonts w:ascii="Arial Narrow" w:eastAsia="Calibri" w:hAnsi="Arial Narrow"/>
+                <w:b/>
+                <w:bCs/>
+                <w:color w:val="2F5496" w:themeColor="accent1" w:themeShade="BF"/>
+                <w:sz w:val="20"/>
+                <w:szCs w:val="20"/>
+                <w:u w:val="single"/>
+              </w:rPr>
+              <w:t>latestPleaUpdate</w:t>
+            </w:r>
+            <w:r>
+              <w:rPr>
+                <w:rFonts w:ascii="Arial Narrow" w:eastAsia="Calibri" w:hAnsi="Arial Narrow"/>
+                <w:b/>
+                <w:bCs/>
+                <w:color w:val="2F5496" w:themeColor="accent1" w:themeShade="BF"/>
+                <w:sz w:val="20"/>
+                <w:szCs w:val="20"/>
+                <w:u w:val="single"/>
+              </w:rPr>
+              <w:t>.datetime</w:t>
+            </w:r>
+            <w:proofErr w:type="spellEnd"/>
+            <w:r>
+              <w:rPr>
+                <w:rFonts w:ascii="Arial Narrow" w:eastAsia="Calibri" w:hAnsi="Arial Narrow"/>
+                <w:b/>
+                <w:bCs/>
+                <w:color w:val="2F5496" w:themeColor="accent1" w:themeShade="BF"/>
+                <w:sz w:val="20"/>
+                <w:szCs w:val="20"/>
+                <w:u w:val="single"/>
+              </w:rPr>
+              <w:t>}</w:t>
+            </w:r>
+            <w:r>
+              <w:rPr>
+                <w:rFonts w:ascii="Arial Narrow" w:hAnsi="Arial Narrow"/>
+                <w:sz w:val="20"/>
+                <w:szCs w:val="20"/>
+              </w:rPr>
+              <w:t>_</w:t>
+            </w:r>
+            <w:proofErr w:type="gramEnd"/>
+            <w:r>
+              <w:rPr>
+                <w:rFonts w:ascii="Arial Narrow" w:hAnsi="Arial Narrow"/>
+                <w:sz w:val="20"/>
+                <w:szCs w:val="20"/>
+              </w:rPr>
+              <w:t>____</w:t>
+            </w:r>
+          </w:p>
+          <w:p>
+            <w:pPr>
+              <w:widowControl w:val="0"/>
+              <w:rPr>
+                <w:rFonts w:ascii="Arial Narrow" w:eastAsia="Calibri" w:hAnsi="Arial Narrow"/>
+                <w:sz w:val="20"/>
+                <w:szCs w:val="20"/>
+              </w:rPr>
+            </w:pPr>
           </w:p>
         </w:tc>
         <w:tc>
@@ -9163,7 +9244,7 @@
                 <w:sz w:val="20"/>
                 <w:szCs w:val="20"/>
               </w:rPr>
-              <w:t>Findings</w:t>
+              <w:t>Plea</w:t>
             </w:r>
           </w:p>
           <w:p>
@@ -9185,6 +9266,7 @@
               <w:t>{</w:t>
             </w:r>
             <w:proofErr w:type="spellStart"/>
+            <w:proofErr w:type="gramStart"/>
             <w:r>
               <w:rPr>
                 <w:rFonts w:ascii="Arial Narrow" w:hAnsi="Arial Narrow"/>
@@ -9194,6 +9276,7 @@
               <w:t>d.counts</w:t>
             </w:r>
             <w:proofErr w:type="spellEnd"/>
+            <w:proofErr w:type="gramEnd"/>
             <w:r>
               <w:rPr>
                 <w:rFonts w:ascii="Arial Narrow" w:hAnsi="Arial Narrow"/>
@@ -9209,16 +9292,24 @@
                 <w:sz w:val="20"/>
                 <w:szCs w:val="20"/>
               </w:rPr>
-              <w:t>finding:ifEQ</w:t>
-            </w:r>
-            <w:proofErr w:type="spellEnd"/>
-            <w:r>
-              <w:rPr>
-                <w:rFonts w:ascii="Arial Narrow" w:hAnsi="Arial Narrow"/>
-                <w:sz w:val="20"/>
-                <w:szCs w:val="20"/>
-              </w:rPr>
-              <w:t>('GUILTY'):show(</w:t>
+              <w:t>latestPlea</w:t>
+            </w:r>
+            <w:r>
+              <w:rPr>
+                <w:rFonts w:ascii="Arial Narrow" w:hAnsi="Arial Narrow"/>
+                <w:sz w:val="20"/>
+                <w:szCs w:val="20"/>
+              </w:rPr>
+              <w:t>:ifEQ</w:t>
+            </w:r>
+            <w:proofErr w:type="spellEnd"/>
+            <w:r>
+              <w:rPr>
+                <w:rFonts w:ascii="Arial Narrow" w:hAnsi="Arial Narrow"/>
+                <w:sz w:val="20"/>
+                <w:szCs w:val="20"/>
+              </w:rPr>
+              <w:t>('G'):show(</w:t>
             </w:r>
             <w:r>
               <w:rPr>
@@ -9268,7 +9359,7 @@
                 <w:sz w:val="20"/>
                 <w:szCs w:val="20"/>
               </w:rPr>
-              <w:t>)} Guilty as charged</w:t>
+              <w:t>)} Guilty</w:t>
             </w:r>
           </w:p>
           <w:p>
@@ -9277,8 +9368,6 @@
               <w:ind w:left="452"/>
               <w:rPr>
                 <w:rFonts w:ascii="Arial Narrow" w:hAnsi="Arial Narrow"/>
-                <w:b/>
-                <w:bCs/>
                 <w:sz w:val="20"/>
                 <w:szCs w:val="20"/>
               </w:rPr>
@@ -9318,16 +9407,24 @@
                 <w:sz w:val="20"/>
                 <w:szCs w:val="20"/>
               </w:rPr>
-              <w:t>finding:ifEQ</w:t>
-            </w:r>
-            <w:proofErr w:type="spellEnd"/>
-            <w:r>
-              <w:rPr>
-                <w:rFonts w:ascii="Arial Narrow" w:hAnsi="Arial Narrow"/>
-                <w:sz w:val="20"/>
-                <w:szCs w:val="20"/>
-              </w:rPr>
-              <w:t>('NOT_GUILTY'):show(</w:t>
+              <w:t>latestPlea</w:t>
+            </w:r>
+            <w:r>
+              <w:rPr>
+                <w:rFonts w:ascii="Arial Narrow" w:hAnsi="Arial Narrow"/>
+                <w:sz w:val="20"/>
+                <w:szCs w:val="20"/>
+              </w:rPr>
+              <w:t>:ifEQ</w:t>
+            </w:r>
+            <w:proofErr w:type="spellEnd"/>
+            <w:r>
+              <w:rPr>
+                <w:rFonts w:ascii="Arial Narrow" w:hAnsi="Arial Narrow"/>
+                <w:sz w:val="20"/>
+                <w:szCs w:val="20"/>
+              </w:rPr>
+              <w:t>('N'):show(</w:t>
             </w:r>
             <w:r>
               <w:rPr>
@@ -9382,16 +9479,150 @@
           </w:p>
           <w:p>
             <w:pPr>
-              <w:pStyle w:val="ListParagraph"/>
-              <w:ind w:left="452"/>
-              <w:rPr>
-                <w:rFonts w:ascii="Arial Narrow" w:hAnsi="Arial Narrow"/>
-                <w:b/>
-                <w:bCs/>
-                <w:sz w:val="20"/>
-                <w:szCs w:val="20"/>
-              </w:rPr>
-            </w:pPr>
+              <w:rPr>
+                <w:rFonts w:ascii="Arial Narrow" w:hAnsi="Arial Narrow"/>
+                <w:b/>
+                <w:bCs/>
+                <w:sz w:val="20"/>
+                <w:szCs w:val="20"/>
+              </w:rPr>
+            </w:pPr>
+          </w:p>
+          <w:p>
+            <w:pPr>
+              <w:rPr>
+                <w:rFonts w:ascii="Arial Narrow" w:hAnsi="Arial Narrow"/>
+                <w:b/>
+                <w:bCs/>
+                <w:sz w:val="20"/>
+                <w:szCs w:val="20"/>
+              </w:rPr>
+            </w:pPr>
+            <w:r>
+              <w:rPr>
+                <w:rFonts w:ascii="Arial Narrow" w:hAnsi="Arial Narrow"/>
+                <w:b/>
+                <w:bCs/>
+                <w:sz w:val="20"/>
+                <w:szCs w:val="20"/>
+              </w:rPr>
+              <w:t xml:space="preserve">Date/Time </w:t>
+            </w:r>
+            <w:r>
+              <w:rPr>
+                <w:rFonts w:ascii="Arial Narrow" w:hAnsi="Arial Narrow"/>
+                <w:sz w:val="20"/>
+                <w:szCs w:val="20"/>
+              </w:rPr>
+              <w:t>_</w:t>
+            </w:r>
+            <w:r>
+              <w:rPr>
+                <w:rFonts w:ascii="Arial Narrow" w:eastAsia="Calibri" w:hAnsi="Arial Narrow"/>
+                <w:b/>
+                <w:bCs/>
+                <w:color w:val="2F5496" w:themeColor="accent1" w:themeShade="BF"/>
+                <w:sz w:val="20"/>
+                <w:szCs w:val="20"/>
+                <w:u w:val="single"/>
+              </w:rPr>
+              <w:t>{</w:t>
+            </w:r>
+            <w:proofErr w:type="spellStart"/>
+            <w:proofErr w:type="gramStart"/>
+            <w:r>
+              <w:rPr>
+                <w:rFonts w:ascii="Arial Narrow" w:eastAsia="Calibri" w:hAnsi="Arial Narrow"/>
+                <w:b/>
+                <w:bCs/>
+                <w:color w:val="2F5496" w:themeColor="accent1" w:themeShade="BF"/>
+                <w:sz w:val="20"/>
+                <w:szCs w:val="20"/>
+                <w:u w:val="single"/>
+              </w:rPr>
+              <w:t>d.counts</w:t>
+            </w:r>
+            <w:proofErr w:type="spellEnd"/>
+            <w:proofErr w:type="gramEnd"/>
+            <w:r>
+              <w:rPr>
+                <w:rFonts w:ascii="Arial Narrow" w:eastAsia="Calibri" w:hAnsi="Arial Narrow"/>
+                <w:b/>
+                <w:bCs/>
+                <w:color w:val="2F5496" w:themeColor="accent1" w:themeShade="BF"/>
+                <w:sz w:val="20"/>
+                <w:szCs w:val="20"/>
+                <w:u w:val="single"/>
+              </w:rPr>
+              <w:t>[1].</w:t>
+            </w:r>
+            <w:r>
+              <w:rPr>
+                <w:rFonts w:ascii="Cascadia Mono" w:hAnsi="Cascadia Mono" w:cs="Cascadia Mono"/>
+                <w:color w:val="A31515"/>
+                <w:kern w:val="0"/>
+                <w:sz w:val="19"/>
+                <w:szCs w:val="19"/>
+                <w:u w:val="single"/>
+              </w:rPr>
+              <w:t xml:space="preserve"> </w:t>
+            </w:r>
+            <w:proofErr w:type="spellStart"/>
+            <w:proofErr w:type="gramStart"/>
+            <w:r>
+              <w:rPr>
+                <w:rFonts w:ascii="Arial Narrow" w:eastAsia="Calibri" w:hAnsi="Arial Narrow"/>
+                <w:b/>
+                <w:bCs/>
+                <w:color w:val="2F5496" w:themeColor="accent1" w:themeShade="BF"/>
+                <w:sz w:val="20"/>
+                <w:szCs w:val="20"/>
+                <w:u w:val="single"/>
+              </w:rPr>
+              <w:t>latestPleaUpdate</w:t>
+            </w:r>
+            <w:r>
+              <w:rPr>
+                <w:rFonts w:ascii="Arial Narrow" w:eastAsia="Calibri" w:hAnsi="Arial Narrow"/>
+                <w:b/>
+                <w:bCs/>
+                <w:color w:val="2F5496" w:themeColor="accent1" w:themeShade="BF"/>
+                <w:sz w:val="20"/>
+                <w:szCs w:val="20"/>
+                <w:u w:val="single"/>
+              </w:rPr>
+              <w:t>.datetime</w:t>
+            </w:r>
+            <w:proofErr w:type="spellEnd"/>
+            <w:r>
+              <w:rPr>
+                <w:rFonts w:ascii="Arial Narrow" w:eastAsia="Calibri" w:hAnsi="Arial Narrow"/>
+                <w:b/>
+                <w:bCs/>
+                <w:color w:val="2F5496" w:themeColor="accent1" w:themeShade="BF"/>
+                <w:sz w:val="20"/>
+                <w:szCs w:val="20"/>
+                <w:u w:val="single"/>
+              </w:rPr>
+              <w:t>}</w:t>
+            </w:r>
+            <w:r>
+              <w:rPr>
+                <w:rFonts w:ascii="Arial Narrow" w:hAnsi="Arial Narrow"/>
+                <w:sz w:val="20"/>
+                <w:szCs w:val="20"/>
+              </w:rPr>
+              <w:t>_</w:t>
+            </w:r>
+            <w:proofErr w:type="gramEnd"/>
+            <w:r>
+              <w:rPr>
+                <w:rFonts w:ascii="Arial Narrow" w:hAnsi="Arial Narrow"/>
+                <w:sz w:val="20"/>
+                <w:szCs w:val="20"/>
+              </w:rPr>
+              <w:t>_________</w:t>
+            </w:r>
           </w:p>
         </w:tc>
         <w:tc>
@@ -9469,7 +9700,7 @@
                 <w:sz w:val="20"/>
                 <w:szCs w:val="20"/>
               </w:rPr>
-              <w:t>Findings</w:t>
+              <w:t>Plea</w:t>
             </w:r>
           </w:p>
           <w:p>
@@ -9491,6 +9722,7 @@
               <w:t>{</w:t>
             </w:r>
             <w:proofErr w:type="spellStart"/>
+            <w:proofErr w:type="gramStart"/>
             <w:r>
               <w:rPr>
                 <w:rFonts w:ascii="Arial Narrow" w:eastAsia="Calibri" w:hAnsi="Arial Narrow"/>
@@ -9508,6 +9740,7 @@
               <w:t>counts</w:t>
             </w:r>
             <w:proofErr w:type="spellEnd"/>
+            <w:proofErr w:type="gramEnd"/>
             <w:r>
               <w:rPr>
                 <w:rFonts w:ascii="Arial Narrow" w:eastAsia="Calibri" w:hAnsi="Arial Narrow"/>
@@ -9523,7 +9756,7 @@
                 <w:sz w:val="20"/>
                 <w:szCs w:val="20"/>
               </w:rPr>
-              <w:t>finding</w:t>
+              <w:t>latestPlea</w:t>
             </w:r>
             <w:r>
               <w:rPr>
@@ -9556,7 +9789,7 @@
                 <w:sz w:val="20"/>
                 <w:szCs w:val="20"/>
               </w:rPr>
-              <w:t>GUILTY</w:t>
+              <w:t>G</w:t>
             </w:r>
             <w:r>
               <w:rPr>
@@ -9638,7 +9871,7 @@
                 <w:sz w:val="20"/>
                 <w:szCs w:val="20"/>
               </w:rPr>
-              <w:t>Guilty as charged</w:t>
+              <w:t>Guilty</w:t>
             </w:r>
           </w:p>
           <w:p>
@@ -9702,7 +9935,7 @@
                 <w:sz w:val="20"/>
                 <w:szCs w:val="20"/>
               </w:rPr>
-              <w:t>finding</w:t>
+              <w:t>latestPlea</w:t>
             </w:r>
             <w:r>
               <w:rPr>
@@ -9735,7 +9968,7 @@
                 <w:sz w:val="20"/>
                 <w:szCs w:val="20"/>
               </w:rPr>
-              <w:t>NOT_GUILTY</w:t>
+              <w:t>N</w:t>
             </w:r>
             <w:r>
               <w:rPr>
@@ -9830,6 +10063,141 @@
                 <w:szCs w:val="20"/>
               </w:rPr>
             </w:pPr>
+          </w:p>
+          <w:p>
+            <w:pPr>
+              <w:widowControl w:val="0"/>
+              <w:rPr>
+                <w:rFonts w:ascii="Arial Narrow" w:eastAsia="Calibri" w:hAnsi="Arial Narrow"/>
+                <w:sz w:val="20"/>
+                <w:szCs w:val="20"/>
+              </w:rPr>
+            </w:pPr>
+            <w:r>
+              <w:rPr>
+                <w:rFonts w:ascii="Arial Narrow" w:hAnsi="Arial Narrow"/>
+                <w:b/>
+                <w:bCs/>
+                <w:sz w:val="20"/>
+                <w:szCs w:val="20"/>
+              </w:rPr>
+              <w:t xml:space="preserve">Date/Time </w:t>
+            </w:r>
+            <w:r>
+              <w:rPr>
+                <w:rFonts w:ascii="Arial Narrow" w:hAnsi="Arial Narrow"/>
+                <w:sz w:val="20"/>
+                <w:szCs w:val="20"/>
+              </w:rPr>
+              <w:t>_</w:t>
+            </w:r>
+            <w:r>
+              <w:rPr>
+                <w:rFonts w:ascii="Arial Narrow" w:eastAsia="Calibri" w:hAnsi="Arial Narrow"/>
+                <w:b/>
+                <w:bCs/>
+                <w:color w:val="2F5496" w:themeColor="accent1" w:themeShade="BF"/>
+                <w:sz w:val="20"/>
+                <w:szCs w:val="20"/>
+                <w:u w:val="single"/>
+              </w:rPr>
+              <w:t>{</w:t>
+            </w:r>
+            <w:proofErr w:type="spellStart"/>
+            <w:proofErr w:type="gramStart"/>
+            <w:r>
+              <w:rPr>
+                <w:rFonts w:ascii="Arial Narrow" w:eastAsia="Calibri" w:hAnsi="Arial Narrow"/>
+                <w:b/>
+                <w:bCs/>
+                <w:color w:val="2F5496" w:themeColor="accent1" w:themeShade="BF"/>
+                <w:sz w:val="20"/>
+                <w:szCs w:val="20"/>
+                <w:u w:val="single"/>
+              </w:rPr>
+              <w:t>d.counts</w:t>
+            </w:r>
+            <w:proofErr w:type="spellEnd"/>
+            <w:proofErr w:type="gramEnd"/>
+            <w:r>
+              <w:rPr>
+                <w:rFonts w:ascii="Arial Narrow" w:eastAsia="Calibri" w:hAnsi="Arial Narrow"/>
+                <w:b/>
+                <w:bCs/>
+                <w:color w:val="2F5496" w:themeColor="accent1" w:themeShade="BF"/>
+                <w:sz w:val="20"/>
+                <w:szCs w:val="20"/>
+                <w:u w:val="single"/>
+              </w:rPr>
+              <w:t>[2].</w:t>
+            </w:r>
+            <w:r>
+              <w:rPr>
+                <w:rFonts w:ascii="Cascadia Mono" w:hAnsi="Cascadia Mono" w:cs="Cascadia Mono"/>
+                <w:color w:val="A31515"/>
+                <w:kern w:val="0"/>
+                <w:sz w:val="19"/>
+                <w:szCs w:val="19"/>
+                <w:u w:val="single"/>
+              </w:rPr>
+              <w:t xml:space="preserve"> </w:t>
+            </w:r>
+            <w:proofErr w:type="spellStart"/>
+            <w:proofErr w:type="gramStart"/>
+            <w:r>
+              <w:rPr>
+                <w:rFonts w:ascii="Arial Narrow" w:eastAsia="Calibri" w:hAnsi="Arial Narrow"/>
+                <w:b/>
+                <w:bCs/>
+                <w:color w:val="2F5496" w:themeColor="accent1" w:themeShade="BF"/>
+                <w:sz w:val="20"/>
+                <w:szCs w:val="20"/>
+                <w:u w:val="single"/>
+              </w:rPr>
+              <w:t>latestPleaUpdate</w:t>
+            </w:r>
+            <w:r>
+              <w:rPr>
+                <w:rFonts w:ascii="Arial Narrow" w:eastAsia="Calibri" w:hAnsi="Arial Narrow"/>
+                <w:b/>
+                <w:bCs/>
+                <w:color w:val="2F5496" w:themeColor="accent1" w:themeShade="BF"/>
+                <w:sz w:val="20"/>
+                <w:szCs w:val="20"/>
+                <w:u w:val="single"/>
+              </w:rPr>
+              <w:t>.datetime</w:t>
+            </w:r>
+            <w:proofErr w:type="spellEnd"/>
+            <w:r>
+              <w:rPr>
+                <w:rFonts w:ascii="Arial Narrow" w:eastAsia="Calibri" w:hAnsi="Arial Narrow"/>
+                <w:b/>
+                <w:bCs/>
+                <w:color w:val="2F5496" w:themeColor="accent1" w:themeShade="BF"/>
+                <w:sz w:val="20"/>
+                <w:szCs w:val="20"/>
+                <w:u w:val="single"/>
+              </w:rPr>
+              <w:t>}</w:t>
+            </w:r>
+            <w:r>
+              <w:rPr>
+                <w:rFonts w:ascii="Arial Narrow" w:hAnsi="Arial Narrow"/>
+                <w:sz w:val="20"/>
+                <w:szCs w:val="20"/>
+              </w:rPr>
+              <w:t>_</w:t>
+            </w:r>
+            <w:proofErr w:type="gramEnd"/>
+            <w:r>
+              <w:rPr>
+                <w:rFonts w:ascii="Arial Narrow" w:hAnsi="Arial Narrow"/>
+                <w:sz w:val="20"/>
+                <w:szCs w:val="20"/>
+              </w:rPr>
+              <w:t>________</w:t>
+            </w:r>
           </w:p>
         </w:tc>
       </w:tr>
@@ -9857,6 +10225,936 @@
                 <w:sz w:val="20"/>
                 <w:szCs w:val="20"/>
               </w:rPr>
+              <w:t>Findings</w:t>
+            </w:r>
+          </w:p>
+          <w:p>
+            <w:pPr>
+              <w:pStyle w:val="ListParagraph"/>
+              <w:ind w:left="452"/>
+              <w:rPr>
+                <w:rFonts w:ascii="Arial Narrow" w:hAnsi="Arial Narrow"/>
+                <w:sz w:val="20"/>
+                <w:szCs w:val="20"/>
+              </w:rPr>
+            </w:pPr>
+            <w:r>
+              <w:rPr>
+                <w:rFonts w:ascii="Arial Narrow" w:hAnsi="Arial Narrow"/>
+                <w:sz w:val="20"/>
+                <w:szCs w:val="20"/>
+              </w:rPr>
+              <w:t>{</w:t>
+            </w:r>
+            <w:proofErr w:type="spellStart"/>
+            <w:proofErr w:type="gramStart"/>
+            <w:r>
+              <w:rPr>
+                <w:rFonts w:ascii="Arial Narrow" w:hAnsi="Arial Narrow"/>
+                <w:sz w:val="20"/>
+                <w:szCs w:val="20"/>
+              </w:rPr>
+              <w:t>d.counts</w:t>
+            </w:r>
+            <w:proofErr w:type="spellEnd"/>
+            <w:proofErr w:type="gramEnd"/>
+            <w:r>
+              <w:rPr>
+                <w:rFonts w:ascii="Arial Narrow" w:hAnsi="Arial Narrow"/>
+                <w:sz w:val="20"/>
+                <w:szCs w:val="20"/>
+              </w:rPr>
+              <w:t>[</w:t>
+            </w:r>
+            <w:r>
+              <w:rPr>
+                <w:rFonts w:ascii="Arial Narrow" w:hAnsi="Arial Narrow"/>
+                <w:sz w:val="20"/>
+                <w:szCs w:val="20"/>
+              </w:rPr>
+              <w:t>0</w:t>
+            </w:r>
+            <w:r>
+              <w:rPr>
+                <w:rFonts w:ascii="Arial Narrow" w:hAnsi="Arial Narrow"/>
+                <w:sz w:val="20"/>
+                <w:szCs w:val="20"/>
+              </w:rPr>
+              <w:t>].</w:t>
+            </w:r>
+            <w:proofErr w:type="spellStart"/>
+            <w:r>
+              <w:rPr>
+                <w:rFonts w:ascii="Arial Narrow" w:hAnsi="Arial Narrow"/>
+                <w:sz w:val="20"/>
+                <w:szCs w:val="20"/>
+              </w:rPr>
+              <w:t>finding:ifEQ</w:t>
+            </w:r>
+            <w:proofErr w:type="spellEnd"/>
+            <w:r>
+              <w:rPr>
+                <w:rFonts w:ascii="Arial Narrow" w:hAnsi="Arial Narrow"/>
+                <w:sz w:val="20"/>
+                <w:szCs w:val="20"/>
+              </w:rPr>
+              <w:t>('GUILTY'):show(</w:t>
+            </w:r>
+            <w:r>
+              <w:rPr>
+                <w:rFonts w:ascii="Segoe UI Symbol" w:hAnsi="Segoe UI Symbol" w:cs="Segoe UI Symbol"/>
+                <w:sz w:val="20"/>
+                <w:szCs w:val="20"/>
+              </w:rPr>
+              <w:t>☑</w:t>
+            </w:r>
+            <w:r>
+              <w:rPr>
+                <w:rFonts w:ascii="Arial Narrow" w:hAnsi="Arial Narrow"/>
+                <w:sz w:val="20"/>
+                <w:szCs w:val="20"/>
+              </w:rPr>
+              <w:t>):</w:t>
+            </w:r>
+            <w:proofErr w:type="spellStart"/>
+            <w:r>
+              <w:rPr>
+                <w:rFonts w:ascii="Arial Narrow" w:hAnsi="Arial Narrow"/>
+                <w:sz w:val="20"/>
+                <w:szCs w:val="20"/>
+              </w:rPr>
+              <w:t>elseShow</w:t>
+            </w:r>
+            <w:proofErr w:type="spellEnd"/>
+            <w:r>
+              <w:rPr>
+                <w:rFonts w:ascii="Arial Narrow" w:hAnsi="Arial Narrow"/>
+                <w:sz w:val="20"/>
+                <w:szCs w:val="20"/>
+              </w:rPr>
+              <w:t>(</w:t>
+            </w:r>
+            <w:r>
+              <w:rPr>
+                <w:rFonts w:ascii="Segoe UI Symbol" w:hAnsi="Segoe UI Symbol" w:cs="Segoe UI Symbol"/>
+                <w:sz w:val="20"/>
+                <w:szCs w:val="20"/>
+              </w:rPr>
+              <w:t>☐</w:t>
+            </w:r>
+            <w:r>
+              <w:rPr>
+                <w:rFonts w:ascii="Arial Narrow" w:hAnsi="Arial Narrow"/>
+                <w:sz w:val="20"/>
+                <w:szCs w:val="20"/>
+              </w:rPr>
+              <w:t>)} Guilty as charged</w:t>
+            </w:r>
+          </w:p>
+          <w:p>
+            <w:pPr>
+              <w:pStyle w:val="ListParagraph"/>
+              <w:ind w:left="452"/>
+              <w:rPr>
+                <w:rFonts w:ascii="Arial Narrow" w:hAnsi="Arial Narrow"/>
+                <w:b/>
+                <w:bCs/>
+                <w:sz w:val="20"/>
+                <w:szCs w:val="20"/>
+              </w:rPr>
+            </w:pPr>
+            <w:r>
+              <w:rPr>
+                <w:rFonts w:ascii="Arial Narrow" w:hAnsi="Arial Narrow"/>
+                <w:sz w:val="20"/>
+                <w:szCs w:val="20"/>
+              </w:rPr>
+              <w:t>{</w:t>
+            </w:r>
+            <w:proofErr w:type="spellStart"/>
+            <w:proofErr w:type="gramStart"/>
+            <w:r>
+              <w:rPr>
+                <w:rFonts w:ascii="Arial Narrow" w:hAnsi="Arial Narrow"/>
+                <w:sz w:val="20"/>
+                <w:szCs w:val="20"/>
+              </w:rPr>
+              <w:t>d.counts</w:t>
+            </w:r>
+            <w:proofErr w:type="spellEnd"/>
+            <w:proofErr w:type="gramEnd"/>
+            <w:r>
+              <w:rPr>
+                <w:rFonts w:ascii="Arial Narrow" w:hAnsi="Arial Narrow"/>
+                <w:sz w:val="20"/>
+                <w:szCs w:val="20"/>
+              </w:rPr>
+              <w:t>[</w:t>
+            </w:r>
+            <w:r>
+              <w:rPr>
+                <w:rFonts w:ascii="Arial Narrow" w:hAnsi="Arial Narrow"/>
+                <w:sz w:val="20"/>
+                <w:szCs w:val="20"/>
+              </w:rPr>
+              <w:t>0</w:t>
+            </w:r>
+            <w:r>
+              <w:rPr>
+                <w:rFonts w:ascii="Arial Narrow" w:hAnsi="Arial Narrow"/>
+                <w:sz w:val="20"/>
+                <w:szCs w:val="20"/>
+              </w:rPr>
+              <w:t>].</w:t>
+            </w:r>
+            <w:proofErr w:type="spellStart"/>
+            <w:r>
+              <w:rPr>
+                <w:rFonts w:ascii="Arial Narrow" w:hAnsi="Arial Narrow"/>
+                <w:sz w:val="20"/>
+                <w:szCs w:val="20"/>
+              </w:rPr>
+              <w:t>finding:ifEQ</w:t>
+            </w:r>
+            <w:proofErr w:type="spellEnd"/>
+            <w:r>
+              <w:rPr>
+                <w:rFonts w:ascii="Arial Narrow" w:hAnsi="Arial Narrow"/>
+                <w:sz w:val="20"/>
+                <w:szCs w:val="20"/>
+              </w:rPr>
+              <w:t>('NOT_GUILTY'):show(</w:t>
+            </w:r>
+            <w:r>
+              <w:rPr>
+                <w:rFonts w:ascii="Segoe UI Symbol" w:hAnsi="Segoe UI Symbol" w:cs="Segoe UI Symbol"/>
+                <w:sz w:val="20"/>
+                <w:szCs w:val="20"/>
+              </w:rPr>
+              <w:t>☑</w:t>
+            </w:r>
+            <w:r>
+              <w:rPr>
+                <w:rFonts w:ascii="Arial Narrow" w:hAnsi="Arial Narrow"/>
+                <w:sz w:val="20"/>
+                <w:szCs w:val="20"/>
+              </w:rPr>
+              <w:t>):</w:t>
+            </w:r>
+            <w:proofErr w:type="spellStart"/>
+            <w:r>
+              <w:rPr>
+                <w:rFonts w:ascii="Arial Narrow" w:hAnsi="Arial Narrow"/>
+                <w:sz w:val="20"/>
+                <w:szCs w:val="20"/>
+              </w:rPr>
+              <w:t>elseShow</w:t>
+            </w:r>
+            <w:proofErr w:type="spellEnd"/>
+            <w:r>
+              <w:rPr>
+                <w:rFonts w:ascii="Arial Narrow" w:hAnsi="Arial Narrow"/>
+                <w:sz w:val="20"/>
+                <w:szCs w:val="20"/>
+              </w:rPr>
+              <w:t>(</w:t>
+            </w:r>
+            <w:r>
+              <w:rPr>
+                <w:rFonts w:ascii="Segoe UI Symbol" w:hAnsi="Segoe UI Symbol" w:cs="Segoe UI Symbol"/>
+                <w:sz w:val="20"/>
+                <w:szCs w:val="20"/>
+              </w:rPr>
+              <w:t>☐</w:t>
+            </w:r>
+            <w:r>
+              <w:rPr>
+                <w:rFonts w:ascii="Arial Narrow" w:hAnsi="Arial Narrow"/>
+                <w:sz w:val="20"/>
+                <w:szCs w:val="20"/>
+              </w:rPr>
+              <w:t>)} Not guilty</w:t>
+            </w:r>
+          </w:p>
+          <w:p>
+            <w:pPr>
+              <w:widowControl w:val="0"/>
+              <w:ind w:left="360"/>
+              <w:rPr>
+                <w:rFonts w:ascii="Arial Narrow" w:hAnsi="Arial Narrow"/>
+                <w:sz w:val="20"/>
+                <w:szCs w:val="20"/>
+              </w:rPr>
+            </w:pPr>
+          </w:p>
+        </w:tc>
+        <w:tc>
+          <w:tcPr>
+            <w:tcW w:w="3952" w:type="dxa"/>
+            <w:gridSpan w:val="2"/>
+          </w:tcPr>
+          <w:p>
+            <w:pPr>
+              <w:rPr>
+                <w:rFonts w:ascii="Arial Narrow" w:hAnsi="Arial Narrow"/>
+                <w:b/>
+                <w:bCs/>
+                <w:sz w:val="20"/>
+                <w:szCs w:val="20"/>
+              </w:rPr>
+            </w:pPr>
+            <w:r>
+              <w:rPr>
+                <w:rFonts w:ascii="Arial Narrow" w:hAnsi="Arial Narrow"/>
+                <w:b/>
+                <w:bCs/>
+                <w:sz w:val="20"/>
+                <w:szCs w:val="20"/>
+              </w:rPr>
+              <w:t>Findings</w:t>
+            </w:r>
+          </w:p>
+          <w:p>
+            <w:pPr>
+              <w:pStyle w:val="ListParagraph"/>
+              <w:ind w:left="452"/>
+              <w:rPr>
+                <w:rFonts w:ascii="Arial Narrow" w:hAnsi="Arial Narrow"/>
+                <w:sz w:val="20"/>
+                <w:szCs w:val="20"/>
+              </w:rPr>
+            </w:pPr>
+            <w:r>
+              <w:rPr>
+                <w:rFonts w:ascii="Arial Narrow" w:hAnsi="Arial Narrow"/>
+                <w:sz w:val="20"/>
+                <w:szCs w:val="20"/>
+              </w:rPr>
+              <w:t>{</w:t>
+            </w:r>
+            <w:proofErr w:type="spellStart"/>
+            <w:proofErr w:type="gramStart"/>
+            <w:r>
+              <w:rPr>
+                <w:rFonts w:ascii="Arial Narrow" w:hAnsi="Arial Narrow"/>
+                <w:sz w:val="20"/>
+                <w:szCs w:val="20"/>
+              </w:rPr>
+              <w:t>d.counts</w:t>
+            </w:r>
+            <w:proofErr w:type="spellEnd"/>
+            <w:proofErr w:type="gramEnd"/>
+            <w:r>
+              <w:rPr>
+                <w:rFonts w:ascii="Arial Narrow" w:hAnsi="Arial Narrow"/>
+                <w:sz w:val="20"/>
+                <w:szCs w:val="20"/>
+              </w:rPr>
+              <w:t>[1].</w:t>
+            </w:r>
+            <w:proofErr w:type="spellStart"/>
+            <w:r>
+              <w:rPr>
+                <w:rFonts w:ascii="Arial Narrow" w:hAnsi="Arial Narrow"/>
+                <w:sz w:val="20"/>
+                <w:szCs w:val="20"/>
+              </w:rPr>
+              <w:t>finding:ifEQ</w:t>
+            </w:r>
+            <w:proofErr w:type="spellEnd"/>
+            <w:r>
+              <w:rPr>
+                <w:rFonts w:ascii="Arial Narrow" w:hAnsi="Arial Narrow"/>
+                <w:sz w:val="20"/>
+                <w:szCs w:val="20"/>
+              </w:rPr>
+              <w:t>('GUILTY'):show(</w:t>
+            </w:r>
+            <w:r>
+              <w:rPr>
+                <w:rFonts w:ascii="Segoe UI Symbol" w:hAnsi="Segoe UI Symbol" w:cs="Segoe UI Symbol"/>
+                <w:sz w:val="20"/>
+                <w:szCs w:val="20"/>
+              </w:rPr>
+              <w:t>☑</w:t>
+            </w:r>
+            <w:r>
+              <w:rPr>
+                <w:rFonts w:ascii="Arial Narrow" w:hAnsi="Arial Narrow"/>
+                <w:sz w:val="20"/>
+                <w:szCs w:val="20"/>
+              </w:rPr>
+              <w:t>):</w:t>
+            </w:r>
+            <w:proofErr w:type="spellStart"/>
+            <w:r>
+              <w:rPr>
+                <w:rFonts w:ascii="Arial Narrow" w:hAnsi="Arial Narrow"/>
+                <w:sz w:val="20"/>
+                <w:szCs w:val="20"/>
+              </w:rPr>
+              <w:t>elseShow</w:t>
+            </w:r>
+            <w:proofErr w:type="spellEnd"/>
+            <w:r>
+              <w:rPr>
+                <w:rFonts w:ascii="Arial Narrow" w:hAnsi="Arial Narrow"/>
+                <w:sz w:val="20"/>
+                <w:szCs w:val="20"/>
+              </w:rPr>
+              <w:t>(</w:t>
+            </w:r>
+            <w:r>
+              <w:rPr>
+                <w:rFonts w:ascii="Segoe UI Symbol" w:hAnsi="Segoe UI Symbol" w:cs="Segoe UI Symbol"/>
+                <w:sz w:val="20"/>
+                <w:szCs w:val="20"/>
+              </w:rPr>
+              <w:t>☐</w:t>
+            </w:r>
+            <w:r>
+              <w:rPr>
+                <w:rFonts w:ascii="Arial Narrow" w:hAnsi="Arial Narrow"/>
+                <w:sz w:val="20"/>
+                <w:szCs w:val="20"/>
+              </w:rPr>
+              <w:t>)} Guilty as charged</w:t>
+            </w:r>
+          </w:p>
+          <w:p>
+            <w:pPr>
+              <w:pStyle w:val="ListParagraph"/>
+              <w:ind w:left="452"/>
+              <w:rPr>
+                <w:rFonts w:ascii="Arial Narrow" w:hAnsi="Arial Narrow"/>
+                <w:b/>
+                <w:bCs/>
+                <w:sz w:val="20"/>
+                <w:szCs w:val="20"/>
+              </w:rPr>
+            </w:pPr>
+            <w:r>
+              <w:rPr>
+                <w:rFonts w:ascii="Arial Narrow" w:hAnsi="Arial Narrow"/>
+                <w:sz w:val="20"/>
+                <w:szCs w:val="20"/>
+              </w:rPr>
+              <w:t>{</w:t>
+            </w:r>
+            <w:proofErr w:type="spellStart"/>
+            <w:proofErr w:type="gramStart"/>
+            <w:r>
+              <w:rPr>
+                <w:rFonts w:ascii="Arial Narrow" w:hAnsi="Arial Narrow"/>
+                <w:sz w:val="20"/>
+                <w:szCs w:val="20"/>
+              </w:rPr>
+              <w:t>d.counts</w:t>
+            </w:r>
+            <w:proofErr w:type="spellEnd"/>
+            <w:proofErr w:type="gramEnd"/>
+            <w:r>
+              <w:rPr>
+                <w:rFonts w:ascii="Arial Narrow" w:hAnsi="Arial Narrow"/>
+                <w:sz w:val="20"/>
+                <w:szCs w:val="20"/>
+              </w:rPr>
+              <w:t>[1].</w:t>
+            </w:r>
+            <w:proofErr w:type="spellStart"/>
+            <w:r>
+              <w:rPr>
+                <w:rFonts w:ascii="Arial Narrow" w:hAnsi="Arial Narrow"/>
+                <w:sz w:val="20"/>
+                <w:szCs w:val="20"/>
+              </w:rPr>
+              <w:t>finding:ifEQ</w:t>
+            </w:r>
+            <w:proofErr w:type="spellEnd"/>
+            <w:r>
+              <w:rPr>
+                <w:rFonts w:ascii="Arial Narrow" w:hAnsi="Arial Narrow"/>
+                <w:sz w:val="20"/>
+                <w:szCs w:val="20"/>
+              </w:rPr>
+              <w:t>('NOT_GUILTY'):show(</w:t>
+            </w:r>
+            <w:r>
+              <w:rPr>
+                <w:rFonts w:ascii="Segoe UI Symbol" w:hAnsi="Segoe UI Symbol" w:cs="Segoe UI Symbol"/>
+                <w:sz w:val="20"/>
+                <w:szCs w:val="20"/>
+              </w:rPr>
+              <w:t>☑</w:t>
+            </w:r>
+            <w:r>
+              <w:rPr>
+                <w:rFonts w:ascii="Arial Narrow" w:hAnsi="Arial Narrow"/>
+                <w:sz w:val="20"/>
+                <w:szCs w:val="20"/>
+              </w:rPr>
+              <w:t>):</w:t>
+            </w:r>
+            <w:proofErr w:type="spellStart"/>
+            <w:r>
+              <w:rPr>
+                <w:rFonts w:ascii="Arial Narrow" w:hAnsi="Arial Narrow"/>
+                <w:sz w:val="20"/>
+                <w:szCs w:val="20"/>
+              </w:rPr>
+              <w:t>elseShow</w:t>
+            </w:r>
+            <w:proofErr w:type="spellEnd"/>
+            <w:r>
+              <w:rPr>
+                <w:rFonts w:ascii="Arial Narrow" w:hAnsi="Arial Narrow"/>
+                <w:sz w:val="20"/>
+                <w:szCs w:val="20"/>
+              </w:rPr>
+              <w:t>(</w:t>
+            </w:r>
+            <w:r>
+              <w:rPr>
+                <w:rFonts w:ascii="Segoe UI Symbol" w:hAnsi="Segoe UI Symbol" w:cs="Segoe UI Symbol"/>
+                <w:sz w:val="20"/>
+                <w:szCs w:val="20"/>
+              </w:rPr>
+              <w:t>☐</w:t>
+            </w:r>
+            <w:r>
+              <w:rPr>
+                <w:rFonts w:ascii="Arial Narrow" w:hAnsi="Arial Narrow"/>
+                <w:sz w:val="20"/>
+                <w:szCs w:val="20"/>
+              </w:rPr>
+              <w:t>)} Not guilty</w:t>
+            </w:r>
+          </w:p>
+          <w:p>
+            <w:pPr>
+              <w:rPr>
+                <w:rFonts w:ascii="Arial Narrow" w:hAnsi="Arial Narrow"/>
+                <w:b/>
+                <w:bCs/>
+                <w:sz w:val="20"/>
+                <w:szCs w:val="20"/>
+              </w:rPr>
+            </w:pPr>
+          </w:p>
+        </w:tc>
+        <w:tc>
+          <w:tcPr>
+            <w:tcW w:w="3538" w:type="dxa"/>
+            <w:gridSpan w:val="2"/>
+          </w:tcPr>
+          <w:p>
+            <w:pPr>
+              <w:rPr>
+                <w:rFonts w:ascii="Arial Narrow" w:hAnsi="Arial Narrow"/>
+                <w:b/>
+                <w:bCs/>
+                <w:sz w:val="20"/>
+                <w:szCs w:val="20"/>
+              </w:rPr>
+            </w:pPr>
+            <w:r>
+              <w:rPr>
+                <w:rFonts w:ascii="Arial Narrow" w:hAnsi="Arial Narrow"/>
+                <w:b/>
+                <w:bCs/>
+                <w:sz w:val="20"/>
+                <w:szCs w:val="20"/>
+              </w:rPr>
+              <w:t>Findings</w:t>
+            </w:r>
+          </w:p>
+          <w:p>
+            <w:pPr>
+              <w:widowControl w:val="0"/>
+              <w:ind w:left="360"/>
+              <w:rPr>
+                <w:rFonts w:ascii="Arial Narrow" w:hAnsi="Arial Narrow"/>
+                <w:sz w:val="20"/>
+                <w:szCs w:val="20"/>
+              </w:rPr>
+            </w:pPr>
+            <w:r>
+              <w:rPr>
+                <w:rFonts w:ascii="Arial Narrow" w:eastAsia="Calibri" w:hAnsi="Arial Narrow"/>
+                <w:sz w:val="20"/>
+                <w:szCs w:val="20"/>
+              </w:rPr>
+              <w:t>{</w:t>
+            </w:r>
+            <w:proofErr w:type="spellStart"/>
+            <w:proofErr w:type="gramStart"/>
+            <w:r>
+              <w:rPr>
+                <w:rFonts w:ascii="Arial Narrow" w:eastAsia="Calibri" w:hAnsi="Arial Narrow"/>
+                <w:sz w:val="20"/>
+                <w:szCs w:val="20"/>
+              </w:rPr>
+              <w:t>d.</w:t>
+            </w:r>
+            <w:r>
+              <w:rPr>
+                <w:rFonts w:ascii="Arial Narrow" w:eastAsia="Calibri" w:hAnsi="Arial Narrow"/>
+                <w:sz w:val="20"/>
+                <w:szCs w:val="20"/>
+              </w:rPr>
+              <w:t>counts</w:t>
+            </w:r>
+            <w:proofErr w:type="spellEnd"/>
+            <w:proofErr w:type="gramEnd"/>
+            <w:r>
+              <w:rPr>
+                <w:rFonts w:ascii="Arial Narrow" w:eastAsia="Calibri" w:hAnsi="Arial Narrow"/>
+                <w:sz w:val="20"/>
+                <w:szCs w:val="20"/>
+              </w:rPr>
+              <w:t>[2].</w:t>
+            </w:r>
+            <w:proofErr w:type="spellStart"/>
+            <w:r>
+              <w:rPr>
+                <w:rFonts w:ascii="Arial Narrow" w:eastAsia="Calibri" w:hAnsi="Arial Narrow"/>
+                <w:sz w:val="20"/>
+                <w:szCs w:val="20"/>
+              </w:rPr>
+              <w:t>finding</w:t>
+            </w:r>
+            <w:r>
+              <w:rPr>
+                <w:rFonts w:ascii="Arial Narrow" w:eastAsia="Calibri" w:hAnsi="Arial Narrow"/>
+                <w:sz w:val="20"/>
+                <w:szCs w:val="20"/>
+              </w:rPr>
+              <w:t>:ifEQ</w:t>
+            </w:r>
+            <w:proofErr w:type="spellEnd"/>
+            <w:r>
+              <w:rPr>
+                <w:rFonts w:ascii="Arial Narrow" w:eastAsia="Calibri" w:hAnsi="Arial Narrow"/>
+                <w:sz w:val="20"/>
+                <w:szCs w:val="20"/>
+              </w:rPr>
+              <w:t>(</w:t>
+            </w:r>
+            <w:r>
+              <w:rPr>
+                <w:rFonts w:ascii="Arial Narrow" w:eastAsia="Calibri" w:hAnsi="Arial Narrow"/>
+                <w:sz w:val="20"/>
+                <w:szCs w:val="20"/>
+              </w:rPr>
+              <w:t>'</w:t>
+            </w:r>
+            <w:r>
+              <w:rPr>
+                <w:rFonts w:ascii="Arial Narrow" w:eastAsia="Calibri" w:hAnsi="Arial Narrow"/>
+                <w:sz w:val="20"/>
+                <w:szCs w:val="20"/>
+              </w:rPr>
+              <w:t>GUILTY</w:t>
+            </w:r>
+            <w:r>
+              <w:rPr>
+                <w:rFonts w:ascii="Arial Narrow" w:eastAsia="Calibri" w:hAnsi="Arial Narrow"/>
+                <w:sz w:val="20"/>
+                <w:szCs w:val="20"/>
+              </w:rPr>
+              <w:t>'</w:t>
+            </w:r>
+            <w:r>
+              <w:rPr>
+                <w:rFonts w:ascii="Arial Narrow" w:eastAsia="Calibri" w:hAnsi="Arial Narrow"/>
+                <w:sz w:val="20"/>
+                <w:szCs w:val="20"/>
+              </w:rPr>
+              <w:t>):show(</w:t>
+            </w:r>
+            <w:r>
+              <w:rPr>
+                <w:rFonts w:ascii="Segoe UI Symbol" w:eastAsia="Calibri" w:hAnsi="Segoe UI Symbol" w:cs="Segoe UI Symbol"/>
+                <w:sz w:val="20"/>
+                <w:szCs w:val="20"/>
+              </w:rPr>
+              <w:t>☑</w:t>
+            </w:r>
+            <w:r>
+              <w:rPr>
+                <w:rFonts w:ascii="Arial Narrow" w:eastAsia="Calibri" w:hAnsi="Arial Narrow"/>
+                <w:sz w:val="20"/>
+                <w:szCs w:val="20"/>
+              </w:rPr>
+              <w:t>):</w:t>
+            </w:r>
+            <w:proofErr w:type="spellStart"/>
+            <w:r>
+              <w:rPr>
+                <w:rFonts w:ascii="Arial Narrow" w:eastAsia="Calibri" w:hAnsi="Arial Narrow"/>
+                <w:sz w:val="20"/>
+                <w:szCs w:val="20"/>
+              </w:rPr>
+              <w:t>elseShow</w:t>
+            </w:r>
+            <w:proofErr w:type="spellEnd"/>
+            <w:r>
+              <w:rPr>
+                <w:rFonts w:ascii="Arial Narrow" w:eastAsia="Calibri" w:hAnsi="Arial Narrow"/>
+                <w:sz w:val="20"/>
+                <w:szCs w:val="20"/>
+              </w:rPr>
+              <w:t>(</w:t>
+            </w:r>
+            <w:r>
+              <w:rPr>
+                <w:rFonts w:ascii="Segoe UI Symbol" w:eastAsia="Calibri" w:hAnsi="Segoe UI Symbol" w:cs="Segoe UI Symbol"/>
+                <w:sz w:val="20"/>
+                <w:szCs w:val="20"/>
+              </w:rPr>
+              <w:t>☐</w:t>
+            </w:r>
+            <w:r>
+              <w:rPr>
+                <w:rFonts w:ascii="Arial Narrow" w:eastAsia="Calibri" w:hAnsi="Arial Narrow"/>
+                <w:sz w:val="20"/>
+                <w:szCs w:val="20"/>
+              </w:rPr>
+              <w:t>)}</w:t>
+            </w:r>
+            <w:r>
+              <w:rPr>
+                <w:rFonts w:ascii="Arial Narrow" w:eastAsia="Calibri" w:hAnsi="Arial Narrow"/>
+                <w:sz w:val="20"/>
+                <w:szCs w:val="20"/>
+              </w:rPr>
+              <w:t xml:space="preserve"> </w:t>
+            </w:r>
+            <w:r>
+              <w:rPr>
+                <w:rFonts w:ascii="Arial Narrow" w:eastAsia="Calibri" w:hAnsi="Arial Narrow"/>
+                <w:sz w:val="20"/>
+                <w:szCs w:val="20"/>
+              </w:rPr>
+              <w:t>Guilty as charged</w:t>
+            </w:r>
+          </w:p>
+          <w:p>
+            <w:pPr>
+              <w:widowControl w:val="0"/>
+              <w:ind w:left="360"/>
+              <w:rPr>
+                <w:rFonts w:ascii="Arial Narrow" w:eastAsia="Calibri" w:hAnsi="Arial Narrow"/>
+                <w:sz w:val="20"/>
+                <w:szCs w:val="20"/>
+              </w:rPr>
+            </w:pPr>
+            <w:r>
+              <w:rPr>
+                <w:rFonts w:ascii="Arial Narrow" w:eastAsia="Calibri" w:hAnsi="Arial Narrow"/>
+                <w:sz w:val="20"/>
+                <w:szCs w:val="20"/>
+              </w:rPr>
+              <w:t>{</w:t>
+            </w:r>
+            <w:proofErr w:type="spellStart"/>
+            <w:proofErr w:type="gramStart"/>
+            <w:r>
+              <w:rPr>
+                <w:rFonts w:ascii="Arial Narrow" w:eastAsia="Calibri" w:hAnsi="Arial Narrow"/>
+                <w:sz w:val="20"/>
+                <w:szCs w:val="20"/>
+              </w:rPr>
+              <w:t>d.counts</w:t>
+            </w:r>
+            <w:proofErr w:type="spellEnd"/>
+            <w:proofErr w:type="gramEnd"/>
+            <w:r>
+              <w:rPr>
+                <w:rFonts w:ascii="Arial Narrow" w:eastAsia="Calibri" w:hAnsi="Arial Narrow"/>
+                <w:sz w:val="20"/>
+                <w:szCs w:val="20"/>
+              </w:rPr>
+              <w:t>[</w:t>
+            </w:r>
+            <w:r>
+              <w:rPr>
+                <w:rFonts w:ascii="Arial Narrow" w:eastAsia="Calibri" w:hAnsi="Arial Narrow"/>
+                <w:sz w:val="20"/>
+                <w:szCs w:val="20"/>
+              </w:rPr>
+              <w:t>2</w:t>
+            </w:r>
+            <w:r>
+              <w:rPr>
+                <w:rFonts w:ascii="Arial Narrow" w:eastAsia="Calibri" w:hAnsi="Arial Narrow"/>
+                <w:sz w:val="20"/>
+                <w:szCs w:val="20"/>
+              </w:rPr>
+              <w:t>].</w:t>
+            </w:r>
+            <w:proofErr w:type="spellStart"/>
+            <w:r>
+              <w:rPr>
+                <w:rFonts w:ascii="Arial Narrow" w:eastAsia="Calibri" w:hAnsi="Arial Narrow"/>
+                <w:sz w:val="20"/>
+                <w:szCs w:val="20"/>
+              </w:rPr>
+              <w:t>finding</w:t>
+            </w:r>
+            <w:r>
+              <w:rPr>
+                <w:rFonts w:ascii="Arial Narrow" w:eastAsia="Calibri" w:hAnsi="Arial Narrow"/>
+                <w:sz w:val="20"/>
+                <w:szCs w:val="20"/>
+              </w:rPr>
+              <w:t>:ifEQ</w:t>
+            </w:r>
+            <w:proofErr w:type="spellEnd"/>
+            <w:r>
+              <w:rPr>
+                <w:rFonts w:ascii="Arial Narrow" w:eastAsia="Calibri" w:hAnsi="Arial Narrow"/>
+                <w:sz w:val="20"/>
+                <w:szCs w:val="20"/>
+              </w:rPr>
+              <w:t>(</w:t>
+            </w:r>
+            <w:r>
+              <w:rPr>
+                <w:rFonts w:ascii="Arial Narrow" w:eastAsia="Calibri" w:hAnsi="Arial Narrow"/>
+                <w:sz w:val="20"/>
+                <w:szCs w:val="20"/>
+              </w:rPr>
+              <w:t>'</w:t>
+            </w:r>
+            <w:r>
+              <w:rPr>
+                <w:rFonts w:ascii="Arial Narrow" w:eastAsia="Calibri" w:hAnsi="Arial Narrow"/>
+                <w:sz w:val="20"/>
+                <w:szCs w:val="20"/>
+              </w:rPr>
+              <w:t>NOT_GUILTY</w:t>
+            </w:r>
+            <w:r>
+              <w:rPr>
+                <w:rFonts w:ascii="Arial Narrow" w:eastAsia="Calibri" w:hAnsi="Arial Narrow"/>
+                <w:sz w:val="20"/>
+                <w:szCs w:val="20"/>
+              </w:rPr>
+              <w:t>'</w:t>
+            </w:r>
+            <w:r>
+              <w:rPr>
+                <w:rFonts w:ascii="Arial Narrow" w:eastAsia="Calibri" w:hAnsi="Arial Narrow"/>
+                <w:sz w:val="20"/>
+                <w:szCs w:val="20"/>
+              </w:rPr>
+              <w:t>):show(</w:t>
+            </w:r>
+            <w:r>
+              <w:rPr>
+                <w:rFonts w:ascii="Segoe UI Symbol" w:eastAsia="Calibri" w:hAnsi="Segoe UI Symbol" w:cs="Segoe UI Symbol"/>
+                <w:sz w:val="20"/>
+                <w:szCs w:val="20"/>
+              </w:rPr>
+              <w:t>☑</w:t>
+            </w:r>
+            <w:r>
+              <w:rPr>
+                <w:rFonts w:ascii="Arial Narrow" w:eastAsia="Calibri" w:hAnsi="Arial Narrow"/>
+                <w:sz w:val="20"/>
+                <w:szCs w:val="20"/>
+              </w:rPr>
+              <w:t>):</w:t>
+            </w:r>
+            <w:proofErr w:type="spellStart"/>
+            <w:r>
+              <w:rPr>
+                <w:rFonts w:ascii="Arial Narrow" w:eastAsia="Calibri" w:hAnsi="Arial Narrow"/>
+                <w:sz w:val="20"/>
+                <w:szCs w:val="20"/>
+              </w:rPr>
+              <w:t>elseShow</w:t>
+            </w:r>
+            <w:proofErr w:type="spellEnd"/>
+            <w:r>
+              <w:rPr>
+                <w:rFonts w:ascii="Arial Narrow" w:eastAsia="Calibri" w:hAnsi="Arial Narrow"/>
+                <w:sz w:val="20"/>
+                <w:szCs w:val="20"/>
+              </w:rPr>
+              <w:t>(</w:t>
+            </w:r>
+            <w:r>
+              <w:rPr>
+                <w:rFonts w:ascii="Segoe UI Symbol" w:eastAsia="Calibri" w:hAnsi="Segoe UI Symbol" w:cs="Segoe UI Symbol"/>
+                <w:sz w:val="20"/>
+                <w:szCs w:val="20"/>
+              </w:rPr>
+              <w:t>☐</w:t>
+            </w:r>
+            <w:r>
+              <w:rPr>
+                <w:rFonts w:ascii="Arial Narrow" w:eastAsia="Calibri" w:hAnsi="Arial Narrow"/>
+                <w:sz w:val="20"/>
+                <w:szCs w:val="20"/>
+              </w:rPr>
+              <w:t>)}</w:t>
+            </w:r>
+            <w:r>
+              <w:rPr>
+                <w:rFonts w:ascii="Arial Narrow" w:eastAsia="Calibri" w:hAnsi="Arial Narrow"/>
+                <w:sz w:val="20"/>
+                <w:szCs w:val="20"/>
+              </w:rPr>
+              <w:t xml:space="preserve"> </w:t>
+            </w:r>
+            <w:r>
+              <w:rPr>
+                <w:rFonts w:ascii="Arial Narrow" w:eastAsia="Calibri" w:hAnsi="Arial Narrow"/>
+                <w:sz w:val="20"/>
+                <w:szCs w:val="20"/>
+              </w:rPr>
+              <w:t>Not guilty</w:t>
+            </w:r>
+          </w:p>
+          <w:p>
+            <w:pPr>
+              <w:rPr>
+                <w:rFonts w:ascii="Arial Narrow" w:hAnsi="Arial Narrow"/>
+                <w:b/>
+                <w:bCs/>
+                <w:sz w:val="20"/>
+                <w:szCs w:val="20"/>
+              </w:rPr>
+            </w:pPr>
+          </w:p>
+        </w:tc>
+      </w:tr>
+      <w:tr>
+        <w:tc>
+          <w:tcPr>
+            <w:tcW w:w="3273" w:type="dxa"/>
+            <w:gridSpan w:val="3"/>
+          </w:tcPr>
+          <w:p>
+            <w:pPr>
+              <w:rPr>
+                <w:rFonts w:ascii="Arial Narrow" w:hAnsi="Arial Narrow"/>
+                <w:b/>
+                <w:bCs/>
+                <w:sz w:val="20"/>
+                <w:szCs w:val="20"/>
+              </w:rPr>
+            </w:pPr>
+            <w:r>
+              <w:rPr>
+                <w:rFonts w:ascii="Arial Narrow" w:hAnsi="Arial Narrow"/>
+                <w:b/>
+                <w:bCs/>
+                <w:sz w:val="20"/>
+                <w:szCs w:val="20"/>
+              </w:rPr>
               <w:t>Final Disposition</w:t>
             </w:r>
           </w:p>
@@ -13845,6 +15143,7 @@
                 <w:sz w:val="20"/>
                 <w:szCs w:val="20"/>
               </w:rPr>
+              <w:lastRenderedPageBreak/>
               <w:t>):</w:t>
             </w:r>
             <w:proofErr w:type="spellStart"/>
@@ -13917,6 +15216,7 @@
                 <w:sz w:val="20"/>
                 <w:szCs w:val="20"/>
               </w:rPr>
+              <w:lastRenderedPageBreak/>
               <w:t>Due Date</w:t>
             </w:r>
           </w:p>
@@ -14244,7 +15544,16 @@
                 <w:sz w:val="20"/>
                 <w:szCs w:val="20"/>
               </w:rPr>
-              <w:t>):show(</w:t>
+              <w:t>):</w:t>
+            </w:r>
+            <w:r>
+              <w:rPr>
+                <w:rFonts w:ascii="Arial Narrow" w:eastAsia="Calibri" w:hAnsi="Arial Narrow"/>
+                <w:sz w:val="20"/>
+                <w:szCs w:val="20"/>
+              </w:rPr>
+              <w:lastRenderedPageBreak/>
+              <w:t>show(</w:t>
             </w:r>
             <w:r>
               <w:rPr>
@@ -14332,6 +15641,7 @@
                 <w:sz w:val="20"/>
                 <w:szCs w:val="20"/>
               </w:rPr>
+              <w:lastRenderedPageBreak/>
               <w:t>Due Date</w:t>
             </w:r>
           </w:p>
@@ -14681,7 +15991,16 @@
                 <w:sz w:val="20"/>
                 <w:szCs w:val="20"/>
               </w:rPr>
-              <w:t>):show(</w:t>
+              <w:t>):</w:t>
+            </w:r>
+            <w:r>
+              <w:rPr>
+                <w:rFonts w:ascii="Arial Narrow" w:eastAsia="Calibri" w:hAnsi="Arial Narrow"/>
+                <w:sz w:val="20"/>
+                <w:szCs w:val="20"/>
+              </w:rPr>
+              <w:lastRenderedPageBreak/>
+              <w:t>show(</w:t>
             </w:r>
             <w:r>
               <w:rPr>
@@ -14769,6 +16088,7 @@
                 <w:sz w:val="20"/>
                 <w:szCs w:val="20"/>
               </w:rPr>
+              <w:lastRenderedPageBreak/>
               <w:t>Due Date</w:t>
             </w:r>
           </w:p>
@@ -15147,7 +16467,6 @@
                 <w:sz w:val="20"/>
                 <w:szCs w:val="20"/>
               </w:rPr>
-              <w:lastRenderedPageBreak/>
               <w:t>Duration</w:t>
             </w:r>
           </w:p>
@@ -16715,7 +18034,6 @@
                 <w:sz w:val="20"/>
                 <w:szCs w:val="20"/>
               </w:rPr>
-              <w:lastRenderedPageBreak/>
               <w:t>Suspended Sentence</w:t>
             </w:r>
           </w:p>
@@ -16971,7 +18289,6 @@
                 <w:sz w:val="20"/>
                 <w:szCs w:val="20"/>
               </w:rPr>
-              <w:lastRenderedPageBreak/>
               <w:t>Duration</w:t>
             </w:r>
           </w:p>
@@ -18538,7 +19855,6 @@
                 <w:sz w:val="20"/>
                 <w:szCs w:val="20"/>
               </w:rPr>
-              <w:lastRenderedPageBreak/>
               <w:t>Suspended Sentence</w:t>
             </w:r>
           </w:p>
@@ -18794,7 +20110,6 @@
                 <w:sz w:val="20"/>
                 <w:szCs w:val="20"/>
               </w:rPr>
-              <w:lastRenderedPageBreak/>
               <w:t>Duration</w:t>
             </w:r>
           </w:p>
@@ -20381,7 +21696,6 @@
                 <w:sz w:val="20"/>
                 <w:szCs w:val="20"/>
               </w:rPr>
-              <w:lastRenderedPageBreak/>
               <w:t>Remarks</w:t>
             </w:r>
           </w:p>
@@ -21518,7 +22832,6 @@
         </w:tc>
       </w:tr>
     </w:tbl>
-    <w:p/>
     <w:p>
       <w:pPr>
         <w:rPr>
@@ -21537,6 +22850,7 @@
           <w:sz w:val="20"/>
           <w:szCs w:val="20"/>
         </w:rPr>
+        <w:lastRenderedPageBreak/>
         <w:br w:type="page"/>
       </w:r>
     </w:p>
@@ -21761,21 +23075,6 @@
     </w:p>
     <w:p>
       <w:pPr>
-        <w:tabs>
-          <w:tab w:val="left" w:pos="8595"/>
-        </w:tabs>
-        <w:ind w:left="720"/>
-        <w:rPr>
-          <w:rFonts w:ascii="Arial Narrow" w:hAnsi="Arial Narrow"/>
-          <w:b/>
-          <w:bCs/>
-          <w:sz w:val="20"/>
-          <w:szCs w:val="20"/>
-        </w:rPr>
-      </w:pPr>
-    </w:p>
-    <w:p>
-      <w:pPr>
         <w:ind w:left="284"/>
         <w:rPr>
           <w:rFonts w:ascii="Arial Narrow" w:hAnsi="Arial Narrow"/>
@@ -21913,18 +23212,6 @@
       <w:r>
         <w:t xml:space="preserve"> [i+1].filename }</w:t>
       </w:r>
-    </w:p>
-    <w:p>
-      <w:pPr>
-        <w:ind w:left="720"/>
-        <w:rPr>
-          <w:rFonts w:ascii="Arial Narrow" w:hAnsi="Arial Narrow"/>
-          <w:b/>
-          <w:bCs/>
-          <w:sz w:val="20"/>
-          <w:szCs w:val="20"/>
-        </w:rPr>
-      </w:pPr>
     </w:p>
     <w:p>
       <w:pPr>

</xml_diff>

<commit_message>
TCVP-3035: Updated print dcf template to replace some section title's leading dot with a checkbox
</commit_message>
<xml_diff>
--- a/src/backend/TrafficCourts/Staff.Service/Models/DigitalCaseFiles/Print/Templates/template_DigitalCaseFile.docx
+++ b/src/backend/TrafficCourts/Staff.Service/Models/DigitalCaseFiles/Print/Templates/template_DigitalCaseFile.docx
@@ -16192,20 +16192,30 @@
           </w:tcPr>
           <w:p>
             <w:pPr>
-              <w:pStyle w:val="ListParagraph"/>
-              <w:numPr>
-                <w:ilvl w:val="0"/>
-                <w:numId w:val="2"/>
-              </w:numPr>
-              <w:ind w:left="169" w:hanging="169"/>
-              <w:rPr>
-                <w:rFonts w:ascii="Arial Narrow" w:hAnsi="Arial Narrow"/>
-                <w:b/>
-                <w:bCs/>
-                <w:sz w:val="20"/>
-                <w:szCs w:val="20"/>
-              </w:rPr>
-            </w:pPr>
+              <w:rPr>
+                <w:rFonts w:ascii="Arial Narrow" w:hAnsi="Arial Narrow"/>
+                <w:b/>
+                <w:bCs/>
+                <w:sz w:val="20"/>
+                <w:szCs w:val="20"/>
+              </w:rPr>
+            </w:pPr>
+            <w:r>
+              <w:rPr>
+                <w:rFonts w:ascii="Segoe UI Symbol" w:eastAsia="Calibri" w:hAnsi="Segoe UI Symbol" w:cs="Segoe UI Symbol"/>
+                <w:sz w:val="20"/>
+                <w:szCs w:val="20"/>
+              </w:rPr>
+              <w:t>☐</w:t>
+            </w:r>
+            <w:r>
+              <w:rPr>
+                <w:rFonts w:ascii="Segoe UI Symbol" w:eastAsia="Calibri" w:hAnsi="Segoe UI Symbol" w:cs="Segoe UI Symbol"/>
+                <w:sz w:val="20"/>
+                <w:szCs w:val="20"/>
+              </w:rPr>
+              <w:t xml:space="preserve"> </w:t>
+            </w:r>
             <w:r>
               <w:rPr>
                 <w:rFonts w:ascii="Arial Narrow" w:hAnsi="Arial Narrow"/>
@@ -16428,20 +16438,30 @@
           </w:p>
           <w:p>
             <w:pPr>
-              <w:pStyle w:val="ListParagraph"/>
-              <w:numPr>
-                <w:ilvl w:val="0"/>
-                <w:numId w:val="2"/>
-              </w:numPr>
-              <w:ind w:left="169" w:hanging="169"/>
-              <w:rPr>
-                <w:rFonts w:ascii="Arial Narrow" w:hAnsi="Arial Narrow"/>
-                <w:b/>
-                <w:bCs/>
-                <w:sz w:val="20"/>
-                <w:szCs w:val="20"/>
-              </w:rPr>
-            </w:pPr>
+              <w:rPr>
+                <w:rFonts w:ascii="Arial Narrow" w:hAnsi="Arial Narrow"/>
+                <w:b/>
+                <w:bCs/>
+                <w:sz w:val="20"/>
+                <w:szCs w:val="20"/>
+              </w:rPr>
+            </w:pPr>
+            <w:r>
+              <w:rPr>
+                <w:rFonts w:ascii="Segoe UI Symbol" w:eastAsia="Calibri" w:hAnsi="Segoe UI Symbol" w:cs="Segoe UI Symbol"/>
+                <w:sz w:val="20"/>
+                <w:szCs w:val="20"/>
+              </w:rPr>
+              <w:t>☐</w:t>
+            </w:r>
+            <w:r>
+              <w:rPr>
+                <w:rFonts w:ascii="Segoe UI Symbol" w:eastAsia="Calibri" w:hAnsi="Segoe UI Symbol" w:cs="Segoe UI Symbol"/>
+                <w:sz w:val="20"/>
+                <w:szCs w:val="20"/>
+              </w:rPr>
+              <w:t xml:space="preserve"> </w:t>
+            </w:r>
             <w:r>
               <w:rPr>
                 <w:rFonts w:ascii="Arial Narrow" w:hAnsi="Arial Narrow"/>
@@ -16720,20 +16740,30 @@
           </w:p>
           <w:p>
             <w:pPr>
-              <w:pStyle w:val="ListParagraph"/>
-              <w:numPr>
-                <w:ilvl w:val="0"/>
-                <w:numId w:val="2"/>
-              </w:numPr>
-              <w:ind w:left="169" w:hanging="169"/>
-              <w:rPr>
-                <w:rFonts w:ascii="Arial Narrow" w:hAnsi="Arial Narrow"/>
-                <w:b/>
-                <w:bCs/>
-                <w:sz w:val="20"/>
-                <w:szCs w:val="20"/>
-              </w:rPr>
-            </w:pPr>
+              <w:rPr>
+                <w:rFonts w:ascii="Arial Narrow" w:hAnsi="Arial Narrow"/>
+                <w:b/>
+                <w:bCs/>
+                <w:sz w:val="20"/>
+                <w:szCs w:val="20"/>
+              </w:rPr>
+            </w:pPr>
+            <w:r>
+              <w:rPr>
+                <w:rFonts w:ascii="Segoe UI Symbol" w:eastAsia="Calibri" w:hAnsi="Segoe UI Symbol" w:cs="Segoe UI Symbol"/>
+                <w:sz w:val="20"/>
+                <w:szCs w:val="20"/>
+              </w:rPr>
+              <w:t>☐</w:t>
+            </w:r>
+            <w:r>
+              <w:rPr>
+                <w:rFonts w:ascii="Segoe UI Symbol" w:eastAsia="Calibri" w:hAnsi="Segoe UI Symbol" w:cs="Segoe UI Symbol"/>
+                <w:sz w:val="20"/>
+                <w:szCs w:val="20"/>
+              </w:rPr>
+              <w:t xml:space="preserve"> </w:t>
+            </w:r>
             <w:r>
               <w:rPr>
                 <w:rFonts w:ascii="Arial Narrow" w:hAnsi="Arial Narrow"/>
@@ -16934,20 +16964,30 @@
           </w:p>
           <w:p>
             <w:pPr>
-              <w:pStyle w:val="ListParagraph"/>
-              <w:numPr>
-                <w:ilvl w:val="0"/>
-                <w:numId w:val="2"/>
-              </w:numPr>
-              <w:ind w:left="169" w:hanging="169"/>
-              <w:rPr>
-                <w:rFonts w:ascii="Arial Narrow" w:hAnsi="Arial Narrow"/>
-                <w:b/>
-                <w:bCs/>
-                <w:sz w:val="20"/>
-                <w:szCs w:val="20"/>
-              </w:rPr>
-            </w:pPr>
+              <w:rPr>
+                <w:rFonts w:ascii="Arial Narrow" w:hAnsi="Arial Narrow"/>
+                <w:b/>
+                <w:bCs/>
+                <w:sz w:val="20"/>
+                <w:szCs w:val="20"/>
+              </w:rPr>
+            </w:pPr>
+            <w:r>
+              <w:rPr>
+                <w:rFonts w:ascii="Segoe UI Symbol" w:eastAsia="Calibri" w:hAnsi="Segoe UI Symbol" w:cs="Segoe UI Symbol"/>
+                <w:sz w:val="20"/>
+                <w:szCs w:val="20"/>
+              </w:rPr>
+              <w:t>☐</w:t>
+            </w:r>
+            <w:r>
+              <w:rPr>
+                <w:rFonts w:ascii="Segoe UI Symbol" w:eastAsia="Calibri" w:hAnsi="Segoe UI Symbol" w:cs="Segoe UI Symbol"/>
+                <w:sz w:val="20"/>
+                <w:szCs w:val="20"/>
+              </w:rPr>
+              <w:t xml:space="preserve"> </w:t>
+            </w:r>
             <w:r>
               <w:rPr>
                 <w:rFonts w:ascii="Arial Narrow" w:hAnsi="Arial Narrow"/>
@@ -17814,20 +17854,30 @@
           </w:p>
           <w:p>
             <w:pPr>
-              <w:pStyle w:val="ListParagraph"/>
-              <w:numPr>
-                <w:ilvl w:val="0"/>
-                <w:numId w:val="2"/>
-              </w:numPr>
-              <w:ind w:left="169" w:hanging="169"/>
-              <w:rPr>
-                <w:rFonts w:ascii="Arial Narrow" w:hAnsi="Arial Narrow"/>
-                <w:b/>
-                <w:bCs/>
-                <w:sz w:val="20"/>
-                <w:szCs w:val="20"/>
-              </w:rPr>
-            </w:pPr>
+              <w:rPr>
+                <w:rFonts w:ascii="Arial Narrow" w:hAnsi="Arial Narrow"/>
+                <w:b/>
+                <w:bCs/>
+                <w:sz w:val="20"/>
+                <w:szCs w:val="20"/>
+              </w:rPr>
+            </w:pPr>
+            <w:r>
+              <w:rPr>
+                <w:rFonts w:ascii="Segoe UI Symbol" w:eastAsia="Calibri" w:hAnsi="Segoe UI Symbol" w:cs="Segoe UI Symbol"/>
+                <w:sz w:val="20"/>
+                <w:szCs w:val="20"/>
+              </w:rPr>
+              <w:t>☐</w:t>
+            </w:r>
+            <w:r>
+              <w:rPr>
+                <w:rFonts w:ascii="Segoe UI Symbol" w:eastAsia="Calibri" w:hAnsi="Segoe UI Symbol" w:cs="Segoe UI Symbol"/>
+                <w:sz w:val="20"/>
+                <w:szCs w:val="20"/>
+              </w:rPr>
+              <w:t xml:space="preserve"> </w:t>
+            </w:r>
             <w:r>
               <w:rPr>
                 <w:rFonts w:ascii="Arial Narrow" w:hAnsi="Arial Narrow"/>
@@ -17862,6 +17912,7 @@
               <w:t>{</w:t>
             </w:r>
             <w:proofErr w:type="spellStart"/>
+            <w:proofErr w:type="gramStart"/>
             <w:r>
               <w:rPr>
                 <w:rFonts w:ascii="Arial Narrow" w:eastAsia="Calibri" w:hAnsi="Arial Narrow"/>
@@ -17874,6 +17925,7 @@
               <w:t>d.counts</w:t>
             </w:r>
             <w:proofErr w:type="spellEnd"/>
+            <w:proofErr w:type="gramEnd"/>
             <w:r>
               <w:rPr>
                 <w:rFonts w:ascii="Arial Narrow" w:eastAsia="Calibri" w:hAnsi="Arial Narrow"/>
@@ -17923,20 +17975,30 @@
           </w:p>
           <w:p>
             <w:pPr>
-              <w:pStyle w:val="ListParagraph"/>
-              <w:numPr>
-                <w:ilvl w:val="0"/>
-                <w:numId w:val="2"/>
-              </w:numPr>
-              <w:ind w:left="169" w:hanging="169"/>
-              <w:rPr>
-                <w:rFonts w:ascii="Arial Narrow" w:hAnsi="Arial Narrow"/>
-                <w:b/>
-                <w:bCs/>
-                <w:sz w:val="20"/>
-                <w:szCs w:val="20"/>
-              </w:rPr>
-            </w:pPr>
+              <w:rPr>
+                <w:rFonts w:ascii="Arial Narrow" w:hAnsi="Arial Narrow"/>
+                <w:b/>
+                <w:bCs/>
+                <w:sz w:val="20"/>
+                <w:szCs w:val="20"/>
+              </w:rPr>
+            </w:pPr>
+            <w:r>
+              <w:rPr>
+                <w:rFonts w:ascii="Segoe UI Symbol" w:eastAsia="Calibri" w:hAnsi="Segoe UI Symbol" w:cs="Segoe UI Symbol"/>
+                <w:sz w:val="20"/>
+                <w:szCs w:val="20"/>
+              </w:rPr>
+              <w:t>☐</w:t>
+            </w:r>
+            <w:r>
+              <w:rPr>
+                <w:rFonts w:ascii="Segoe UI Symbol" w:eastAsia="Calibri" w:hAnsi="Segoe UI Symbol" w:cs="Segoe UI Symbol"/>
+                <w:sz w:val="20"/>
+                <w:szCs w:val="20"/>
+              </w:rPr>
+              <w:t xml:space="preserve"> </w:t>
+            </w:r>
             <w:r>
               <w:rPr>
                 <w:rFonts w:ascii="Arial Narrow" w:hAnsi="Arial Narrow"/>
@@ -17971,6 +18033,7 @@
               <w:t>{</w:t>
             </w:r>
             <w:proofErr w:type="spellStart"/>
+            <w:proofErr w:type="gramStart"/>
             <w:r>
               <w:rPr>
                 <w:rFonts w:ascii="Arial Narrow" w:eastAsia="Calibri" w:hAnsi="Arial Narrow"/>
@@ -17983,6 +18046,7 @@
               <w:t>d.counts</w:t>
             </w:r>
             <w:proofErr w:type="spellEnd"/>
+            <w:proofErr w:type="gramEnd"/>
             <w:r>
               <w:rPr>
                 <w:rFonts w:ascii="Arial Narrow" w:eastAsia="Calibri" w:hAnsi="Arial Narrow"/>
@@ -18012,20 +18076,30 @@
           </w:tcPr>
           <w:p>
             <w:pPr>
-              <w:pStyle w:val="ListParagraph"/>
-              <w:numPr>
-                <w:ilvl w:val="0"/>
-                <w:numId w:val="2"/>
-              </w:numPr>
-              <w:ind w:left="169" w:hanging="169"/>
-              <w:rPr>
-                <w:rFonts w:ascii="Arial Narrow" w:hAnsi="Arial Narrow"/>
-                <w:b/>
-                <w:bCs/>
-                <w:sz w:val="20"/>
-                <w:szCs w:val="20"/>
-              </w:rPr>
-            </w:pPr>
+              <w:rPr>
+                <w:rFonts w:ascii="Arial Narrow" w:hAnsi="Arial Narrow"/>
+                <w:b/>
+                <w:bCs/>
+                <w:sz w:val="20"/>
+                <w:szCs w:val="20"/>
+              </w:rPr>
+            </w:pPr>
+            <w:r>
+              <w:rPr>
+                <w:rFonts w:ascii="Segoe UI Symbol" w:eastAsia="Calibri" w:hAnsi="Segoe UI Symbol" w:cs="Segoe UI Symbol"/>
+                <w:sz w:val="20"/>
+                <w:szCs w:val="20"/>
+              </w:rPr>
+              <w:t>☐</w:t>
+            </w:r>
+            <w:r>
+              <w:rPr>
+                <w:rFonts w:ascii="Segoe UI Symbol" w:eastAsia="Calibri" w:hAnsi="Segoe UI Symbol" w:cs="Segoe UI Symbol"/>
+                <w:sz w:val="20"/>
+                <w:szCs w:val="20"/>
+              </w:rPr>
+              <w:t xml:space="preserve"> </w:t>
+            </w:r>
             <w:r>
               <w:rPr>
                 <w:rFonts w:ascii="Arial Narrow" w:hAnsi="Arial Narrow"/>
@@ -18250,20 +18324,30 @@
           </w:p>
           <w:p>
             <w:pPr>
-              <w:pStyle w:val="ListParagraph"/>
-              <w:numPr>
-                <w:ilvl w:val="0"/>
-                <w:numId w:val="2"/>
-              </w:numPr>
-              <w:ind w:left="169" w:hanging="169"/>
-              <w:rPr>
-                <w:rFonts w:ascii="Arial Narrow" w:hAnsi="Arial Narrow"/>
-                <w:b/>
-                <w:bCs/>
-                <w:sz w:val="20"/>
-                <w:szCs w:val="20"/>
-              </w:rPr>
-            </w:pPr>
+              <w:rPr>
+                <w:rFonts w:ascii="Arial Narrow" w:hAnsi="Arial Narrow"/>
+                <w:b/>
+                <w:bCs/>
+                <w:sz w:val="20"/>
+                <w:szCs w:val="20"/>
+              </w:rPr>
+            </w:pPr>
+            <w:r>
+              <w:rPr>
+                <w:rFonts w:ascii="Segoe UI Symbol" w:eastAsia="Calibri" w:hAnsi="Segoe UI Symbol" w:cs="Segoe UI Symbol"/>
+                <w:sz w:val="20"/>
+                <w:szCs w:val="20"/>
+              </w:rPr>
+              <w:t>☐</w:t>
+            </w:r>
+            <w:r>
+              <w:rPr>
+                <w:rFonts w:ascii="Segoe UI Symbol" w:eastAsia="Calibri" w:hAnsi="Segoe UI Symbol" w:cs="Segoe UI Symbol"/>
+                <w:sz w:val="20"/>
+                <w:szCs w:val="20"/>
+              </w:rPr>
+              <w:t xml:space="preserve"> </w:t>
+            </w:r>
             <w:r>
               <w:rPr>
                 <w:rFonts w:ascii="Arial Narrow" w:hAnsi="Arial Narrow"/>
@@ -18542,20 +18626,30 @@
           </w:p>
           <w:p>
             <w:pPr>
-              <w:pStyle w:val="ListParagraph"/>
-              <w:numPr>
-                <w:ilvl w:val="0"/>
-                <w:numId w:val="2"/>
-              </w:numPr>
-              <w:ind w:left="169" w:hanging="169"/>
-              <w:rPr>
-                <w:rFonts w:ascii="Arial Narrow" w:hAnsi="Arial Narrow"/>
-                <w:b/>
-                <w:bCs/>
-                <w:sz w:val="20"/>
-                <w:szCs w:val="20"/>
-              </w:rPr>
-            </w:pPr>
+              <w:rPr>
+                <w:rFonts w:ascii="Arial Narrow" w:hAnsi="Arial Narrow"/>
+                <w:b/>
+                <w:bCs/>
+                <w:sz w:val="20"/>
+                <w:szCs w:val="20"/>
+              </w:rPr>
+            </w:pPr>
+            <w:r>
+              <w:rPr>
+                <w:rFonts w:ascii="Segoe UI Symbol" w:eastAsia="Calibri" w:hAnsi="Segoe UI Symbol" w:cs="Segoe UI Symbol"/>
+                <w:sz w:val="20"/>
+                <w:szCs w:val="20"/>
+              </w:rPr>
+              <w:t>☐</w:t>
+            </w:r>
+            <w:r>
+              <w:rPr>
+                <w:rFonts w:ascii="Segoe UI Symbol" w:eastAsia="Calibri" w:hAnsi="Segoe UI Symbol" w:cs="Segoe UI Symbol"/>
+                <w:sz w:val="20"/>
+                <w:szCs w:val="20"/>
+              </w:rPr>
+              <w:t xml:space="preserve"> </w:t>
+            </w:r>
             <w:r>
               <w:rPr>
                 <w:rFonts w:ascii="Arial Narrow" w:hAnsi="Arial Narrow"/>
@@ -18754,20 +18848,30 @@
           </w:p>
           <w:p>
             <w:pPr>
-              <w:pStyle w:val="ListParagraph"/>
-              <w:numPr>
-                <w:ilvl w:val="0"/>
-                <w:numId w:val="2"/>
-              </w:numPr>
-              <w:ind w:left="169" w:hanging="169"/>
-              <w:rPr>
-                <w:rFonts w:ascii="Arial Narrow" w:hAnsi="Arial Narrow"/>
-                <w:b/>
-                <w:bCs/>
-                <w:sz w:val="20"/>
-                <w:szCs w:val="20"/>
-              </w:rPr>
-            </w:pPr>
+              <w:rPr>
+                <w:rFonts w:ascii="Arial Narrow" w:hAnsi="Arial Narrow"/>
+                <w:b/>
+                <w:bCs/>
+                <w:sz w:val="20"/>
+                <w:szCs w:val="20"/>
+              </w:rPr>
+            </w:pPr>
+            <w:r>
+              <w:rPr>
+                <w:rFonts w:ascii="Segoe UI Symbol" w:eastAsia="Calibri" w:hAnsi="Segoe UI Symbol" w:cs="Segoe UI Symbol"/>
+                <w:sz w:val="20"/>
+                <w:szCs w:val="20"/>
+              </w:rPr>
+              <w:t>☐</w:t>
+            </w:r>
+            <w:r>
+              <w:rPr>
+                <w:rFonts w:ascii="Segoe UI Symbol" w:eastAsia="Calibri" w:hAnsi="Segoe UI Symbol" w:cs="Segoe UI Symbol"/>
+                <w:sz w:val="20"/>
+                <w:szCs w:val="20"/>
+              </w:rPr>
+              <w:t xml:space="preserve"> </w:t>
+            </w:r>
             <w:r>
               <w:rPr>
                 <w:rFonts w:ascii="Arial Narrow" w:hAnsi="Arial Narrow"/>
@@ -19633,20 +19737,30 @@
           </w:p>
           <w:p>
             <w:pPr>
-              <w:pStyle w:val="ListParagraph"/>
-              <w:numPr>
-                <w:ilvl w:val="0"/>
-                <w:numId w:val="2"/>
-              </w:numPr>
-              <w:ind w:left="169" w:hanging="169"/>
-              <w:rPr>
-                <w:rFonts w:ascii="Arial Narrow" w:hAnsi="Arial Narrow"/>
-                <w:b/>
-                <w:bCs/>
-                <w:sz w:val="20"/>
-                <w:szCs w:val="20"/>
-              </w:rPr>
-            </w:pPr>
+              <w:rPr>
+                <w:rFonts w:ascii="Arial Narrow" w:hAnsi="Arial Narrow"/>
+                <w:b/>
+                <w:bCs/>
+                <w:sz w:val="20"/>
+                <w:szCs w:val="20"/>
+              </w:rPr>
+            </w:pPr>
+            <w:r>
+              <w:rPr>
+                <w:rFonts w:ascii="Segoe UI Symbol" w:eastAsia="Calibri" w:hAnsi="Segoe UI Symbol" w:cs="Segoe UI Symbol"/>
+                <w:sz w:val="20"/>
+                <w:szCs w:val="20"/>
+              </w:rPr>
+              <w:t>☐</w:t>
+            </w:r>
+            <w:r>
+              <w:rPr>
+                <w:rFonts w:ascii="Segoe UI Symbol" w:eastAsia="Calibri" w:hAnsi="Segoe UI Symbol" w:cs="Segoe UI Symbol"/>
+                <w:sz w:val="20"/>
+                <w:szCs w:val="20"/>
+              </w:rPr>
+              <w:t xml:space="preserve"> </w:t>
+            </w:r>
             <w:r>
               <w:rPr>
                 <w:rFonts w:ascii="Arial Narrow" w:hAnsi="Arial Narrow"/>
@@ -19681,6 +19795,7 @@
               <w:t>{</w:t>
             </w:r>
             <w:proofErr w:type="spellStart"/>
+            <w:proofErr w:type="gramStart"/>
             <w:r>
               <w:rPr>
                 <w:rFonts w:ascii="Arial Narrow" w:eastAsia="Calibri" w:hAnsi="Arial Narrow"/>
@@ -19693,6 +19808,7 @@
               <w:t>d.counts</w:t>
             </w:r>
             <w:proofErr w:type="spellEnd"/>
+            <w:proofErr w:type="gramEnd"/>
             <w:r>
               <w:rPr>
                 <w:rFonts w:ascii="Arial Narrow" w:eastAsia="Calibri" w:hAnsi="Arial Narrow"/>
@@ -19742,20 +19858,30 @@
           </w:p>
           <w:p>
             <w:pPr>
-              <w:pStyle w:val="ListParagraph"/>
-              <w:numPr>
-                <w:ilvl w:val="0"/>
-                <w:numId w:val="2"/>
-              </w:numPr>
-              <w:ind w:left="169" w:hanging="169"/>
-              <w:rPr>
-                <w:rFonts w:ascii="Arial Narrow" w:hAnsi="Arial Narrow"/>
-                <w:b/>
-                <w:bCs/>
-                <w:sz w:val="20"/>
-                <w:szCs w:val="20"/>
-              </w:rPr>
-            </w:pPr>
+              <w:rPr>
+                <w:rFonts w:ascii="Arial Narrow" w:hAnsi="Arial Narrow"/>
+                <w:b/>
+                <w:bCs/>
+                <w:sz w:val="20"/>
+                <w:szCs w:val="20"/>
+              </w:rPr>
+            </w:pPr>
+            <w:r>
+              <w:rPr>
+                <w:rFonts w:ascii="Segoe UI Symbol" w:eastAsia="Calibri" w:hAnsi="Segoe UI Symbol" w:cs="Segoe UI Symbol"/>
+                <w:sz w:val="20"/>
+                <w:szCs w:val="20"/>
+              </w:rPr>
+              <w:t>☐</w:t>
+            </w:r>
+            <w:r>
+              <w:rPr>
+                <w:rFonts w:ascii="Segoe UI Symbol" w:eastAsia="Calibri" w:hAnsi="Segoe UI Symbol" w:cs="Segoe UI Symbol"/>
+                <w:sz w:val="20"/>
+                <w:szCs w:val="20"/>
+              </w:rPr>
+              <w:t xml:space="preserve"> </w:t>
+            </w:r>
             <w:r>
               <w:rPr>
                 <w:rFonts w:ascii="Arial Narrow" w:hAnsi="Arial Narrow"/>
@@ -19790,6 +19916,7 @@
               <w:t>{</w:t>
             </w:r>
             <w:proofErr w:type="spellStart"/>
+            <w:proofErr w:type="gramStart"/>
             <w:r>
               <w:rPr>
                 <w:rFonts w:ascii="Arial Narrow" w:eastAsia="Calibri" w:hAnsi="Arial Narrow"/>
@@ -19802,6 +19929,7 @@
               <w:t>d.counts</w:t>
             </w:r>
             <w:proofErr w:type="spellEnd"/>
+            <w:proofErr w:type="gramEnd"/>
             <w:r>
               <w:rPr>
                 <w:rFonts w:ascii="Arial Narrow" w:eastAsia="Calibri" w:hAnsi="Arial Narrow"/>
@@ -19833,20 +19961,30 @@
           </w:tcPr>
           <w:p>
             <w:pPr>
-              <w:pStyle w:val="ListParagraph"/>
-              <w:numPr>
-                <w:ilvl w:val="0"/>
-                <w:numId w:val="2"/>
-              </w:numPr>
-              <w:ind w:left="169" w:hanging="169"/>
-              <w:rPr>
-                <w:rFonts w:ascii="Arial Narrow" w:hAnsi="Arial Narrow"/>
-                <w:b/>
-                <w:bCs/>
-                <w:sz w:val="20"/>
-                <w:szCs w:val="20"/>
-              </w:rPr>
-            </w:pPr>
+              <w:rPr>
+                <w:rFonts w:ascii="Arial Narrow" w:hAnsi="Arial Narrow"/>
+                <w:b/>
+                <w:bCs/>
+                <w:sz w:val="20"/>
+                <w:szCs w:val="20"/>
+              </w:rPr>
+            </w:pPr>
+            <w:r>
+              <w:rPr>
+                <w:rFonts w:ascii="Segoe UI Symbol" w:eastAsia="Calibri" w:hAnsi="Segoe UI Symbol" w:cs="Segoe UI Symbol"/>
+                <w:sz w:val="20"/>
+                <w:szCs w:val="20"/>
+              </w:rPr>
+              <w:t>☐</w:t>
+            </w:r>
+            <w:r>
+              <w:rPr>
+                <w:rFonts w:ascii="Segoe UI Symbol" w:eastAsia="Calibri" w:hAnsi="Segoe UI Symbol" w:cs="Segoe UI Symbol"/>
+                <w:sz w:val="20"/>
+                <w:szCs w:val="20"/>
+              </w:rPr>
+              <w:t xml:space="preserve"> </w:t>
+            </w:r>
             <w:r>
               <w:rPr>
                 <w:rFonts w:ascii="Arial Narrow" w:hAnsi="Arial Narrow"/>
@@ -20071,20 +20209,30 @@
           </w:p>
           <w:p>
             <w:pPr>
-              <w:pStyle w:val="ListParagraph"/>
-              <w:numPr>
-                <w:ilvl w:val="0"/>
-                <w:numId w:val="2"/>
-              </w:numPr>
-              <w:ind w:left="169" w:hanging="169"/>
-              <w:rPr>
-                <w:rFonts w:ascii="Arial Narrow" w:hAnsi="Arial Narrow"/>
-                <w:b/>
-                <w:bCs/>
-                <w:sz w:val="20"/>
-                <w:szCs w:val="20"/>
-              </w:rPr>
-            </w:pPr>
+              <w:rPr>
+                <w:rFonts w:ascii="Arial Narrow" w:hAnsi="Arial Narrow"/>
+                <w:b/>
+                <w:bCs/>
+                <w:sz w:val="20"/>
+                <w:szCs w:val="20"/>
+              </w:rPr>
+            </w:pPr>
+            <w:r>
+              <w:rPr>
+                <w:rFonts w:ascii="Segoe UI Symbol" w:eastAsia="Calibri" w:hAnsi="Segoe UI Symbol" w:cs="Segoe UI Symbol"/>
+                <w:sz w:val="20"/>
+                <w:szCs w:val="20"/>
+              </w:rPr>
+              <w:t>☐</w:t>
+            </w:r>
+            <w:r>
+              <w:rPr>
+                <w:rFonts w:ascii="Segoe UI Symbol" w:eastAsia="Calibri" w:hAnsi="Segoe UI Symbol" w:cs="Segoe UI Symbol"/>
+                <w:sz w:val="20"/>
+                <w:szCs w:val="20"/>
+              </w:rPr>
+              <w:t xml:space="preserve"> </w:t>
+            </w:r>
             <w:r>
               <w:rPr>
                 <w:rFonts w:ascii="Arial Narrow" w:hAnsi="Arial Narrow"/>
@@ -20363,20 +20511,30 @@
           </w:p>
           <w:p>
             <w:pPr>
-              <w:pStyle w:val="ListParagraph"/>
-              <w:numPr>
-                <w:ilvl w:val="0"/>
-                <w:numId w:val="2"/>
-              </w:numPr>
-              <w:ind w:left="169" w:hanging="169"/>
-              <w:rPr>
-                <w:rFonts w:ascii="Arial Narrow" w:hAnsi="Arial Narrow"/>
-                <w:b/>
-                <w:bCs/>
-                <w:sz w:val="20"/>
-                <w:szCs w:val="20"/>
-              </w:rPr>
-            </w:pPr>
+              <w:rPr>
+                <w:rFonts w:ascii="Arial Narrow" w:hAnsi="Arial Narrow"/>
+                <w:b/>
+                <w:bCs/>
+                <w:sz w:val="20"/>
+                <w:szCs w:val="20"/>
+              </w:rPr>
+            </w:pPr>
+            <w:r>
+              <w:rPr>
+                <w:rFonts w:ascii="Segoe UI Symbol" w:eastAsia="Calibri" w:hAnsi="Segoe UI Symbol" w:cs="Segoe UI Symbol"/>
+                <w:sz w:val="20"/>
+                <w:szCs w:val="20"/>
+              </w:rPr>
+              <w:t>☐</w:t>
+            </w:r>
+            <w:r>
+              <w:rPr>
+                <w:rFonts w:ascii="Segoe UI Symbol" w:eastAsia="Calibri" w:hAnsi="Segoe UI Symbol" w:cs="Segoe UI Symbol"/>
+                <w:sz w:val="20"/>
+                <w:szCs w:val="20"/>
+              </w:rPr>
+              <w:t xml:space="preserve"> </w:t>
+            </w:r>
             <w:r>
               <w:rPr>
                 <w:rFonts w:ascii="Arial Narrow" w:hAnsi="Arial Narrow"/>
@@ -20428,6 +20586,7 @@
               <w:t>{</w:t>
             </w:r>
             <w:proofErr w:type="spellStart"/>
+            <w:proofErr w:type="gramStart"/>
             <w:r>
               <w:rPr>
                 <w:rFonts w:ascii="Arial Narrow" w:eastAsia="Calibri" w:hAnsi="Arial Narrow"/>
@@ -20440,6 +20599,7 @@
               <w:t>d.counts</w:t>
             </w:r>
             <w:proofErr w:type="spellEnd"/>
+            <w:proofErr w:type="gramEnd"/>
             <w:r>
               <w:rPr>
                 <w:rFonts w:ascii="Arial Narrow" w:eastAsia="Calibri" w:hAnsi="Arial Narrow"/>
@@ -20575,20 +20735,30 @@
           </w:p>
           <w:p>
             <w:pPr>
-              <w:pStyle w:val="ListParagraph"/>
-              <w:numPr>
-                <w:ilvl w:val="0"/>
-                <w:numId w:val="2"/>
-              </w:numPr>
-              <w:ind w:left="169" w:hanging="169"/>
-              <w:rPr>
-                <w:rFonts w:ascii="Arial Narrow" w:hAnsi="Arial Narrow"/>
-                <w:b/>
-                <w:bCs/>
-                <w:sz w:val="20"/>
-                <w:szCs w:val="20"/>
-              </w:rPr>
-            </w:pPr>
+              <w:rPr>
+                <w:rFonts w:ascii="Arial Narrow" w:hAnsi="Arial Narrow"/>
+                <w:b/>
+                <w:bCs/>
+                <w:sz w:val="20"/>
+                <w:szCs w:val="20"/>
+              </w:rPr>
+            </w:pPr>
+            <w:r>
+              <w:rPr>
+                <w:rFonts w:ascii="Segoe UI Symbol" w:eastAsia="Calibri" w:hAnsi="Segoe UI Symbol" w:cs="Segoe UI Symbol"/>
+                <w:sz w:val="20"/>
+                <w:szCs w:val="20"/>
+              </w:rPr>
+              <w:t>☐</w:t>
+            </w:r>
+            <w:r>
+              <w:rPr>
+                <w:rFonts w:ascii="Segoe UI Symbol" w:eastAsia="Calibri" w:hAnsi="Segoe UI Symbol" w:cs="Segoe UI Symbol"/>
+                <w:sz w:val="20"/>
+                <w:szCs w:val="20"/>
+              </w:rPr>
+              <w:t xml:space="preserve"> </w:t>
+            </w:r>
             <w:r>
               <w:rPr>
                 <w:rFonts w:ascii="Arial Narrow" w:hAnsi="Arial Narrow"/>
@@ -21454,20 +21624,30 @@
           </w:p>
           <w:p>
             <w:pPr>
-              <w:pStyle w:val="ListParagraph"/>
-              <w:numPr>
-                <w:ilvl w:val="0"/>
-                <w:numId w:val="2"/>
-              </w:numPr>
-              <w:ind w:left="169" w:hanging="169"/>
-              <w:rPr>
-                <w:rFonts w:ascii="Arial Narrow" w:hAnsi="Arial Narrow"/>
-                <w:b/>
-                <w:bCs/>
-                <w:sz w:val="20"/>
-                <w:szCs w:val="20"/>
-              </w:rPr>
-            </w:pPr>
+              <w:rPr>
+                <w:rFonts w:ascii="Arial Narrow" w:hAnsi="Arial Narrow"/>
+                <w:b/>
+                <w:bCs/>
+                <w:sz w:val="20"/>
+                <w:szCs w:val="20"/>
+              </w:rPr>
+            </w:pPr>
+            <w:r>
+              <w:rPr>
+                <w:rFonts w:ascii="Segoe UI Symbol" w:eastAsia="Calibri" w:hAnsi="Segoe UI Symbol" w:cs="Segoe UI Symbol"/>
+                <w:sz w:val="20"/>
+                <w:szCs w:val="20"/>
+              </w:rPr>
+              <w:t>☐</w:t>
+            </w:r>
+            <w:r>
+              <w:rPr>
+                <w:rFonts w:ascii="Segoe UI Symbol" w:eastAsia="Calibri" w:hAnsi="Segoe UI Symbol" w:cs="Segoe UI Symbol"/>
+                <w:sz w:val="20"/>
+                <w:szCs w:val="20"/>
+              </w:rPr>
+              <w:t xml:space="preserve"> </w:t>
+            </w:r>
             <w:r>
               <w:rPr>
                 <w:rFonts w:ascii="Arial Narrow" w:hAnsi="Arial Narrow"/>
@@ -21502,6 +21682,7 @@
               <w:t>{</w:t>
             </w:r>
             <w:proofErr w:type="spellStart"/>
+            <w:proofErr w:type="gramStart"/>
             <w:r>
               <w:rPr>
                 <w:rFonts w:ascii="Arial Narrow" w:eastAsia="Calibri" w:hAnsi="Arial Narrow"/>
@@ -21514,6 +21695,7 @@
               <w:t>d.counts</w:t>
             </w:r>
             <w:proofErr w:type="spellEnd"/>
+            <w:proofErr w:type="gramEnd"/>
             <w:r>
               <w:rPr>
                 <w:rFonts w:ascii="Arial Narrow" w:eastAsia="Calibri" w:hAnsi="Arial Narrow"/>
@@ -21585,20 +21767,30 @@
           </w:p>
           <w:p>
             <w:pPr>
-              <w:pStyle w:val="ListParagraph"/>
-              <w:numPr>
-                <w:ilvl w:val="0"/>
-                <w:numId w:val="2"/>
-              </w:numPr>
-              <w:ind w:left="169" w:hanging="169"/>
-              <w:rPr>
-                <w:rFonts w:ascii="Arial Narrow" w:hAnsi="Arial Narrow"/>
-                <w:b/>
-                <w:bCs/>
-                <w:sz w:val="20"/>
-                <w:szCs w:val="20"/>
-              </w:rPr>
-            </w:pPr>
+              <w:rPr>
+                <w:rFonts w:ascii="Arial Narrow" w:hAnsi="Arial Narrow"/>
+                <w:b/>
+                <w:bCs/>
+                <w:sz w:val="20"/>
+                <w:szCs w:val="20"/>
+              </w:rPr>
+            </w:pPr>
+            <w:r>
+              <w:rPr>
+                <w:rFonts w:ascii="Segoe UI Symbol" w:eastAsia="Calibri" w:hAnsi="Segoe UI Symbol" w:cs="Segoe UI Symbol"/>
+                <w:sz w:val="20"/>
+                <w:szCs w:val="20"/>
+              </w:rPr>
+              <w:t>☐</w:t>
+            </w:r>
+            <w:r>
+              <w:rPr>
+                <w:rFonts w:ascii="Segoe UI Symbol" w:eastAsia="Calibri" w:hAnsi="Segoe UI Symbol" w:cs="Segoe UI Symbol"/>
+                <w:sz w:val="20"/>
+                <w:szCs w:val="20"/>
+              </w:rPr>
+              <w:t xml:space="preserve"> </w:t>
+            </w:r>
             <w:r>
               <w:rPr>
                 <w:rFonts w:ascii="Arial Narrow" w:hAnsi="Arial Narrow"/>
@@ -21633,6 +21825,7 @@
               <w:t>{</w:t>
             </w:r>
             <w:proofErr w:type="spellStart"/>
+            <w:proofErr w:type="gramStart"/>
             <w:r>
               <w:rPr>
                 <w:rFonts w:ascii="Arial Narrow" w:eastAsia="Calibri" w:hAnsi="Arial Narrow"/>
@@ -21645,6 +21838,7 @@
               <w:t>d.counts</w:t>
             </w:r>
             <w:proofErr w:type="spellEnd"/>
+            <w:proofErr w:type="gramEnd"/>
             <w:r>
               <w:rPr>
                 <w:rFonts w:ascii="Arial Narrow" w:eastAsia="Calibri" w:hAnsi="Arial Narrow"/>
@@ -22595,6 +22789,7 @@
                 <w:sz w:val="20"/>
                 <w:szCs w:val="20"/>
               </w:rPr>
+              <w:lastRenderedPageBreak/>
               <w:t>Due Date</w:t>
             </w:r>
           </w:p>
@@ -26170,37 +26365,6 @@
 </file>
 
 <file path=customXml/item1.xml><?xml version="1.0" encoding="utf-8"?>
-<?mso-contentType ?>
-<FormTemplates xmlns="http://schemas.microsoft.com/sharepoint/v3/contenttype/forms">
-  <Display>DocumentLibraryForm</Display>
-  <Edit>DocumentLibraryForm</Edit>
-  <New>DocumentLibraryForm</New>
-</FormTemplates>
-</file>
-
-<file path=customXml/item2.xml><?xml version="1.0" encoding="utf-8"?>
-<p:properties xmlns:p="http://schemas.microsoft.com/office/2006/metadata/properties" xmlns:xsi="http://www.w3.org/2001/XMLSchema-instance" xmlns:pc="http://schemas.microsoft.com/office/infopath/2007/PartnerControls">
-  <documentManagement>
-    <lcf76f155ced4ddcb4097134ff3c332f xmlns="5d03d029-e0ff-4ccf-b414-cf7d4186b283">
-      <Terms xmlns="http://schemas.microsoft.com/office/infopath/2007/PartnerControls"/>
-    </lcf76f155ced4ddcb4097134ff3c332f>
-    <TaxCatchAll xmlns="336f1cdd-1195-4642-bb56-f43e3222ae69" xsi:nil="true"/>
-    <SharedWithUsers xmlns="336f1cdd-1195-4642-bb56-f43e3222ae69">
-      <UserInfo>
-        <DisplayName>O'higgins, Colm AG:EX</DisplayName>
-        <AccountId>69</AccountId>
-        <AccountType/>
-      </UserInfo>
-    </SharedWithUsers>
-  </documentManagement>
-</p:properties>
-</file>
-
-<file path=customXml/item3.xml><?xml version="1.0" encoding="utf-8"?>
-<b:Sources xmlns:b="http://schemas.openxmlformats.org/officeDocument/2006/bibliography" xmlns="http://schemas.openxmlformats.org/officeDocument/2006/bibliography" SelectedStyle="\APASixthEditionOfficeOnline.xsl" StyleName="APA" Version="6"/>
-</file>
-
-<file path=customXml/item4.xml><?xml version="1.0" encoding="utf-8"?>
 <ct:contentTypeSchema xmlns:ct="http://schemas.microsoft.com/office/2006/metadata/contentType" xmlns:ma="http://schemas.microsoft.com/office/2006/metadata/properties/metaAttributes" ct:_="" ma:_="" ma:contentTypeName="Document" ma:contentTypeID="0x0101006B0DEA72E605B14EAC8429C641CC68EF" ma:contentTypeVersion="18" ma:contentTypeDescription="Create a new document." ma:contentTypeScope="" ma:versionID="07bfdafe47478813258fa6815f24fb36">
   <xsd:schema xmlns:xsd="http://www.w3.org/2001/XMLSchema" xmlns:xs="http://www.w3.org/2001/XMLSchema" xmlns:p="http://schemas.microsoft.com/office/2006/metadata/properties" xmlns:ns2="5d03d029-e0ff-4ccf-b414-cf7d4186b283" xmlns:ns3="336f1cdd-1195-4642-bb56-f43e3222ae69" targetNamespace="http://schemas.microsoft.com/office/2006/metadata/properties" ma:root="true" ma:fieldsID="d758613e24f7450d66d92c3260b07a45" ns2:_="" ns3:_="">
     <xsd:import namespace="5d03d029-e0ff-4ccf-b414-cf7d4186b283"/>
@@ -26443,34 +26607,38 @@
 </ct:contentTypeSchema>
 </file>
 
-<file path=customXml/itemProps1.xml><?xml version="1.0" encoding="utf-8"?>
-<ds:datastoreItem xmlns:ds="http://schemas.openxmlformats.org/officeDocument/2006/customXml" ds:itemID="{4553DE0C-0D9E-426A-B037-188AA4294F2C}">
-  <ds:schemaRefs>
-    <ds:schemaRef ds:uri="http://schemas.microsoft.com/sharepoint/v3/contenttype/forms"/>
-  </ds:schemaRefs>
-</ds:datastoreItem>
+<file path=customXml/item2.xml><?xml version="1.0" encoding="utf-8"?>
+<b:Sources xmlns:b="http://schemas.openxmlformats.org/officeDocument/2006/bibliography" xmlns="http://schemas.openxmlformats.org/officeDocument/2006/bibliography" SelectedStyle="\APASixthEditionOfficeOnline.xsl" StyleName="APA" Version="6"/>
 </file>
 
-<file path=customXml/itemProps2.xml><?xml version="1.0" encoding="utf-8"?>
-<ds:datastoreItem xmlns:ds="http://schemas.openxmlformats.org/officeDocument/2006/customXml" ds:itemID="{AD2B4DBB-5C09-4BF4-8A88-DC5177582A88}">
-  <ds:schemaRefs>
-    <ds:schemaRef ds:uri="http://schemas.microsoft.com/office/2006/metadata/properties"/>
-    <ds:schemaRef ds:uri="http://schemas.microsoft.com/office/infopath/2007/PartnerControls"/>
-    <ds:schemaRef ds:uri="5d03d029-e0ff-4ccf-b414-cf7d4186b283"/>
-    <ds:schemaRef ds:uri="336f1cdd-1195-4642-bb56-f43e3222ae69"/>
-  </ds:schemaRefs>
-</ds:datastoreItem>
+<file path=customXml/item3.xml><?xml version="1.0" encoding="utf-8"?>
+<p:properties xmlns:p="http://schemas.microsoft.com/office/2006/metadata/properties" xmlns:xsi="http://www.w3.org/2001/XMLSchema-instance" xmlns:pc="http://schemas.microsoft.com/office/infopath/2007/PartnerControls">
+  <documentManagement>
+    <lcf76f155ced4ddcb4097134ff3c332f xmlns="5d03d029-e0ff-4ccf-b414-cf7d4186b283">
+      <Terms xmlns="http://schemas.microsoft.com/office/infopath/2007/PartnerControls"/>
+    </lcf76f155ced4ddcb4097134ff3c332f>
+    <TaxCatchAll xmlns="336f1cdd-1195-4642-bb56-f43e3222ae69" xsi:nil="true"/>
+    <SharedWithUsers xmlns="336f1cdd-1195-4642-bb56-f43e3222ae69">
+      <UserInfo>
+        <DisplayName>O'higgins, Colm AG:EX</DisplayName>
+        <AccountId>69</AccountId>
+        <AccountType/>
+      </UserInfo>
+    </SharedWithUsers>
+  </documentManagement>
+</p:properties>
 </file>
 
-<file path=customXml/itemProps3.xml><?xml version="1.0" encoding="utf-8"?>
-<ds:datastoreItem xmlns:ds="http://schemas.openxmlformats.org/officeDocument/2006/customXml" ds:itemID="{CA3105C5-C2DE-4274-84BC-E4EB3FF8408B}">
-  <ds:schemaRefs>
-    <ds:schemaRef ds:uri="http://schemas.openxmlformats.org/officeDocument/2006/bibliography"/>
-  </ds:schemaRefs>
-</ds:datastoreItem>
+<file path=customXml/item4.xml><?xml version="1.0" encoding="utf-8"?>
+<?mso-contentType ?>
+<FormTemplates xmlns="http://schemas.microsoft.com/sharepoint/v3/contenttype/forms">
+  <Display>DocumentLibraryForm</Display>
+  <Edit>DocumentLibraryForm</Edit>
+  <New>DocumentLibraryForm</New>
+</FormTemplates>
 </file>
 
-<file path=customXml/itemProps4.xml><?xml version="1.0" encoding="utf-8"?>
+<file path=customXml/itemProps1.xml><?xml version="1.0" encoding="utf-8"?>
 <ds:datastoreItem xmlns:ds="http://schemas.openxmlformats.org/officeDocument/2006/customXml" ds:itemID="{1D1569A7-1736-4842-8222-0ADE7769B5E2}">
   <ds:schemaRefs>
     <ds:schemaRef ds:uri="http://schemas.microsoft.com/office/2006/metadata/contentType"/>
@@ -26487,4 +26655,31 @@
     <ds:schemaRef ds:uri="http://schemas.microsoft.com/internal/obd"/>
   </ds:schemaRefs>
 </ds:datastoreItem>
+</file>
+
+<file path=customXml/itemProps2.xml><?xml version="1.0" encoding="utf-8"?>
+<ds:datastoreItem xmlns:ds="http://schemas.openxmlformats.org/officeDocument/2006/customXml" ds:itemID="{CA3105C5-C2DE-4274-84BC-E4EB3FF8408B}">
+  <ds:schemaRefs>
+    <ds:schemaRef ds:uri="http://schemas.openxmlformats.org/officeDocument/2006/bibliography"/>
+  </ds:schemaRefs>
+</ds:datastoreItem>
+</file>
+
+<file path=customXml/itemProps3.xml><?xml version="1.0" encoding="utf-8"?>
+<ds:datastoreItem xmlns:ds="http://schemas.openxmlformats.org/officeDocument/2006/customXml" ds:itemID="{AD2B4DBB-5C09-4BF4-8A88-DC5177582A88}">
+  <ds:schemaRefs>
+    <ds:schemaRef ds:uri="http://schemas.microsoft.com/office/2006/metadata/properties"/>
+    <ds:schemaRef ds:uri="http://schemas.microsoft.com/office/infopath/2007/PartnerControls"/>
+    <ds:schemaRef ds:uri="5d03d029-e0ff-4ccf-b414-cf7d4186b283"/>
+    <ds:schemaRef ds:uri="336f1cdd-1195-4642-bb56-f43e3222ae69"/>
+  </ds:schemaRefs>
+</ds:datastoreItem>
+</file>
+
+<file path=customXml/itemProps4.xml><?xml version="1.0" encoding="utf-8"?>
+<ds:datastoreItem xmlns:ds="http://schemas.openxmlformats.org/officeDocument/2006/customXml" ds:itemID="{4553DE0C-0D9E-426A-B037-188AA4294F2C}">
+  <ds:schemaRefs>
+    <ds:schemaRef ds:uri="http://schemas.microsoft.com/sharepoint/v3/contenttype/forms"/>
+  </ds:schemaRefs>
+</ds:datastoreItem>
 </file>
</xml_diff>